<commit_message>
finalized two designs (resume - bottom and resume - back)
</commit_message>
<xml_diff>
--- a/Resume - full.docx
+++ b/Resume - full.docx
@@ -1,6 +1,6 @@
 
 <file path=word/document.xml><?xml version="1.0" encoding="utf-8"?>
-<w:document xmlns:wpc="http://schemas.microsoft.com/office/word/2010/wordprocessingCanvas" xmlns:mc="http://schemas.openxmlformats.org/markup-compatibility/2006" xmlns:o="urn:schemas-microsoft-com:office:office" xmlns:r="http://schemas.openxmlformats.org/officeDocument/2006/relationships" xmlns:m="http://schemas.openxmlformats.org/officeDocument/2006/math" xmlns:v="urn:schemas-microsoft-com:vml" xmlns:wp14="http://schemas.microsoft.com/office/word/2010/wordprocessingDrawing" xmlns:wp="http://schemas.openxmlformats.org/drawingml/2006/wordprocessingDrawing" xmlns:w10="urn:schemas-microsoft-com:office:word" xmlns:w="http://schemas.openxmlformats.org/wordprocessingml/2006/main" xmlns:w14="http://schemas.microsoft.com/office/word/2010/wordml" xmlns:wpg="http://schemas.microsoft.com/office/word/2010/wordprocessingGroup" xmlns:wpi="http://schemas.microsoft.com/office/word/2010/wordprocessingInk" xmlns:wne="http://schemas.microsoft.com/office/word/2006/wordml" xmlns:wps="http://schemas.microsoft.com/office/word/2010/wordprocessingShape" mc:Ignorable="w14 wp14">
+<w:document xmlns:wpc="http://schemas.microsoft.com/office/word/2010/wordprocessingCanvas" xmlns:mc="http://schemas.openxmlformats.org/markup-compatibility/2006" xmlns:o="urn:schemas-microsoft-com:office:office" xmlns:r="http://schemas.openxmlformats.org/officeDocument/2006/relationships" xmlns:m="http://schemas.openxmlformats.org/officeDocument/2006/math" xmlns:v="urn:schemas-microsoft-com:vml" xmlns:wp14="http://schemas.microsoft.com/office/word/2010/wordprocessingDrawing" xmlns:wp="http://schemas.openxmlformats.org/drawingml/2006/wordprocessingDrawing" xmlns:w10="urn:schemas-microsoft-com:office:word" xmlns:w="http://schemas.openxmlformats.org/wordprocessingml/2006/main" xmlns:w14="http://schemas.microsoft.com/office/word/2010/wordml" xmlns:w15="http://schemas.microsoft.com/office/word/2012/wordml" xmlns:wpg="http://schemas.microsoft.com/office/word/2010/wordprocessingGroup" xmlns:wpi="http://schemas.microsoft.com/office/word/2010/wordprocessingInk" xmlns:wne="http://schemas.microsoft.com/office/word/2006/wordml" xmlns:wps="http://schemas.microsoft.com/office/word/2010/wordprocessingShape" mc:Ignorable="w14 w15 wp14">
   <w:body>
     <w:p>
       <w:pPr>
@@ -46,11 +46,11 @@
                     </pic:cNvPicPr>
                   </pic:nvPicPr>
                   <pic:blipFill>
-                    <a:blip r:embed="rId8" cstate="print">
+                    <a:blip r:embed="rId7" cstate="print">
                       <a:extLst>
                         <a:ext uri="{BEBA8EAE-BF5A-486C-A8C5-ECC9F3942E4B}">
                           <a14:imgProps xmlns:a14="http://schemas.microsoft.com/office/drawing/2010/main">
-                            <a14:imgLayer r:embed="rId9">
+                            <a14:imgLayer r:embed="rId8">
                               <a14:imgEffect>
                                 <a14:saturation sat="66000"/>
                               </a14:imgEffect>
@@ -122,7 +122,7 @@
                     </pic:cNvPicPr>
                   </pic:nvPicPr>
                   <pic:blipFill>
-                    <a:blip r:embed="rId10" cstate="print">
+                    <a:blip r:embed="rId9" cstate="print">
                       <a:extLst>
                         <a:ext uri="{28A0092B-C50C-407E-A947-70E740481C1C}">
                           <a14:useLocalDpi xmlns:a14="http://schemas.microsoft.com/office/drawing/2010/main" val="0"/>
@@ -293,7 +293,7 @@
           </mc:Choice>
           <mc:Fallback>
             <w:pict>
-              <v:shapetype id="_x0000_t202" coordsize="21600,21600" o:spt="202" path="m,l,21600r21600,l21600,xe">
+              <v:shapetype w14:anchorId="481F7A44" id="_x0000_t202" coordsize="21600,21600" o:spt="202" path="m,l,21600r21600,l21600,xe">
                 <v:stroke joinstyle="miter"/>
                 <v:path gradientshapeok="t" o:connecttype="rect"/>
               </v:shapetype>
@@ -499,33 +499,25 @@
         <w:contextualSpacing/>
         <w:rPr>
           <w:rFonts w:cs="Calibri"/>
-          <w:sz w:val="21"/>
-          <w:szCs w:val="21"/>
-        </w:rPr>
-      </w:pPr>
-      <w:r>
-        <w:rPr>
-          <w:rFonts w:cs="Calibri"/>
-          <w:sz w:val="21"/>
-          <w:szCs w:val="21"/>
-        </w:rPr>
-        <w:t>CS GPA: 3.54</w:t>
-      </w:r>
-      <w:r>
-        <w:rPr>
-          <w:rFonts w:cs="Calibri"/>
-          <w:sz w:val="21"/>
-          <w:szCs w:val="21"/>
-        </w:rPr>
-        <w:t>/4.0</w:t>
-      </w:r>
-      <w:r>
-        <w:rPr>
-          <w:rFonts w:cs="Calibri"/>
-          <w:sz w:val="21"/>
-          <w:szCs w:val="21"/>
-        </w:rPr>
-        <w:t>0</w:t>
+          <w:sz w:val="20"/>
+          <w:szCs w:val="20"/>
+        </w:rPr>
+      </w:pPr>
+      <w:r>
+        <w:rPr>
+          <w:rFonts w:cs="Calibri"/>
+          <w:sz w:val="21"/>
+          <w:szCs w:val="21"/>
+        </w:rPr>
+        <w:t xml:space="preserve">Minor in </w:t>
+      </w:r>
+      <w:r>
+        <w:rPr>
+          <w:rFonts w:cs="Calibri"/>
+          <w:sz w:val="20"/>
+          <w:szCs w:val="20"/>
+        </w:rPr>
+        <w:t>Theoretical Quantitative Analysis</w:t>
       </w:r>
     </w:p>
     <w:p>
@@ -538,119 +530,92 @@
         <w:contextualSpacing/>
         <w:rPr>
           <w:rFonts w:cs="Calibri"/>
+          <w:sz w:val="21"/>
+          <w:szCs w:val="21"/>
+        </w:rPr>
+      </w:pPr>
+      <w:r>
+        <w:rPr>
+          <w:rFonts w:cs="Calibri"/>
           <w:sz w:val="20"/>
           <w:szCs w:val="20"/>
         </w:rPr>
-      </w:pPr>
-      <w:r>
-        <w:rPr>
-          <w:rFonts w:cs="Calibri"/>
-          <w:sz w:val="21"/>
-          <w:szCs w:val="21"/>
-        </w:rPr>
-        <w:t xml:space="preserve">Minor in </w:t>
-      </w:r>
-      <w:r>
-        <w:rPr>
-          <w:rFonts w:cs="Calibri"/>
-          <w:sz w:val="20"/>
-          <w:szCs w:val="20"/>
-        </w:rPr>
-        <w:t>Theoretical Quantitative Analysis</w:t>
+        <w:t>Enrolled in Integrated Master Program (Master degree May 2017)</w:t>
       </w:r>
     </w:p>
     <w:p>
       <w:pPr>
-        <w:numPr>
-          <w:ilvl w:val="0"/>
-          <w:numId w:val="9"/>
-        </w:numPr>
-        <w:spacing w:line="240" w:lineRule="auto"/>
-        <w:contextualSpacing/>
-        <w:rPr>
-          <w:rFonts w:cs="Calibri"/>
-          <w:sz w:val="21"/>
-          <w:szCs w:val="21"/>
-        </w:rPr>
-      </w:pPr>
-      <w:r>
-        <w:rPr>
-          <w:rFonts w:cs="Calibri"/>
-          <w:sz w:val="20"/>
-          <w:szCs w:val="20"/>
-        </w:rPr>
-        <w:t>Enrolled in Integrated Master Program (Master degree May 2017)</w:t>
-      </w:r>
-    </w:p>
-    <w:p>
-      <w:pPr>
-        <w:numPr>
-          <w:ilvl w:val="0"/>
-          <w:numId w:val="9"/>
-        </w:numPr>
-        <w:spacing w:line="240" w:lineRule="auto"/>
-        <w:contextualSpacing/>
-        <w:rPr>
-          <w:rFonts w:cs="Calibri"/>
-          <w:sz w:val="20"/>
-          <w:szCs w:val="20"/>
-        </w:rPr>
-      </w:pPr>
-      <w:r>
-        <w:rPr>
-          <w:rFonts w:cs="Calibri"/>
-          <w:sz w:val="20"/>
-          <w:szCs w:val="20"/>
+        <w:spacing w:after="0" w:line="240" w:lineRule="auto"/>
+        <w:ind w:left="1440" w:hanging="1440"/>
+        <w:rPr>
+          <w:rFonts w:cs="Calibri"/>
+          <w:sz w:val="18"/>
+          <w:szCs w:val="18"/>
+        </w:rPr>
+      </w:pPr>
+      <w:r>
+        <w:rPr>
+          <w:rFonts w:cs="Calibri"/>
+          <w:sz w:val="18"/>
+          <w:szCs w:val="18"/>
+        </w:rPr>
+        <w:t xml:space="preserve">Courses </w:t>
+      </w:r>
+      <w:r>
+        <w:rPr>
+          <w:rFonts w:cs="Calibri"/>
+          <w:sz w:val="18"/>
+          <w:szCs w:val="18"/>
+        </w:rPr>
+        <w:tab/>
+      </w:r>
+      <w:r>
+        <w:rPr>
+          <w:rFonts w:cs="Calibri"/>
+          <w:sz w:val="18"/>
+          <w:szCs w:val="18"/>
+        </w:rPr>
+        <w:t xml:space="preserve">Object Oriented Programming, Modern Web Applications, Algorithms and </w:t>
+      </w:r>
+      <w:r>
+        <w:rPr>
+          <w:rFonts w:cs="Calibri"/>
+          <w:sz w:val="18"/>
+          <w:szCs w:val="18"/>
         </w:rPr>
         <w:t>C</w:t>
       </w:r>
       <w:r>
         <w:rPr>
           <w:rFonts w:cs="Calibri"/>
-          <w:sz w:val="20"/>
-          <w:szCs w:val="20"/>
-        </w:rPr>
-        <w:t xml:space="preserve">omputer </w:t>
-      </w:r>
-      <w:r>
-        <w:rPr>
-          <w:rFonts w:cs="Calibri"/>
-          <w:sz w:val="20"/>
-          <w:szCs w:val="20"/>
-        </w:rPr>
-        <w:t>S</w:t>
-      </w:r>
-      <w:r>
-        <w:rPr>
-          <w:rFonts w:cs="Calibri"/>
-          <w:sz w:val="20"/>
-          <w:szCs w:val="20"/>
-        </w:rPr>
-        <w:t>cience</w:t>
-      </w:r>
-      <w:r>
-        <w:rPr>
-          <w:rFonts w:cs="Calibri"/>
-          <w:sz w:val="20"/>
-          <w:szCs w:val="20"/>
-        </w:rPr>
-        <w:t xml:space="preserve"> Courses: Computer</w:t>
-      </w:r>
-      <w:r>
-        <w:rPr>
-          <w:rFonts w:cs="Calibri"/>
-          <w:sz w:val="20"/>
-          <w:szCs w:val="20"/>
-        </w:rPr>
-        <w:t xml:space="preserve"> Organization and Architecture</w:t>
-      </w:r>
-      <w:r>
-        <w:rPr>
-          <w:rFonts w:cs="Calibri"/>
-          <w:sz w:val="20"/>
-          <w:szCs w:val="20"/>
-        </w:rPr>
-        <w:t>, Data Structures, Logic Sets and Functions, Introduction to Programming</w:t>
+          <w:sz w:val="18"/>
+          <w:szCs w:val="18"/>
+        </w:rPr>
+        <w:t>omplexity, Data Management, Wireless Networks, Compilers, Operating Systems, Computer Architecture, Debugging and Verifying Programs, Longhorn Startup Seminar, Behavioral Ethics: Digital Age</w:t>
+      </w:r>
+      <w:r>
+        <w:rPr>
+          <w:rFonts w:cs="Calibri"/>
+          <w:sz w:val="18"/>
+          <w:szCs w:val="18"/>
+        </w:rPr>
+        <w:t>,</w:t>
+      </w:r>
+      <w:r>
+        <w:rPr>
+          <w:rFonts w:cs="Calibri"/>
+          <w:sz w:val="18"/>
+          <w:szCs w:val="18"/>
+        </w:rPr>
+        <w:t xml:space="preserve"> Data </w:t>
+      </w:r>
+      <w:r>
+        <w:rPr>
+          <w:rFonts w:cs="Calibri"/>
+          <w:sz w:val="18"/>
+          <w:szCs w:val="18"/>
+        </w:rPr>
+        <w:t>Structures</w:t>
       </w:r>
     </w:p>
     <w:p>
@@ -688,161 +653,173 @@
         <w:t>EXPERIENCE</w:t>
       </w:r>
     </w:p>
-    <w:p>
-      <w:pPr>
-        <w:contextualSpacing/>
-        <w:rPr>
-          <w:rFonts w:cs="Calibri"/>
-          <w:b/>
-        </w:rPr>
-      </w:pPr>
-      <w:r>
-        <w:rPr>
-          <w:rFonts w:cs="Calibri"/>
-          <w:b/>
-        </w:rPr>
-        <w:t>IBM</w:t>
-      </w:r>
-      <w:r>
-        <w:rPr>
-          <w:rFonts w:cs="Calibri"/>
-        </w:rPr>
-        <w:t xml:space="preserve">, </w:t>
-      </w:r>
-      <w:r>
-        <w:rPr>
-          <w:rFonts w:cs="Calibri"/>
-        </w:rPr>
-        <w:t>Austin</w:t>
-      </w:r>
-      <w:r>
-        <w:rPr>
-          <w:rFonts w:cs="Calibri"/>
-        </w:rPr>
-        <w:t xml:space="preserve">, </w:t>
-      </w:r>
-      <w:r>
-        <w:rPr>
-          <w:rFonts w:cs="Calibri"/>
-        </w:rPr>
-        <w:t>TX</w:t>
-      </w:r>
-      <w:r>
-        <w:rPr>
-          <w:rFonts w:cs="Calibri"/>
-        </w:rPr>
-        <w:tab/>
-      </w:r>
-      <w:r>
-        <w:rPr>
-          <w:rFonts w:cs="Calibri"/>
-        </w:rPr>
-        <w:tab/>
-        <w:t xml:space="preserve">              </w:t>
-      </w:r>
-      <w:r>
-        <w:rPr>
-          <w:rFonts w:cs="Calibri"/>
-        </w:rPr>
-        <w:tab/>
-      </w:r>
-      <w:r>
-        <w:rPr>
-          <w:rFonts w:cs="Calibri"/>
-        </w:rPr>
-        <w:tab/>
-      </w:r>
-      <w:r>
-        <w:rPr>
-          <w:rFonts w:cs="Calibri"/>
-        </w:rPr>
-        <w:tab/>
-      </w:r>
-      <w:r>
-        <w:rPr>
-          <w:rFonts w:cs="Calibri"/>
-        </w:rPr>
-        <w:tab/>
-      </w:r>
-      <w:r>
-        <w:rPr>
-          <w:rFonts w:cs="Calibri"/>
-        </w:rPr>
-        <w:tab/>
-      </w:r>
-      <w:r>
-        <w:rPr>
-          <w:rFonts w:cs="Calibri"/>
-        </w:rPr>
-        <w:tab/>
-      </w:r>
-      <w:r>
-        <w:rPr>
-          <w:rFonts w:cs="Calibri"/>
-        </w:rPr>
-        <w:tab/>
-        <w:t xml:space="preserve">                           May 2014 – August 2014</w:t>
-      </w:r>
-    </w:p>
-    <w:p>
-      <w:pPr>
-        <w:contextualSpacing/>
-        <w:rPr>
-          <w:rFonts w:cs="Calibri"/>
-        </w:rPr>
-      </w:pPr>
-      <w:r>
-        <w:rPr>
-          <w:rFonts w:cs="Calibri"/>
-          <w:b/>
-        </w:rPr>
-        <w:t>Software Development Intern</w:t>
-      </w:r>
-    </w:p>
-    <w:p>
-      <w:pPr>
-        <w:numPr>
-          <w:ilvl w:val="0"/>
-          <w:numId w:val="22"/>
-        </w:numPr>
-        <w:spacing w:line="240" w:lineRule="auto"/>
-        <w:contextualSpacing/>
-        <w:rPr>
-          <w:rFonts w:cs="Calibri"/>
-          <w:b/>
-        </w:rPr>
-      </w:pPr>
-      <w:r>
-        <w:rPr>
-          <w:rFonts w:cs="Calibri"/>
-          <w:sz w:val="21"/>
-          <w:szCs w:val="21"/>
-        </w:rPr>
-        <w:t>Work on Reference Data Management in the cloud</w:t>
-      </w:r>
-    </w:p>
-    <w:p>
-      <w:pPr>
-        <w:numPr>
-          <w:ilvl w:val="0"/>
-          <w:numId w:val="22"/>
-        </w:numPr>
-        <w:spacing w:line="240" w:lineRule="auto"/>
-        <w:contextualSpacing/>
-        <w:rPr>
-          <w:rFonts w:cs="Calibri"/>
-          <w:b/>
-        </w:rPr>
-      </w:pPr>
-      <w:r>
-        <w:rPr>
-          <w:rFonts w:cs="Calibri"/>
-          <w:sz w:val="21"/>
-          <w:szCs w:val="21"/>
-        </w:rPr>
-        <w:t>Designed and programmed a website for IBM involving searching using JavaScript, HTML5 and CSS</w:t>
-      </w:r>
-    </w:p>
+    <w:tbl>
+      <w:tblPr>
+        <w:tblStyle w:val="TableGrid"/>
+        <w:tblW w:w="10833" w:type="dxa"/>
+        <w:tblBorders>
+          <w:top w:val="none" w:sz="0" w:space="0" w:color="auto"/>
+          <w:left w:val="none" w:sz="0" w:space="0" w:color="auto"/>
+          <w:bottom w:val="none" w:sz="0" w:space="0" w:color="auto"/>
+          <w:right w:val="none" w:sz="0" w:space="0" w:color="auto"/>
+          <w:insideH w:val="none" w:sz="0" w:space="0" w:color="auto"/>
+          <w:insideV w:val="none" w:sz="0" w:space="0" w:color="auto"/>
+        </w:tblBorders>
+        <w:tblCellMar>
+          <w:left w:w="0" w:type="dxa"/>
+          <w:right w:w="0" w:type="dxa"/>
+        </w:tblCellMar>
+        <w:tblLook w:val="04A0" w:firstRow="1" w:lastRow="0" w:firstColumn="1" w:lastColumn="0" w:noHBand="0" w:noVBand="1"/>
+      </w:tblPr>
+      <w:tblGrid>
+        <w:gridCol w:w="8213"/>
+        <w:gridCol w:w="2620"/>
+      </w:tblGrid>
+      <w:tr>
+        <w:trPr>
+          <w:trHeight w:val="303"/>
+        </w:trPr>
+        <w:tc>
+          <w:tcPr>
+            <w:tcW w:w="8213" w:type="dxa"/>
+          </w:tcPr>
+          <w:p>
+            <w:pPr>
+              <w:tabs>
+                <w:tab w:val="left" w:pos="720"/>
+                <w:tab w:val="left" w:pos="1440"/>
+                <w:tab w:val="left" w:pos="2160"/>
+                <w:tab w:val="left" w:pos="2880"/>
+                <w:tab w:val="left" w:pos="3600"/>
+                <w:tab w:val="left" w:pos="4320"/>
+                <w:tab w:val="left" w:pos="5040"/>
+                <w:tab w:val="left" w:pos="5760"/>
+                <w:tab w:val="left" w:pos="6480"/>
+                <w:tab w:val="left" w:pos="7200"/>
+                <w:tab w:val="left" w:pos="7920"/>
+                <w:tab w:val="left" w:pos="8640"/>
+                <w:tab w:val="left" w:pos="9360"/>
+                <w:tab w:val="left" w:pos="10080"/>
+                <w:tab w:val="right" w:pos="10800"/>
+              </w:tabs>
+              <w:spacing w:before="180" w:after="0" w:line="192" w:lineRule="auto"/>
+              <w:rPr>
+                <w:rFonts w:cs="Calibri"/>
+                <w:b/>
+              </w:rPr>
+            </w:pPr>
+            <w:r>
+              <w:rPr>
+                <w:rFonts w:cs="Calibri"/>
+                <w:b/>
+              </w:rPr>
+              <w:t>eBay</w:t>
+            </w:r>
+            <w:r>
+              <w:rPr>
+                <w:rFonts w:cs="Calibri"/>
+                <w:b/>
+              </w:rPr>
+              <w:t xml:space="preserve"> </w:t>
+            </w:r>
+            <w:r>
+              <w:rPr>
+                <w:rFonts w:cs="Calibri"/>
+                <w:b/>
+              </w:rPr>
+              <w:t>/</w:t>
+            </w:r>
+            <w:r>
+              <w:rPr>
+                <w:rFonts w:cs="Calibri"/>
+                <w:b/>
+              </w:rPr>
+              <w:t xml:space="preserve"> </w:t>
+            </w:r>
+            <w:r>
+              <w:rPr>
+                <w:rFonts w:cs="Calibri"/>
+                <w:b/>
+              </w:rPr>
+              <w:t>PayPal – Global Op</w:t>
+            </w:r>
+            <w:r>
+              <w:rPr>
+                <w:rFonts w:cs="Calibri"/>
+                <w:b/>
+              </w:rPr>
+              <w:t>eration</w:t>
+            </w:r>
+            <w:r>
+              <w:rPr>
+                <w:rFonts w:cs="Calibri"/>
+                <w:b/>
+              </w:rPr>
+              <w:t>s Architecture Team</w:t>
+            </w:r>
+            <w:r>
+              <w:rPr>
+                <w:rFonts w:cs="Calibri"/>
+              </w:rPr>
+              <w:t>, Austin, TX</w:t>
+            </w:r>
+          </w:p>
+        </w:tc>
+        <w:tc>
+          <w:tcPr>
+            <w:tcW w:w="2620" w:type="dxa"/>
+            <w:tcMar>
+              <w:left w:w="115" w:type="dxa"/>
+              <w:right w:w="0" w:type="dxa"/>
+            </w:tcMar>
+          </w:tcPr>
+          <w:p>
+            <w:pPr>
+              <w:tabs>
+                <w:tab w:val="left" w:pos="720"/>
+                <w:tab w:val="left" w:pos="1440"/>
+                <w:tab w:val="left" w:pos="2160"/>
+                <w:tab w:val="left" w:pos="2880"/>
+                <w:tab w:val="left" w:pos="3600"/>
+                <w:tab w:val="left" w:pos="4320"/>
+                <w:tab w:val="left" w:pos="5040"/>
+                <w:tab w:val="left" w:pos="5760"/>
+                <w:tab w:val="left" w:pos="6480"/>
+                <w:tab w:val="left" w:pos="7200"/>
+                <w:tab w:val="left" w:pos="7920"/>
+                <w:tab w:val="left" w:pos="8640"/>
+                <w:tab w:val="left" w:pos="9360"/>
+                <w:tab w:val="left" w:pos="10080"/>
+                <w:tab w:val="right" w:pos="10800"/>
+              </w:tabs>
+              <w:spacing w:before="180" w:after="0" w:line="192" w:lineRule="auto"/>
+              <w:jc w:val="right"/>
+              <w:rPr>
+                <w:rFonts w:cs="Calibri"/>
+              </w:rPr>
+            </w:pPr>
+            <w:r>
+              <w:rPr>
+                <w:rFonts w:cs="Calibri"/>
+              </w:rPr>
+              <w:t>May</w:t>
+            </w:r>
+            <w:r>
+              <w:rPr>
+                <w:rFonts w:cs="Calibri"/>
+              </w:rPr>
+              <w:t xml:space="preserve"> 2015 – </w:t>
+            </w:r>
+            <w:r>
+              <w:rPr>
+                <w:rFonts w:cs="Calibri"/>
+              </w:rPr>
+              <w:t>August 2015</w:t>
+            </w:r>
+          </w:p>
+        </w:tc>
+      </w:tr>
+    </w:tbl>
     <w:p>
       <w:pPr>
         <w:tabs>
@@ -862,14 +839,21 @@
           <w:tab w:val="left" w:pos="10080"/>
           <w:tab w:val="right" w:pos="10800"/>
         </w:tabs>
-        <w:contextualSpacing/>
-        <w:rPr>
-          <w:rFonts w:cs="Calibri"/>
-          <w:b/>
-          <w:sz w:val="10"/>
-          <w:szCs w:val="10"/>
-        </w:rPr>
-      </w:pPr>
+        <w:spacing w:after="0" w:line="192" w:lineRule="auto"/>
+        <w:rPr>
+          <w:rFonts w:cs="Calibri"/>
+          <w:sz w:val="20"/>
+          <w:szCs w:val="20"/>
+        </w:rPr>
+      </w:pPr>
+      <w:r>
+        <w:rPr>
+          <w:rFonts w:cs="Calibri"/>
+          <w:sz w:val="20"/>
+          <w:szCs w:val="20"/>
+        </w:rPr>
+        <w:t>Architect Intern</w:t>
+      </w:r>
     </w:p>
     <w:p>
       <w:pPr>
@@ -890,69 +874,647 @@
           <w:tab w:val="left" w:pos="10080"/>
           <w:tab w:val="right" w:pos="10800"/>
         </w:tabs>
+        <w:spacing w:after="0" w:line="240" w:lineRule="auto"/>
+        <w:rPr>
+          <w:rFonts w:cs="Calibri"/>
+          <w:sz w:val="18"/>
+          <w:szCs w:val="18"/>
+        </w:rPr>
+      </w:pPr>
+      <w:r>
+        <w:rPr>
+          <w:rFonts w:cs="Calibri"/>
+          <w:i/>
+          <w:sz w:val="20"/>
+          <w:szCs w:val="20"/>
+        </w:rPr>
+        <w:tab/>
+      </w:r>
+      <w:r>
+        <w:rPr>
+          <w:rFonts w:cs="Calibri"/>
+          <w:sz w:val="18"/>
+          <w:szCs w:val="18"/>
+        </w:rPr>
+        <w:t>Researched and owned two end-to-end projects without a prescribed structure</w:t>
+      </w:r>
+    </w:p>
+    <w:p>
+      <w:pPr>
+        <w:tabs>
+          <w:tab w:val="left" w:pos="3600"/>
+        </w:tabs>
+        <w:spacing w:before="20" w:after="0" w:line="240" w:lineRule="auto"/>
+        <w:ind w:left="720"/>
+        <w:rPr>
+          <w:rStyle w:val="SubtleReference"/>
+          <w:sz w:val="18"/>
+          <w:szCs w:val="18"/>
+        </w:rPr>
+      </w:pPr>
+      <w:r>
+        <w:rPr>
+          <w:rFonts w:cs="Calibri"/>
+          <w:sz w:val="18"/>
+          <w:szCs w:val="18"/>
+        </w:rPr>
+        <w:t>Clickable Architecture Project</w:t>
+      </w:r>
+    </w:p>
+    <w:p>
+      <w:pPr>
+        <w:spacing w:after="0" w:line="240" w:lineRule="auto"/>
+        <w:ind w:left="720" w:firstLine="720"/>
         <w:contextualSpacing/>
         <w:rPr>
           <w:rFonts w:cs="Calibri"/>
+          <w:sz w:val="18"/>
+          <w:szCs w:val="18"/>
+        </w:rPr>
+      </w:pPr>
+      <w:r>
+        <w:rPr>
+          <w:rFonts w:cs="Calibri"/>
+          <w:sz w:val="18"/>
+          <w:szCs w:val="18"/>
+        </w:rPr>
+        <w:t>Converted static images found in PayPal's development wiki pages into live UML diagrams</w:t>
+      </w:r>
+    </w:p>
+    <w:p>
+      <w:pPr>
+        <w:spacing w:after="0" w:line="240" w:lineRule="auto"/>
+        <w:ind w:left="720" w:firstLine="720"/>
+        <w:contextualSpacing/>
+        <w:rPr>
+          <w:rFonts w:cs="Calibri"/>
+          <w:sz w:val="18"/>
+          <w:szCs w:val="18"/>
+        </w:rPr>
+      </w:pPr>
+      <w:r>
+        <w:rPr>
+          <w:rFonts w:cs="Calibri"/>
+          <w:sz w:val="18"/>
+          <w:szCs w:val="18"/>
+        </w:rPr>
+        <w:t>Featured inline comments, granular permissions and subscription updates to changes</w:t>
+      </w:r>
+    </w:p>
+    <w:p>
+      <w:pPr>
+        <w:spacing w:after="0" w:line="240" w:lineRule="auto"/>
+        <w:ind w:left="720" w:firstLine="720"/>
+        <w:contextualSpacing/>
+        <w:rPr>
+          <w:rFonts w:cs="Calibri"/>
+          <w:sz w:val="18"/>
+          <w:szCs w:val="18"/>
+        </w:rPr>
+      </w:pPr>
+      <w:r>
+        <w:rPr>
+          <w:rFonts w:cs="Calibri"/>
+          <w:sz w:val="18"/>
+          <w:szCs w:val="18"/>
+        </w:rPr>
+        <w:t>Completed and in production 11 weeks ahead of anticipated completion</w:t>
+      </w:r>
+    </w:p>
+    <w:p>
+      <w:pPr>
+        <w:spacing w:before="20" w:after="0" w:line="240" w:lineRule="auto"/>
+        <w:ind w:firstLine="720"/>
+        <w:rPr>
+          <w:rFonts w:cs="Calibri"/>
+          <w:sz w:val="18"/>
+          <w:szCs w:val="18"/>
+        </w:rPr>
+      </w:pPr>
+      <w:r>
+        <w:rPr>
+          <w:rFonts w:cs="Calibri"/>
+          <w:sz w:val="18"/>
+          <w:szCs w:val="18"/>
+        </w:rPr>
+        <w:t>Unified Alerts Project</w:t>
+      </w:r>
+    </w:p>
+    <w:p>
+      <w:pPr>
+        <w:spacing w:after="0" w:line="240" w:lineRule="auto"/>
+        <w:ind w:left="720" w:firstLine="720"/>
+        <w:rPr>
+          <w:rFonts w:cs="Calibri"/>
+          <w:sz w:val="18"/>
+          <w:szCs w:val="18"/>
+        </w:rPr>
+      </w:pPr>
+      <w:r>
+        <w:rPr>
+          <w:rFonts w:cs="Calibri"/>
+          <w:sz w:val="18"/>
+          <w:szCs w:val="18"/>
+        </w:rPr>
+        <w:t xml:space="preserve">Aggregated emailed alerts asynchronously in real-time </w:t>
+      </w:r>
+      <w:r>
+        <w:rPr>
+          <w:rFonts w:cs="Calibri"/>
+          <w:sz w:val="18"/>
+          <w:szCs w:val="18"/>
+        </w:rPr>
+        <w:t>to unify disparate alert systems</w:t>
+      </w:r>
+    </w:p>
+    <w:p>
+      <w:pPr>
+        <w:spacing w:after="0" w:line="240" w:lineRule="auto"/>
+        <w:ind w:left="720" w:firstLine="720"/>
+        <w:rPr>
+          <w:rFonts w:cs="Calibri"/>
+          <w:sz w:val="18"/>
+          <w:szCs w:val="18"/>
+        </w:rPr>
+      </w:pPr>
+      <w:r>
+        <w:rPr>
+          <w:rFonts w:cs="Calibri"/>
+          <w:sz w:val="18"/>
+          <w:szCs w:val="18"/>
+        </w:rPr>
+        <w:t>Single-page web app using the MEAN (mongoDB, Express, AngularJS, Node.js) stack</w:t>
+      </w:r>
+    </w:p>
+    <w:p>
+      <w:pPr>
+        <w:spacing w:after="0" w:line="240" w:lineRule="auto"/>
+        <w:ind w:left="720" w:firstLine="720"/>
+        <w:rPr>
+          <w:rFonts w:cs="Calibri"/>
+          <w:sz w:val="18"/>
+          <w:szCs w:val="18"/>
+        </w:rPr>
+      </w:pPr>
+      <w:r>
+        <w:rPr>
+          <w:rFonts w:cs="Calibri"/>
+          <w:sz w:val="18"/>
+          <w:szCs w:val="18"/>
+        </w:rPr>
+        <w:t>Implemented using a</w:t>
+      </w:r>
+      <w:r>
+        <w:rPr>
+          <w:rFonts w:cs="Calibri"/>
+          <w:sz w:val="18"/>
+          <w:szCs w:val="18"/>
+        </w:rPr>
+        <w:t>n</w:t>
+      </w:r>
+      <w:r>
+        <w:rPr>
+          <w:rFonts w:cs="Calibri"/>
+          <w:sz w:val="18"/>
+          <w:szCs w:val="18"/>
+        </w:rPr>
+        <w:t xml:space="preserve"> </w:t>
+      </w:r>
+      <w:r>
+        <w:rPr>
+          <w:rFonts w:cs="Calibri"/>
+          <w:sz w:val="18"/>
+          <w:szCs w:val="18"/>
+        </w:rPr>
+        <w:t>MVC (</w:t>
+      </w:r>
+      <w:r>
+        <w:rPr>
+          <w:rFonts w:cs="Calibri"/>
+          <w:sz w:val="18"/>
+          <w:szCs w:val="18"/>
+        </w:rPr>
+        <w:t>model-view-controller</w:t>
+      </w:r>
+      <w:r>
+        <w:rPr>
+          <w:rFonts w:cs="Calibri"/>
+          <w:sz w:val="18"/>
+          <w:szCs w:val="18"/>
+        </w:rPr>
+        <w:t>)</w:t>
+      </w:r>
+      <w:r>
+        <w:rPr>
+          <w:rFonts w:cs="Calibri"/>
+          <w:sz w:val="18"/>
+          <w:szCs w:val="18"/>
+        </w:rPr>
+        <w:t xml:space="preserve"> paradigm with RESTful APIs </w:t>
+      </w:r>
+    </w:p>
+    <w:p>
+      <w:pPr>
+        <w:spacing w:after="0" w:line="240" w:lineRule="auto"/>
+        <w:ind w:left="720" w:firstLine="720"/>
+        <w:rPr>
+          <w:rFonts w:cs="Calibri"/>
+          <w:sz w:val="18"/>
+          <w:szCs w:val="18"/>
+        </w:rPr>
+      </w:pPr>
+      <w:r>
+        <w:rPr>
+          <w:rFonts w:cs="Calibri"/>
+          <w:sz w:val="18"/>
+          <w:szCs w:val="18"/>
+        </w:rPr>
+        <w:t xml:space="preserve">Featured an SSL connection, live chat, Asynchronous JavaScript and JSON (AJAJ) </w:t>
+      </w:r>
+      <w:r>
+        <w:rPr>
+          <w:rFonts w:cs="Calibri"/>
+          <w:sz w:val="18"/>
+          <w:szCs w:val="18"/>
+        </w:rPr>
+        <w:t>and</w:t>
+      </w:r>
+      <w:r>
+        <w:rPr>
+          <w:rFonts w:cs="Calibri"/>
+          <w:sz w:val="18"/>
+          <w:szCs w:val="18"/>
+        </w:rPr>
+        <w:t xml:space="preserve"> responsive design</w:t>
+      </w:r>
+    </w:p>
+    <w:p>
+      <w:pPr>
+        <w:spacing w:after="0" w:line="240" w:lineRule="auto"/>
+        <w:ind w:left="720" w:firstLine="720"/>
+        <w:rPr>
+          <w:rFonts w:cs="Calibri"/>
+          <w:sz w:val="18"/>
+          <w:szCs w:val="18"/>
+        </w:rPr>
+      </w:pPr>
+      <w:r>
+        <w:rPr>
+          <w:rFonts w:cs="Calibri"/>
+          <w:sz w:val="18"/>
+          <w:szCs w:val="18"/>
+        </w:rPr>
+        <w:t>Incorporated Socket.io, Bootstrap, Chart.js, Dygraphs, Context.io, Almsaeed Studio, jQuery and Bootbox</w:t>
+      </w:r>
+      <w:r>
+        <w:rPr>
+          <w:rFonts w:cs="Calibri"/>
+          <w:sz w:val="18"/>
+          <w:szCs w:val="18"/>
+        </w:rPr>
+        <w:t xml:space="preserve"> </w:t>
+      </w:r>
+    </w:p>
+    <w:p>
+      <w:pPr>
+        <w:spacing w:after="0" w:line="240" w:lineRule="auto"/>
+        <w:ind w:left="720" w:firstLine="720"/>
+        <w:rPr>
+          <w:rFonts w:cs="Calibri"/>
+          <w:sz w:val="18"/>
+          <w:szCs w:val="18"/>
+        </w:rPr>
+      </w:pPr>
+      <w:r>
+        <w:rPr>
+          <w:rFonts w:cs="Calibri"/>
+          <w:sz w:val="18"/>
+          <w:szCs w:val="18"/>
+        </w:rPr>
+        <w:t>Performance improved throughout the project (load time decreased 20X by polling asynchronously, caching by 100X)</w:t>
+      </w:r>
+    </w:p>
+    <w:p>
+      <w:pPr>
+        <w:contextualSpacing/>
+        <w:rPr>
+          <w:rFonts w:cs="Calibri"/>
           <w:b/>
         </w:rPr>
       </w:pPr>
+    </w:p>
+    <w:tbl>
+      <w:tblPr>
+        <w:tblStyle w:val="TableGrid"/>
+        <w:tblW w:w="10833" w:type="dxa"/>
+        <w:tblBorders>
+          <w:top w:val="none" w:sz="0" w:space="0" w:color="auto"/>
+          <w:left w:val="none" w:sz="0" w:space="0" w:color="auto"/>
+          <w:bottom w:val="none" w:sz="0" w:space="0" w:color="auto"/>
+          <w:right w:val="none" w:sz="0" w:space="0" w:color="auto"/>
+          <w:insideH w:val="none" w:sz="0" w:space="0" w:color="auto"/>
+          <w:insideV w:val="none" w:sz="0" w:space="0" w:color="auto"/>
+        </w:tblBorders>
+        <w:tblCellMar>
+          <w:left w:w="0" w:type="dxa"/>
+          <w:right w:w="0" w:type="dxa"/>
+        </w:tblCellMar>
+        <w:tblLook w:val="04A0" w:firstRow="1" w:lastRow="0" w:firstColumn="1" w:lastColumn="0" w:noHBand="0" w:noVBand="1"/>
+      </w:tblPr>
+      <w:tblGrid>
+        <w:gridCol w:w="8213"/>
+        <w:gridCol w:w="2620"/>
+      </w:tblGrid>
+      <w:tr>
+        <w:trPr>
+          <w:trHeight w:val="45"/>
+        </w:trPr>
+        <w:tc>
+          <w:tcPr>
+            <w:tcW w:w="8213" w:type="dxa"/>
+          </w:tcPr>
+          <w:p>
+            <w:pPr>
+              <w:tabs>
+                <w:tab w:val="left" w:pos="720"/>
+                <w:tab w:val="left" w:pos="1440"/>
+                <w:tab w:val="left" w:pos="2160"/>
+                <w:tab w:val="left" w:pos="2880"/>
+                <w:tab w:val="left" w:pos="3600"/>
+                <w:tab w:val="left" w:pos="4013"/>
+                <w:tab w:val="left" w:pos="6219"/>
+              </w:tabs>
+              <w:spacing w:before="180" w:after="0" w:line="192" w:lineRule="auto"/>
+              <w:rPr>
+                <w:rFonts w:cs="Calibri"/>
+                <w:b/>
+              </w:rPr>
+            </w:pPr>
+            <w:r>
+              <w:rPr>
+                <w:rFonts w:cs="Calibri"/>
+                <w:b/>
+              </w:rPr>
+              <w:t>IBM – Software Group</w:t>
+            </w:r>
+            <w:r>
+              <w:rPr>
+                <w:rFonts w:cs="Calibri"/>
+              </w:rPr>
+              <w:t xml:space="preserve">, </w:t>
+            </w:r>
+            <w:r>
+              <w:rPr>
+                <w:rFonts w:cs="Calibri"/>
+              </w:rPr>
+              <w:t>Austin</w:t>
+            </w:r>
+            <w:r>
+              <w:rPr>
+                <w:rFonts w:cs="Calibri"/>
+              </w:rPr>
+              <w:t xml:space="preserve">, </w:t>
+            </w:r>
+            <w:r>
+              <w:rPr>
+                <w:rFonts w:cs="Calibri"/>
+              </w:rPr>
+              <w:t>TX</w:t>
+            </w:r>
+            <w:r>
+              <w:rPr>
+                <w:rFonts w:cs="Calibri"/>
+              </w:rPr>
+              <w:tab/>
+            </w:r>
+            <w:r>
+              <w:rPr>
+                <w:rFonts w:cs="Calibri"/>
+              </w:rPr>
+              <w:tab/>
+            </w:r>
+          </w:p>
+        </w:tc>
+        <w:tc>
+          <w:tcPr>
+            <w:tcW w:w="2620" w:type="dxa"/>
+            <w:tcMar>
+              <w:left w:w="115" w:type="dxa"/>
+              <w:right w:w="0" w:type="dxa"/>
+            </w:tcMar>
+          </w:tcPr>
+          <w:p>
+            <w:pPr>
+              <w:tabs>
+                <w:tab w:val="left" w:pos="720"/>
+                <w:tab w:val="left" w:pos="1440"/>
+                <w:tab w:val="left" w:pos="2160"/>
+                <w:tab w:val="left" w:pos="2880"/>
+                <w:tab w:val="left" w:pos="3600"/>
+                <w:tab w:val="left" w:pos="4320"/>
+                <w:tab w:val="left" w:pos="5040"/>
+                <w:tab w:val="left" w:pos="5760"/>
+                <w:tab w:val="left" w:pos="6480"/>
+                <w:tab w:val="left" w:pos="7200"/>
+                <w:tab w:val="left" w:pos="7920"/>
+                <w:tab w:val="left" w:pos="8640"/>
+                <w:tab w:val="left" w:pos="9360"/>
+                <w:tab w:val="left" w:pos="10080"/>
+                <w:tab w:val="right" w:pos="10800"/>
+              </w:tabs>
+              <w:spacing w:before="180" w:after="0" w:line="192" w:lineRule="auto"/>
+              <w:jc w:val="right"/>
+              <w:rPr>
+                <w:rFonts w:cs="Calibri"/>
+              </w:rPr>
+            </w:pPr>
+            <w:r>
+              <w:rPr>
+                <w:rFonts w:cs="Calibri"/>
+              </w:rPr>
+              <w:t>May 2014 – August 2014</w:t>
+            </w:r>
+          </w:p>
+        </w:tc>
+      </w:tr>
+    </w:tbl>
+    <w:p>
+      <w:pPr>
+        <w:spacing w:after="0" w:line="192" w:lineRule="auto"/>
+        <w:rPr>
+          <w:rFonts w:cs="Calibri"/>
+          <w:sz w:val="20"/>
+          <w:szCs w:val="20"/>
+        </w:rPr>
+      </w:pPr>
+      <w:r>
+        <w:rPr>
+          <w:rFonts w:cs="Calibri"/>
+          <w:sz w:val="20"/>
+          <w:szCs w:val="20"/>
+        </w:rPr>
+        <w:t>Software Development Intern</w:t>
+      </w:r>
+    </w:p>
+    <w:p>
+      <w:pPr>
+        <w:spacing w:after="0" w:line="240" w:lineRule="auto"/>
+        <w:ind w:firstLine="720"/>
+        <w:rPr>
+          <w:rFonts w:cs="Calibri"/>
+          <w:sz w:val="18"/>
+          <w:szCs w:val="18"/>
+        </w:rPr>
+      </w:pPr>
+      <w:r>
+        <w:rPr>
+          <w:rFonts w:cs="Calibri"/>
+          <w:sz w:val="18"/>
+          <w:szCs w:val="18"/>
+        </w:rPr>
+        <w:t>Programmed and designed</w:t>
+      </w:r>
+      <w:r>
+        <w:rPr>
+          <w:rFonts w:cs="Calibri"/>
+          <w:sz w:val="18"/>
+          <w:szCs w:val="18"/>
+        </w:rPr>
+        <w:t xml:space="preserve"> an end-to-end web application to use Reference Data as a Service </w:t>
+      </w:r>
+      <w:r>
+        <w:rPr>
+          <w:rFonts w:cs="Calibri"/>
+          <w:sz w:val="18"/>
+          <w:szCs w:val="18"/>
+        </w:rPr>
+        <w:t>(replacing several systems)</w:t>
+      </w:r>
+    </w:p>
+    <w:p>
+      <w:pPr>
+        <w:spacing w:after="0" w:line="240" w:lineRule="auto"/>
+        <w:ind w:left="720" w:firstLine="720"/>
+        <w:contextualSpacing/>
+        <w:rPr>
+          <w:rFonts w:cs="Calibri"/>
+          <w:sz w:val="18"/>
+          <w:szCs w:val="18"/>
+        </w:rPr>
+      </w:pPr>
+      <w:r>
+        <w:rPr>
+          <w:rFonts w:cs="Calibri"/>
+          <w:sz w:val="18"/>
+          <w:szCs w:val="18"/>
+        </w:rPr>
+        <w:t>Written in Java, JavaScript, HTML5 and CSS3</w:t>
+      </w:r>
+    </w:p>
+    <w:p>
+      <w:pPr>
+        <w:spacing w:after="0" w:line="240" w:lineRule="auto"/>
+        <w:ind w:left="720" w:firstLine="720"/>
+        <w:contextualSpacing/>
+        <w:rPr>
+          <w:rFonts w:cs="Calibri"/>
+          <w:sz w:val="18"/>
+          <w:szCs w:val="18"/>
+        </w:rPr>
+      </w:pPr>
+      <w:r>
+        <w:rPr>
+          <w:rFonts w:cs="Calibri"/>
+          <w:sz w:val="18"/>
+          <w:szCs w:val="18"/>
+        </w:rPr>
+        <w:t>D</w:t>
+      </w:r>
+      <w:r>
+        <w:rPr>
+          <w:rFonts w:cs="Calibri"/>
+          <w:sz w:val="18"/>
+          <w:szCs w:val="18"/>
+        </w:rPr>
+        <w:t>eployed on BlueMix</w:t>
+      </w:r>
       <w:r>
         <w:rPr>
           <w:rFonts w:cs="Calibri"/>
           <w:b/>
-        </w:rPr>
-        <w:t>Android&gt;Apple (</w:t>
-      </w:r>
-      <w:r>
+          <w:sz w:val="18"/>
+          <w:szCs w:val="18"/>
+        </w:rPr>
+        <w:t xml:space="preserve"> </w:t>
+      </w:r>
+      <w:r>
+        <w:rPr>
+          <w:rFonts w:cs="Calibri"/>
+          <w:sz w:val="18"/>
+          <w:szCs w:val="18"/>
+        </w:rPr>
+        <w:t xml:space="preserve">with </w:t>
+      </w:r>
+      <w:r>
+        <w:rPr>
+          <w:rFonts w:cs="Calibri"/>
+          <w:sz w:val="18"/>
+          <w:szCs w:val="18"/>
+        </w:rPr>
+        <w:t>RESTful APIs</w:t>
+      </w:r>
+    </w:p>
+    <w:p>
+      <w:pPr>
+        <w:spacing w:after="0" w:line="240" w:lineRule="auto"/>
+        <w:ind w:left="720" w:firstLine="720"/>
+        <w:contextualSpacing/>
+        <w:rPr>
+          <w:rFonts w:cs="Calibri"/>
+          <w:sz w:val="18"/>
+          <w:szCs w:val="18"/>
+        </w:rPr>
+      </w:pPr>
+      <w:r>
+        <w:rPr>
+          <w:rFonts w:cs="Calibri"/>
+          <w:sz w:val="18"/>
+          <w:szCs w:val="18"/>
+        </w:rPr>
+        <w:t>Node.js and shell scripts published JSON data from a SQL relational database to a non-relational NoSQL Cloudant database</w:t>
+      </w:r>
+    </w:p>
+    <w:p>
+      <w:pPr>
+        <w:spacing w:after="0" w:line="240" w:lineRule="auto"/>
+        <w:ind w:left="720" w:firstLine="720"/>
+        <w:contextualSpacing/>
         <w:rPr>
           <w:rFonts w:cs="Calibri"/>
           <w:b/>
-        </w:rPr>
-        <w:t>Mobile Application Development Company)</w:t>
-      </w:r>
-      <w:r>
+          <w:sz w:val="18"/>
+          <w:szCs w:val="18"/>
+        </w:rPr>
+      </w:pPr>
+      <w:r>
+        <w:rPr>
+          <w:rFonts w:cs="Calibri"/>
+          <w:sz w:val="18"/>
+          <w:szCs w:val="18"/>
+        </w:rPr>
+        <w:t>Presented to Senior Management and Executive Leadership</w:t>
+      </w:r>
+    </w:p>
+    <w:p>
+      <w:pPr>
+        <w:spacing w:line="240" w:lineRule="auto"/>
+        <w:ind w:left="720"/>
+        <w:contextualSpacing/>
         <w:rPr>
           <w:rFonts w:cs="Calibri"/>
           <w:b/>
         </w:rPr>
-        <w:tab/>
-      </w:r>
-      <w:r>
-        <w:rPr>
-          <w:rFonts w:cs="Calibri"/>
-          <w:b/>
-        </w:rPr>
-        <w:tab/>
-      </w:r>
-      <w:r>
-        <w:rPr>
-          <w:rFonts w:cs="Calibri"/>
-          <w:b/>
-        </w:rPr>
-        <w:tab/>
-      </w:r>
-      <w:r>
-        <w:rPr>
-          <w:rFonts w:cs="Calibri"/>
-          <w:b/>
-        </w:rPr>
-        <w:tab/>
-        <w:t xml:space="preserve"> </w:t>
-      </w:r>
-      <w:r>
-        <w:rPr>
-          <w:rFonts w:cs="Calibri"/>
-          <w:b/>
-        </w:rPr>
-        <w:tab/>
-        <w:t xml:space="preserve">   </w:t>
-      </w:r>
-      <w:r>
-        <w:rPr>
-          <w:rFonts w:cs="Calibri"/>
-        </w:rPr>
-        <w:t>August 2011 - Present</w:t>
-      </w:r>
+      </w:pPr>
     </w:p>
     <w:p>
       <w:pPr>
@@ -976,6 +1538,117 @@
         <w:contextualSpacing/>
         <w:rPr>
           <w:rFonts w:cs="Calibri"/>
+          <w:b/>
+          <w:sz w:val="10"/>
+          <w:szCs w:val="10"/>
+        </w:rPr>
+      </w:pPr>
+    </w:p>
+    <w:p>
+      <w:pPr>
+        <w:tabs>
+          <w:tab w:val="left" w:pos="720"/>
+          <w:tab w:val="left" w:pos="1440"/>
+          <w:tab w:val="left" w:pos="2160"/>
+          <w:tab w:val="left" w:pos="2880"/>
+          <w:tab w:val="left" w:pos="3600"/>
+          <w:tab w:val="left" w:pos="4320"/>
+          <w:tab w:val="left" w:pos="5040"/>
+          <w:tab w:val="left" w:pos="5760"/>
+          <w:tab w:val="left" w:pos="6480"/>
+          <w:tab w:val="left" w:pos="7200"/>
+          <w:tab w:val="left" w:pos="7920"/>
+          <w:tab w:val="left" w:pos="8640"/>
+          <w:tab w:val="left" w:pos="9360"/>
+          <w:tab w:val="left" w:pos="10080"/>
+          <w:tab w:val="right" w:pos="10800"/>
+        </w:tabs>
+        <w:contextualSpacing/>
+        <w:rPr>
+          <w:rFonts w:cs="Calibri"/>
+          <w:b/>
+        </w:rPr>
+      </w:pPr>
+      <w:r>
+        <w:rPr>
+          <w:rFonts w:cs="Calibri"/>
+          <w:b/>
+        </w:rPr>
+        <w:t>Android&gt;Apple (</w:t>
+      </w:r>
+      <w:r>
+        <w:rPr>
+          <w:rFonts w:cs="Calibri"/>
+          <w:b/>
+        </w:rPr>
+        <w:t>Mobile Application Development Company)</w:t>
+      </w:r>
+      <w:r>
+        <w:rPr>
+          <w:rFonts w:cs="Calibri"/>
+          <w:b/>
+        </w:rPr>
+        <w:tab/>
+      </w:r>
+      <w:r>
+        <w:rPr>
+          <w:rFonts w:cs="Calibri"/>
+          <w:b/>
+        </w:rPr>
+        <w:tab/>
+      </w:r>
+      <w:r>
+        <w:rPr>
+          <w:rFonts w:cs="Calibri"/>
+          <w:b/>
+        </w:rPr>
+        <w:tab/>
+      </w:r>
+      <w:r>
+        <w:rPr>
+          <w:rFonts w:cs="Calibri"/>
+          <w:b/>
+        </w:rPr>
+        <w:tab/>
+        <w:t xml:space="preserve"> </w:t>
+      </w:r>
+      <w:r>
+        <w:rPr>
+          <w:rFonts w:cs="Calibri"/>
+          <w:b/>
+        </w:rPr>
+        <w:tab/>
+        <w:t xml:space="preserve">   </w:t>
+      </w:r>
+      <w:r>
+        <w:rPr>
+          <w:rFonts w:cs="Calibri"/>
+        </w:rPr>
+        <w:t>August 2011 - Present</w:t>
+      </w:r>
+    </w:p>
+    <w:p>
+      <w:pPr>
+        <w:tabs>
+          <w:tab w:val="left" w:pos="720"/>
+          <w:tab w:val="left" w:pos="1440"/>
+          <w:tab w:val="left" w:pos="2160"/>
+          <w:tab w:val="left" w:pos="2880"/>
+          <w:tab w:val="left" w:pos="3600"/>
+          <w:tab w:val="left" w:pos="4320"/>
+          <w:tab w:val="left" w:pos="5040"/>
+          <w:tab w:val="left" w:pos="5760"/>
+          <w:tab w:val="left" w:pos="6480"/>
+          <w:tab w:val="left" w:pos="7200"/>
+          <w:tab w:val="left" w:pos="7920"/>
+          <w:tab w:val="left" w:pos="8640"/>
+          <w:tab w:val="left" w:pos="9360"/>
+          <w:tab w:val="left" w:pos="10080"/>
+          <w:tab w:val="right" w:pos="10800"/>
+        </w:tabs>
+        <w:contextualSpacing/>
+        <w:rPr>
+          <w:rFonts w:cs="Calibri"/>
         </w:rPr>
       </w:pPr>
       <w:r>
@@ -1642,6 +2315,7 @@
           <w:sz w:val="21"/>
           <w:szCs w:val="21"/>
         </w:rPr>
+        <w:lastRenderedPageBreak/>
         <w:t>Worked directly with numerous customers each day regarding customer satisfaction issues</w:t>
       </w:r>
     </w:p>
@@ -2261,8 +2935,6 @@
         </w:rPr>
         <w:t>, DB2, Relational Database, Database</w:t>
       </w:r>
-      <w:bookmarkStart w:id="0" w:name="_GoBack"/>
-      <w:bookmarkEnd w:id="0"/>
     </w:p>
     <w:p>
       <w:pPr>
@@ -2392,7 +3064,6 @@
           <w:sz w:val="21"/>
           <w:szCs w:val="21"/>
         </w:rPr>
-        <w:lastRenderedPageBreak/>
         <w:t xml:space="preserve">Association for Computing Machinery, </w:t>
       </w:r>
       <w:r>
@@ -2919,8 +3590,799 @@
         <w:t>University of Mobile Application Development (uMAD)</w:t>
       </w:r>
     </w:p>
+    <w:p>
+      <w:pPr>
+        <w:spacing w:line="240" w:lineRule="auto"/>
+        <w:rPr>
+          <w:rFonts w:cs="Calibri"/>
+          <w:sz w:val="20"/>
+          <w:szCs w:val="20"/>
+        </w:rPr>
+      </w:pPr>
+    </w:p>
+    <w:p>
+      <w:pPr>
+        <w:pStyle w:val="Custom-CategoryTitle"/>
+      </w:pPr>
+      <w:r>
+        <w:t xml:space="preserve">PROJECTS AND TECHNICAL </w:t>
+      </w:r>
+      <w:r>
+        <w:t>SKILLS</w:t>
+      </w:r>
+    </w:p>
+    <w:p>
+      <w:pPr>
+        <w:spacing w:before="60" w:after="0" w:line="192" w:lineRule="auto"/>
+        <w:rPr>
+          <w:rFonts w:asciiTheme="minorHAnsi" w:hAnsiTheme="minorHAnsi" w:cs="Calibri"/>
+          <w:sz w:val="18"/>
+          <w:szCs w:val="18"/>
+        </w:rPr>
+      </w:pPr>
+      <w:r>
+        <w:rPr>
+          <w:rFonts w:cs="Calibri"/>
+          <w:b/>
+          <w:sz w:val="18"/>
+          <w:szCs w:val="18"/>
+        </w:rPr>
+        <w:t xml:space="preserve">Projects </w:t>
+      </w:r>
+      <w:r>
+        <w:rPr>
+          <w:rFonts w:cs="Calibri"/>
+          <w:b/>
+          <w:sz w:val="18"/>
+          <w:szCs w:val="18"/>
+        </w:rPr>
+        <w:tab/>
+      </w:r>
+      <w:r>
+        <w:rPr>
+          <w:rFonts w:cs="Calibri"/>
+          <w:b/>
+          <w:sz w:val="18"/>
+          <w:szCs w:val="18"/>
+        </w:rPr>
+        <w:tab/>
+      </w:r>
+      <w:r>
+        <w:rPr>
+          <w:rFonts w:cs="Calibri"/>
+          <w:sz w:val="18"/>
+          <w:szCs w:val="18"/>
+        </w:rPr>
+        <w:t>Developed</w:t>
+      </w:r>
+      <w:r>
+        <w:rPr>
+          <w:rFonts w:cs="Calibri"/>
+          <w:sz w:val="18"/>
+          <w:szCs w:val="18"/>
+        </w:rPr>
+        <w:t xml:space="preserve"> an</w:t>
+      </w:r>
+      <w:r>
+        <w:rPr>
+          <w:rFonts w:cs="Calibri"/>
+          <w:sz w:val="18"/>
+          <w:szCs w:val="18"/>
+        </w:rPr>
+        <w:t xml:space="preserve"> Android app to scan </w:t>
+      </w:r>
+      <w:r>
+        <w:rPr>
+          <w:rFonts w:cs="Calibri"/>
+          <w:sz w:val="18"/>
+          <w:szCs w:val="18"/>
+        </w:rPr>
+        <w:t>and run hand-written code as part of a four person hackathon</w:t>
+      </w:r>
+    </w:p>
+    <w:p>
+      <w:pPr>
+        <w:spacing w:before="60" w:after="0" w:line="192" w:lineRule="auto"/>
+        <w:rPr>
+          <w:rFonts w:asciiTheme="minorHAnsi" w:hAnsiTheme="minorHAnsi" w:cs="Calibri"/>
+          <w:sz w:val="18"/>
+          <w:szCs w:val="18"/>
+        </w:rPr>
+      </w:pPr>
+      <w:r>
+        <w:rPr>
+          <w:rFonts w:asciiTheme="minorHAnsi" w:hAnsiTheme="minorHAnsi" w:cs="Calibri"/>
+          <w:sz w:val="18"/>
+          <w:szCs w:val="18"/>
+        </w:rPr>
+        <w:tab/>
+      </w:r>
+      <w:r>
+        <w:rPr>
+          <w:rFonts w:asciiTheme="minorHAnsi" w:hAnsiTheme="minorHAnsi" w:cs="Calibri"/>
+          <w:sz w:val="18"/>
+          <w:szCs w:val="18"/>
+        </w:rPr>
+        <w:tab/>
+        <w:t>Constructed a school district course exception system using Oracle APEX</w:t>
+      </w:r>
+    </w:p>
+    <w:p>
+      <w:pPr>
+        <w:spacing w:before="60" w:after="0" w:line="192" w:lineRule="auto"/>
+        <w:ind w:left="720" w:firstLine="720"/>
+        <w:rPr>
+          <w:rFonts w:asciiTheme="minorHAnsi" w:hAnsiTheme="minorHAnsi" w:cs="Calibri"/>
+          <w:sz w:val="18"/>
+          <w:szCs w:val="18"/>
+        </w:rPr>
+      </w:pPr>
+      <w:r>
+        <w:rPr>
+          <w:rFonts w:cs="Calibri"/>
+          <w:sz w:val="18"/>
+          <w:szCs w:val="18"/>
+        </w:rPr>
+        <w:t>Wrote</w:t>
+      </w:r>
+      <w:r>
+        <w:rPr>
+          <w:rFonts w:cs="Calibri"/>
+          <w:sz w:val="18"/>
+          <w:szCs w:val="18"/>
+        </w:rPr>
+        <w:t xml:space="preserve"> a </w:t>
+      </w:r>
+      <w:hyperlink r:id="rId10" w:history="1">
+        <w:r>
+          <w:rPr>
+            <w:rStyle w:val="Hyperlink"/>
+            <w:rFonts w:cs="Calibri"/>
+            <w:sz w:val="18"/>
+            <w:szCs w:val="18"/>
+            <w:u w:val="none"/>
+          </w:rPr>
+          <w:t>Pascal Compiler</w:t>
+        </w:r>
+      </w:hyperlink>
+      <w:r>
+        <w:rPr>
+          <w:rFonts w:cs="Calibri"/>
+          <w:sz w:val="18"/>
+          <w:szCs w:val="18"/>
+        </w:rPr>
+        <w:t xml:space="preserve"> to convert </w:t>
+      </w:r>
+      <w:r>
+        <w:rPr>
+          <w:rFonts w:asciiTheme="minorHAnsi" w:hAnsiTheme="minorHAnsi" w:cs="Calibri"/>
+          <w:sz w:val="18"/>
+          <w:szCs w:val="18"/>
+        </w:rPr>
+        <w:t xml:space="preserve">source </w:t>
+      </w:r>
+      <w:r>
+        <w:rPr>
+          <w:rFonts w:asciiTheme="minorHAnsi" w:hAnsiTheme="minorHAnsi" w:cs="Calibri"/>
+          <w:sz w:val="18"/>
+          <w:szCs w:val="18"/>
+        </w:rPr>
+        <w:t xml:space="preserve">Pascal </w:t>
+      </w:r>
+      <w:r>
+        <w:rPr>
+          <w:rFonts w:asciiTheme="minorHAnsi" w:hAnsiTheme="minorHAnsi" w:cs="Calibri"/>
+          <w:sz w:val="18"/>
+          <w:szCs w:val="18"/>
+        </w:rPr>
+        <w:t xml:space="preserve">code </w:t>
+      </w:r>
+      <w:r>
+        <w:rPr>
+          <w:rFonts w:asciiTheme="minorHAnsi" w:hAnsiTheme="minorHAnsi" w:cs="Segoe UI Symbol"/>
+          <w:sz w:val="18"/>
+          <w:szCs w:val="18"/>
+        </w:rPr>
+        <w:t>to</w:t>
+      </w:r>
+      <w:r>
+        <w:rPr>
+          <w:rFonts w:asciiTheme="minorHAnsi" w:hAnsiTheme="minorHAnsi" w:cs="Calibri"/>
+          <w:sz w:val="18"/>
+          <w:szCs w:val="18"/>
+        </w:rPr>
+        <w:t xml:space="preserve"> executable</w:t>
+      </w:r>
+      <w:r>
+        <w:rPr>
+          <w:rFonts w:asciiTheme="minorHAnsi" w:hAnsiTheme="minorHAnsi" w:cs="Calibri"/>
+          <w:sz w:val="18"/>
+          <w:szCs w:val="18"/>
+        </w:rPr>
+        <w:t xml:space="preserve"> assembly</w:t>
+      </w:r>
+    </w:p>
+    <w:p>
+      <w:pPr>
+        <w:spacing w:before="60" w:after="0" w:line="192" w:lineRule="auto"/>
+        <w:rPr>
+          <w:rFonts w:asciiTheme="minorHAnsi" w:hAnsiTheme="minorHAnsi" w:cs="Calibri"/>
+          <w:sz w:val="18"/>
+          <w:szCs w:val="18"/>
+        </w:rPr>
+      </w:pPr>
+      <w:r>
+        <w:rPr>
+          <w:rFonts w:asciiTheme="minorHAnsi" w:hAnsiTheme="minorHAnsi" w:cs="Calibri"/>
+          <w:sz w:val="18"/>
+          <w:szCs w:val="18"/>
+        </w:rPr>
+        <w:tab/>
+      </w:r>
+      <w:r>
+        <w:rPr>
+          <w:rFonts w:asciiTheme="minorHAnsi" w:hAnsiTheme="minorHAnsi" w:cs="Calibri"/>
+          <w:sz w:val="18"/>
+          <w:szCs w:val="18"/>
+        </w:rPr>
+        <w:tab/>
+        <w:t xml:space="preserve">Built a </w:t>
+      </w:r>
+      <w:hyperlink r:id="rId11" w:history="1">
+        <w:r>
+          <w:rPr>
+            <w:rStyle w:val="Hyperlink"/>
+            <w:rFonts w:asciiTheme="minorHAnsi" w:hAnsiTheme="minorHAnsi" w:cs="Calibri"/>
+            <w:sz w:val="18"/>
+            <w:szCs w:val="18"/>
+            <w:u w:val="none"/>
+          </w:rPr>
+          <w:t>personal portfolio website</w:t>
+        </w:r>
+      </w:hyperlink>
+      <w:r>
+        <w:rPr>
+          <w:rFonts w:asciiTheme="minorHAnsi" w:hAnsiTheme="minorHAnsi" w:cs="Calibri"/>
+          <w:sz w:val="18"/>
+          <w:szCs w:val="18"/>
+        </w:rPr>
+        <w:t xml:space="preserve"> using Jekyll (see back of resume for QR code)</w:t>
+      </w:r>
+    </w:p>
+    <w:p>
+      <w:pPr>
+        <w:spacing w:after="0" w:line="240" w:lineRule="auto"/>
+        <w:ind w:left="720" w:firstLine="720"/>
+        <w:rPr>
+          <w:rFonts w:cs="Calibri"/>
+          <w:sz w:val="18"/>
+          <w:szCs w:val="18"/>
+        </w:rPr>
+      </w:pPr>
+      <w:r>
+        <w:rPr>
+          <w:rFonts w:cs="Calibri"/>
+          <w:sz w:val="18"/>
+          <w:szCs w:val="18"/>
+        </w:rPr>
+        <w:t>Created an operating system including</w:t>
+      </w:r>
+      <w:r>
+        <w:rPr>
+          <w:rFonts w:cs="Calibri"/>
+          <w:sz w:val="18"/>
+          <w:szCs w:val="18"/>
+        </w:rPr>
+        <w:t xml:space="preserve"> threads, </w:t>
+      </w:r>
+      <w:r>
+        <w:rPr>
+          <w:rFonts w:cs="Calibri"/>
+          <w:sz w:val="18"/>
+          <w:szCs w:val="18"/>
+        </w:rPr>
+        <w:t>virtual memory and file systems</w:t>
+      </w:r>
+    </w:p>
+    <w:p>
+      <w:pPr>
+        <w:tabs>
+          <w:tab w:val="left" w:pos="5628"/>
+        </w:tabs>
+        <w:spacing w:after="0" w:line="240" w:lineRule="auto"/>
+        <w:ind w:left="720" w:firstLine="720"/>
+        <w:contextualSpacing/>
+        <w:rPr>
+          <w:rFonts w:cs="Calibri"/>
+          <w:sz w:val="18"/>
+          <w:szCs w:val="18"/>
+        </w:rPr>
+      </w:pPr>
+      <w:r>
+        <w:rPr>
+          <w:rFonts w:asciiTheme="minorHAnsi" w:hAnsiTheme="minorHAnsi" w:cs="Calibri"/>
+          <w:sz w:val="18"/>
+          <w:szCs w:val="18"/>
+        </w:rPr>
+        <w:t xml:space="preserve">Deployed a website </w:t>
+      </w:r>
+      <w:r>
+        <w:rPr>
+          <w:rFonts w:asciiTheme="minorHAnsi" w:hAnsiTheme="minorHAnsi" w:cs="Calibri"/>
+          <w:sz w:val="18"/>
+          <w:szCs w:val="18"/>
+        </w:rPr>
+        <w:t>teaching Android</w:t>
+      </w:r>
+      <w:r>
+        <w:rPr>
+          <w:rFonts w:asciiTheme="minorHAnsi" w:hAnsiTheme="minorHAnsi" w:cs="Calibri"/>
+          <w:sz w:val="18"/>
+          <w:szCs w:val="18"/>
+        </w:rPr>
+        <w:t xml:space="preserve"> </w:t>
+      </w:r>
+      <w:r>
+        <w:rPr>
+          <w:rFonts w:asciiTheme="minorHAnsi" w:hAnsiTheme="minorHAnsi" w:cs="Calibri"/>
+          <w:sz w:val="18"/>
+          <w:szCs w:val="18"/>
+        </w:rPr>
+        <w:t>d</w:t>
+      </w:r>
+      <w:r>
+        <w:rPr>
+          <w:rFonts w:asciiTheme="minorHAnsi" w:hAnsiTheme="minorHAnsi" w:cs="Calibri"/>
+          <w:sz w:val="18"/>
+          <w:szCs w:val="18"/>
+        </w:rPr>
+        <w:t>evelopment</w:t>
+      </w:r>
+      <w:r>
+        <w:rPr>
+          <w:rFonts w:cs="Calibri"/>
+          <w:sz w:val="18"/>
+          <w:szCs w:val="18"/>
+        </w:rPr>
+        <w:t xml:space="preserve"> </w:t>
+      </w:r>
+      <w:r>
+        <w:rPr>
+          <w:rFonts w:cs="Calibri"/>
+          <w:sz w:val="18"/>
+          <w:szCs w:val="18"/>
+        </w:rPr>
+        <w:tab/>
+      </w:r>
+    </w:p>
+    <w:p>
+      <w:pPr>
+        <w:spacing w:after="0" w:line="240" w:lineRule="auto"/>
+        <w:ind w:left="720" w:firstLine="720"/>
+        <w:contextualSpacing/>
+        <w:rPr>
+          <w:rFonts w:cs="Calibri"/>
+          <w:sz w:val="18"/>
+          <w:szCs w:val="18"/>
+        </w:rPr>
+      </w:pPr>
+      <w:r>
+        <w:rPr>
+          <w:rFonts w:cs="Calibri"/>
+          <w:sz w:val="18"/>
+          <w:szCs w:val="18"/>
+        </w:rPr>
+        <w:t>Progra</w:t>
+      </w:r>
+      <w:r>
+        <w:rPr>
+          <w:rFonts w:cs="Calibri"/>
+          <w:sz w:val="18"/>
+          <w:szCs w:val="18"/>
+        </w:rPr>
+        <w:t>mmed Huffman Compression using Huff T</w:t>
+      </w:r>
+      <w:r>
+        <w:rPr>
+          <w:rFonts w:cs="Calibri"/>
+          <w:sz w:val="18"/>
+          <w:szCs w:val="18"/>
+        </w:rPr>
+        <w:t>rees</w:t>
+      </w:r>
+      <w:r>
+        <w:rPr>
+          <w:rFonts w:cs="Calibri"/>
+          <w:b/>
+          <w:sz w:val="18"/>
+          <w:szCs w:val="18"/>
+        </w:rPr>
+        <w:t xml:space="preserve"> </w:t>
+      </w:r>
+    </w:p>
+    <w:p>
+      <w:pPr>
+        <w:tabs>
+          <w:tab w:val="left" w:pos="720"/>
+          <w:tab w:val="left" w:pos="1440"/>
+          <w:tab w:val="left" w:pos="2160"/>
+          <w:tab w:val="left" w:pos="2880"/>
+          <w:tab w:val="left" w:pos="3600"/>
+          <w:tab w:val="left" w:pos="4320"/>
+          <w:tab w:val="left" w:pos="5040"/>
+          <w:tab w:val="left" w:pos="5760"/>
+          <w:tab w:val="left" w:pos="6480"/>
+          <w:tab w:val="left" w:pos="7020"/>
+        </w:tabs>
+        <w:spacing w:before="120" w:after="0" w:line="240" w:lineRule="auto"/>
+        <w:rPr>
+          <w:rFonts w:cs="Calibri"/>
+          <w:b/>
+          <w:sz w:val="18"/>
+          <w:szCs w:val="18"/>
+        </w:rPr>
+      </w:pPr>
+      <w:r>
+        <w:rPr>
+          <w:rFonts w:cs="Calibri"/>
+          <w:b/>
+          <w:sz w:val="18"/>
+          <w:szCs w:val="18"/>
+        </w:rPr>
+        <w:t>Languages</w:t>
+      </w:r>
+      <w:r>
+        <w:rPr>
+          <w:rFonts w:cs="Calibri"/>
+          <w:b/>
+          <w:sz w:val="18"/>
+          <w:szCs w:val="18"/>
+        </w:rPr>
+        <w:tab/>
+      </w:r>
+      <w:r>
+        <w:rPr>
+          <w:rFonts w:cs="Calibri"/>
+          <w:sz w:val="18"/>
+          <w:szCs w:val="18"/>
+        </w:rPr>
+        <w:t xml:space="preserve">Proficient in Java, JavaScript, </w:t>
+      </w:r>
+      <w:r>
+        <w:rPr>
+          <w:rFonts w:cs="Calibri"/>
+          <w:sz w:val="18"/>
+          <w:szCs w:val="18"/>
+        </w:rPr>
+        <w:t xml:space="preserve">C++, </w:t>
+      </w:r>
+      <w:r>
+        <w:rPr>
+          <w:rFonts w:cs="Calibri"/>
+          <w:sz w:val="18"/>
+          <w:szCs w:val="18"/>
+        </w:rPr>
+        <w:t xml:space="preserve">C, </w:t>
+      </w:r>
+      <w:r>
+        <w:rPr>
+          <w:rFonts w:cs="Calibri"/>
+          <w:sz w:val="18"/>
+          <w:szCs w:val="18"/>
+        </w:rPr>
+        <w:t xml:space="preserve">SQL, </w:t>
+      </w:r>
+      <w:r>
+        <w:rPr>
+          <w:rFonts w:cs="Calibri"/>
+          <w:sz w:val="18"/>
+          <w:szCs w:val="18"/>
+        </w:rPr>
+        <w:t>HTML5, CSS3, JSON, XML</w:t>
+      </w:r>
+      <w:r>
+        <w:rPr>
+          <w:rFonts w:cs="Calibri"/>
+          <w:sz w:val="18"/>
+          <w:szCs w:val="18"/>
+        </w:rPr>
+        <w:t>, JSP</w:t>
+      </w:r>
+      <w:r>
+        <w:rPr>
+          <w:rFonts w:cs="Calibri"/>
+          <w:sz w:val="18"/>
+          <w:szCs w:val="18"/>
+        </w:rPr>
+        <w:tab/>
+      </w:r>
+    </w:p>
+    <w:p>
+      <w:pPr>
+        <w:spacing w:after="0" w:line="240" w:lineRule="auto"/>
+        <w:rPr>
+          <w:rFonts w:cs="Calibri"/>
+          <w:b/>
+          <w:sz w:val="18"/>
+          <w:szCs w:val="18"/>
+        </w:rPr>
+      </w:pPr>
+      <w:r>
+        <w:rPr>
+          <w:rFonts w:cs="Calibri"/>
+          <w:b/>
+          <w:sz w:val="18"/>
+          <w:szCs w:val="18"/>
+        </w:rPr>
+        <w:tab/>
+      </w:r>
+      <w:r>
+        <w:rPr>
+          <w:rFonts w:cs="Calibri"/>
+          <w:b/>
+          <w:sz w:val="18"/>
+          <w:szCs w:val="18"/>
+        </w:rPr>
+        <w:tab/>
+      </w:r>
+      <w:r>
+        <w:rPr>
+          <w:rFonts w:cs="Calibri"/>
+          <w:sz w:val="18"/>
+          <w:szCs w:val="18"/>
+        </w:rPr>
+        <w:t xml:space="preserve">Familiar with Shell Scripting, </w:t>
+      </w:r>
+      <w:r>
+        <w:rPr>
+          <w:rFonts w:cs="Calibri"/>
+          <w:sz w:val="18"/>
+          <w:szCs w:val="18"/>
+        </w:rPr>
+        <w:t>x86 Assembly, Lisp</w:t>
+      </w:r>
+    </w:p>
+    <w:p>
+      <w:pPr>
+        <w:spacing w:before="120" w:after="0" w:line="240" w:lineRule="auto"/>
+        <w:ind w:left="2160" w:hanging="2160"/>
+        <w:rPr>
+          <w:rFonts w:cs="Calibri"/>
+          <w:sz w:val="18"/>
+          <w:szCs w:val="18"/>
+        </w:rPr>
+      </w:pPr>
+      <w:r>
+        <w:rPr>
+          <w:rFonts w:cs="Calibri"/>
+          <w:b/>
+          <w:sz w:val="18"/>
+          <w:szCs w:val="18"/>
+        </w:rPr>
+        <w:t>S</w:t>
+      </w:r>
+      <w:r>
+        <w:rPr>
+          <w:rFonts w:cs="Calibri"/>
+          <w:b/>
+          <w:sz w:val="18"/>
+          <w:szCs w:val="18"/>
+        </w:rPr>
+        <w:t xml:space="preserve">oftware                   </w:t>
+      </w:r>
+      <w:hyperlink r:id="rId12" w:tooltip="Go to my GitHub Profile" w:history="1">
+        <w:r>
+          <w:rPr>
+            <w:rStyle w:val="Hyperlink"/>
+            <w:rFonts w:cs="Calibri"/>
+            <w:sz w:val="18"/>
+            <w:szCs w:val="18"/>
+            <w:u w:val="none"/>
+          </w:rPr>
+          <w:t>Git</w:t>
+        </w:r>
+      </w:hyperlink>
+      <w:r>
+        <w:rPr>
+          <w:rFonts w:cs="Calibri"/>
+          <w:sz w:val="18"/>
+          <w:szCs w:val="18"/>
+        </w:rPr>
+        <w:t xml:space="preserve">, </w:t>
+      </w:r>
+      <w:r>
+        <w:rPr>
+          <w:rFonts w:cs="Calibri"/>
+          <w:sz w:val="18"/>
+          <w:szCs w:val="18"/>
+        </w:rPr>
+        <w:t xml:space="preserve">Travis CI, GoogleTest, Gcov, Doxygen, </w:t>
+      </w:r>
+      <w:r>
+        <w:rPr>
+          <w:rFonts w:cs="Calibri"/>
+          <w:sz w:val="18"/>
+          <w:szCs w:val="18"/>
+        </w:rPr>
+        <w:t>GDB</w:t>
+      </w:r>
+      <w:r>
+        <w:rPr>
+          <w:rFonts w:cs="Calibri"/>
+          <w:sz w:val="18"/>
+          <w:szCs w:val="18"/>
+        </w:rPr>
+        <w:t>, Confluence, Valgrind, Oracle SQL Developer, SQL Developer Data Modeler,</w:t>
+      </w:r>
+    </w:p>
+    <w:p>
+      <w:pPr>
+        <w:spacing w:after="0" w:line="240" w:lineRule="auto"/>
+        <w:ind w:left="2160" w:hanging="720"/>
+        <w:rPr>
+          <w:rFonts w:cs="Calibri"/>
+          <w:sz w:val="18"/>
+          <w:szCs w:val="18"/>
+        </w:rPr>
+      </w:pPr>
+      <w:r>
+        <w:rPr>
+          <w:rFonts w:cs="Calibri"/>
+          <w:sz w:val="18"/>
+          <w:szCs w:val="18"/>
+        </w:rPr>
+        <w:t xml:space="preserve">Oracle APEX, </w:t>
+      </w:r>
+      <w:r>
+        <w:rPr>
+          <w:rFonts w:cs="Calibri"/>
+          <w:sz w:val="18"/>
+          <w:szCs w:val="18"/>
+        </w:rPr>
+        <w:t xml:space="preserve">FireBug, </w:t>
+      </w:r>
+      <w:r>
+        <w:rPr>
+          <w:rFonts w:cs="Calibri"/>
+          <w:sz w:val="18"/>
+          <w:szCs w:val="18"/>
+        </w:rPr>
+        <w:t xml:space="preserve">BlueMix, </w:t>
+      </w:r>
+      <w:r>
+        <w:rPr>
+          <w:rFonts w:cs="Calibri"/>
+          <w:sz w:val="18"/>
+          <w:szCs w:val="18"/>
+        </w:rPr>
+        <w:t>Google App Spot, Apache Tomcat, VMWare Player</w:t>
+      </w:r>
+      <w:r>
+        <w:rPr>
+          <w:rFonts w:cs="Calibri"/>
+          <w:sz w:val="18"/>
+          <w:szCs w:val="18"/>
+        </w:rPr>
+        <w:t>,</w:t>
+      </w:r>
+      <w:r>
+        <w:rPr>
+          <w:rFonts w:cs="Calibri"/>
+          <w:sz w:val="18"/>
+          <w:szCs w:val="18"/>
+        </w:rPr>
+        <w:t xml:space="preserve"> </w:t>
+      </w:r>
+      <w:r>
+        <w:rPr>
+          <w:rFonts w:cs="Calibri"/>
+          <w:sz w:val="18"/>
+          <w:szCs w:val="18"/>
+        </w:rPr>
+        <w:t>Photoshop, IntelliJ, Eclipse, Visual Studio</w:t>
+      </w:r>
+    </w:p>
+    <w:p>
+      <w:pPr>
+        <w:spacing w:before="120" w:after="0" w:line="240" w:lineRule="auto"/>
+        <w:rPr>
+          <w:rFonts w:cs="Calibri"/>
+          <w:sz w:val="18"/>
+          <w:szCs w:val="18"/>
+        </w:rPr>
+      </w:pPr>
+      <w:r>
+        <w:rPr>
+          <w:rFonts w:cs="Calibri"/>
+          <w:b/>
+          <w:sz w:val="18"/>
+          <w:szCs w:val="18"/>
+        </w:rPr>
+        <w:t>Methodologies</w:t>
+      </w:r>
+      <w:r>
+        <w:rPr>
+          <w:rFonts w:cs="Calibri"/>
+          <w:b/>
+          <w:sz w:val="18"/>
+          <w:szCs w:val="18"/>
+        </w:rPr>
+        <w:tab/>
+      </w:r>
+      <w:r>
+        <w:rPr>
+          <w:rFonts w:cs="Calibri"/>
+          <w:sz w:val="18"/>
+          <w:szCs w:val="18"/>
+        </w:rPr>
+        <w:t>Object Oriented Design, Agile Develop</w:t>
+      </w:r>
+      <w:r>
+        <w:rPr>
+          <w:rFonts w:cs="Calibri"/>
+          <w:sz w:val="18"/>
+          <w:szCs w:val="18"/>
+        </w:rPr>
+        <w:t>ment (SCRUM), REST</w:t>
+      </w:r>
+      <w:r>
+        <w:rPr>
+          <w:rFonts w:cs="Calibri"/>
+          <w:sz w:val="18"/>
+          <w:szCs w:val="18"/>
+        </w:rPr>
+        <w:t xml:space="preserve">, </w:t>
+      </w:r>
+      <w:r>
+        <w:rPr>
+          <w:rFonts w:cs="Calibri"/>
+          <w:sz w:val="18"/>
+          <w:szCs w:val="18"/>
+        </w:rPr>
+        <w:t>Continuous Integration, Unit Testing, Code Coverage,</w:t>
+      </w:r>
+    </w:p>
+    <w:p>
+      <w:pPr>
+        <w:spacing w:after="0" w:line="240" w:lineRule="auto"/>
+        <w:ind w:left="720" w:firstLine="720"/>
+        <w:rPr>
+          <w:rFonts w:cs="Calibri"/>
+          <w:sz w:val="18"/>
+          <w:szCs w:val="18"/>
+        </w:rPr>
+      </w:pPr>
+      <w:r>
+        <w:rPr>
+          <w:rFonts w:cs="Calibri"/>
+          <w:sz w:val="18"/>
+          <w:szCs w:val="18"/>
+        </w:rPr>
+        <w:t xml:space="preserve">Functional Programming, </w:t>
+      </w:r>
+      <w:r>
+        <w:rPr>
+          <w:rFonts w:cs="Calibri"/>
+          <w:sz w:val="18"/>
+          <w:szCs w:val="18"/>
+        </w:rPr>
+        <w:t>Responsive Design, UML, NoSQL, Relational Databases, Graph Databases, Hierarchical Databases</w:t>
+      </w:r>
+    </w:p>
+    <w:p>
+      <w:pPr>
+        <w:spacing w:line="240" w:lineRule="auto"/>
+        <w:rPr>
+          <w:rFonts w:cs="Calibri"/>
+          <w:sz w:val="20"/>
+          <w:szCs w:val="20"/>
+        </w:rPr>
+      </w:pPr>
+      <w:bookmarkStart w:id="0" w:name="_GoBack"/>
+      <w:bookmarkEnd w:id="0"/>
+    </w:p>
     <w:sectPr>
-      <w:headerReference w:type="first" r:id="rId11"/>
+      <w:headerReference w:type="first" r:id="rId13"/>
       <w:pgSz w:w="12240" w:h="15840"/>
       <w:pgMar w:top="720" w:right="720" w:bottom="720" w:left="720" w:header="432" w:footer="432" w:gutter="0"/>
       <w:cols w:space="720"/>
@@ -2932,7 +4394,7 @@
 </file>
 
 <file path=word/endnotes.xml><?xml version="1.0" encoding="utf-8"?>
-<w:endnotes xmlns:wpc="http://schemas.microsoft.com/office/word/2010/wordprocessingCanvas" xmlns:mc="http://schemas.openxmlformats.org/markup-compatibility/2006" xmlns:o="urn:schemas-microsoft-com:office:office" xmlns:r="http://schemas.openxmlformats.org/officeDocument/2006/relationships" xmlns:m="http://schemas.openxmlformats.org/officeDocument/2006/math" xmlns:v="urn:schemas-microsoft-com:vml" xmlns:wp14="http://schemas.microsoft.com/office/word/2010/wordprocessingDrawing" xmlns:wp="http://schemas.openxmlformats.org/drawingml/2006/wordprocessingDrawing" xmlns:w10="urn:schemas-microsoft-com:office:word" xmlns:w="http://schemas.openxmlformats.org/wordprocessingml/2006/main" xmlns:w14="http://schemas.microsoft.com/office/word/2010/wordml" xmlns:wpg="http://schemas.microsoft.com/office/word/2010/wordprocessingGroup" xmlns:wpi="http://schemas.microsoft.com/office/word/2010/wordprocessingInk" xmlns:wne="http://schemas.microsoft.com/office/word/2006/wordml" xmlns:wps="http://schemas.microsoft.com/office/word/2010/wordprocessingShape" mc:Ignorable="w14 wp14">
+<w:endnotes xmlns:wpc="http://schemas.microsoft.com/office/word/2010/wordprocessingCanvas" xmlns:mc="http://schemas.openxmlformats.org/markup-compatibility/2006" xmlns:o="urn:schemas-microsoft-com:office:office" xmlns:r="http://schemas.openxmlformats.org/officeDocument/2006/relationships" xmlns:m="http://schemas.openxmlformats.org/officeDocument/2006/math" xmlns:v="urn:schemas-microsoft-com:vml" xmlns:wp14="http://schemas.microsoft.com/office/word/2010/wordprocessingDrawing" xmlns:wp="http://schemas.openxmlformats.org/drawingml/2006/wordprocessingDrawing" xmlns:w10="urn:schemas-microsoft-com:office:word" xmlns:w="http://schemas.openxmlformats.org/wordprocessingml/2006/main" xmlns:w14="http://schemas.microsoft.com/office/word/2010/wordml" xmlns:w15="http://schemas.microsoft.com/office/word/2012/wordml" xmlns:wpg="http://schemas.microsoft.com/office/word/2010/wordprocessingGroup" xmlns:wpi="http://schemas.microsoft.com/office/word/2010/wordprocessingInk" xmlns:wne="http://schemas.microsoft.com/office/word/2006/wordml" xmlns:wps="http://schemas.microsoft.com/office/word/2010/wordprocessingShape" mc:Ignorable="w14 w15 wp14">
   <w:endnote w:type="separator" w:id="-1">
     <w:p>
       <w:pPr>
@@ -2957,7 +4419,7 @@
 </file>
 
 <file path=word/footnotes.xml><?xml version="1.0" encoding="utf-8"?>
-<w:footnotes xmlns:wpc="http://schemas.microsoft.com/office/word/2010/wordprocessingCanvas" xmlns:mc="http://schemas.openxmlformats.org/markup-compatibility/2006" xmlns:o="urn:schemas-microsoft-com:office:office" xmlns:r="http://schemas.openxmlformats.org/officeDocument/2006/relationships" xmlns:m="http://schemas.openxmlformats.org/officeDocument/2006/math" xmlns:v="urn:schemas-microsoft-com:vml" xmlns:wp14="http://schemas.microsoft.com/office/word/2010/wordprocessingDrawing" xmlns:wp="http://schemas.openxmlformats.org/drawingml/2006/wordprocessingDrawing" xmlns:w10="urn:schemas-microsoft-com:office:word" xmlns:w="http://schemas.openxmlformats.org/wordprocessingml/2006/main" xmlns:w14="http://schemas.microsoft.com/office/word/2010/wordml" xmlns:wpg="http://schemas.microsoft.com/office/word/2010/wordprocessingGroup" xmlns:wpi="http://schemas.microsoft.com/office/word/2010/wordprocessingInk" xmlns:wne="http://schemas.microsoft.com/office/word/2006/wordml" xmlns:wps="http://schemas.microsoft.com/office/word/2010/wordprocessingShape" mc:Ignorable="w14 wp14">
+<w:footnotes xmlns:wpc="http://schemas.microsoft.com/office/word/2010/wordprocessingCanvas" xmlns:mc="http://schemas.openxmlformats.org/markup-compatibility/2006" xmlns:o="urn:schemas-microsoft-com:office:office" xmlns:r="http://schemas.openxmlformats.org/officeDocument/2006/relationships" xmlns:m="http://schemas.openxmlformats.org/officeDocument/2006/math" xmlns:v="urn:schemas-microsoft-com:vml" xmlns:wp14="http://schemas.microsoft.com/office/word/2010/wordprocessingDrawing" xmlns:wp="http://schemas.openxmlformats.org/drawingml/2006/wordprocessingDrawing" xmlns:w10="urn:schemas-microsoft-com:office:word" xmlns:w="http://schemas.openxmlformats.org/wordprocessingml/2006/main" xmlns:w14="http://schemas.microsoft.com/office/word/2010/wordml" xmlns:w15="http://schemas.microsoft.com/office/word/2012/wordml" xmlns:wpg="http://schemas.microsoft.com/office/word/2010/wordprocessingGroup" xmlns:wpi="http://schemas.microsoft.com/office/word/2010/wordprocessingInk" xmlns:wne="http://schemas.microsoft.com/office/word/2006/wordml" xmlns:wps="http://schemas.microsoft.com/office/word/2010/wordprocessingShape" mc:Ignorable="w14 w15 wp14">
   <w:footnote w:type="separator" w:id="-1">
     <w:p>
       <w:pPr>
@@ -2982,7 +4444,7 @@
 </file>
 
 <file path=word/header1.xml><?xml version="1.0" encoding="utf-8"?>
-<w:hdr xmlns:wpc="http://schemas.microsoft.com/office/word/2010/wordprocessingCanvas" xmlns:mc="http://schemas.openxmlformats.org/markup-compatibility/2006" xmlns:o="urn:schemas-microsoft-com:office:office" xmlns:r="http://schemas.openxmlformats.org/officeDocument/2006/relationships" xmlns:m="http://schemas.openxmlformats.org/officeDocument/2006/math" xmlns:v="urn:schemas-microsoft-com:vml" xmlns:wp14="http://schemas.microsoft.com/office/word/2010/wordprocessingDrawing" xmlns:wp="http://schemas.openxmlformats.org/drawingml/2006/wordprocessingDrawing" xmlns:w10="urn:schemas-microsoft-com:office:word" xmlns:w="http://schemas.openxmlformats.org/wordprocessingml/2006/main" xmlns:w14="http://schemas.microsoft.com/office/word/2010/wordml" xmlns:wpg="http://schemas.microsoft.com/office/word/2010/wordprocessingGroup" xmlns:wpi="http://schemas.microsoft.com/office/word/2010/wordprocessingInk" xmlns:wne="http://schemas.microsoft.com/office/word/2006/wordml" xmlns:wps="http://schemas.microsoft.com/office/word/2010/wordprocessingShape" mc:Ignorable="w14 wp14">
+<w:hdr xmlns:wpc="http://schemas.microsoft.com/office/word/2010/wordprocessingCanvas" xmlns:mc="http://schemas.openxmlformats.org/markup-compatibility/2006" xmlns:o="urn:schemas-microsoft-com:office:office" xmlns:r="http://schemas.openxmlformats.org/officeDocument/2006/relationships" xmlns:m="http://schemas.openxmlformats.org/officeDocument/2006/math" xmlns:v="urn:schemas-microsoft-com:vml" xmlns:wp14="http://schemas.microsoft.com/office/word/2010/wordprocessingDrawing" xmlns:wp="http://schemas.openxmlformats.org/drawingml/2006/wordprocessingDrawing" xmlns:w10="urn:schemas-microsoft-com:office:word" xmlns:w="http://schemas.openxmlformats.org/wordprocessingml/2006/main" xmlns:w14="http://schemas.microsoft.com/office/word/2010/wordml" xmlns:w15="http://schemas.microsoft.com/office/word/2012/wordml" xmlns:wpg="http://schemas.microsoft.com/office/word/2010/wordprocessingGroup" xmlns:wpi="http://schemas.microsoft.com/office/word/2010/wordprocessingInk" xmlns:wne="http://schemas.microsoft.com/office/word/2006/wordml" xmlns:wps="http://schemas.microsoft.com/office/word/2010/wordprocessingShape" mc:Ignorable="w14 w15 wp14">
   <w:p>
     <w:pPr>
       <w:spacing w:line="240" w:lineRule="auto"/>
@@ -3078,8 +4540,8 @@
 </file>
 
 <file path=word/numbering.xml><?xml version="1.0" encoding="utf-8"?>
-<w:numbering xmlns:wpc="http://schemas.microsoft.com/office/word/2010/wordprocessingCanvas" xmlns:mc="http://schemas.openxmlformats.org/markup-compatibility/2006" xmlns:o="urn:schemas-microsoft-com:office:office" xmlns:r="http://schemas.openxmlformats.org/officeDocument/2006/relationships" xmlns:m="http://schemas.openxmlformats.org/officeDocument/2006/math" xmlns:v="urn:schemas-microsoft-com:vml" xmlns:wp14="http://schemas.microsoft.com/office/word/2010/wordprocessingDrawing" xmlns:wp="http://schemas.openxmlformats.org/drawingml/2006/wordprocessingDrawing" xmlns:w10="urn:schemas-microsoft-com:office:word" xmlns:w="http://schemas.openxmlformats.org/wordprocessingml/2006/main" xmlns:w14="http://schemas.microsoft.com/office/word/2010/wordml" xmlns:wpg="http://schemas.microsoft.com/office/word/2010/wordprocessingGroup" xmlns:wpi="http://schemas.microsoft.com/office/word/2010/wordprocessingInk" xmlns:wne="http://schemas.microsoft.com/office/word/2006/wordml" xmlns:wps="http://schemas.microsoft.com/office/word/2010/wordprocessingShape" mc:Ignorable="w14 wp14">
-  <w:abstractNum w:abstractNumId="0">
+<w:numbering xmlns:wpc="http://schemas.microsoft.com/office/word/2010/wordprocessingCanvas" xmlns:mc="http://schemas.openxmlformats.org/markup-compatibility/2006" xmlns:o="urn:schemas-microsoft-com:office:office" xmlns:r="http://schemas.openxmlformats.org/officeDocument/2006/relationships" xmlns:m="http://schemas.openxmlformats.org/officeDocument/2006/math" xmlns:v="urn:schemas-microsoft-com:vml" xmlns:wp14="http://schemas.microsoft.com/office/word/2010/wordprocessingDrawing" xmlns:wp="http://schemas.openxmlformats.org/drawingml/2006/wordprocessingDrawing" xmlns:w10="urn:schemas-microsoft-com:office:word" xmlns:w="http://schemas.openxmlformats.org/wordprocessingml/2006/main" xmlns:w14="http://schemas.microsoft.com/office/word/2010/wordml" xmlns:w15="http://schemas.microsoft.com/office/word/2012/wordml" xmlns:wpg="http://schemas.microsoft.com/office/word/2010/wordprocessingGroup" xmlns:wpi="http://schemas.microsoft.com/office/word/2010/wordprocessingInk" xmlns:wne="http://schemas.microsoft.com/office/word/2006/wordml" xmlns:wps="http://schemas.microsoft.com/office/word/2010/wordprocessingShape" mc:Ignorable="w14 w15 wp14">
+  <w:abstractNum w:abstractNumId="0" w15:restartNumberingAfterBreak="0">
     <w:nsid w:val="FFFFFF1D"/>
     <w:multiLevelType w:val="multilevel"/>
     <w:tmpl w:val="75524DF8"/>
@@ -3219,7 +4681,7 @@
       </w:rPr>
     </w:lvl>
   </w:abstractNum>
-  <w:abstractNum w:abstractNumId="1">
+  <w:abstractNum w:abstractNumId="1" w15:restartNumberingAfterBreak="0">
     <w:nsid w:val="03661182"/>
     <w:multiLevelType w:val="hybridMultilevel"/>
     <w:tmpl w:val="A2342F52"/>
@@ -3359,7 +4821,7 @@
       </w:rPr>
     </w:lvl>
   </w:abstractNum>
-  <w:abstractNum w:abstractNumId="2">
+  <w:abstractNum w:abstractNumId="2" w15:restartNumberingAfterBreak="0">
     <w:nsid w:val="03F73755"/>
     <w:multiLevelType w:val="hybridMultilevel"/>
     <w:tmpl w:val="DBA6199C"/>
@@ -3472,7 +4934,7 @@
       </w:rPr>
     </w:lvl>
   </w:abstractNum>
-  <w:abstractNum w:abstractNumId="3">
+  <w:abstractNum w:abstractNumId="3" w15:restartNumberingAfterBreak="0">
     <w:nsid w:val="0A952F1A"/>
     <w:multiLevelType w:val="hybridMultilevel"/>
     <w:tmpl w:val="F3FA53B8"/>
@@ -3585,7 +5047,7 @@
       </w:rPr>
     </w:lvl>
   </w:abstractNum>
-  <w:abstractNum w:abstractNumId="4">
+  <w:abstractNum w:abstractNumId="4" w15:restartNumberingAfterBreak="0">
     <w:nsid w:val="0B3D5E1D"/>
     <w:multiLevelType w:val="hybridMultilevel"/>
     <w:tmpl w:val="78A86BFA"/>
@@ -3698,7 +5160,7 @@
       </w:rPr>
     </w:lvl>
   </w:abstractNum>
-  <w:abstractNum w:abstractNumId="5">
+  <w:abstractNum w:abstractNumId="5" w15:restartNumberingAfterBreak="0">
     <w:nsid w:val="15FB7561"/>
     <w:multiLevelType w:val="hybridMultilevel"/>
     <w:tmpl w:val="8862A2E6"/>
@@ -3811,7 +5273,7 @@
       </w:rPr>
     </w:lvl>
   </w:abstractNum>
-  <w:abstractNum w:abstractNumId="6">
+  <w:abstractNum w:abstractNumId="6" w15:restartNumberingAfterBreak="0">
     <w:nsid w:val="260F4743"/>
     <w:multiLevelType w:val="hybridMultilevel"/>
     <w:tmpl w:val="44029064"/>
@@ -3924,7 +5386,7 @@
       </w:rPr>
     </w:lvl>
   </w:abstractNum>
-  <w:abstractNum w:abstractNumId="7">
+  <w:abstractNum w:abstractNumId="7" w15:restartNumberingAfterBreak="0">
     <w:nsid w:val="26914FEE"/>
     <w:multiLevelType w:val="hybridMultilevel"/>
     <w:tmpl w:val="2564D8E0"/>
@@ -4037,7 +5499,7 @@
       </w:rPr>
     </w:lvl>
   </w:abstractNum>
-  <w:abstractNum w:abstractNumId="8">
+  <w:abstractNum w:abstractNumId="8" w15:restartNumberingAfterBreak="0">
     <w:nsid w:val="27860C62"/>
     <w:multiLevelType w:val="hybridMultilevel"/>
     <w:tmpl w:val="6F20A4EC"/>
@@ -4178,7 +5640,7 @@
       </w:rPr>
     </w:lvl>
   </w:abstractNum>
-  <w:abstractNum w:abstractNumId="9">
+  <w:abstractNum w:abstractNumId="9" w15:restartNumberingAfterBreak="0">
     <w:nsid w:val="29320FB4"/>
     <w:multiLevelType w:val="hybridMultilevel"/>
     <w:tmpl w:val="55F4CCCA"/>
@@ -4294,7 +5756,7 @@
       </w:rPr>
     </w:lvl>
   </w:abstractNum>
-  <w:abstractNum w:abstractNumId="10">
+  <w:abstractNum w:abstractNumId="10" w15:restartNumberingAfterBreak="0">
     <w:nsid w:val="2DCF1695"/>
     <w:multiLevelType w:val="hybridMultilevel"/>
     <w:tmpl w:val="2AB26C3E"/>
@@ -4412,7 +5874,7 @@
       </w:rPr>
     </w:lvl>
   </w:abstractNum>
-  <w:abstractNum w:abstractNumId="11">
+  <w:abstractNum w:abstractNumId="11" w15:restartNumberingAfterBreak="0">
     <w:nsid w:val="2DE61B85"/>
     <w:multiLevelType w:val="hybridMultilevel"/>
     <w:tmpl w:val="B636DE26"/>
@@ -4527,7 +5989,7 @@
       </w:rPr>
     </w:lvl>
   </w:abstractNum>
-  <w:abstractNum w:abstractNumId="12">
+  <w:abstractNum w:abstractNumId="12" w15:restartNumberingAfterBreak="0">
     <w:nsid w:val="2F563DF0"/>
     <w:multiLevelType w:val="hybridMultilevel"/>
     <w:tmpl w:val="D8F264E0"/>
@@ -4641,7 +6103,7 @@
       </w:rPr>
     </w:lvl>
   </w:abstractNum>
-  <w:abstractNum w:abstractNumId="13">
+  <w:abstractNum w:abstractNumId="13" w15:restartNumberingAfterBreak="0">
     <w:nsid w:val="36CB4192"/>
     <w:multiLevelType w:val="hybridMultilevel"/>
     <w:tmpl w:val="7C622C2A"/>
@@ -4761,7 +6223,7 @@
       </w:rPr>
     </w:lvl>
   </w:abstractNum>
-  <w:abstractNum w:abstractNumId="14">
+  <w:abstractNum w:abstractNumId="14" w15:restartNumberingAfterBreak="0">
     <w:nsid w:val="3B597F6D"/>
     <w:multiLevelType w:val="hybridMultilevel"/>
     <w:tmpl w:val="A8E26360"/>
@@ -4879,7 +6341,7 @@
       </w:rPr>
     </w:lvl>
   </w:abstractNum>
-  <w:abstractNum w:abstractNumId="15">
+  <w:abstractNum w:abstractNumId="15" w15:restartNumberingAfterBreak="0">
     <w:nsid w:val="3E882B1A"/>
     <w:multiLevelType w:val="hybridMultilevel"/>
     <w:tmpl w:val="867234E8"/>
@@ -5019,7 +6481,7 @@
       </w:rPr>
     </w:lvl>
   </w:abstractNum>
-  <w:abstractNum w:abstractNumId="16">
+  <w:abstractNum w:abstractNumId="16" w15:restartNumberingAfterBreak="0">
     <w:nsid w:val="3EB031F3"/>
     <w:multiLevelType w:val="multilevel"/>
     <w:tmpl w:val="54F2640A"/>
@@ -5159,7 +6621,7 @@
       </w:rPr>
     </w:lvl>
   </w:abstractNum>
-  <w:abstractNum w:abstractNumId="17">
+  <w:abstractNum w:abstractNumId="17" w15:restartNumberingAfterBreak="0">
     <w:nsid w:val="3FBB21B7"/>
     <w:multiLevelType w:val="hybridMultilevel"/>
     <w:tmpl w:val="F4F03E3A"/>
@@ -5272,7 +6734,7 @@
       </w:rPr>
     </w:lvl>
   </w:abstractNum>
-  <w:abstractNum w:abstractNumId="18">
+  <w:abstractNum w:abstractNumId="18" w15:restartNumberingAfterBreak="0">
     <w:nsid w:val="44DB52A3"/>
     <w:multiLevelType w:val="hybridMultilevel"/>
     <w:tmpl w:val="3780980E"/>
@@ -5392,7 +6854,7 @@
       </w:rPr>
     </w:lvl>
   </w:abstractNum>
-  <w:abstractNum w:abstractNumId="19">
+  <w:abstractNum w:abstractNumId="19" w15:restartNumberingAfterBreak="0">
     <w:nsid w:val="5682719C"/>
     <w:multiLevelType w:val="hybridMultilevel"/>
     <w:tmpl w:val="60BC62A4"/>
@@ -5508,7 +6970,7 @@
       </w:rPr>
     </w:lvl>
   </w:abstractNum>
-  <w:abstractNum w:abstractNumId="20">
+  <w:abstractNum w:abstractNumId="20" w15:restartNumberingAfterBreak="0">
     <w:nsid w:val="5D3B6E77"/>
     <w:multiLevelType w:val="hybridMultilevel"/>
     <w:tmpl w:val="54F2640A"/>
@@ -5648,7 +7110,7 @@
       </w:rPr>
     </w:lvl>
   </w:abstractNum>
-  <w:abstractNum w:abstractNumId="21">
+  <w:abstractNum w:abstractNumId="21" w15:restartNumberingAfterBreak="0">
     <w:nsid w:val="6AEF2029"/>
     <w:multiLevelType w:val="hybridMultilevel"/>
     <w:tmpl w:val="78A84B8C"/>
@@ -5761,7 +7223,7 @@
       </w:rPr>
     </w:lvl>
   </w:abstractNum>
-  <w:abstractNum w:abstractNumId="22">
+  <w:abstractNum w:abstractNumId="22" w15:restartNumberingAfterBreak="0">
     <w:nsid w:val="718134E4"/>
     <w:multiLevelType w:val="hybridMultilevel"/>
     <w:tmpl w:val="BF9A10B2"/>
@@ -5874,7 +7336,7 @@
       </w:rPr>
     </w:lvl>
   </w:abstractNum>
-  <w:abstractNum w:abstractNumId="23">
+  <w:abstractNum w:abstractNumId="23" w15:restartNumberingAfterBreak="0">
     <w:nsid w:val="72417ECC"/>
     <w:multiLevelType w:val="hybridMultilevel"/>
     <w:tmpl w:val="5A643376"/>
@@ -6014,7 +7476,7 @@
       </w:rPr>
     </w:lvl>
   </w:abstractNum>
-  <w:abstractNum w:abstractNumId="24">
+  <w:abstractNum w:abstractNumId="24" w15:restartNumberingAfterBreak="0">
     <w:nsid w:val="75FD335F"/>
     <w:multiLevelType w:val="hybridMultilevel"/>
     <w:tmpl w:val="F9BE74FA"/>
@@ -6132,7 +7594,7 @@
       </w:rPr>
     </w:lvl>
   </w:abstractNum>
-  <w:abstractNum w:abstractNumId="25">
+  <w:abstractNum w:abstractNumId="25" w15:restartNumberingAfterBreak="0">
     <w:nsid w:val="783B4E45"/>
     <w:multiLevelType w:val="hybridMultilevel"/>
     <w:tmpl w:val="D422A3AC"/>
@@ -6272,7 +7734,7 @@
       </w:rPr>
     </w:lvl>
   </w:abstractNum>
-  <w:abstractNum w:abstractNumId="26">
+  <w:abstractNum w:abstractNumId="26" w15:restartNumberingAfterBreak="0">
     <w:nsid w:val="7AE15774"/>
     <w:multiLevelType w:val="hybridMultilevel"/>
     <w:tmpl w:val="8CF2AC0E"/>
@@ -6385,7 +7847,7 @@
       </w:rPr>
     </w:lvl>
   </w:abstractNum>
-  <w:abstractNum w:abstractNumId="27">
+  <w:abstractNum w:abstractNumId="27" w15:restartNumberingAfterBreak="0">
     <w:nsid w:val="7C923327"/>
     <w:multiLevelType w:val="hybridMultilevel"/>
     <w:tmpl w:val="26342502"/>
@@ -6498,7 +7960,7 @@
       </w:rPr>
     </w:lvl>
   </w:abstractNum>
-  <w:abstractNum w:abstractNumId="28">
+  <w:abstractNum w:abstractNumId="28" w15:restartNumberingAfterBreak="0">
     <w:nsid w:val="7E0439D0"/>
     <w:multiLevelType w:val="hybridMultilevel"/>
     <w:tmpl w:val="241CADEE"/>
@@ -6702,7 +8164,7 @@
 </file>
 
 <file path=word/styles.xml><?xml version="1.0" encoding="utf-8"?>
-<w:styles xmlns:mc="http://schemas.openxmlformats.org/markup-compatibility/2006" xmlns:r="http://schemas.openxmlformats.org/officeDocument/2006/relationships" xmlns:w="http://schemas.openxmlformats.org/wordprocessingml/2006/main" xmlns:w14="http://schemas.microsoft.com/office/word/2010/wordml" mc:Ignorable="w14">
+<w:styles xmlns:mc="http://schemas.openxmlformats.org/markup-compatibility/2006" xmlns:r="http://schemas.openxmlformats.org/officeDocument/2006/relationships" xmlns:w="http://schemas.openxmlformats.org/wordprocessingml/2006/main" xmlns:w14="http://schemas.microsoft.com/office/word/2010/wordml" xmlns:w15="http://schemas.microsoft.com/office/word/2012/wordml" mc:Ignorable="w14 w15">
   <w:docDefaults>
     <w:rPrDefault>
       <w:rPr>
@@ -6712,144 +8174,378 @@
     </w:rPrDefault>
     <w:pPrDefault/>
   </w:docDefaults>
-  <w:latentStyles w:defLockedState="0" w:defUIPriority="99" w:defSemiHidden="1" w:defUnhideWhenUsed="1" w:defQFormat="0" w:count="267">
-    <w:lsdException w:name="Normal" w:semiHidden="0" w:uiPriority="0" w:unhideWhenUsed="0" w:qFormat="1"/>
-    <w:lsdException w:name="heading 1" w:semiHidden="0" w:uiPriority="9" w:unhideWhenUsed="0" w:qFormat="1"/>
-    <w:lsdException w:name="heading 2" w:semiHidden="0" w:uiPriority="9" w:unhideWhenUsed="0" w:qFormat="1"/>
-    <w:lsdException w:name="heading 3" w:uiPriority="9" w:qFormat="1"/>
-    <w:lsdException w:name="heading 4" w:uiPriority="9" w:qFormat="1"/>
-    <w:lsdException w:name="heading 5" w:uiPriority="9" w:qFormat="1"/>
-    <w:lsdException w:name="heading 6" w:uiPriority="9" w:qFormat="1"/>
-    <w:lsdException w:name="heading 7" w:uiPriority="9" w:qFormat="1"/>
-    <w:lsdException w:name="heading 8" w:uiPriority="9" w:qFormat="1"/>
-    <w:lsdException w:name="heading 9" w:uiPriority="9" w:qFormat="1"/>
-    <w:lsdException w:name="toc 1" w:uiPriority="39"/>
-    <w:lsdException w:name="toc 2" w:uiPriority="39"/>
-    <w:lsdException w:name="toc 3" w:uiPriority="39"/>
-    <w:lsdException w:name="toc 4" w:uiPriority="39"/>
-    <w:lsdException w:name="toc 5" w:uiPriority="39"/>
-    <w:lsdException w:name="toc 6" w:uiPriority="39"/>
-    <w:lsdException w:name="toc 7" w:uiPriority="39"/>
-    <w:lsdException w:name="toc 8" w:uiPriority="39"/>
-    <w:lsdException w:name="toc 9" w:uiPriority="39"/>
-    <w:lsdException w:name="caption" w:uiPriority="35" w:qFormat="1"/>
-    <w:lsdException w:name="Title" w:semiHidden="0" w:uiPriority="10" w:unhideWhenUsed="0" w:qFormat="1"/>
-    <w:lsdException w:name="Default Paragraph Font" w:uiPriority="1"/>
-    <w:lsdException w:name="Subtitle" w:semiHidden="0" w:uiPriority="11" w:unhideWhenUsed="0" w:qFormat="1"/>
-    <w:lsdException w:name="Strong" w:semiHidden="0" w:uiPriority="22" w:unhideWhenUsed="0" w:qFormat="1"/>
-    <w:lsdException w:name="Emphasis" w:semiHidden="0" w:uiPriority="20" w:unhideWhenUsed="0" w:qFormat="1"/>
-    <w:lsdException w:name="Table Grid" w:semiHidden="0" w:uiPriority="59" w:unhideWhenUsed="0"/>
-    <w:lsdException w:name="Placeholder Text" w:unhideWhenUsed="0"/>
-    <w:lsdException w:name="No Spacing" w:semiHidden="0" w:uiPriority="1" w:unhideWhenUsed="0" w:qFormat="1"/>
-    <w:lsdException w:name="Light Shading" w:semiHidden="0" w:uiPriority="60" w:unhideWhenUsed="0"/>
-    <w:lsdException w:name="Light List" w:semiHidden="0" w:uiPriority="61" w:unhideWhenUsed="0"/>
-    <w:lsdException w:name="Light Grid" w:semiHidden="0" w:uiPriority="62" w:unhideWhenUsed="0"/>
-    <w:lsdException w:name="Medium Shading 1" w:semiHidden="0" w:uiPriority="63" w:unhideWhenUsed="0"/>
-    <w:lsdException w:name="Medium Shading 2" w:semiHidden="0" w:uiPriority="64" w:unhideWhenUsed="0"/>
-    <w:lsdException w:name="Medium List 1" w:semiHidden="0" w:uiPriority="65" w:unhideWhenUsed="0"/>
-    <w:lsdException w:name="Medium List 2" w:semiHidden="0" w:uiPriority="66" w:unhideWhenUsed="0"/>
-    <w:lsdException w:name="Medium Grid 1" w:semiHidden="0" w:uiPriority="67" w:unhideWhenUsed="0"/>
-    <w:lsdException w:name="Medium Grid 2" w:semiHidden="0" w:uiPriority="68" w:unhideWhenUsed="0"/>
-    <w:lsdException w:name="Medium Grid 3" w:semiHidden="0" w:uiPriority="69" w:unhideWhenUsed="0"/>
-    <w:lsdException w:name="Dark List" w:semiHidden="0" w:uiPriority="70" w:unhideWhenUsed="0"/>
-    <w:lsdException w:name="Colorful Shading" w:semiHidden="0" w:uiPriority="71" w:unhideWhenUsed="0"/>
-    <w:lsdException w:name="Colorful List" w:semiHidden="0" w:uiPriority="72" w:unhideWhenUsed="0"/>
-    <w:lsdException w:name="Colorful Grid" w:semiHidden="0" w:uiPriority="73" w:unhideWhenUsed="0"/>
-    <w:lsdException w:name="Light Shading Accent 1" w:semiHidden="0" w:uiPriority="60" w:unhideWhenUsed="0"/>
-    <w:lsdException w:name="Light List Accent 1" w:semiHidden="0" w:uiPriority="61" w:unhideWhenUsed="0"/>
-    <w:lsdException w:name="Light Grid Accent 1" w:semiHidden="0" w:uiPriority="62" w:unhideWhenUsed="0"/>
-    <w:lsdException w:name="Medium Shading 1 Accent 1" w:semiHidden="0" w:uiPriority="63" w:unhideWhenUsed="0"/>
-    <w:lsdException w:name="Medium Shading 2 Accent 1" w:semiHidden="0" w:uiPriority="64" w:unhideWhenUsed="0"/>
-    <w:lsdException w:name="Medium List 1 Accent 1" w:semiHidden="0" w:uiPriority="65" w:unhideWhenUsed="0"/>
-    <w:lsdException w:name="Revision" w:unhideWhenUsed="0"/>
-    <w:lsdException w:name="List Paragraph" w:semiHidden="0" w:uiPriority="34" w:unhideWhenUsed="0" w:qFormat="1"/>
-    <w:lsdException w:name="Quote" w:semiHidden="0" w:uiPriority="29" w:unhideWhenUsed="0" w:qFormat="1"/>
-    <w:lsdException w:name="Intense Quote" w:semiHidden="0" w:uiPriority="30" w:unhideWhenUsed="0" w:qFormat="1"/>
-    <w:lsdException w:name="Medium List 2 Accent 1" w:semiHidden="0" w:uiPriority="66" w:unhideWhenUsed="0"/>
-    <w:lsdException w:name="Medium Grid 1 Accent 1" w:semiHidden="0" w:uiPriority="67" w:unhideWhenUsed="0"/>
-    <w:lsdException w:name="Medium Grid 2 Accent 1" w:semiHidden="0" w:uiPriority="68" w:unhideWhenUsed="0"/>
-    <w:lsdException w:name="Medium Grid 3 Accent 1" w:semiHidden="0" w:uiPriority="69" w:unhideWhenUsed="0"/>
-    <w:lsdException w:name="Dark List Accent 1" w:semiHidden="0" w:uiPriority="70" w:unhideWhenUsed="0"/>
-    <w:lsdException w:name="Colorful Shading Accent 1" w:semiHidden="0" w:uiPriority="71" w:unhideWhenUsed="0"/>
-    <w:lsdException w:name="Colorful List Accent 1" w:semiHidden="0" w:uiPriority="34" w:unhideWhenUsed="0" w:qFormat="1"/>
-    <w:lsdException w:name="Colorful Grid Accent 1" w:semiHidden="0" w:uiPriority="73" w:unhideWhenUsed="0"/>
-    <w:lsdException w:name="Light Shading Accent 2" w:semiHidden="0" w:uiPriority="60" w:unhideWhenUsed="0"/>
-    <w:lsdException w:name="Light List Accent 2" w:semiHidden="0" w:uiPriority="61" w:unhideWhenUsed="0"/>
-    <w:lsdException w:name="Light Grid Accent 2" w:semiHidden="0" w:uiPriority="62" w:unhideWhenUsed="0"/>
-    <w:lsdException w:name="Medium Shading 1 Accent 2" w:semiHidden="0" w:uiPriority="63" w:unhideWhenUsed="0"/>
-    <w:lsdException w:name="Medium Shading 2 Accent 2" w:semiHidden="0" w:uiPriority="64" w:unhideWhenUsed="0"/>
-    <w:lsdException w:name="Medium List 1 Accent 2" w:semiHidden="0" w:uiPriority="65" w:unhideWhenUsed="0"/>
-    <w:lsdException w:name="Medium List 2 Accent 2" w:semiHidden="0" w:uiPriority="66" w:unhideWhenUsed="0"/>
-    <w:lsdException w:name="Medium Grid 1 Accent 2" w:semiHidden="0" w:uiPriority="67" w:unhideWhenUsed="0"/>
-    <w:lsdException w:name="Medium Grid 2 Accent 2" w:semiHidden="0" w:uiPriority="68" w:unhideWhenUsed="0"/>
-    <w:lsdException w:name="Medium Grid 3 Accent 2" w:semiHidden="0" w:uiPriority="69" w:unhideWhenUsed="0"/>
-    <w:lsdException w:name="Dark List Accent 2" w:semiHidden="0" w:uiPriority="70" w:unhideWhenUsed="0"/>
-    <w:lsdException w:name="Colorful Shading Accent 2" w:semiHidden="0" w:uiPriority="71" w:unhideWhenUsed="0"/>
-    <w:lsdException w:name="Colorful List Accent 2" w:semiHidden="0" w:uiPriority="72" w:unhideWhenUsed="0"/>
-    <w:lsdException w:name="Colorful Grid Accent 2" w:semiHidden="0" w:uiPriority="73" w:unhideWhenUsed="0"/>
-    <w:lsdException w:name="Light Shading Accent 3" w:semiHidden="0" w:uiPriority="60" w:unhideWhenUsed="0"/>
-    <w:lsdException w:name="Light List Accent 3" w:semiHidden="0" w:uiPriority="61" w:unhideWhenUsed="0"/>
-    <w:lsdException w:name="Light Grid Accent 3" w:semiHidden="0" w:uiPriority="62" w:unhideWhenUsed="0"/>
-    <w:lsdException w:name="Medium Shading 1 Accent 3" w:semiHidden="0" w:uiPriority="63" w:unhideWhenUsed="0"/>
-    <w:lsdException w:name="Medium Shading 2 Accent 3" w:semiHidden="0" w:uiPriority="64" w:unhideWhenUsed="0"/>
-    <w:lsdException w:name="Medium List 1 Accent 3" w:semiHidden="0" w:uiPriority="65" w:unhideWhenUsed="0"/>
-    <w:lsdException w:name="Medium List 2 Accent 3" w:semiHidden="0" w:uiPriority="66" w:unhideWhenUsed="0"/>
-    <w:lsdException w:name="Medium Grid 1 Accent 3" w:semiHidden="0" w:uiPriority="67" w:unhideWhenUsed="0"/>
-    <w:lsdException w:name="Medium Grid 2 Accent 3" w:semiHidden="0" w:uiPriority="68" w:unhideWhenUsed="0"/>
-    <w:lsdException w:name="Medium Grid 3 Accent 3" w:semiHidden="0" w:uiPriority="69" w:unhideWhenUsed="0"/>
-    <w:lsdException w:name="Dark List Accent 3" w:semiHidden="0" w:uiPriority="70" w:unhideWhenUsed="0"/>
-    <w:lsdException w:name="Colorful Shading Accent 3" w:semiHidden="0" w:uiPriority="71" w:unhideWhenUsed="0"/>
-    <w:lsdException w:name="Colorful List Accent 3" w:semiHidden="0" w:uiPriority="72" w:unhideWhenUsed="0"/>
-    <w:lsdException w:name="Colorful Grid Accent 3" w:semiHidden="0" w:uiPriority="73" w:unhideWhenUsed="0"/>
-    <w:lsdException w:name="Light Shading Accent 4" w:semiHidden="0" w:uiPriority="60" w:unhideWhenUsed="0"/>
-    <w:lsdException w:name="Light List Accent 4" w:semiHidden="0" w:uiPriority="61" w:unhideWhenUsed="0"/>
-    <w:lsdException w:name="Light Grid Accent 4" w:semiHidden="0" w:uiPriority="62" w:unhideWhenUsed="0"/>
-    <w:lsdException w:name="Medium Shading 1 Accent 4" w:semiHidden="0" w:uiPriority="63" w:unhideWhenUsed="0"/>
-    <w:lsdException w:name="Medium Shading 2 Accent 4" w:semiHidden="0" w:uiPriority="64" w:unhideWhenUsed="0"/>
-    <w:lsdException w:name="Medium List 1 Accent 4" w:semiHidden="0" w:uiPriority="65" w:unhideWhenUsed="0"/>
-    <w:lsdException w:name="Medium List 2 Accent 4" w:semiHidden="0" w:uiPriority="66" w:unhideWhenUsed="0"/>
-    <w:lsdException w:name="Medium Grid 1 Accent 4" w:semiHidden="0" w:uiPriority="67" w:unhideWhenUsed="0"/>
-    <w:lsdException w:name="Medium Grid 2 Accent 4" w:semiHidden="0" w:uiPriority="68" w:unhideWhenUsed="0"/>
-    <w:lsdException w:name="Medium Grid 3 Accent 4" w:semiHidden="0" w:uiPriority="69" w:unhideWhenUsed="0"/>
-    <w:lsdException w:name="Dark List Accent 4" w:semiHidden="0" w:uiPriority="70" w:unhideWhenUsed="0"/>
-    <w:lsdException w:name="Colorful Shading Accent 4" w:semiHidden="0" w:uiPriority="71" w:unhideWhenUsed="0"/>
-    <w:lsdException w:name="Colorful List Accent 4" w:semiHidden="0" w:uiPriority="72" w:unhideWhenUsed="0"/>
-    <w:lsdException w:name="Colorful Grid Accent 4" w:semiHidden="0" w:uiPriority="73" w:unhideWhenUsed="0"/>
-    <w:lsdException w:name="Light Shading Accent 5" w:semiHidden="0" w:uiPriority="60" w:unhideWhenUsed="0"/>
-    <w:lsdException w:name="Light List Accent 5" w:semiHidden="0" w:uiPriority="61" w:unhideWhenUsed="0"/>
-    <w:lsdException w:name="Light Grid Accent 5" w:semiHidden="0" w:uiPriority="62" w:unhideWhenUsed="0"/>
-    <w:lsdException w:name="Medium Shading 1 Accent 5" w:semiHidden="0" w:uiPriority="63" w:unhideWhenUsed="0"/>
-    <w:lsdException w:name="Medium Shading 2 Accent 5" w:semiHidden="0" w:uiPriority="64" w:unhideWhenUsed="0"/>
-    <w:lsdException w:name="Medium List 1 Accent 5" w:semiHidden="0" w:uiPriority="65" w:unhideWhenUsed="0"/>
-    <w:lsdException w:name="Medium List 2 Accent 5" w:semiHidden="0" w:uiPriority="66" w:unhideWhenUsed="0"/>
-    <w:lsdException w:name="Medium Grid 1 Accent 5" w:semiHidden="0" w:uiPriority="67" w:unhideWhenUsed="0"/>
-    <w:lsdException w:name="Medium Grid 2 Accent 5" w:semiHidden="0" w:uiPriority="68" w:unhideWhenUsed="0"/>
-    <w:lsdException w:name="Medium Grid 3 Accent 5" w:semiHidden="0" w:uiPriority="69" w:unhideWhenUsed="0"/>
-    <w:lsdException w:name="Dark List Accent 5" w:semiHidden="0" w:uiPriority="70" w:unhideWhenUsed="0"/>
-    <w:lsdException w:name="Colorful Shading Accent 5" w:semiHidden="0" w:uiPriority="71" w:unhideWhenUsed="0"/>
-    <w:lsdException w:name="Colorful List Accent 5" w:semiHidden="0" w:uiPriority="72" w:unhideWhenUsed="0"/>
-    <w:lsdException w:name="Colorful Grid Accent 5" w:semiHidden="0" w:uiPriority="73" w:unhideWhenUsed="0"/>
-    <w:lsdException w:name="Light Shading Accent 6" w:semiHidden="0" w:uiPriority="60" w:unhideWhenUsed="0"/>
-    <w:lsdException w:name="Light List Accent 6" w:semiHidden="0" w:uiPriority="61" w:unhideWhenUsed="0"/>
-    <w:lsdException w:name="Light Grid Accent 6" w:semiHidden="0" w:uiPriority="62" w:unhideWhenUsed="0"/>
-    <w:lsdException w:name="Medium Shading 1 Accent 6" w:semiHidden="0" w:uiPriority="63" w:unhideWhenUsed="0"/>
-    <w:lsdException w:name="Medium Shading 2 Accent 6" w:semiHidden="0" w:uiPriority="64" w:unhideWhenUsed="0"/>
-    <w:lsdException w:name="Medium List 1 Accent 6" w:semiHidden="0" w:uiPriority="65" w:unhideWhenUsed="0"/>
-    <w:lsdException w:name="Medium List 2 Accent 6" w:semiHidden="0" w:uiPriority="66" w:unhideWhenUsed="0"/>
-    <w:lsdException w:name="Medium Grid 1 Accent 6" w:semiHidden="0" w:uiPriority="67" w:unhideWhenUsed="0"/>
-    <w:lsdException w:name="Medium Grid 2 Accent 6" w:semiHidden="0" w:uiPriority="68" w:unhideWhenUsed="0"/>
-    <w:lsdException w:name="Medium Grid 3 Accent 6" w:semiHidden="0" w:uiPriority="69" w:unhideWhenUsed="0"/>
-    <w:lsdException w:name="Dark List Accent 6" w:semiHidden="0" w:uiPriority="70" w:unhideWhenUsed="0"/>
-    <w:lsdException w:name="Colorful Shading Accent 6" w:semiHidden="0" w:uiPriority="71" w:unhideWhenUsed="0"/>
-    <w:lsdException w:name="Colorful List Accent 6" w:semiHidden="0" w:uiPriority="72" w:unhideWhenUsed="0"/>
-    <w:lsdException w:name="Colorful Grid Accent 6" w:semiHidden="0" w:uiPriority="73" w:unhideWhenUsed="0"/>
-    <w:lsdException w:name="Subtle Emphasis" w:semiHidden="0" w:uiPriority="19" w:unhideWhenUsed="0" w:qFormat="1"/>
-    <w:lsdException w:name="Intense Emphasis" w:semiHidden="0" w:uiPriority="21" w:unhideWhenUsed="0" w:qFormat="1"/>
-    <w:lsdException w:name="Subtle Reference" w:semiHidden="0" w:uiPriority="31" w:unhideWhenUsed="0" w:qFormat="1"/>
-    <w:lsdException w:name="Intense Reference" w:semiHidden="0" w:uiPriority="32" w:unhideWhenUsed="0" w:qFormat="1"/>
-    <w:lsdException w:name="Book Title" w:semiHidden="0" w:uiPriority="33" w:unhideWhenUsed="0" w:qFormat="1"/>
-    <w:lsdException w:name="Bibliography" w:uiPriority="37"/>
-    <w:lsdException w:name="TOC Heading" w:uiPriority="39" w:qFormat="1"/>
+  <w:latentStyles w:defLockedState="0" w:defUIPriority="99" w:defSemiHidden="0" w:defUnhideWhenUsed="0" w:defQFormat="0" w:count="371">
+    <w:lsdException w:name="Normal" w:uiPriority="0" w:qFormat="1"/>
+    <w:lsdException w:name="heading 1" w:uiPriority="9" w:qFormat="1"/>
+    <w:lsdException w:name="heading 2" w:uiPriority="9" w:qFormat="1"/>
+    <w:lsdException w:name="heading 3" w:semiHidden="1" w:uiPriority="9" w:unhideWhenUsed="1" w:qFormat="1"/>
+    <w:lsdException w:name="heading 4" w:semiHidden="1" w:uiPriority="9" w:unhideWhenUsed="1" w:qFormat="1"/>
+    <w:lsdException w:name="heading 5" w:semiHidden="1" w:uiPriority="9" w:unhideWhenUsed="1" w:qFormat="1"/>
+    <w:lsdException w:name="heading 6" w:semiHidden="1" w:uiPriority="9" w:unhideWhenUsed="1" w:qFormat="1"/>
+    <w:lsdException w:name="heading 7" w:semiHidden="1" w:uiPriority="9" w:unhideWhenUsed="1" w:qFormat="1"/>
+    <w:lsdException w:name="heading 8" w:semiHidden="1" w:uiPriority="9" w:unhideWhenUsed="1" w:qFormat="1"/>
+    <w:lsdException w:name="heading 9" w:semiHidden="1" w:uiPriority="9" w:unhideWhenUsed="1" w:qFormat="1"/>
+    <w:lsdException w:name="index 1" w:semiHidden="1" w:unhideWhenUsed="1"/>
+    <w:lsdException w:name="index 2" w:semiHidden="1" w:unhideWhenUsed="1"/>
+    <w:lsdException w:name="index 3" w:semiHidden="1" w:unhideWhenUsed="1"/>
+    <w:lsdException w:name="index 4" w:semiHidden="1" w:unhideWhenUsed="1"/>
+    <w:lsdException w:name="index 5" w:semiHidden="1" w:unhideWhenUsed="1"/>
+    <w:lsdException w:name="index 6" w:semiHidden="1" w:unhideWhenUsed="1"/>
+    <w:lsdException w:name="index 7" w:semiHidden="1" w:unhideWhenUsed="1"/>
+    <w:lsdException w:name="index 8" w:semiHidden="1" w:unhideWhenUsed="1"/>
+    <w:lsdException w:name="index 9" w:semiHidden="1" w:unhideWhenUsed="1"/>
+    <w:lsdException w:name="toc 1" w:semiHidden="1" w:uiPriority="39" w:unhideWhenUsed="1"/>
+    <w:lsdException w:name="toc 2" w:semiHidden="1" w:uiPriority="39" w:unhideWhenUsed="1"/>
+    <w:lsdException w:name="toc 3" w:semiHidden="1" w:uiPriority="39" w:unhideWhenUsed="1"/>
+    <w:lsdException w:name="toc 4" w:semiHidden="1" w:uiPriority="39" w:unhideWhenUsed="1"/>
+    <w:lsdException w:name="toc 5" w:semiHidden="1" w:uiPriority="39" w:unhideWhenUsed="1"/>
+    <w:lsdException w:name="toc 6" w:semiHidden="1" w:uiPriority="39" w:unhideWhenUsed="1"/>
+    <w:lsdException w:name="toc 7" w:semiHidden="1" w:uiPriority="39" w:unhideWhenUsed="1"/>
+    <w:lsdException w:name="toc 8" w:semiHidden="1" w:uiPriority="39" w:unhideWhenUsed="1"/>
+    <w:lsdException w:name="toc 9" w:semiHidden="1" w:uiPriority="39" w:unhideWhenUsed="1"/>
+    <w:lsdException w:name="Normal Indent" w:semiHidden="1" w:unhideWhenUsed="1"/>
+    <w:lsdException w:name="footnote text" w:semiHidden="1" w:unhideWhenUsed="1"/>
+    <w:lsdException w:name="annotation text" w:semiHidden="1" w:unhideWhenUsed="1"/>
+    <w:lsdException w:name="header" w:semiHidden="1" w:unhideWhenUsed="1"/>
+    <w:lsdException w:name="footer" w:semiHidden="1" w:unhideWhenUsed="1"/>
+    <w:lsdException w:name="index heading" w:semiHidden="1" w:unhideWhenUsed="1"/>
+    <w:lsdException w:name="caption" w:semiHidden="1" w:uiPriority="35" w:unhideWhenUsed="1" w:qFormat="1"/>
+    <w:lsdException w:name="table of figures" w:semiHidden="1" w:unhideWhenUsed="1"/>
+    <w:lsdException w:name="envelope address" w:semiHidden="1" w:unhideWhenUsed="1"/>
+    <w:lsdException w:name="envelope return" w:semiHidden="1" w:unhideWhenUsed="1"/>
+    <w:lsdException w:name="footnote reference" w:semiHidden="1" w:unhideWhenUsed="1"/>
+    <w:lsdException w:name="annotation reference" w:semiHidden="1" w:unhideWhenUsed="1"/>
+    <w:lsdException w:name="line number" w:semiHidden="1" w:unhideWhenUsed="1"/>
+    <w:lsdException w:name="page number" w:semiHidden="1" w:unhideWhenUsed="1"/>
+    <w:lsdException w:name="endnote reference" w:semiHidden="1" w:unhideWhenUsed="1"/>
+    <w:lsdException w:name="endnote text" w:semiHidden="1" w:unhideWhenUsed="1"/>
+    <w:lsdException w:name="table of authorities" w:semiHidden="1" w:unhideWhenUsed="1"/>
+    <w:lsdException w:name="macro" w:semiHidden="1" w:unhideWhenUsed="1"/>
+    <w:lsdException w:name="toa heading" w:semiHidden="1" w:unhideWhenUsed="1"/>
+    <w:lsdException w:name="List" w:semiHidden="1" w:unhideWhenUsed="1"/>
+    <w:lsdException w:name="List Bullet" w:semiHidden="1" w:unhideWhenUsed="1"/>
+    <w:lsdException w:name="List Number" w:semiHidden="1" w:unhideWhenUsed="1"/>
+    <w:lsdException w:name="List 2" w:semiHidden="1" w:unhideWhenUsed="1"/>
+    <w:lsdException w:name="List 3" w:semiHidden="1" w:unhideWhenUsed="1"/>
+    <w:lsdException w:name="List 4" w:semiHidden="1" w:unhideWhenUsed="1"/>
+    <w:lsdException w:name="List 5" w:semiHidden="1" w:unhideWhenUsed="1"/>
+    <w:lsdException w:name="List Bullet 2" w:semiHidden="1" w:unhideWhenUsed="1"/>
+    <w:lsdException w:name="List Bullet 3" w:semiHidden="1" w:unhideWhenUsed="1"/>
+    <w:lsdException w:name="List Bullet 4" w:semiHidden="1" w:unhideWhenUsed="1"/>
+    <w:lsdException w:name="List Bullet 5" w:semiHidden="1" w:unhideWhenUsed="1"/>
+    <w:lsdException w:name="List Number 2" w:semiHidden="1" w:unhideWhenUsed="1"/>
+    <w:lsdException w:name="List Number 3" w:semiHidden="1" w:unhideWhenUsed="1"/>
+    <w:lsdException w:name="List Number 4" w:semiHidden="1" w:unhideWhenUsed="1"/>
+    <w:lsdException w:name="List Number 5" w:semiHidden="1" w:unhideWhenUsed="1"/>
+    <w:lsdException w:name="Title" w:uiPriority="10" w:qFormat="1"/>
+    <w:lsdException w:name="Closing" w:semiHidden="1" w:unhideWhenUsed="1"/>
+    <w:lsdException w:name="Signature" w:semiHidden="1" w:unhideWhenUsed="1"/>
+    <w:lsdException w:name="Default Paragraph Font" w:semiHidden="1" w:uiPriority="1" w:unhideWhenUsed="1"/>
+    <w:lsdException w:name="Body Text" w:semiHidden="1" w:unhideWhenUsed="1"/>
+    <w:lsdException w:name="Body Text Indent" w:semiHidden="1" w:unhideWhenUsed="1"/>
+    <w:lsdException w:name="List Continue" w:semiHidden="1" w:unhideWhenUsed="1"/>
+    <w:lsdException w:name="List Continue 2" w:semiHidden="1" w:unhideWhenUsed="1"/>
+    <w:lsdException w:name="List Continue 3" w:semiHidden="1" w:unhideWhenUsed="1"/>
+    <w:lsdException w:name="List Continue 4" w:semiHidden="1" w:unhideWhenUsed="1"/>
+    <w:lsdException w:name="List Continue 5" w:semiHidden="1" w:unhideWhenUsed="1"/>
+    <w:lsdException w:name="Message Header" w:semiHidden="1" w:unhideWhenUsed="1"/>
+    <w:lsdException w:name="Subtitle" w:uiPriority="11" w:qFormat="1"/>
+    <w:lsdException w:name="Salutation" w:semiHidden="1" w:unhideWhenUsed="1"/>
+    <w:lsdException w:name="Date" w:semiHidden="1" w:unhideWhenUsed="1"/>
+    <w:lsdException w:name="Body Text First Indent" w:semiHidden="1" w:unhideWhenUsed="1"/>
+    <w:lsdException w:name="Body Text First Indent 2" w:semiHidden="1" w:unhideWhenUsed="1"/>
+    <w:lsdException w:name="Note Heading" w:semiHidden="1" w:unhideWhenUsed="1"/>
+    <w:lsdException w:name="Body Text 2" w:semiHidden="1" w:unhideWhenUsed="1"/>
+    <w:lsdException w:name="Body Text 3" w:semiHidden="1" w:unhideWhenUsed="1"/>
+    <w:lsdException w:name="Body Text Indent 2" w:semiHidden="1" w:unhideWhenUsed="1"/>
+    <w:lsdException w:name="Body Text Indent 3" w:semiHidden="1" w:unhideWhenUsed="1"/>
+    <w:lsdException w:name="Block Text" w:semiHidden="1" w:unhideWhenUsed="1"/>
+    <w:lsdException w:name="Hyperlink" w:semiHidden="1" w:unhideWhenUsed="1"/>
+    <w:lsdException w:name="FollowedHyperlink" w:semiHidden="1" w:unhideWhenUsed="1"/>
+    <w:lsdException w:name="Strong" w:uiPriority="22" w:qFormat="1"/>
+    <w:lsdException w:name="Emphasis" w:uiPriority="20" w:qFormat="1"/>
+    <w:lsdException w:name="Document Map" w:semiHidden="1" w:unhideWhenUsed="1"/>
+    <w:lsdException w:name="Plain Text" w:semiHidden="1" w:unhideWhenUsed="1"/>
+    <w:lsdException w:name="E-mail Signature" w:semiHidden="1" w:unhideWhenUsed="1"/>
+    <w:lsdException w:name="HTML Top of Form" w:semiHidden="1" w:unhideWhenUsed="1"/>
+    <w:lsdException w:name="HTML Bottom of Form" w:semiHidden="1" w:unhideWhenUsed="1"/>
+    <w:lsdException w:name="Normal (Web)" w:semiHidden="1" w:unhideWhenUsed="1"/>
+    <w:lsdException w:name="HTML Acronym" w:semiHidden="1" w:unhideWhenUsed="1"/>
+    <w:lsdException w:name="HTML Address" w:semiHidden="1" w:unhideWhenUsed="1"/>
+    <w:lsdException w:name="HTML Cite" w:semiHidden="1" w:unhideWhenUsed="1"/>
+    <w:lsdException w:name="HTML Code" w:semiHidden="1" w:unhideWhenUsed="1"/>
+    <w:lsdException w:name="HTML Definition" w:semiHidden="1" w:unhideWhenUsed="1"/>
+    <w:lsdException w:name="HTML Keyboard" w:semiHidden="1" w:unhideWhenUsed="1"/>
+    <w:lsdException w:name="HTML Preformatted" w:semiHidden="1" w:unhideWhenUsed="1"/>
+    <w:lsdException w:name="HTML Sample" w:semiHidden="1" w:unhideWhenUsed="1"/>
+    <w:lsdException w:name="HTML Typewriter" w:semiHidden="1" w:unhideWhenUsed="1"/>
+    <w:lsdException w:name="HTML Variable" w:semiHidden="1" w:unhideWhenUsed="1"/>
+    <w:lsdException w:name="Normal Table" w:semiHidden="1" w:unhideWhenUsed="1"/>
+    <w:lsdException w:name="annotation subject" w:semiHidden="1" w:unhideWhenUsed="1"/>
+    <w:lsdException w:name="No List" w:semiHidden="1" w:unhideWhenUsed="1"/>
+    <w:lsdException w:name="Outline List 1" w:semiHidden="1" w:unhideWhenUsed="1"/>
+    <w:lsdException w:name="Outline List 2" w:semiHidden="1" w:unhideWhenUsed="1"/>
+    <w:lsdException w:name="Outline List 3" w:semiHidden="1" w:unhideWhenUsed="1"/>
+    <w:lsdException w:name="Table Simple 1" w:semiHidden="1" w:unhideWhenUsed="1"/>
+    <w:lsdException w:name="Table Simple 2" w:semiHidden="1" w:unhideWhenUsed="1"/>
+    <w:lsdException w:name="Table Simple 3" w:semiHidden="1" w:unhideWhenUsed="1"/>
+    <w:lsdException w:name="Table Classic 1" w:semiHidden="1" w:unhideWhenUsed="1"/>
+    <w:lsdException w:name="Table Classic 2" w:semiHidden="1" w:unhideWhenUsed="1"/>
+    <w:lsdException w:name="Table Classic 3" w:semiHidden="1" w:unhideWhenUsed="1"/>
+    <w:lsdException w:name="Table Classic 4" w:semiHidden="1" w:unhideWhenUsed="1"/>
+    <w:lsdException w:name="Table Colorful 1" w:semiHidden="1" w:unhideWhenUsed="1"/>
+    <w:lsdException w:name="Table Colorful 2" w:semiHidden="1" w:unhideWhenUsed="1"/>
+    <w:lsdException w:name="Table Colorful 3" w:semiHidden="1" w:unhideWhenUsed="1"/>
+    <w:lsdException w:name="Table Columns 1" w:semiHidden="1" w:unhideWhenUsed="1"/>
+    <w:lsdException w:name="Table Columns 2" w:semiHidden="1" w:unhideWhenUsed="1"/>
+    <w:lsdException w:name="Table Columns 3" w:semiHidden="1" w:unhideWhenUsed="1"/>
+    <w:lsdException w:name="Table Columns 4" w:semiHidden="1" w:unhideWhenUsed="1"/>
+    <w:lsdException w:name="Table Columns 5" w:semiHidden="1" w:unhideWhenUsed="1"/>
+    <w:lsdException w:name="Table Grid 1" w:semiHidden="1" w:unhideWhenUsed="1"/>
+    <w:lsdException w:name="Table Grid 2" w:semiHidden="1" w:unhideWhenUsed="1"/>
+    <w:lsdException w:name="Table Grid 3" w:semiHidden="1" w:unhideWhenUsed="1"/>
+    <w:lsdException w:name="Table Grid 4" w:semiHidden="1" w:unhideWhenUsed="1"/>
+    <w:lsdException w:name="Table Grid 5" w:semiHidden="1" w:unhideWhenUsed="1"/>
+    <w:lsdException w:name="Table Grid 6" w:semiHidden="1" w:unhideWhenUsed="1"/>
+    <w:lsdException w:name="Table Grid 7" w:semiHidden="1" w:unhideWhenUsed="1"/>
+    <w:lsdException w:name="Table Grid 8" w:semiHidden="1" w:unhideWhenUsed="1"/>
+    <w:lsdException w:name="Table List 1" w:semiHidden="1" w:unhideWhenUsed="1"/>
+    <w:lsdException w:name="Table List 2" w:semiHidden="1" w:unhideWhenUsed="1"/>
+    <w:lsdException w:name="Table List 3" w:semiHidden="1" w:unhideWhenUsed="1"/>
+    <w:lsdException w:name="Table List 4" w:semiHidden="1" w:unhideWhenUsed="1"/>
+    <w:lsdException w:name="Table List 5" w:semiHidden="1" w:unhideWhenUsed="1"/>
+    <w:lsdException w:name="Table List 6" w:semiHidden="1" w:unhideWhenUsed="1"/>
+    <w:lsdException w:name="Table List 7" w:semiHidden="1" w:unhideWhenUsed="1"/>
+    <w:lsdException w:name="Table List 8" w:semiHidden="1" w:unhideWhenUsed="1"/>
+    <w:lsdException w:name="Table 3D effects 1" w:semiHidden="1" w:unhideWhenUsed="1"/>
+    <w:lsdException w:name="Table 3D effects 2" w:semiHidden="1" w:unhideWhenUsed="1"/>
+    <w:lsdException w:name="Table 3D effects 3" w:semiHidden="1" w:unhideWhenUsed="1"/>
+    <w:lsdException w:name="Table Contemporary" w:semiHidden="1" w:unhideWhenUsed="1"/>
+    <w:lsdException w:name="Table Elegant" w:semiHidden="1" w:unhideWhenUsed="1"/>
+    <w:lsdException w:name="Table Professional" w:semiHidden="1" w:unhideWhenUsed="1"/>
+    <w:lsdException w:name="Table Subtle 1" w:semiHidden="1" w:unhideWhenUsed="1"/>
+    <w:lsdException w:name="Table Subtle 2" w:semiHidden="1" w:unhideWhenUsed="1"/>
+    <w:lsdException w:name="Table Web 1" w:semiHidden="1" w:unhideWhenUsed="1"/>
+    <w:lsdException w:name="Table Web 2" w:semiHidden="1" w:unhideWhenUsed="1"/>
+    <w:lsdException w:name="Table Web 3" w:semiHidden="1" w:unhideWhenUsed="1"/>
+    <w:lsdException w:name="Balloon Text" w:semiHidden="1" w:unhideWhenUsed="1"/>
+    <w:lsdException w:name="Table Grid" w:uiPriority="0"/>
+    <w:lsdException w:name="Table Theme" w:semiHidden="1" w:unhideWhenUsed="1"/>
+    <w:lsdException w:name="Placeholder Text" w:semiHidden="1"/>
+    <w:lsdException w:name="No Spacing" w:uiPriority="1" w:qFormat="1"/>
+    <w:lsdException w:name="Light Shading" w:uiPriority="60"/>
+    <w:lsdException w:name="Light List" w:uiPriority="61"/>
+    <w:lsdException w:name="Light Grid" w:uiPriority="62"/>
+    <w:lsdException w:name="Medium Shading 1" w:uiPriority="63"/>
+    <w:lsdException w:name="Medium Shading 2" w:uiPriority="64"/>
+    <w:lsdException w:name="Medium List 1" w:uiPriority="65"/>
+    <w:lsdException w:name="Medium List 2" w:uiPriority="66"/>
+    <w:lsdException w:name="Medium Grid 1" w:uiPriority="67"/>
+    <w:lsdException w:name="Medium Grid 2" w:uiPriority="68"/>
+    <w:lsdException w:name="Medium Grid 3" w:uiPriority="69"/>
+    <w:lsdException w:name="Dark List" w:uiPriority="70"/>
+    <w:lsdException w:name="Colorful Shading" w:uiPriority="71"/>
+    <w:lsdException w:name="Colorful List" w:uiPriority="72"/>
+    <w:lsdException w:name="Colorful Grid" w:uiPriority="73"/>
+    <w:lsdException w:name="Light Shading Accent 1" w:uiPriority="60"/>
+    <w:lsdException w:name="Light List Accent 1" w:uiPriority="61"/>
+    <w:lsdException w:name="Light Grid Accent 1" w:uiPriority="62"/>
+    <w:lsdException w:name="Medium Shading 1 Accent 1" w:uiPriority="63"/>
+    <w:lsdException w:name="Medium Shading 2 Accent 1" w:uiPriority="64"/>
+    <w:lsdException w:name="Medium List 1 Accent 1" w:uiPriority="65"/>
+    <w:lsdException w:name="Revision" w:semiHidden="1"/>
+    <w:lsdException w:name="List Paragraph" w:uiPriority="34" w:qFormat="1"/>
+    <w:lsdException w:name="Quote" w:uiPriority="29" w:qFormat="1"/>
+    <w:lsdException w:name="Intense Quote" w:uiPriority="30" w:qFormat="1"/>
+    <w:lsdException w:name="Medium List 2 Accent 1" w:uiPriority="66"/>
+    <w:lsdException w:name="Medium Grid 1 Accent 1" w:uiPriority="67"/>
+    <w:lsdException w:name="Medium Grid 2 Accent 1" w:uiPriority="68"/>
+    <w:lsdException w:name="Medium Grid 3 Accent 1" w:uiPriority="69"/>
+    <w:lsdException w:name="Dark List Accent 1" w:uiPriority="70"/>
+    <w:lsdException w:name="Colorful Shading Accent 1" w:uiPriority="71"/>
+    <w:lsdException w:name="Colorful List Accent 1" w:uiPriority="34" w:qFormat="1"/>
+    <w:lsdException w:name="Colorful Grid Accent 1" w:uiPriority="73"/>
+    <w:lsdException w:name="Light Shading Accent 2" w:uiPriority="60"/>
+    <w:lsdException w:name="Light List Accent 2" w:uiPriority="61"/>
+    <w:lsdException w:name="Light Grid Accent 2" w:uiPriority="62"/>
+    <w:lsdException w:name="Medium Shading 1 Accent 2" w:uiPriority="63"/>
+    <w:lsdException w:name="Medium Shading 2 Accent 2" w:uiPriority="64"/>
+    <w:lsdException w:name="Medium List 1 Accent 2" w:uiPriority="65"/>
+    <w:lsdException w:name="Medium List 2 Accent 2" w:uiPriority="66"/>
+    <w:lsdException w:name="Medium Grid 1 Accent 2" w:uiPriority="67"/>
+    <w:lsdException w:name="Medium Grid 2 Accent 2" w:uiPriority="68"/>
+    <w:lsdException w:name="Medium Grid 3 Accent 2" w:uiPriority="69"/>
+    <w:lsdException w:name="Dark List Accent 2" w:uiPriority="70"/>
+    <w:lsdException w:name="Colorful Shading Accent 2" w:uiPriority="71"/>
+    <w:lsdException w:name="Colorful List Accent 2" w:uiPriority="72"/>
+    <w:lsdException w:name="Colorful Grid Accent 2" w:uiPriority="73"/>
+    <w:lsdException w:name="Light Shading Accent 3" w:uiPriority="60"/>
+    <w:lsdException w:name="Light List Accent 3" w:uiPriority="61"/>
+    <w:lsdException w:name="Light Grid Accent 3" w:uiPriority="62"/>
+    <w:lsdException w:name="Medium Shading 1 Accent 3" w:uiPriority="63"/>
+    <w:lsdException w:name="Medium Shading 2 Accent 3" w:uiPriority="64"/>
+    <w:lsdException w:name="Medium List 1 Accent 3" w:uiPriority="65"/>
+    <w:lsdException w:name="Medium List 2 Accent 3" w:uiPriority="66"/>
+    <w:lsdException w:name="Medium Grid 1 Accent 3" w:uiPriority="67"/>
+    <w:lsdException w:name="Medium Grid 2 Accent 3" w:uiPriority="68"/>
+    <w:lsdException w:name="Medium Grid 3 Accent 3" w:uiPriority="69"/>
+    <w:lsdException w:name="Dark List Accent 3" w:uiPriority="70"/>
+    <w:lsdException w:name="Colorful Shading Accent 3" w:uiPriority="71"/>
+    <w:lsdException w:name="Colorful List Accent 3" w:uiPriority="72"/>
+    <w:lsdException w:name="Colorful Grid Accent 3" w:uiPriority="73"/>
+    <w:lsdException w:name="Light Shading Accent 4" w:uiPriority="60"/>
+    <w:lsdException w:name="Light List Accent 4" w:uiPriority="61"/>
+    <w:lsdException w:name="Light Grid Accent 4" w:uiPriority="62"/>
+    <w:lsdException w:name="Medium Shading 1 Accent 4" w:uiPriority="63"/>
+    <w:lsdException w:name="Medium Shading 2 Accent 4" w:uiPriority="64"/>
+    <w:lsdException w:name="Medium List 1 Accent 4" w:uiPriority="65"/>
+    <w:lsdException w:name="Medium List 2 Accent 4" w:uiPriority="66"/>
+    <w:lsdException w:name="Medium Grid 1 Accent 4" w:uiPriority="67"/>
+    <w:lsdException w:name="Medium Grid 2 Accent 4" w:uiPriority="68"/>
+    <w:lsdException w:name="Medium Grid 3 Accent 4" w:uiPriority="69"/>
+    <w:lsdException w:name="Dark List Accent 4" w:uiPriority="70"/>
+    <w:lsdException w:name="Colorful Shading Accent 4" w:uiPriority="71"/>
+    <w:lsdException w:name="Colorful List Accent 4" w:uiPriority="72"/>
+    <w:lsdException w:name="Colorful Grid Accent 4" w:uiPriority="73"/>
+    <w:lsdException w:name="Light Shading Accent 5" w:uiPriority="60"/>
+    <w:lsdException w:name="Light List Accent 5" w:uiPriority="61"/>
+    <w:lsdException w:name="Light Grid Accent 5" w:uiPriority="62"/>
+    <w:lsdException w:name="Medium Shading 1 Accent 5" w:uiPriority="63"/>
+    <w:lsdException w:name="Medium Shading 2 Accent 5" w:uiPriority="64"/>
+    <w:lsdException w:name="Medium List 1 Accent 5" w:uiPriority="65"/>
+    <w:lsdException w:name="Medium List 2 Accent 5" w:uiPriority="66"/>
+    <w:lsdException w:name="Medium Grid 1 Accent 5" w:uiPriority="67"/>
+    <w:lsdException w:name="Medium Grid 2 Accent 5" w:uiPriority="68"/>
+    <w:lsdException w:name="Medium Grid 3 Accent 5" w:uiPriority="69"/>
+    <w:lsdException w:name="Dark List Accent 5" w:uiPriority="70"/>
+    <w:lsdException w:name="Colorful Shading Accent 5" w:uiPriority="71"/>
+    <w:lsdException w:name="Colorful List Accent 5" w:uiPriority="72"/>
+    <w:lsdException w:name="Colorful Grid Accent 5" w:uiPriority="73"/>
+    <w:lsdException w:name="Light Shading Accent 6" w:uiPriority="60"/>
+    <w:lsdException w:name="Light List Accent 6" w:uiPriority="61"/>
+    <w:lsdException w:name="Light Grid Accent 6" w:uiPriority="62"/>
+    <w:lsdException w:name="Medium Shading 1 Accent 6" w:uiPriority="63"/>
+    <w:lsdException w:name="Medium Shading 2 Accent 6" w:uiPriority="64"/>
+    <w:lsdException w:name="Medium List 1 Accent 6" w:uiPriority="65"/>
+    <w:lsdException w:name="Medium List 2 Accent 6" w:uiPriority="66"/>
+    <w:lsdException w:name="Medium Grid 1 Accent 6" w:uiPriority="67"/>
+    <w:lsdException w:name="Medium Grid 2 Accent 6" w:uiPriority="68"/>
+    <w:lsdException w:name="Medium Grid 3 Accent 6" w:uiPriority="69"/>
+    <w:lsdException w:name="Dark List Accent 6" w:uiPriority="70"/>
+    <w:lsdException w:name="Colorful Shading Accent 6" w:uiPriority="71"/>
+    <w:lsdException w:name="Colorful List Accent 6" w:uiPriority="72"/>
+    <w:lsdException w:name="Colorful Grid Accent 6" w:uiPriority="73"/>
+    <w:lsdException w:name="Subtle Emphasis" w:uiPriority="19" w:qFormat="1"/>
+    <w:lsdException w:name="Intense Emphasis" w:uiPriority="21" w:qFormat="1"/>
+    <w:lsdException w:name="Subtle Reference" w:uiPriority="31" w:qFormat="1"/>
+    <w:lsdException w:name="Intense Reference" w:uiPriority="32" w:qFormat="1"/>
+    <w:lsdException w:name="Book Title" w:uiPriority="33" w:qFormat="1"/>
+    <w:lsdException w:name="Bibliography" w:semiHidden="1" w:uiPriority="37" w:unhideWhenUsed="1"/>
+    <w:lsdException w:name="TOC Heading" w:semiHidden="1" w:uiPriority="39" w:unhideWhenUsed="1" w:qFormat="1"/>
+    <w:lsdException w:name="Plain Table 1" w:uiPriority="41"/>
+    <w:lsdException w:name="Plain Table 2" w:uiPriority="42"/>
+    <w:lsdException w:name="Plain Table 3" w:uiPriority="43"/>
+    <w:lsdException w:name="Plain Table 4" w:uiPriority="44"/>
+    <w:lsdException w:name="Plain Table 5" w:uiPriority="45"/>
+    <w:lsdException w:name="Grid Table Light" w:uiPriority="40"/>
+    <w:lsdException w:name="Grid Table 1 Light" w:uiPriority="46"/>
+    <w:lsdException w:name="Grid Table 2" w:uiPriority="47"/>
+    <w:lsdException w:name="Grid Table 3" w:uiPriority="48"/>
+    <w:lsdException w:name="Grid Table 4" w:uiPriority="49"/>
+    <w:lsdException w:name="Grid Table 5 Dark" w:uiPriority="50"/>
+    <w:lsdException w:name="Grid Table 6 Colorful" w:uiPriority="51"/>
+    <w:lsdException w:name="Grid Table 7 Colorful" w:uiPriority="52"/>
+    <w:lsdException w:name="Grid Table 1 Light Accent 1" w:uiPriority="46"/>
+    <w:lsdException w:name="Grid Table 2 Accent 1" w:uiPriority="47"/>
+    <w:lsdException w:name="Grid Table 3 Accent 1" w:uiPriority="48"/>
+    <w:lsdException w:name="Grid Table 4 Accent 1" w:uiPriority="49"/>
+    <w:lsdException w:name="Grid Table 5 Dark Accent 1" w:uiPriority="50"/>
+    <w:lsdException w:name="Grid Table 6 Colorful Accent 1" w:uiPriority="51"/>
+    <w:lsdException w:name="Grid Table 7 Colorful Accent 1" w:uiPriority="52"/>
+    <w:lsdException w:name="Grid Table 1 Light Accent 2" w:uiPriority="46"/>
+    <w:lsdException w:name="Grid Table 2 Accent 2" w:uiPriority="47"/>
+    <w:lsdException w:name="Grid Table 3 Accent 2" w:uiPriority="48"/>
+    <w:lsdException w:name="Grid Table 4 Accent 2" w:uiPriority="49"/>
+    <w:lsdException w:name="Grid Table 5 Dark Accent 2" w:uiPriority="50"/>
+    <w:lsdException w:name="Grid Table 6 Colorful Accent 2" w:uiPriority="51"/>
+    <w:lsdException w:name="Grid Table 7 Colorful Accent 2" w:uiPriority="52"/>
+    <w:lsdException w:name="Grid Table 1 Light Accent 3" w:uiPriority="46"/>
+    <w:lsdException w:name="Grid Table 2 Accent 3" w:uiPriority="47"/>
+    <w:lsdException w:name="Grid Table 3 Accent 3" w:uiPriority="48"/>
+    <w:lsdException w:name="Grid Table 4 Accent 3" w:uiPriority="49"/>
+    <w:lsdException w:name="Grid Table 5 Dark Accent 3" w:uiPriority="50"/>
+    <w:lsdException w:name="Grid Table 6 Colorful Accent 3" w:uiPriority="51"/>
+    <w:lsdException w:name="Grid Table 7 Colorful Accent 3" w:uiPriority="52"/>
+    <w:lsdException w:name="Grid Table 1 Light Accent 4" w:uiPriority="46"/>
+    <w:lsdException w:name="Grid Table 2 Accent 4" w:uiPriority="47"/>
+    <w:lsdException w:name="Grid Table 3 Accent 4" w:uiPriority="48"/>
+    <w:lsdException w:name="Grid Table 4 Accent 4" w:uiPriority="49"/>
+    <w:lsdException w:name="Grid Table 5 Dark Accent 4" w:uiPriority="50"/>
+    <w:lsdException w:name="Grid Table 6 Colorful Accent 4" w:uiPriority="51"/>
+    <w:lsdException w:name="Grid Table 7 Colorful Accent 4" w:uiPriority="52"/>
+    <w:lsdException w:name="Grid Table 1 Light Accent 5" w:uiPriority="46"/>
+    <w:lsdException w:name="Grid Table 2 Accent 5" w:uiPriority="47"/>
+    <w:lsdException w:name="Grid Table 3 Accent 5" w:uiPriority="48"/>
+    <w:lsdException w:name="Grid Table 4 Accent 5" w:uiPriority="49"/>
+    <w:lsdException w:name="Grid Table 5 Dark Accent 5" w:uiPriority="50"/>
+    <w:lsdException w:name="Grid Table 6 Colorful Accent 5" w:uiPriority="51"/>
+    <w:lsdException w:name="Grid Table 7 Colorful Accent 5" w:uiPriority="52"/>
+    <w:lsdException w:name="Grid Table 1 Light Accent 6" w:uiPriority="46"/>
+    <w:lsdException w:name="Grid Table 2 Accent 6" w:uiPriority="47"/>
+    <w:lsdException w:name="Grid Table 3 Accent 6" w:uiPriority="48"/>
+    <w:lsdException w:name="Grid Table 4 Accent 6" w:uiPriority="49"/>
+    <w:lsdException w:name="Grid Table 5 Dark Accent 6" w:uiPriority="50"/>
+    <w:lsdException w:name="Grid Table 6 Colorful Accent 6" w:uiPriority="51"/>
+    <w:lsdException w:name="Grid Table 7 Colorful Accent 6" w:uiPriority="52"/>
+    <w:lsdException w:name="List Table 1 Light" w:uiPriority="46"/>
+    <w:lsdException w:name="List Table 2" w:uiPriority="47"/>
+    <w:lsdException w:name="List Table 3" w:uiPriority="48"/>
+    <w:lsdException w:name="List Table 4" w:uiPriority="49"/>
+    <w:lsdException w:name="List Table 5 Dark" w:uiPriority="50"/>
+    <w:lsdException w:name="List Table 6 Colorful" w:uiPriority="51"/>
+    <w:lsdException w:name="List Table 7 Colorful" w:uiPriority="52"/>
+    <w:lsdException w:name="List Table 1 Light Accent 1" w:uiPriority="46"/>
+    <w:lsdException w:name="List Table 2 Accent 1" w:uiPriority="47"/>
+    <w:lsdException w:name="List Table 3 Accent 1" w:uiPriority="48"/>
+    <w:lsdException w:name="List Table 4 Accent 1" w:uiPriority="49"/>
+    <w:lsdException w:name="List Table 5 Dark Accent 1" w:uiPriority="50"/>
+    <w:lsdException w:name="List Table 6 Colorful Accent 1" w:uiPriority="51"/>
+    <w:lsdException w:name="List Table 7 Colorful Accent 1" w:uiPriority="52"/>
+    <w:lsdException w:name="List Table 1 Light Accent 2" w:uiPriority="46"/>
+    <w:lsdException w:name="List Table 2 Accent 2" w:uiPriority="47"/>
+    <w:lsdException w:name="List Table 3 Accent 2" w:uiPriority="48"/>
+    <w:lsdException w:name="List Table 4 Accent 2" w:uiPriority="49"/>
+    <w:lsdException w:name="List Table 5 Dark Accent 2" w:uiPriority="50"/>
+    <w:lsdException w:name="List Table 6 Colorful Accent 2" w:uiPriority="51"/>
+    <w:lsdException w:name="List Table 7 Colorful Accent 2" w:uiPriority="52"/>
+    <w:lsdException w:name="List Table 1 Light Accent 3" w:uiPriority="46"/>
+    <w:lsdException w:name="List Table 2 Accent 3" w:uiPriority="47"/>
+    <w:lsdException w:name="List Table 3 Accent 3" w:uiPriority="48"/>
+    <w:lsdException w:name="List Table 4 Accent 3" w:uiPriority="49"/>
+    <w:lsdException w:name="List Table 5 Dark Accent 3" w:uiPriority="50"/>
+    <w:lsdException w:name="List Table 6 Colorful Accent 3" w:uiPriority="51"/>
+    <w:lsdException w:name="List Table 7 Colorful Accent 3" w:uiPriority="52"/>
+    <w:lsdException w:name="List Table 1 Light Accent 4" w:uiPriority="46"/>
+    <w:lsdException w:name="List Table 2 Accent 4" w:uiPriority="47"/>
+    <w:lsdException w:name="List Table 3 Accent 4" w:uiPriority="48"/>
+    <w:lsdException w:name="List Table 4 Accent 4" w:uiPriority="49"/>
+    <w:lsdException w:name="List Table 5 Dark Accent 4" w:uiPriority="50"/>
+    <w:lsdException w:name="List Table 6 Colorful Accent 4" w:uiPriority="51"/>
+    <w:lsdException w:name="List Table 7 Colorful Accent 4" w:uiPriority="52"/>
+    <w:lsdException w:name="List Table 1 Light Accent 5" w:uiPriority="46"/>
+    <w:lsdException w:name="List Table 2 Accent 5" w:uiPriority="47"/>
+    <w:lsdException w:name="List Table 3 Accent 5" w:uiPriority="48"/>
+    <w:lsdException w:name="List Table 4 Accent 5" w:uiPriority="49"/>
+    <w:lsdException w:name="List Table 5 Dark Accent 5" w:uiPriority="50"/>
+    <w:lsdException w:name="List Table 6 Colorful Accent 5" w:uiPriority="51"/>
+    <w:lsdException w:name="List Table 7 Colorful Accent 5" w:uiPriority="52"/>
+    <w:lsdException w:name="List Table 1 Light Accent 6" w:uiPriority="46"/>
+    <w:lsdException w:name="List Table 2 Accent 6" w:uiPriority="47"/>
+    <w:lsdException w:name="List Table 3 Accent 6" w:uiPriority="48"/>
+    <w:lsdException w:name="List Table 4 Accent 6" w:uiPriority="49"/>
+    <w:lsdException w:name="List Table 5 Dark Accent 6" w:uiPriority="50"/>
+    <w:lsdException w:name="List Table 6 Colorful Accent 6" w:uiPriority="51"/>
+    <w:lsdException w:name="List Table 7 Colorful Accent 6" w:uiPriority="52"/>
   </w:latentStyles>
   <w:style w:type="paragraph" w:default="1" w:styleId="Normal">
     <w:name w:val="Normal"/>
@@ -7037,343 +8733,35 @@
       <w:szCs w:val="22"/>
     </w:rPr>
   </w:style>
-</w:styles>
-</file>
-
-<file path=word/stylesWithEffects.xml><?xml version="1.0" encoding="utf-8"?>
-<w:styles xmlns:wpc="http://schemas.microsoft.com/office/word/2010/wordprocessingCanvas" xmlns:mc="http://schemas.openxmlformats.org/markup-compatibility/2006" xmlns:o="urn:schemas-microsoft-com:office:office" xmlns:r="http://schemas.openxmlformats.org/officeDocument/2006/relationships" xmlns:m="http://schemas.openxmlformats.org/officeDocument/2006/math" xmlns:v="urn:schemas-microsoft-com:vml" xmlns:wp14="http://schemas.microsoft.com/office/word/2010/wordprocessingDrawing" xmlns:wp="http://schemas.openxmlformats.org/drawingml/2006/wordprocessingDrawing" xmlns:w10="urn:schemas-microsoft-com:office:word" xmlns:w="http://schemas.openxmlformats.org/wordprocessingml/2006/main" xmlns:w14="http://schemas.microsoft.com/office/word/2010/wordml" xmlns:wpg="http://schemas.microsoft.com/office/word/2010/wordprocessingGroup" xmlns:wpi="http://schemas.microsoft.com/office/word/2010/wordprocessingInk" xmlns:wne="http://schemas.microsoft.com/office/word/2006/wordml" xmlns:wps="http://schemas.microsoft.com/office/word/2010/wordprocessingShape" mc:Ignorable="w14 wp14">
-  <w:docDefaults>
-    <w:rPrDefault>
-      <w:rPr>
-        <w:rFonts w:ascii="Calibri" w:eastAsia="Calibri" w:hAnsi="Calibri" w:cs="Times New Roman"/>
-        <w:lang w:val="en-US" w:eastAsia="en-US" w:bidi="ar-SA"/>
-      </w:rPr>
-    </w:rPrDefault>
-    <w:pPrDefault/>
-  </w:docDefaults>
-  <w:latentStyles w:defLockedState="0" w:defUIPriority="99" w:defSemiHidden="1" w:defUnhideWhenUsed="1" w:defQFormat="0" w:count="267">
-    <w:lsdException w:name="Normal" w:semiHidden="0" w:uiPriority="0" w:unhideWhenUsed="0" w:qFormat="1"/>
-    <w:lsdException w:name="heading 1" w:semiHidden="0" w:uiPriority="9" w:unhideWhenUsed="0" w:qFormat="1"/>
-    <w:lsdException w:name="heading 2" w:semiHidden="0" w:uiPriority="9" w:unhideWhenUsed="0" w:qFormat="1"/>
-    <w:lsdException w:name="heading 3" w:uiPriority="9" w:qFormat="1"/>
-    <w:lsdException w:name="heading 4" w:uiPriority="9" w:qFormat="1"/>
-    <w:lsdException w:name="heading 5" w:uiPriority="9" w:qFormat="1"/>
-    <w:lsdException w:name="heading 6" w:uiPriority="9" w:qFormat="1"/>
-    <w:lsdException w:name="heading 7" w:uiPriority="9" w:qFormat="1"/>
-    <w:lsdException w:name="heading 8" w:uiPriority="9" w:qFormat="1"/>
-    <w:lsdException w:name="heading 9" w:uiPriority="9" w:qFormat="1"/>
-    <w:lsdException w:name="toc 1" w:uiPriority="39"/>
-    <w:lsdException w:name="toc 2" w:uiPriority="39"/>
-    <w:lsdException w:name="toc 3" w:uiPriority="39"/>
-    <w:lsdException w:name="toc 4" w:uiPriority="39"/>
-    <w:lsdException w:name="toc 5" w:uiPriority="39"/>
-    <w:lsdException w:name="toc 6" w:uiPriority="39"/>
-    <w:lsdException w:name="toc 7" w:uiPriority="39"/>
-    <w:lsdException w:name="toc 8" w:uiPriority="39"/>
-    <w:lsdException w:name="toc 9" w:uiPriority="39"/>
-    <w:lsdException w:name="caption" w:uiPriority="35" w:qFormat="1"/>
-    <w:lsdException w:name="Title" w:semiHidden="0" w:uiPriority="10" w:unhideWhenUsed="0" w:qFormat="1"/>
-    <w:lsdException w:name="Default Paragraph Font" w:uiPriority="1"/>
-    <w:lsdException w:name="Subtitle" w:semiHidden="0" w:uiPriority="11" w:unhideWhenUsed="0" w:qFormat="1"/>
-    <w:lsdException w:name="Strong" w:semiHidden="0" w:uiPriority="22" w:unhideWhenUsed="0" w:qFormat="1"/>
-    <w:lsdException w:name="Emphasis" w:semiHidden="0" w:uiPriority="20" w:unhideWhenUsed="0" w:qFormat="1"/>
-    <w:lsdException w:name="Table Grid" w:semiHidden="0" w:uiPriority="59" w:unhideWhenUsed="0"/>
-    <w:lsdException w:name="Placeholder Text" w:unhideWhenUsed="0"/>
-    <w:lsdException w:name="No Spacing" w:semiHidden="0" w:uiPriority="1" w:unhideWhenUsed="0" w:qFormat="1"/>
-    <w:lsdException w:name="Light Shading" w:semiHidden="0" w:uiPriority="60" w:unhideWhenUsed="0"/>
-    <w:lsdException w:name="Light List" w:semiHidden="0" w:uiPriority="61" w:unhideWhenUsed="0"/>
-    <w:lsdException w:name="Light Grid" w:semiHidden="0" w:uiPriority="62" w:unhideWhenUsed="0"/>
-    <w:lsdException w:name="Medium Shading 1" w:semiHidden="0" w:uiPriority="63" w:unhideWhenUsed="0"/>
-    <w:lsdException w:name="Medium Shading 2" w:semiHidden="0" w:uiPriority="64" w:unhideWhenUsed="0"/>
-    <w:lsdException w:name="Medium List 1" w:semiHidden="0" w:uiPriority="65" w:unhideWhenUsed="0"/>
-    <w:lsdException w:name="Medium List 2" w:semiHidden="0" w:uiPriority="66" w:unhideWhenUsed="0"/>
-    <w:lsdException w:name="Medium Grid 1" w:semiHidden="0" w:uiPriority="67" w:unhideWhenUsed="0"/>
-    <w:lsdException w:name="Medium Grid 2" w:semiHidden="0" w:uiPriority="68" w:unhideWhenUsed="0"/>
-    <w:lsdException w:name="Medium Grid 3" w:semiHidden="0" w:uiPriority="69" w:unhideWhenUsed="0"/>
-    <w:lsdException w:name="Dark List" w:semiHidden="0" w:uiPriority="70" w:unhideWhenUsed="0"/>
-    <w:lsdException w:name="Colorful Shading" w:semiHidden="0" w:uiPriority="71" w:unhideWhenUsed="0"/>
-    <w:lsdException w:name="Colorful List" w:semiHidden="0" w:uiPriority="72" w:unhideWhenUsed="0"/>
-    <w:lsdException w:name="Colorful Grid" w:semiHidden="0" w:uiPriority="73" w:unhideWhenUsed="0"/>
-    <w:lsdException w:name="Light Shading Accent 1" w:semiHidden="0" w:uiPriority="60" w:unhideWhenUsed="0"/>
-    <w:lsdException w:name="Light List Accent 1" w:semiHidden="0" w:uiPriority="61" w:unhideWhenUsed="0"/>
-    <w:lsdException w:name="Light Grid Accent 1" w:semiHidden="0" w:uiPriority="62" w:unhideWhenUsed="0"/>
-    <w:lsdException w:name="Medium Shading 1 Accent 1" w:semiHidden="0" w:uiPriority="63" w:unhideWhenUsed="0"/>
-    <w:lsdException w:name="Medium Shading 2 Accent 1" w:semiHidden="0" w:uiPriority="64" w:unhideWhenUsed="0"/>
-    <w:lsdException w:name="Medium List 1 Accent 1" w:semiHidden="0" w:uiPriority="65" w:unhideWhenUsed="0"/>
-    <w:lsdException w:name="Revision" w:unhideWhenUsed="0"/>
-    <w:lsdException w:name="List Paragraph" w:semiHidden="0" w:uiPriority="34" w:unhideWhenUsed="0" w:qFormat="1"/>
-    <w:lsdException w:name="Quote" w:semiHidden="0" w:uiPriority="29" w:unhideWhenUsed="0" w:qFormat="1"/>
-    <w:lsdException w:name="Intense Quote" w:semiHidden="0" w:uiPriority="30" w:unhideWhenUsed="0" w:qFormat="1"/>
-    <w:lsdException w:name="Medium List 2 Accent 1" w:semiHidden="0" w:uiPriority="66" w:unhideWhenUsed="0"/>
-    <w:lsdException w:name="Medium Grid 1 Accent 1" w:semiHidden="0" w:uiPriority="67" w:unhideWhenUsed="0"/>
-    <w:lsdException w:name="Medium Grid 2 Accent 1" w:semiHidden="0" w:uiPriority="68" w:unhideWhenUsed="0"/>
-    <w:lsdException w:name="Medium Grid 3 Accent 1" w:semiHidden="0" w:uiPriority="69" w:unhideWhenUsed="0"/>
-    <w:lsdException w:name="Dark List Accent 1" w:semiHidden="0" w:uiPriority="70" w:unhideWhenUsed="0"/>
-    <w:lsdException w:name="Colorful Shading Accent 1" w:semiHidden="0" w:uiPriority="71" w:unhideWhenUsed="0"/>
-    <w:lsdException w:name="Colorful List Accent 1" w:semiHidden="0" w:uiPriority="34" w:unhideWhenUsed="0" w:qFormat="1"/>
-    <w:lsdException w:name="Colorful Grid Accent 1" w:semiHidden="0" w:uiPriority="73" w:unhideWhenUsed="0"/>
-    <w:lsdException w:name="Light Shading Accent 2" w:semiHidden="0" w:uiPriority="60" w:unhideWhenUsed="0"/>
-    <w:lsdException w:name="Light List Accent 2" w:semiHidden="0" w:uiPriority="61" w:unhideWhenUsed="0"/>
-    <w:lsdException w:name="Light Grid Accent 2" w:semiHidden="0" w:uiPriority="62" w:unhideWhenUsed="0"/>
-    <w:lsdException w:name="Medium Shading 1 Accent 2" w:semiHidden="0" w:uiPriority="63" w:unhideWhenUsed="0"/>
-    <w:lsdException w:name="Medium Shading 2 Accent 2" w:semiHidden="0" w:uiPriority="64" w:unhideWhenUsed="0"/>
-    <w:lsdException w:name="Medium List 1 Accent 2" w:semiHidden="0" w:uiPriority="65" w:unhideWhenUsed="0"/>
-    <w:lsdException w:name="Medium List 2 Accent 2" w:semiHidden="0" w:uiPriority="66" w:unhideWhenUsed="0"/>
-    <w:lsdException w:name="Medium Grid 1 Accent 2" w:semiHidden="0" w:uiPriority="67" w:unhideWhenUsed="0"/>
-    <w:lsdException w:name="Medium Grid 2 Accent 2" w:semiHidden="0" w:uiPriority="68" w:unhideWhenUsed="0"/>
-    <w:lsdException w:name="Medium Grid 3 Accent 2" w:semiHidden="0" w:uiPriority="69" w:unhideWhenUsed="0"/>
-    <w:lsdException w:name="Dark List Accent 2" w:semiHidden="0" w:uiPriority="70" w:unhideWhenUsed="0"/>
-    <w:lsdException w:name="Colorful Shading Accent 2" w:semiHidden="0" w:uiPriority="71" w:unhideWhenUsed="0"/>
-    <w:lsdException w:name="Colorful List Accent 2" w:semiHidden="0" w:uiPriority="72" w:unhideWhenUsed="0"/>
-    <w:lsdException w:name="Colorful Grid Accent 2" w:semiHidden="0" w:uiPriority="73" w:unhideWhenUsed="0"/>
-    <w:lsdException w:name="Light Shading Accent 3" w:semiHidden="0" w:uiPriority="60" w:unhideWhenUsed="0"/>
-    <w:lsdException w:name="Light List Accent 3" w:semiHidden="0" w:uiPriority="61" w:unhideWhenUsed="0"/>
-    <w:lsdException w:name="Light Grid Accent 3" w:semiHidden="0" w:uiPriority="62" w:unhideWhenUsed="0"/>
-    <w:lsdException w:name="Medium Shading 1 Accent 3" w:semiHidden="0" w:uiPriority="63" w:unhideWhenUsed="0"/>
-    <w:lsdException w:name="Medium Shading 2 Accent 3" w:semiHidden="0" w:uiPriority="64" w:unhideWhenUsed="0"/>
-    <w:lsdException w:name="Medium List 1 Accent 3" w:semiHidden="0" w:uiPriority="65" w:unhideWhenUsed="0"/>
-    <w:lsdException w:name="Medium List 2 Accent 3" w:semiHidden="0" w:uiPriority="66" w:unhideWhenUsed="0"/>
-    <w:lsdException w:name="Medium Grid 1 Accent 3" w:semiHidden="0" w:uiPriority="67" w:unhideWhenUsed="0"/>
-    <w:lsdException w:name="Medium Grid 2 Accent 3" w:semiHidden="0" w:uiPriority="68" w:unhideWhenUsed="0"/>
-    <w:lsdException w:name="Medium Grid 3 Accent 3" w:semiHidden="0" w:uiPriority="69" w:unhideWhenUsed="0"/>
-    <w:lsdException w:name="Dark List Accent 3" w:semiHidden="0" w:uiPriority="70" w:unhideWhenUsed="0"/>
-    <w:lsdException w:name="Colorful Shading Accent 3" w:semiHidden="0" w:uiPriority="71" w:unhideWhenUsed="0"/>
-    <w:lsdException w:name="Colorful List Accent 3" w:semiHidden="0" w:uiPriority="72" w:unhideWhenUsed="0"/>
-    <w:lsdException w:name="Colorful Grid Accent 3" w:semiHidden="0" w:uiPriority="73" w:unhideWhenUsed="0"/>
-    <w:lsdException w:name="Light Shading Accent 4" w:semiHidden="0" w:uiPriority="60" w:unhideWhenUsed="0"/>
-    <w:lsdException w:name="Light List Accent 4" w:semiHidden="0" w:uiPriority="61" w:unhideWhenUsed="0"/>
-    <w:lsdException w:name="Light Grid Accent 4" w:semiHidden="0" w:uiPriority="62" w:unhideWhenUsed="0"/>
-    <w:lsdException w:name="Medium Shading 1 Accent 4" w:semiHidden="0" w:uiPriority="63" w:unhideWhenUsed="0"/>
-    <w:lsdException w:name="Medium Shading 2 Accent 4" w:semiHidden="0" w:uiPriority="64" w:unhideWhenUsed="0"/>
-    <w:lsdException w:name="Medium List 1 Accent 4" w:semiHidden="0" w:uiPriority="65" w:unhideWhenUsed="0"/>
-    <w:lsdException w:name="Medium List 2 Accent 4" w:semiHidden="0" w:uiPriority="66" w:unhideWhenUsed="0"/>
-    <w:lsdException w:name="Medium Grid 1 Accent 4" w:semiHidden="0" w:uiPriority="67" w:unhideWhenUsed="0"/>
-    <w:lsdException w:name="Medium Grid 2 Accent 4" w:semiHidden="0" w:uiPriority="68" w:unhideWhenUsed="0"/>
-    <w:lsdException w:name="Medium Grid 3 Accent 4" w:semiHidden="0" w:uiPriority="69" w:unhideWhenUsed="0"/>
-    <w:lsdException w:name="Dark List Accent 4" w:semiHidden="0" w:uiPriority="70" w:unhideWhenUsed="0"/>
-    <w:lsdException w:name="Colorful Shading Accent 4" w:semiHidden="0" w:uiPriority="71" w:unhideWhenUsed="0"/>
-    <w:lsdException w:name="Colorful List Accent 4" w:semiHidden="0" w:uiPriority="72" w:unhideWhenUsed="0"/>
-    <w:lsdException w:name="Colorful Grid Accent 4" w:semiHidden="0" w:uiPriority="73" w:unhideWhenUsed="0"/>
-    <w:lsdException w:name="Light Shading Accent 5" w:semiHidden="0" w:uiPriority="60" w:unhideWhenUsed="0"/>
-    <w:lsdException w:name="Light List Accent 5" w:semiHidden="0" w:uiPriority="61" w:unhideWhenUsed="0"/>
-    <w:lsdException w:name="Light Grid Accent 5" w:semiHidden="0" w:uiPriority="62" w:unhideWhenUsed="0"/>
-    <w:lsdException w:name="Medium Shading 1 Accent 5" w:semiHidden="0" w:uiPriority="63" w:unhideWhenUsed="0"/>
-    <w:lsdException w:name="Medium Shading 2 Accent 5" w:semiHidden="0" w:uiPriority="64" w:unhideWhenUsed="0"/>
-    <w:lsdException w:name="Medium List 1 Accent 5" w:semiHidden="0" w:uiPriority="65" w:unhideWhenUsed="0"/>
-    <w:lsdException w:name="Medium List 2 Accent 5" w:semiHidden="0" w:uiPriority="66" w:unhideWhenUsed="0"/>
-    <w:lsdException w:name="Medium Grid 1 Accent 5" w:semiHidden="0" w:uiPriority="67" w:unhideWhenUsed="0"/>
-    <w:lsdException w:name="Medium Grid 2 Accent 5" w:semiHidden="0" w:uiPriority="68" w:unhideWhenUsed="0"/>
-    <w:lsdException w:name="Medium Grid 3 Accent 5" w:semiHidden="0" w:uiPriority="69" w:unhideWhenUsed="0"/>
-    <w:lsdException w:name="Dark List Accent 5" w:semiHidden="0" w:uiPriority="70" w:unhideWhenUsed="0"/>
-    <w:lsdException w:name="Colorful Shading Accent 5" w:semiHidden="0" w:uiPriority="71" w:unhideWhenUsed="0"/>
-    <w:lsdException w:name="Colorful List Accent 5" w:semiHidden="0" w:uiPriority="72" w:unhideWhenUsed="0"/>
-    <w:lsdException w:name="Colorful Grid Accent 5" w:semiHidden="0" w:uiPriority="73" w:unhideWhenUsed="0"/>
-    <w:lsdException w:name="Light Shading Accent 6" w:semiHidden="0" w:uiPriority="60" w:unhideWhenUsed="0"/>
-    <w:lsdException w:name="Light List Accent 6" w:semiHidden="0" w:uiPriority="61" w:unhideWhenUsed="0"/>
-    <w:lsdException w:name="Light Grid Accent 6" w:semiHidden="0" w:uiPriority="62" w:unhideWhenUsed="0"/>
-    <w:lsdException w:name="Medium Shading 1 Accent 6" w:semiHidden="0" w:uiPriority="63" w:unhideWhenUsed="0"/>
-    <w:lsdException w:name="Medium Shading 2 Accent 6" w:semiHidden="0" w:uiPriority="64" w:unhideWhenUsed="0"/>
-    <w:lsdException w:name="Medium List 1 Accent 6" w:semiHidden="0" w:uiPriority="65" w:unhideWhenUsed="0"/>
-    <w:lsdException w:name="Medium List 2 Accent 6" w:semiHidden="0" w:uiPriority="66" w:unhideWhenUsed="0"/>
-    <w:lsdException w:name="Medium Grid 1 Accent 6" w:semiHidden="0" w:uiPriority="67" w:unhideWhenUsed="0"/>
-    <w:lsdException w:name="Medium Grid 2 Accent 6" w:semiHidden="0" w:uiPriority="68" w:unhideWhenUsed="0"/>
-    <w:lsdException w:name="Medium Grid 3 Accent 6" w:semiHidden="0" w:uiPriority="69" w:unhideWhenUsed="0"/>
-    <w:lsdException w:name="Dark List Accent 6" w:semiHidden="0" w:uiPriority="70" w:unhideWhenUsed="0"/>
-    <w:lsdException w:name="Colorful Shading Accent 6" w:semiHidden="0" w:uiPriority="71" w:unhideWhenUsed="0"/>
-    <w:lsdException w:name="Colorful List Accent 6" w:semiHidden="0" w:uiPriority="72" w:unhideWhenUsed="0"/>
-    <w:lsdException w:name="Colorful Grid Accent 6" w:semiHidden="0" w:uiPriority="73" w:unhideWhenUsed="0"/>
-    <w:lsdException w:name="Subtle Emphasis" w:semiHidden="0" w:uiPriority="19" w:unhideWhenUsed="0" w:qFormat="1"/>
-    <w:lsdException w:name="Intense Emphasis" w:semiHidden="0" w:uiPriority="21" w:unhideWhenUsed="0" w:qFormat="1"/>
-    <w:lsdException w:name="Subtle Reference" w:semiHidden="0" w:uiPriority="31" w:unhideWhenUsed="0" w:qFormat="1"/>
-    <w:lsdException w:name="Intense Reference" w:semiHidden="0" w:uiPriority="32" w:unhideWhenUsed="0" w:qFormat="1"/>
-    <w:lsdException w:name="Book Title" w:semiHidden="0" w:uiPriority="33" w:unhideWhenUsed="0" w:qFormat="1"/>
-    <w:lsdException w:name="Bibliography" w:uiPriority="37"/>
-    <w:lsdException w:name="TOC Heading" w:uiPriority="39" w:qFormat="1"/>
-  </w:latentStyles>
-  <w:style w:type="paragraph" w:default="1" w:styleId="Normal">
-    <w:name w:val="Normal"/>
+  <w:style w:type="character" w:styleId="SubtleReference">
+    <w:name w:val="Subtle Reference"/>
+    <w:basedOn w:val="DefaultParagraphFont"/>
+    <w:uiPriority w:val="31"/>
     <w:qFormat/>
-    <w:pPr>
-      <w:spacing w:after="200" w:line="276" w:lineRule="auto"/>
-    </w:pPr>
+    <w:rsid w:val="00722B8C"/>
     <w:rPr>
-      <w:sz w:val="22"/>
-      <w:szCs w:val="22"/>
+      <w:smallCaps/>
+      <w:color w:val="5A5A5A" w:themeColor="text1" w:themeTint="A5"/>
     </w:rPr>
   </w:style>
-  <w:style w:type="paragraph" w:styleId="Heading2">
-    <w:name w:val="heading 2"/>
+  <w:style w:type="paragraph" w:customStyle="1" w:styleId="Custom-CategoryTitle">
+    <w:name w:val="Custom - Category Title"/>
     <w:basedOn w:val="Normal"/>
     <w:next w:val="Normal"/>
+    <w:autoRedefine/>
     <w:qFormat/>
-    <w:rsid w:val="0027783C"/>
+    <w:rsid w:val="00D35BD7"/>
     <w:pPr>
-      <w:keepNext/>
       <w:pBdr>
         <w:bottom w:val="single" w:sz="4" w:space="1" w:color="auto"/>
       </w:pBdr>
-      <w:spacing w:line="240" w:lineRule="auto"/>
-      <w:ind w:left="720"/>
-      <w:outlineLvl w:val="1"/>
+      <w:spacing w:before="300" w:after="0" w:line="240" w:lineRule="auto"/>
     </w:pPr>
     <w:rPr>
-      <w:rFonts w:ascii="Arial" w:hAnsi="Arial"/>
+      <w:rFonts w:cs="Calibri"/>
       <w:b/>
-      <w:sz w:val="32"/>
-    </w:rPr>
-  </w:style>
-  <w:style w:type="character" w:default="1" w:styleId="DefaultParagraphFont">
-    <w:name w:val="Default Paragraph Font"/>
-    <w:uiPriority w:val="1"/>
-    <w:semiHidden/>
-    <w:unhideWhenUsed/>
-  </w:style>
-  <w:style w:type="table" w:default="1" w:styleId="TableNormal">
-    <w:name w:val="Normal Table"/>
-    <w:uiPriority w:val="99"/>
-    <w:semiHidden/>
-    <w:unhideWhenUsed/>
-    <w:tblPr>
-      <w:tblInd w:w="0" w:type="dxa"/>
-      <w:tblCellMar>
-        <w:top w:w="0" w:type="dxa"/>
-        <w:left w:w="108" w:type="dxa"/>
-        <w:bottom w:w="0" w:type="dxa"/>
-        <w:right w:w="108" w:type="dxa"/>
-      </w:tblCellMar>
-    </w:tblPr>
-  </w:style>
-  <w:style w:type="numbering" w:default="1" w:styleId="NoList">
-    <w:name w:val="No List"/>
-    <w:uiPriority w:val="99"/>
-    <w:semiHidden/>
-    <w:unhideWhenUsed/>
-  </w:style>
-  <w:style w:type="character" w:styleId="Hyperlink">
-    <w:name w:val="Hyperlink"/>
-    <w:unhideWhenUsed/>
-    <w:rPr>
-      <w:color w:val="0000FF"/>
-      <w:u w:val="single"/>
-    </w:rPr>
-  </w:style>
-  <w:style w:type="paragraph" w:styleId="Header">
-    <w:name w:val="header"/>
-    <w:basedOn w:val="Normal"/>
-    <w:unhideWhenUsed/>
-    <w:pPr>
-      <w:tabs>
-        <w:tab w:val="center" w:pos="4680"/>
-        <w:tab w:val="right" w:pos="9360"/>
-      </w:tabs>
-      <w:spacing w:after="0" w:line="240" w:lineRule="auto"/>
-    </w:pPr>
-  </w:style>
-  <w:style w:type="character" w:customStyle="1" w:styleId="HeaderChar">
-    <w:name w:val="Header Char"/>
-    <w:basedOn w:val="DefaultParagraphFont"/>
-    <w:semiHidden/>
-  </w:style>
-  <w:style w:type="paragraph" w:styleId="Footer">
-    <w:name w:val="footer"/>
-    <w:basedOn w:val="Normal"/>
-    <w:unhideWhenUsed/>
-    <w:pPr>
-      <w:tabs>
-        <w:tab w:val="center" w:pos="4680"/>
-        <w:tab w:val="right" w:pos="9360"/>
-      </w:tabs>
-      <w:spacing w:after="0" w:line="240" w:lineRule="auto"/>
-    </w:pPr>
-  </w:style>
-  <w:style w:type="character" w:customStyle="1" w:styleId="FooterChar">
-    <w:name w:val="Footer Char"/>
-    <w:basedOn w:val="DefaultParagraphFont"/>
-    <w:uiPriority w:val="99"/>
-  </w:style>
-  <w:style w:type="paragraph" w:customStyle="1" w:styleId="ColorfulList-Accent11">
-    <w:name w:val="Colorful List - Accent 11"/>
-    <w:basedOn w:val="Normal"/>
-    <w:uiPriority w:val="34"/>
-    <w:qFormat/>
-    <w:pPr>
-      <w:ind w:left="720"/>
-      <w:contextualSpacing/>
-    </w:pPr>
-  </w:style>
-  <w:style w:type="paragraph" w:styleId="BalloonText">
-    <w:name w:val="Balloon Text"/>
-    <w:basedOn w:val="Normal"/>
-    <w:semiHidden/>
-    <w:unhideWhenUsed/>
-    <w:pPr>
-      <w:spacing w:after="0" w:line="240" w:lineRule="auto"/>
-    </w:pPr>
-    <w:rPr>
-      <w:rFonts w:ascii="Tahoma" w:hAnsi="Tahoma" w:cs="Tahoma"/>
-      <w:sz w:val="16"/>
-      <w:szCs w:val="16"/>
-    </w:rPr>
-  </w:style>
-  <w:style w:type="character" w:customStyle="1" w:styleId="BalloonTextChar">
-    <w:name w:val="Balloon Text Char"/>
-    <w:semiHidden/>
-    <w:rPr>
-      <w:rFonts w:ascii="Tahoma" w:hAnsi="Tahoma" w:cs="Tahoma"/>
-      <w:sz w:val="16"/>
-      <w:szCs w:val="16"/>
-    </w:rPr>
-  </w:style>
-  <w:style w:type="character" w:styleId="PageNumber">
-    <w:name w:val="page number"/>
-    <w:basedOn w:val="DefaultParagraphFont"/>
-    <w:rsid w:val="0027783C"/>
-  </w:style>
-  <w:style w:type="character" w:styleId="FollowedHyperlink">
-    <w:name w:val="FollowedHyperlink"/>
-    <w:rsid w:val="0027783C"/>
-    <w:rPr>
-      <w:color w:val="800080"/>
-      <w:u w:val="single"/>
-    </w:rPr>
-  </w:style>
-  <w:style w:type="table" w:styleId="TableGrid">
-    <w:name w:val="Table Grid"/>
-    <w:basedOn w:val="TableNormal"/>
-    <w:rsid w:val="00EA79BC"/>
-    <w:pPr>
-      <w:spacing w:after="200" w:line="276" w:lineRule="auto"/>
-    </w:pPr>
-    <w:tblPr>
-      <w:tblBorders>
-        <w:top w:val="single" w:sz="4" w:space="0" w:color="auto"/>
-        <w:left w:val="single" w:sz="4" w:space="0" w:color="auto"/>
-        <w:bottom w:val="single" w:sz="4" w:space="0" w:color="auto"/>
-        <w:right w:val="single" w:sz="4" w:space="0" w:color="auto"/>
-        <w:insideH w:val="single" w:sz="4" w:space="0" w:color="auto"/>
-        <w:insideV w:val="single" w:sz="4" w:space="0" w:color="auto"/>
-      </w:tblBorders>
-    </w:tblPr>
-  </w:style>
-  <w:style w:type="paragraph" w:styleId="ListParagraph">
-    <w:name w:val="List Paragraph"/>
-    <w:basedOn w:val="Normal"/>
-    <w:uiPriority w:val="34"/>
-    <w:qFormat/>
-    <w:rsid w:val="006C2DE3"/>
-    <w:pPr>
-      <w:ind w:left="720"/>
-      <w:contextualSpacing/>
-    </w:pPr>
-  </w:style>
-  <w:style w:type="paragraph" w:styleId="NoSpacing">
-    <w:name w:val="No Spacing"/>
-    <w:uiPriority w:val="1"/>
-    <w:qFormat/>
-    <w:rsid w:val="00E50606"/>
-    <w:rPr>
-      <w:sz w:val="22"/>
-      <w:szCs w:val="22"/>
+      <w:sz w:val="24"/>
+      <w:szCs w:val="24"/>
     </w:rPr>
   </w:style>
 </w:styles>

</xml_diff>

<commit_message>
first post-grad update. Education on bottom, added Bizler, added summer projects
</commit_message>
<xml_diff>
--- a/Resume - full.docx
+++ b/Resume - full.docx
@@ -1491,7 +1491,6 @@
         <w:contextualSpacing/>
         <w:rPr>
           <w:rFonts w:cs="Calibri"/>
-          <w:b/>
           <w:sz w:val="18"/>
           <w:szCs w:val="18"/>
         </w:rPr>
@@ -1503,6 +1502,284 @@
           <w:szCs w:val="18"/>
         </w:rPr>
         <w:t>Presented to Senior Management and Executive Leadership</w:t>
+      </w:r>
+    </w:p>
+    <w:p>
+      <w:pPr>
+        <w:spacing w:after="0" w:line="240" w:lineRule="auto"/>
+        <w:ind w:left="720" w:firstLine="720"/>
+        <w:contextualSpacing/>
+        <w:rPr>
+          <w:rFonts w:cs="Calibri"/>
+          <w:sz w:val="18"/>
+          <w:szCs w:val="18"/>
+        </w:rPr>
+      </w:pPr>
+      <w:r>
+        <w:rPr>
+          <w:rFonts w:cs="Calibri"/>
+          <w:sz w:val="18"/>
+          <w:szCs w:val="18"/>
+        </w:rPr>
+        <w:t>Created Reference Data Management solution in the cloud</w:t>
+      </w:r>
+    </w:p>
+    <w:p>
+      <w:pPr>
+        <w:spacing w:after="0" w:line="240" w:lineRule="auto"/>
+        <w:ind w:left="720" w:firstLine="720"/>
+        <w:contextualSpacing/>
+        <w:rPr>
+          <w:rFonts w:cs="Calibri"/>
+          <w:sz w:val="18"/>
+          <w:szCs w:val="18"/>
+        </w:rPr>
+      </w:pPr>
+    </w:p>
+    <w:p>
+      <w:pPr>
+        <w:spacing w:after="0" w:line="240" w:lineRule="auto"/>
+        <w:ind w:left="720" w:firstLine="720"/>
+        <w:contextualSpacing/>
+        <w:rPr>
+          <w:rFonts w:cs="Calibri"/>
+          <w:sz w:val="18"/>
+          <w:szCs w:val="18"/>
+        </w:rPr>
+      </w:pPr>
+      <w:r>
+        <w:rPr>
+          <w:rFonts w:cs="Calibri"/>
+          <w:sz w:val="18"/>
+          <w:szCs w:val="18"/>
+        </w:rPr>
+        <w:t>Programmed and designed a web application to access reference data using Java, JavaScript, HTML5 and CSS3</w:t>
+      </w:r>
+    </w:p>
+    <w:p>
+      <w:pPr>
+        <w:spacing w:after="0" w:line="240" w:lineRule="auto"/>
+        <w:ind w:left="720" w:firstLine="720"/>
+        <w:contextualSpacing/>
+        <w:rPr>
+          <w:rFonts w:cs="Calibri"/>
+          <w:sz w:val="18"/>
+          <w:szCs w:val="18"/>
+        </w:rPr>
+      </w:pPr>
+    </w:p>
+    <w:p>
+      <w:pPr>
+        <w:spacing w:after="0" w:line="240" w:lineRule="auto"/>
+        <w:ind w:left="720" w:firstLine="720"/>
+        <w:contextualSpacing/>
+        <w:rPr>
+          <w:rFonts w:cs="Calibri"/>
+          <w:sz w:val="18"/>
+          <w:szCs w:val="18"/>
+        </w:rPr>
+      </w:pPr>
+      <w:r>
+        <w:rPr>
+          <w:rFonts w:cs="Calibri"/>
+          <w:sz w:val="18"/>
+          <w:szCs w:val="18"/>
+        </w:rPr>
+        <w:t>Hosted application on BlueMix</w:t>
+      </w:r>
+    </w:p>
+    <w:p>
+      <w:pPr>
+        <w:spacing w:after="0" w:line="240" w:lineRule="auto"/>
+        <w:ind w:left="720" w:firstLine="720"/>
+        <w:contextualSpacing/>
+        <w:rPr>
+          <w:rFonts w:cs="Calibri"/>
+          <w:sz w:val="18"/>
+          <w:szCs w:val="18"/>
+        </w:rPr>
+      </w:pPr>
+    </w:p>
+    <w:p>
+      <w:pPr>
+        <w:spacing w:after="0" w:line="240" w:lineRule="auto"/>
+        <w:ind w:left="720" w:firstLine="720"/>
+        <w:contextualSpacing/>
+        <w:rPr>
+          <w:rFonts w:cs="Calibri"/>
+          <w:sz w:val="18"/>
+          <w:szCs w:val="18"/>
+        </w:rPr>
+      </w:pPr>
+      <w:r>
+        <w:rPr>
+          <w:rFonts w:cs="Calibri"/>
+          <w:sz w:val="18"/>
+          <w:szCs w:val="18"/>
+        </w:rPr>
+        <w:t>Combined Node.js and shell scripts for server-side scripting</w:t>
+      </w:r>
+    </w:p>
+    <w:p>
+      <w:pPr>
+        <w:spacing w:after="0" w:line="240" w:lineRule="auto"/>
+        <w:ind w:left="720" w:firstLine="720"/>
+        <w:contextualSpacing/>
+        <w:rPr>
+          <w:rFonts w:cs="Calibri"/>
+          <w:sz w:val="18"/>
+          <w:szCs w:val="18"/>
+        </w:rPr>
+      </w:pPr>
+      <w:bookmarkStart w:id="0" w:name="_GoBack"/>
+      <w:bookmarkEnd w:id="0"/>
+    </w:p>
+    <w:p>
+      <w:pPr>
+        <w:spacing w:after="0" w:line="240" w:lineRule="auto"/>
+        <w:ind w:left="720" w:firstLine="720"/>
+        <w:contextualSpacing/>
+        <w:rPr>
+          <w:rFonts w:cs="Calibri"/>
+          <w:sz w:val="18"/>
+          <w:szCs w:val="18"/>
+        </w:rPr>
+      </w:pPr>
+      <w:r>
+        <w:rPr>
+          <w:rFonts w:cs="Calibri"/>
+          <w:sz w:val="18"/>
+          <w:szCs w:val="18"/>
+        </w:rPr>
+        <w:t>Incorporated non-relational NoSQL database (Cloudant) for the cloud database</w:t>
+      </w:r>
+    </w:p>
+    <w:p>
+      <w:pPr>
+        <w:spacing w:after="0" w:line="240" w:lineRule="auto"/>
+        <w:ind w:left="720" w:firstLine="720"/>
+        <w:contextualSpacing/>
+        <w:rPr>
+          <w:rFonts w:cs="Calibri"/>
+          <w:sz w:val="18"/>
+          <w:szCs w:val="18"/>
+        </w:rPr>
+      </w:pPr>
+    </w:p>
+    <w:p>
+      <w:pPr>
+        <w:spacing w:after="0" w:line="240" w:lineRule="auto"/>
+        <w:ind w:left="720" w:firstLine="720"/>
+        <w:contextualSpacing/>
+        <w:rPr>
+          <w:rFonts w:cs="Calibri"/>
+          <w:sz w:val="18"/>
+          <w:szCs w:val="18"/>
+        </w:rPr>
+      </w:pPr>
+      <w:r>
+        <w:rPr>
+          <w:rFonts w:cs="Calibri"/>
+          <w:sz w:val="18"/>
+          <w:szCs w:val="18"/>
+        </w:rPr>
+        <w:t>Established SSL for secure connection between our server and web service</w:t>
+      </w:r>
+    </w:p>
+    <w:p>
+      <w:pPr>
+        <w:spacing w:after="0" w:line="240" w:lineRule="auto"/>
+        <w:ind w:left="720" w:firstLine="720"/>
+        <w:contextualSpacing/>
+        <w:rPr>
+          <w:rFonts w:cs="Calibri"/>
+          <w:sz w:val="18"/>
+          <w:szCs w:val="18"/>
+        </w:rPr>
+      </w:pPr>
+    </w:p>
+    <w:p>
+      <w:pPr>
+        <w:spacing w:after="0" w:line="240" w:lineRule="auto"/>
+        <w:ind w:left="720" w:firstLine="720"/>
+        <w:contextualSpacing/>
+        <w:rPr>
+          <w:rFonts w:cs="Calibri"/>
+          <w:sz w:val="18"/>
+          <w:szCs w:val="18"/>
+        </w:rPr>
+      </w:pPr>
+      <w:r>
+        <w:rPr>
+          <w:rFonts w:cs="Calibri"/>
+          <w:sz w:val="18"/>
+          <w:szCs w:val="18"/>
+        </w:rPr>
+        <w:t>Worked with Agile Development methodologies (SCRUM)</w:t>
+      </w:r>
+    </w:p>
+    <w:p>
+      <w:pPr>
+        <w:spacing w:after="0" w:line="240" w:lineRule="auto"/>
+        <w:ind w:left="720" w:firstLine="720"/>
+        <w:contextualSpacing/>
+        <w:rPr>
+          <w:rFonts w:cs="Calibri"/>
+          <w:sz w:val="18"/>
+          <w:szCs w:val="18"/>
+        </w:rPr>
+      </w:pPr>
+    </w:p>
+    <w:p>
+      <w:pPr>
+        <w:spacing w:after="0" w:line="240" w:lineRule="auto"/>
+        <w:ind w:left="720" w:firstLine="720"/>
+        <w:contextualSpacing/>
+        <w:rPr>
+          <w:rFonts w:cs="Calibri"/>
+          <w:sz w:val="18"/>
+          <w:szCs w:val="18"/>
+        </w:rPr>
+      </w:pPr>
+      <w:r>
+        <w:rPr>
+          <w:rFonts w:cs="Calibri"/>
+          <w:sz w:val="18"/>
+          <w:szCs w:val="18"/>
+        </w:rPr>
+        <w:t>Made many enhancements to efficiency (such as switching from synchronous scripts to asynchronous scripts for publishing data, improving efficiency by roughly 1000%)</w:t>
+      </w:r>
+    </w:p>
+    <w:p>
+      <w:pPr>
+        <w:spacing w:after="0" w:line="240" w:lineRule="auto"/>
+        <w:ind w:left="720" w:firstLine="720"/>
+        <w:contextualSpacing/>
+        <w:rPr>
+          <w:rFonts w:cs="Calibri"/>
+          <w:sz w:val="18"/>
+          <w:szCs w:val="18"/>
+        </w:rPr>
+      </w:pPr>
+    </w:p>
+    <w:p>
+      <w:pPr>
+        <w:spacing w:after="0" w:line="240" w:lineRule="auto"/>
+        <w:ind w:left="1440"/>
+        <w:contextualSpacing/>
+        <w:rPr>
+          <w:rFonts w:cs="Calibri"/>
+          <w:sz w:val="18"/>
+          <w:szCs w:val="18"/>
+        </w:rPr>
+      </w:pPr>
+      <w:r>
+        <w:rPr>
+          <w:rFonts w:cs="Calibri"/>
+          <w:sz w:val="18"/>
+          <w:szCs w:val="18"/>
+        </w:rPr>
+        <w:t>Lead presentations multiple times to Executive Leadership throughout the internship</w:t>
       </w:r>
     </w:p>
     <w:p>
@@ -1797,6 +2074,7 @@
           <w:sz w:val="21"/>
           <w:szCs w:val="21"/>
         </w:rPr>
+        <w:lastRenderedPageBreak/>
         <w:t xml:space="preserve">Platforms: </w:t>
       </w:r>
       <w:r>
@@ -2315,7 +2593,6 @@
           <w:sz w:val="21"/>
           <w:szCs w:val="21"/>
         </w:rPr>
-        <w:lastRenderedPageBreak/>
         <w:t>Worked directly with numerous customers each day regarding customer satisfaction issues</w:t>
       </w:r>
     </w:p>
@@ -3723,6 +4000,7 @@
           <w:sz w:val="18"/>
           <w:szCs w:val="18"/>
         </w:rPr>
+        <w:lastRenderedPageBreak/>
         <w:t>Wrote</w:t>
       </w:r>
       <w:r>
@@ -4378,8 +4656,6 @@
           <w:szCs w:val="20"/>
         </w:rPr>
       </w:pPr>
-      <w:bookmarkStart w:id="0" w:name="_GoBack"/>
-      <w:bookmarkEnd w:id="0"/>
     </w:p>
     <w:sectPr>
       <w:headerReference w:type="first" r:id="rId13"/>

</xml_diff>

<commit_message>
shrunk several sections to fit on one page
</commit_message>
<xml_diff>
--- a/Resume - full.docx
+++ b/Resume - full.docx
@@ -1,6 +1,6 @@
 
 <file path=word/document.xml><?xml version="1.0" encoding="utf-8"?>
-<w:document xmlns:wpc="http://schemas.microsoft.com/office/word/2010/wordprocessingCanvas" xmlns:mc="http://schemas.openxmlformats.org/markup-compatibility/2006" xmlns:o="urn:schemas-microsoft-com:office:office" xmlns:r="http://schemas.openxmlformats.org/officeDocument/2006/relationships" xmlns:m="http://schemas.openxmlformats.org/officeDocument/2006/math" xmlns:v="urn:schemas-microsoft-com:vml" xmlns:wp14="http://schemas.microsoft.com/office/word/2010/wordprocessingDrawing" xmlns:wp="http://schemas.openxmlformats.org/drawingml/2006/wordprocessingDrawing" xmlns:w10="urn:schemas-microsoft-com:office:word" xmlns:w="http://schemas.openxmlformats.org/wordprocessingml/2006/main" xmlns:w14="http://schemas.microsoft.com/office/word/2010/wordml" xmlns:w15="http://schemas.microsoft.com/office/word/2012/wordml" xmlns:wpg="http://schemas.microsoft.com/office/word/2010/wordprocessingGroup" xmlns:wpi="http://schemas.microsoft.com/office/word/2010/wordprocessingInk" xmlns:wne="http://schemas.microsoft.com/office/word/2006/wordml" xmlns:wps="http://schemas.microsoft.com/office/word/2010/wordprocessingShape" mc:Ignorable="w14 w15 wp14">
+<w:document xmlns:wpc="http://schemas.microsoft.com/office/word/2010/wordprocessingCanvas" xmlns:cx="http://schemas.microsoft.com/office/drawing/2014/chartex" xmlns:cx1="http://schemas.microsoft.com/office/drawing/2015/9/8/chartex" xmlns:cx2="http://schemas.microsoft.com/office/drawing/2015/10/21/chartex" xmlns:cx3="http://schemas.microsoft.com/office/drawing/2016/5/9/chartex" xmlns:cx4="http://schemas.microsoft.com/office/drawing/2016/5/10/chartex" xmlns:cx5="http://schemas.microsoft.com/office/drawing/2016/5/11/chartex" xmlns:cx6="http://schemas.microsoft.com/office/drawing/2016/5/12/chartex" xmlns:cx7="http://schemas.microsoft.com/office/drawing/2016/5/13/chartex" xmlns:cx8="http://schemas.microsoft.com/office/drawing/2016/5/14/chartex" xmlns:mc="http://schemas.openxmlformats.org/markup-compatibility/2006" xmlns:aink="http://schemas.microsoft.com/office/drawing/2016/ink" xmlns:am3d="http://schemas.microsoft.com/office/drawing/2017/model3d" xmlns:o="urn:schemas-microsoft-com:office:office" xmlns:r="http://schemas.openxmlformats.org/officeDocument/2006/relationships" xmlns:m="http://schemas.openxmlformats.org/officeDocument/2006/math" xmlns:v="urn:schemas-microsoft-com:vml" xmlns:wp14="http://schemas.microsoft.com/office/word/2010/wordprocessingDrawing" xmlns:wp="http://schemas.openxmlformats.org/drawingml/2006/wordprocessingDrawing" xmlns:w10="urn:schemas-microsoft-com:office:word" xmlns:w="http://schemas.openxmlformats.org/wordprocessingml/2006/main" xmlns:w14="http://schemas.microsoft.com/office/word/2010/wordml" xmlns:w15="http://schemas.microsoft.com/office/word/2012/wordml" xmlns:w16cid="http://schemas.microsoft.com/office/word/2016/wordml/cid" xmlns:w16se="http://schemas.microsoft.com/office/word/2015/wordml/symex" xmlns:wpg="http://schemas.microsoft.com/office/word/2010/wordprocessingGroup" xmlns:wpi="http://schemas.microsoft.com/office/word/2010/wordprocessingInk" xmlns:wne="http://schemas.microsoft.com/office/word/2006/wordml" xmlns:wps="http://schemas.microsoft.com/office/word/2010/wordprocessingShape" mc:Ignorable="w14 w15 w16se w16cid wp14">
   <w:body>
     <w:p>
       <w:pPr>
@@ -21,7 +21,7 @@
           <w:noProof/>
         </w:rPr>
         <w:drawing>
-          <wp:anchor distT="0" distB="0" distL="114300" distR="114300" simplePos="0" relativeHeight="251659264" behindDoc="0" locked="0" layoutInCell="1" allowOverlap="1" wp14:anchorId="3FD0E8AC" wp14:editId="4C7ADC09">
+          <wp:anchor distT="0" distB="0" distL="114300" distR="114300" simplePos="0" relativeHeight="251659264" behindDoc="0" locked="0" layoutInCell="1" allowOverlap="1" wp14:anchorId="43DB4895" wp14:editId="4E7C4ABA">
             <wp:simplePos x="0" y="0"/>
             <wp:positionH relativeFrom="column">
               <wp:posOffset>5326380</wp:posOffset>
@@ -97,7 +97,7 @@
           <w:noProof/>
         </w:rPr>
         <w:drawing>
-          <wp:anchor distT="0" distB="0" distL="114300" distR="114300" simplePos="0" relativeHeight="251658240" behindDoc="0" locked="0" layoutInCell="1" allowOverlap="1" wp14:anchorId="2106E47E" wp14:editId="207874A4">
+          <wp:anchor distT="0" distB="0" distL="114300" distR="114300" simplePos="0" relativeHeight="251658240" behindDoc="0" locked="0" layoutInCell="1" allowOverlap="1" wp14:anchorId="114BB02B" wp14:editId="1FB218FF">
             <wp:simplePos x="0" y="0"/>
             <wp:positionH relativeFrom="column">
               <wp:posOffset>-83820</wp:posOffset>
@@ -166,7 +166,7 @@
         <mc:AlternateContent>
           <mc:Choice Requires="wps">
             <w:drawing>
-              <wp:anchor distT="0" distB="0" distL="114300" distR="114300" simplePos="0" relativeHeight="251657216" behindDoc="1" locked="0" layoutInCell="1" allowOverlap="1" wp14:anchorId="481F7A44" wp14:editId="7AA24F80">
+              <wp:anchor distT="0" distB="0" distL="114300" distR="114300" simplePos="0" relativeHeight="251657216" behindDoc="1" locked="0" layoutInCell="1" allowOverlap="1" wp14:anchorId="0E75AB08" wp14:editId="532F14D1">
                 <wp:simplePos x="0" y="0"/>
                 <wp:positionH relativeFrom="column">
                   <wp:posOffset>-175260</wp:posOffset>
@@ -293,7 +293,7 @@
           </mc:Choice>
           <mc:Fallback>
             <w:pict>
-              <v:shapetype w14:anchorId="481F7A44" id="_x0000_t202" coordsize="21600,21600" o:spt="202" path="m,l,21600r21600,l21600,xe">
+              <v:shapetype w14:anchorId="0E75AB08" id="_x0000_t202" coordsize="21600,21600" o:spt="202" path="m,l,21600r21600,l21600,xe">
                 <v:stroke joinstyle="miter"/>
                 <v:path gradientshapeok="t" o:connecttype="rect"/>
               </v:shapetype>
@@ -672,8 +672,8 @@
         <w:tblLook w:val="04A0" w:firstRow="1" w:lastRow="0" w:firstColumn="1" w:lastColumn="0" w:noHBand="0" w:noVBand="1"/>
       </w:tblPr>
       <w:tblGrid>
-        <w:gridCol w:w="8213"/>
-        <w:gridCol w:w="2620"/>
+        <w:gridCol w:w="10833"/>
+        <w:gridCol w:w="737"/>
       </w:tblGrid>
       <w:tr>
         <w:trPr>
@@ -683,6 +683,1193 @@
           <w:tcPr>
             <w:tcW w:w="8213" w:type="dxa"/>
           </w:tcPr>
+          <w:tbl>
+            <w:tblPr>
+              <w:tblStyle w:val="TableGrid"/>
+              <w:tblW w:w="10833" w:type="dxa"/>
+              <w:tblBorders>
+                <w:top w:val="none" w:sz="0" w:space="0" w:color="auto"/>
+                <w:left w:val="none" w:sz="0" w:space="0" w:color="auto"/>
+                <w:bottom w:val="none" w:sz="0" w:space="0" w:color="auto"/>
+                <w:right w:val="none" w:sz="0" w:space="0" w:color="auto"/>
+                <w:insideH w:val="none" w:sz="0" w:space="0" w:color="auto"/>
+                <w:insideV w:val="none" w:sz="0" w:space="0" w:color="auto"/>
+              </w:tblBorders>
+              <w:tblCellMar>
+                <w:left w:w="0" w:type="dxa"/>
+                <w:right w:w="0" w:type="dxa"/>
+              </w:tblCellMar>
+              <w:tblLook w:val="04A0" w:firstRow="1" w:lastRow="0" w:firstColumn="1" w:lastColumn="0" w:noHBand="0" w:noVBand="1"/>
+            </w:tblPr>
+            <w:tblGrid>
+              <w:gridCol w:w="6660"/>
+              <w:gridCol w:w="4173"/>
+            </w:tblGrid>
+            <w:tr>
+              <w:trPr>
+                <w:trHeight w:val="132"/>
+              </w:trPr>
+              <w:tc>
+                <w:tcPr>
+                  <w:tcW w:w="6660" w:type="dxa"/>
+                </w:tcPr>
+                <w:p>
+                  <w:pPr>
+                    <w:tabs>
+                      <w:tab w:val="left" w:pos="720"/>
+                      <w:tab w:val="left" w:pos="1440"/>
+                      <w:tab w:val="left" w:pos="2160"/>
+                      <w:tab w:val="left" w:pos="2880"/>
+                      <w:tab w:val="left" w:pos="3600"/>
+                      <w:tab w:val="left" w:pos="4320"/>
+                      <w:tab w:val="left" w:pos="5040"/>
+                      <w:tab w:val="left" w:pos="5760"/>
+                      <w:tab w:val="left" w:pos="6480"/>
+                      <w:tab w:val="left" w:pos="7200"/>
+                      <w:tab w:val="left" w:pos="7920"/>
+                      <w:tab w:val="left" w:pos="8640"/>
+                      <w:tab w:val="left" w:pos="9360"/>
+                      <w:tab w:val="left" w:pos="10080"/>
+                      <w:tab w:val="right" w:pos="10800"/>
+                    </w:tabs>
+                    <w:spacing w:before="60" w:after="0" w:line="192" w:lineRule="auto"/>
+                    <w:rPr>
+                      <w:rFonts w:cs="Calibri"/>
+                      <w:b/>
+                    </w:rPr>
+                  </w:pPr>
+                  <w:r>
+                    <w:rPr>
+                      <w:rFonts w:cs="Calibri"/>
+                      <w:b/>
+                    </w:rPr>
+                    <w:t>Tableau</w:t>
+                  </w:r>
+                  <w:r>
+                    <w:rPr>
+                      <w:rFonts w:cs="Calibri"/>
+                    </w:rPr>
+                    <w:t xml:space="preserve">, </w:t>
+                  </w:r>
+                  <w:r>
+                    <w:rPr>
+                      <w:rFonts w:cs="Calibri"/>
+                    </w:rPr>
+                    <w:t>Seattle</w:t>
+                  </w:r>
+                  <w:r>
+                    <w:rPr>
+                      <w:rFonts w:cs="Calibri"/>
+                    </w:rPr>
+                    <w:t xml:space="preserve">, </w:t>
+                  </w:r>
+                  <w:r>
+                    <w:rPr>
+                      <w:rFonts w:cs="Calibri"/>
+                    </w:rPr>
+                    <w:t>WA</w:t>
+                  </w:r>
+                </w:p>
+              </w:tc>
+              <w:tc>
+                <w:tcPr>
+                  <w:tcW w:w="4173" w:type="dxa"/>
+                  <w:tcMar>
+                    <w:left w:w="115" w:type="dxa"/>
+                    <w:right w:w="0" w:type="dxa"/>
+                  </w:tcMar>
+                </w:tcPr>
+                <w:p>
+                  <w:pPr>
+                    <w:tabs>
+                      <w:tab w:val="left" w:pos="720"/>
+                      <w:tab w:val="left" w:pos="1440"/>
+                      <w:tab w:val="left" w:pos="2160"/>
+                      <w:tab w:val="left" w:pos="2880"/>
+                      <w:tab w:val="left" w:pos="3600"/>
+                      <w:tab w:val="left" w:pos="4320"/>
+                      <w:tab w:val="left" w:pos="5040"/>
+                      <w:tab w:val="left" w:pos="5760"/>
+                      <w:tab w:val="left" w:pos="6480"/>
+                      <w:tab w:val="left" w:pos="7200"/>
+                      <w:tab w:val="left" w:pos="7920"/>
+                      <w:tab w:val="left" w:pos="8640"/>
+                      <w:tab w:val="left" w:pos="9360"/>
+                      <w:tab w:val="left" w:pos="10080"/>
+                      <w:tab w:val="right" w:pos="10800"/>
+                    </w:tabs>
+                    <w:spacing w:before="60" w:after="0" w:line="192" w:lineRule="auto"/>
+                    <w:jc w:val="right"/>
+                    <w:rPr>
+                      <w:rFonts w:cs="Calibri"/>
+                    </w:rPr>
+                  </w:pPr>
+                  <w:r>
+                    <w:rPr>
+                      <w:rFonts w:cs="Calibri"/>
+                    </w:rPr>
+                    <w:t>September 2016 – Present</w:t>
+                  </w:r>
+                </w:p>
+              </w:tc>
+            </w:tr>
+          </w:tbl>
+          <w:p>
+            <w:pPr>
+              <w:tabs>
+                <w:tab w:val="left" w:pos="720"/>
+                <w:tab w:val="left" w:pos="1440"/>
+                <w:tab w:val="left" w:pos="2160"/>
+                <w:tab w:val="left" w:pos="2880"/>
+                <w:tab w:val="left" w:pos="3600"/>
+                <w:tab w:val="left" w:pos="4320"/>
+                <w:tab w:val="left" w:pos="5040"/>
+                <w:tab w:val="left" w:pos="5760"/>
+                <w:tab w:val="left" w:pos="6480"/>
+                <w:tab w:val="left" w:pos="7200"/>
+                <w:tab w:val="left" w:pos="7920"/>
+                <w:tab w:val="left" w:pos="8640"/>
+                <w:tab w:val="left" w:pos="9360"/>
+                <w:tab w:val="left" w:pos="10080"/>
+                <w:tab w:val="right" w:pos="10800"/>
+              </w:tabs>
+              <w:spacing w:after="0" w:line="192" w:lineRule="auto"/>
+              <w:rPr>
+                <w:rFonts w:cs="Calibri"/>
+                <w:sz w:val="20"/>
+                <w:szCs w:val="20"/>
+              </w:rPr>
+            </w:pPr>
+            <w:r>
+              <w:rPr>
+                <w:rFonts w:cs="Calibri"/>
+                <w:sz w:val="20"/>
+                <w:szCs w:val="20"/>
+              </w:rPr>
+              <w:t>Software Engineer</w:t>
+            </w:r>
+          </w:p>
+          <w:p>
+            <w:pPr>
+              <w:spacing w:after="0" w:line="240" w:lineRule="auto"/>
+              <w:ind w:firstLine="720"/>
+              <w:contextualSpacing/>
+              <w:rPr>
+                <w:rFonts w:cs="Calibri"/>
+                <w:sz w:val="18"/>
+                <w:szCs w:val="18"/>
+              </w:rPr>
+            </w:pPr>
+            <w:r>
+              <w:rPr>
+                <w:rFonts w:cs="Calibri"/>
+                <w:sz w:val="18"/>
+                <w:szCs w:val="18"/>
+              </w:rPr>
+              <w:t>Move to the Web Team</w:t>
+            </w:r>
+          </w:p>
+          <w:p>
+            <w:pPr>
+              <w:spacing w:after="0" w:line="240" w:lineRule="auto"/>
+              <w:ind w:firstLine="720"/>
+              <w:contextualSpacing/>
+              <w:rPr>
+                <w:rFonts w:cs="Calibri"/>
+                <w:sz w:val="18"/>
+                <w:szCs w:val="18"/>
+              </w:rPr>
+            </w:pPr>
+            <w:r>
+              <w:rPr>
+                <w:rFonts w:cs="Calibri"/>
+                <w:sz w:val="18"/>
+                <w:szCs w:val="18"/>
+              </w:rPr>
+              <w:tab/>
+              <w:t xml:space="preserve">Scrum Master, Security Champion, Foundational Advisory Board (FAB) member </w:t>
+            </w:r>
+          </w:p>
+          <w:p>
+            <w:pPr>
+              <w:spacing w:after="0" w:line="240" w:lineRule="auto"/>
+              <w:ind w:left="720" w:firstLine="720"/>
+              <w:contextualSpacing/>
+              <w:rPr>
+                <w:rFonts w:cs="Calibri"/>
+                <w:sz w:val="18"/>
+                <w:szCs w:val="18"/>
+              </w:rPr>
+            </w:pPr>
+            <w:r>
+              <w:rPr>
+                <w:rFonts w:cs="Calibri"/>
+                <w:sz w:val="18"/>
+                <w:szCs w:val="18"/>
+              </w:rPr>
+              <w:t>Advised and mentored the TabX team to ramp up on web development</w:t>
+            </w:r>
+          </w:p>
+          <w:p>
+            <w:pPr>
+              <w:spacing w:after="0" w:line="240" w:lineRule="auto"/>
+              <w:ind w:firstLine="720"/>
+              <w:contextualSpacing/>
+              <w:rPr>
+                <w:rFonts w:cs="Calibri"/>
+                <w:sz w:val="18"/>
+                <w:szCs w:val="18"/>
+              </w:rPr>
+            </w:pPr>
+            <w:r>
+              <w:rPr>
+                <w:rFonts w:cs="Calibri"/>
+                <w:sz w:val="18"/>
+                <w:szCs w:val="18"/>
+              </w:rPr>
+              <w:tab/>
+              <w:t>Mentor for an intern on the team</w:t>
+            </w:r>
+          </w:p>
+          <w:p>
+            <w:pPr>
+              <w:spacing w:after="0" w:line="240" w:lineRule="auto"/>
+              <w:ind w:firstLine="720"/>
+              <w:contextualSpacing/>
+              <w:rPr>
+                <w:rFonts w:cs="Calibri"/>
+                <w:sz w:val="18"/>
+                <w:szCs w:val="18"/>
+              </w:rPr>
+            </w:pPr>
+            <w:r>
+              <w:rPr>
+                <w:rFonts w:cs="Calibri"/>
+                <w:sz w:val="18"/>
+                <w:szCs w:val="18"/>
+              </w:rPr>
+              <w:tab/>
+              <w:t>Built a keyboard shortcut platform</w:t>
+            </w:r>
+          </w:p>
+          <w:p>
+            <w:pPr>
+              <w:spacing w:after="0" w:line="240" w:lineRule="auto"/>
+              <w:ind w:firstLine="720"/>
+              <w:contextualSpacing/>
+              <w:rPr>
+                <w:rFonts w:cs="Calibri"/>
+                <w:sz w:val="18"/>
+                <w:szCs w:val="18"/>
+              </w:rPr>
+            </w:pPr>
+            <w:r>
+              <w:rPr>
+                <w:rFonts w:cs="Calibri"/>
+                <w:sz w:val="18"/>
+                <w:szCs w:val="18"/>
+              </w:rPr>
+              <w:tab/>
+              <w:t xml:space="preserve"> </w:t>
+            </w:r>
+            <w:r>
+              <w:rPr>
+                <w:rFonts w:cs="Calibri"/>
+                <w:sz w:val="18"/>
+                <w:szCs w:val="18"/>
+              </w:rPr>
+              <w:tab/>
+              <w:t xml:space="preserve">65 new shortcuts used this platform across various teams </w:t>
+            </w:r>
+          </w:p>
+          <w:p>
+            <w:pPr>
+              <w:spacing w:after="0" w:line="240" w:lineRule="auto"/>
+              <w:ind w:firstLine="720"/>
+              <w:contextualSpacing/>
+              <w:rPr>
+                <w:rFonts w:cs="Calibri"/>
+                <w:sz w:val="18"/>
+                <w:szCs w:val="18"/>
+              </w:rPr>
+            </w:pPr>
+            <w:r>
+              <w:rPr>
+                <w:rFonts w:cs="Calibri"/>
+                <w:sz w:val="18"/>
+                <w:szCs w:val="18"/>
+              </w:rPr>
+              <w:tab/>
+            </w:r>
+            <w:r>
+              <w:rPr>
+                <w:rFonts w:cs="Calibri"/>
+                <w:sz w:val="18"/>
+                <w:szCs w:val="18"/>
+              </w:rPr>
+              <w:tab/>
+              <w:t>Within a few months tens of thousands of shortcuts were initiated by users</w:t>
+            </w:r>
+          </w:p>
+          <w:p>
+            <w:pPr>
+              <w:spacing w:after="0" w:line="240" w:lineRule="auto"/>
+              <w:ind w:firstLine="720"/>
+              <w:contextualSpacing/>
+              <w:rPr>
+                <w:rFonts w:cs="Calibri"/>
+                <w:sz w:val="18"/>
+                <w:szCs w:val="18"/>
+              </w:rPr>
+            </w:pPr>
+            <w:r>
+              <w:rPr>
+                <w:rFonts w:cs="Calibri"/>
+                <w:sz w:val="18"/>
+                <w:szCs w:val="18"/>
+              </w:rPr>
+              <w:tab/>
+              <w:t>Added Cloud Connectors (</w:t>
+            </w:r>
+            <w:r>
+              <w:rPr>
+                <w:rFonts w:cs="Calibri"/>
+                <w:sz w:val="18"/>
+                <w:szCs w:val="18"/>
+              </w:rPr>
+              <w:t xml:space="preserve">Google Drive, OneDrive and </w:t>
+            </w:r>
+            <w:r>
+              <w:rPr>
+                <w:rFonts w:cs="Calibri"/>
+                <w:sz w:val="18"/>
+                <w:szCs w:val="18"/>
+              </w:rPr>
+              <w:t>Dropbox</w:t>
+            </w:r>
+            <w:bookmarkStart w:id="0" w:name="_GoBack"/>
+            <w:bookmarkEnd w:id="0"/>
+            <w:r>
+              <w:rPr>
+                <w:rFonts w:cs="Calibri"/>
+                <w:sz w:val="18"/>
+                <w:szCs w:val="18"/>
+              </w:rPr>
+              <w:t>) to the web</w:t>
+            </w:r>
+          </w:p>
+          <w:p>
+            <w:pPr>
+              <w:spacing w:after="0" w:line="240" w:lineRule="auto"/>
+              <w:ind w:firstLine="720"/>
+              <w:contextualSpacing/>
+              <w:rPr>
+                <w:rFonts w:cs="Calibri"/>
+                <w:sz w:val="18"/>
+                <w:szCs w:val="18"/>
+              </w:rPr>
+            </w:pPr>
+            <w:r>
+              <w:rPr>
+                <w:rFonts w:cs="Calibri"/>
+                <w:sz w:val="18"/>
+                <w:szCs w:val="18"/>
+              </w:rPr>
+              <w:tab/>
+              <w:t>Frequently presented for Tableau’s Browser Client Community (keyboard shortcuts, security, service workers, style, etc.)</w:t>
+            </w:r>
+          </w:p>
+          <w:p>
+            <w:pPr>
+              <w:spacing w:after="0" w:line="240" w:lineRule="auto"/>
+              <w:ind w:firstLine="720"/>
+              <w:contextualSpacing/>
+              <w:rPr>
+                <w:rFonts w:cs="Calibri"/>
+                <w:sz w:val="18"/>
+                <w:szCs w:val="18"/>
+              </w:rPr>
+            </w:pPr>
+            <w:r>
+              <w:rPr>
+                <w:rFonts w:cs="Calibri"/>
+                <w:sz w:val="18"/>
+                <w:szCs w:val="18"/>
+              </w:rPr>
+              <w:tab/>
+              <w:t>Wrote scripts to auto-format the codebase to follow our style guidelines</w:t>
+            </w:r>
+          </w:p>
+          <w:p>
+            <w:pPr>
+              <w:spacing w:after="0" w:line="240" w:lineRule="auto"/>
+              <w:ind w:firstLine="720"/>
+              <w:contextualSpacing/>
+              <w:rPr>
+                <w:rFonts w:cs="Calibri"/>
+                <w:sz w:val="18"/>
+                <w:szCs w:val="18"/>
+              </w:rPr>
+            </w:pPr>
+            <w:r>
+              <w:rPr>
+                <w:rFonts w:cs="Calibri"/>
+                <w:sz w:val="18"/>
+                <w:szCs w:val="18"/>
+              </w:rPr>
+              <w:tab/>
+              <w:t>Attended conferences such as CppCon and React Europe, presenting learnings to Tabloids</w:t>
+            </w:r>
+          </w:p>
+          <w:p>
+            <w:pPr>
+              <w:spacing w:after="0" w:line="240" w:lineRule="auto"/>
+              <w:ind w:firstLine="720"/>
+              <w:contextualSpacing/>
+              <w:rPr>
+                <w:rFonts w:cs="Calibri"/>
+                <w:sz w:val="18"/>
+                <w:szCs w:val="18"/>
+              </w:rPr>
+            </w:pPr>
+            <w:r>
+              <w:rPr>
+                <w:rFonts w:cs="Calibri"/>
+                <w:sz w:val="18"/>
+                <w:szCs w:val="18"/>
+              </w:rPr>
+              <w:tab/>
+              <w:t>Found the most bugs in the company</w:t>
+            </w:r>
+          </w:p>
+          <w:p>
+            <w:pPr>
+              <w:spacing w:after="0" w:line="240" w:lineRule="auto"/>
+              <w:ind w:firstLine="720"/>
+              <w:contextualSpacing/>
+              <w:rPr>
+                <w:rFonts w:cs="Calibri"/>
+                <w:sz w:val="18"/>
+                <w:szCs w:val="18"/>
+              </w:rPr>
+            </w:pPr>
+            <w:r>
+              <w:rPr>
+                <w:rFonts w:cs="Calibri"/>
+                <w:sz w:val="18"/>
+                <w:szCs w:val="18"/>
+              </w:rPr>
+              <w:tab/>
+              <w:t>Added a Chrome Extension, Chrome as new Tab, to use Tableau within a Chrome Extension</w:t>
+            </w:r>
+          </w:p>
+          <w:p>
+            <w:pPr>
+              <w:spacing w:after="0" w:line="240" w:lineRule="auto"/>
+              <w:ind w:left="720" w:firstLine="720"/>
+              <w:contextualSpacing/>
+              <w:rPr>
+                <w:rFonts w:cs="Calibri"/>
+                <w:sz w:val="18"/>
+                <w:szCs w:val="18"/>
+              </w:rPr>
+            </w:pPr>
+            <w:r>
+              <w:rPr>
+                <w:rFonts w:cs="Calibri"/>
+                <w:sz w:val="18"/>
+                <w:szCs w:val="18"/>
+              </w:rPr>
+              <w:t>Adding Service Workers and an App Manifest to the web to make Tableau a PWA</w:t>
+            </w:r>
+          </w:p>
+          <w:p>
+            <w:pPr>
+              <w:spacing w:after="0" w:line="240" w:lineRule="auto"/>
+              <w:ind w:left="720" w:firstLine="720"/>
+              <w:contextualSpacing/>
+              <w:rPr>
+                <w:rFonts w:cs="Calibri"/>
+                <w:sz w:val="18"/>
+                <w:szCs w:val="18"/>
+              </w:rPr>
+            </w:pPr>
+            <w:r>
+              <w:rPr>
+                <w:rFonts w:cs="Calibri"/>
+                <w:sz w:val="18"/>
+                <w:szCs w:val="18"/>
+              </w:rPr>
+              <w:t>Wrote scripts to publish a code review, apply the changes to another server, start the server and update the review with a link</w:t>
+            </w:r>
+          </w:p>
+          <w:p>
+            <w:pPr>
+              <w:spacing w:after="0" w:line="240" w:lineRule="auto"/>
+              <w:ind w:firstLine="720"/>
+              <w:contextualSpacing/>
+              <w:rPr>
+                <w:rFonts w:cs="Calibri"/>
+                <w:sz w:val="18"/>
+                <w:szCs w:val="18"/>
+              </w:rPr>
+            </w:pPr>
+            <w:r>
+              <w:rPr>
+                <w:rFonts w:cs="Calibri"/>
+                <w:sz w:val="18"/>
+                <w:szCs w:val="18"/>
+              </w:rPr>
+              <w:tab/>
+              <w:t>Interviewed customers on how they use Tableau Server and how the experience could be improved</w:t>
+            </w:r>
+          </w:p>
+          <w:p>
+            <w:pPr>
+              <w:spacing w:after="0" w:line="240" w:lineRule="auto"/>
+              <w:ind w:firstLine="720"/>
+              <w:contextualSpacing/>
+              <w:rPr>
+                <w:rFonts w:cs="Calibri"/>
+                <w:sz w:val="18"/>
+                <w:szCs w:val="18"/>
+              </w:rPr>
+            </w:pPr>
+            <w:r>
+              <w:rPr>
+                <w:rFonts w:cs="Calibri"/>
+                <w:sz w:val="18"/>
+                <w:szCs w:val="18"/>
+              </w:rPr>
+              <w:tab/>
+            </w:r>
+            <w:r>
+              <w:rPr>
+                <w:rFonts w:cs="Calibri"/>
+                <w:sz w:val="18"/>
+                <w:szCs w:val="18"/>
+              </w:rPr>
+              <w:t xml:space="preserve">Interviewed dozens of candidates as a key </w:t>
+            </w:r>
+            <w:r>
+              <w:rPr>
+                <w:rFonts w:cs="Calibri"/>
+                <w:sz w:val="18"/>
+                <w:szCs w:val="18"/>
+              </w:rPr>
+              <w:t>interviewer for a growing team</w:t>
+            </w:r>
+          </w:p>
+          <w:p>
+            <w:pPr>
+              <w:spacing w:after="0" w:line="240" w:lineRule="auto"/>
+              <w:ind w:firstLine="720"/>
+              <w:contextualSpacing/>
+              <w:rPr>
+                <w:rFonts w:cs="Calibri"/>
+                <w:sz w:val="18"/>
+                <w:szCs w:val="18"/>
+              </w:rPr>
+            </w:pPr>
+            <w:r>
+              <w:rPr>
+                <w:rFonts w:cs="Calibri"/>
+                <w:sz w:val="18"/>
+                <w:szCs w:val="18"/>
+              </w:rPr>
+              <w:t>Data Move to the Web Team</w:t>
+            </w:r>
+          </w:p>
+          <w:p>
+            <w:pPr>
+              <w:spacing w:after="0" w:line="240" w:lineRule="auto"/>
+              <w:ind w:firstLine="720"/>
+              <w:contextualSpacing/>
+              <w:rPr>
+                <w:rFonts w:cs="Calibri"/>
+                <w:sz w:val="18"/>
+                <w:szCs w:val="18"/>
+              </w:rPr>
+            </w:pPr>
+            <w:r>
+              <w:rPr>
+                <w:rFonts w:cs="Calibri"/>
+                <w:sz w:val="18"/>
+                <w:szCs w:val="18"/>
+              </w:rPr>
+              <w:tab/>
+              <w:t>Partnered with the Data Move to the Web Team to enable critical data related features on the web</w:t>
+            </w:r>
+          </w:p>
+          <w:p>
+            <w:pPr>
+              <w:spacing w:after="0" w:line="240" w:lineRule="auto"/>
+              <w:ind w:firstLine="720"/>
+              <w:contextualSpacing/>
+              <w:rPr>
+                <w:rFonts w:cs="Calibri"/>
+                <w:sz w:val="18"/>
+                <w:szCs w:val="18"/>
+              </w:rPr>
+            </w:pPr>
+            <w:r>
+              <w:rPr>
+                <w:rFonts w:cs="Calibri"/>
+                <w:sz w:val="18"/>
+                <w:szCs w:val="18"/>
+              </w:rPr>
+              <w:tab/>
+              <w:t>Added the ability to connect to 27 key datasources</w:t>
+            </w:r>
+          </w:p>
+          <w:p>
+            <w:pPr>
+              <w:spacing w:after="0" w:line="240" w:lineRule="auto"/>
+              <w:ind w:firstLine="720"/>
+              <w:contextualSpacing/>
+              <w:rPr>
+                <w:rFonts w:cs="Calibri"/>
+                <w:sz w:val="18"/>
+                <w:szCs w:val="18"/>
+              </w:rPr>
+            </w:pPr>
+            <w:r>
+              <w:rPr>
+                <w:rFonts w:cs="Calibri"/>
+                <w:sz w:val="18"/>
+                <w:szCs w:val="18"/>
+              </w:rPr>
+              <w:tab/>
+            </w:r>
+            <w:r>
+              <w:rPr>
+                <w:rFonts w:cs="Calibri"/>
+                <w:sz w:val="18"/>
+                <w:szCs w:val="18"/>
+              </w:rPr>
+              <w:tab/>
+              <w:t>Unblocked several eight figure contracts</w:t>
+            </w:r>
+          </w:p>
+          <w:p>
+            <w:pPr>
+              <w:spacing w:after="0" w:line="240" w:lineRule="auto"/>
+              <w:ind w:firstLine="720"/>
+              <w:contextualSpacing/>
+              <w:rPr>
+                <w:rFonts w:cs="Calibri"/>
+                <w:sz w:val="18"/>
+                <w:szCs w:val="18"/>
+              </w:rPr>
+            </w:pPr>
+            <w:r>
+              <w:rPr>
+                <w:rFonts w:cs="Calibri"/>
+                <w:sz w:val="18"/>
+                <w:szCs w:val="18"/>
+              </w:rPr>
+              <w:tab/>
+            </w:r>
+            <w:r>
+              <w:rPr>
+                <w:rFonts w:cs="Calibri"/>
+                <w:sz w:val="18"/>
+                <w:szCs w:val="18"/>
+              </w:rPr>
+              <w:tab/>
+            </w:r>
+            <w:hyperlink r:id="rId10" w:anchor="ConnectWebData" w:history="1">
+              <w:r>
+                <w:rPr>
+                  <w:rStyle w:val="Hyperlink"/>
+                  <w:rFonts w:cs="Calibri"/>
+                  <w:sz w:val="18"/>
+                  <w:szCs w:val="18"/>
+                  <w:u w:val="none"/>
+                </w:rPr>
+                <w:t>Number one release highlight for Tableau</w:t>
+              </w:r>
+            </w:hyperlink>
+          </w:p>
+          <w:p>
+            <w:pPr>
+              <w:spacing w:after="0" w:line="240" w:lineRule="auto"/>
+              <w:ind w:firstLine="720"/>
+              <w:contextualSpacing/>
+              <w:rPr>
+                <w:rFonts w:cs="Calibri"/>
+                <w:sz w:val="18"/>
+                <w:szCs w:val="18"/>
+              </w:rPr>
+            </w:pPr>
+            <w:r>
+              <w:rPr>
+                <w:rFonts w:cs="Calibri"/>
+                <w:sz w:val="18"/>
+                <w:szCs w:val="18"/>
+              </w:rPr>
+              <w:tab/>
+            </w:r>
+            <w:r>
+              <w:rPr>
+                <w:rFonts w:cs="Calibri"/>
+                <w:sz w:val="18"/>
+                <w:szCs w:val="18"/>
+              </w:rPr>
+              <w:tab/>
+              <w:t>Partnered with Maestro (Tableau Prep) and Connectivity to make this work shareable across all of our products</w:t>
+            </w:r>
+          </w:p>
+          <w:p>
+            <w:pPr>
+              <w:spacing w:after="0" w:line="240" w:lineRule="auto"/>
+              <w:ind w:firstLine="720"/>
+              <w:contextualSpacing/>
+              <w:rPr>
+                <w:rFonts w:cs="Calibri"/>
+                <w:sz w:val="18"/>
+                <w:szCs w:val="18"/>
+              </w:rPr>
+            </w:pPr>
+            <w:r>
+              <w:rPr>
+                <w:rFonts w:cs="Calibri"/>
+                <w:sz w:val="18"/>
+                <w:szCs w:val="18"/>
+              </w:rPr>
+              <w:tab/>
+            </w:r>
+            <w:r>
+              <w:rPr>
+                <w:rFonts w:cs="Calibri"/>
+                <w:sz w:val="18"/>
+                <w:szCs w:val="18"/>
+              </w:rPr>
+              <w:tab/>
+              <w:t>Enabled editing and improved reconnecting to existing connections on the web</w:t>
+            </w:r>
+          </w:p>
+          <w:p>
+            <w:pPr>
+              <w:spacing w:after="0" w:line="240" w:lineRule="auto"/>
+              <w:ind w:firstLine="720"/>
+              <w:contextualSpacing/>
+              <w:rPr>
+                <w:rFonts w:cs="Calibri"/>
+                <w:sz w:val="18"/>
+                <w:szCs w:val="18"/>
+              </w:rPr>
+            </w:pPr>
+            <w:r>
+              <w:rPr>
+                <w:rFonts w:cs="Calibri"/>
+                <w:sz w:val="18"/>
+                <w:szCs w:val="18"/>
+              </w:rPr>
+              <w:tab/>
+            </w:r>
+            <w:r>
+              <w:rPr>
+                <w:rFonts w:cs="Calibri"/>
+                <w:sz w:val="18"/>
+                <w:szCs w:val="18"/>
+              </w:rPr>
+              <w:tab/>
+              <w:t>First usage of RSA for encryption in our VizClient code</w:t>
+            </w:r>
+          </w:p>
+          <w:p>
+            <w:pPr>
+              <w:spacing w:after="0" w:line="240" w:lineRule="auto"/>
+              <w:ind w:firstLine="720"/>
+              <w:contextualSpacing/>
+              <w:rPr>
+                <w:rFonts w:cs="Calibri"/>
+                <w:sz w:val="18"/>
+                <w:szCs w:val="18"/>
+              </w:rPr>
+            </w:pPr>
+            <w:r>
+              <w:rPr>
+                <w:rFonts w:cs="Calibri"/>
+                <w:sz w:val="18"/>
+                <w:szCs w:val="18"/>
+              </w:rPr>
+              <w:tab/>
+              <w:t>Helped to add the “Data Source Tab” on the web</w:t>
+            </w:r>
+          </w:p>
+          <w:p>
+            <w:pPr>
+              <w:spacing w:after="0" w:line="240" w:lineRule="auto"/>
+              <w:ind w:firstLine="720"/>
+              <w:contextualSpacing/>
+              <w:rPr>
+                <w:rFonts w:cs="Calibri"/>
+                <w:sz w:val="18"/>
+                <w:szCs w:val="18"/>
+              </w:rPr>
+            </w:pPr>
+            <w:r>
+              <w:rPr>
+                <w:rFonts w:cs="Calibri"/>
+                <w:sz w:val="18"/>
+                <w:szCs w:val="18"/>
+              </w:rPr>
+              <w:tab/>
+            </w:r>
+            <w:r>
+              <w:rPr>
+                <w:rFonts w:cs="Calibri"/>
+                <w:sz w:val="18"/>
+                <w:szCs w:val="18"/>
+              </w:rPr>
+              <w:tab/>
+              <w:t>Detected unsupported datasources and blocks users from interacting in yet-to-be-built areas</w:t>
+            </w:r>
+          </w:p>
+          <w:p>
+            <w:pPr>
+              <w:spacing w:after="0" w:line="240" w:lineRule="auto"/>
+              <w:ind w:firstLine="720"/>
+              <w:contextualSpacing/>
+              <w:rPr>
+                <w:rFonts w:cs="Calibri"/>
+                <w:sz w:val="18"/>
+                <w:szCs w:val="18"/>
+              </w:rPr>
+            </w:pPr>
+            <w:r>
+              <w:rPr>
+                <w:rFonts w:cs="Calibri"/>
+                <w:sz w:val="18"/>
+                <w:szCs w:val="18"/>
+              </w:rPr>
+              <w:tab/>
+            </w:r>
+            <w:r>
+              <w:rPr>
+                <w:rFonts w:cs="Calibri"/>
+                <w:sz w:val="18"/>
+                <w:szCs w:val="18"/>
+              </w:rPr>
+              <w:tab/>
+              <w:t>Partnered to build various features: joins, toggle referential integrity, broken datasource detection, etc.</w:t>
+            </w:r>
+          </w:p>
+          <w:p>
+            <w:pPr>
+              <w:spacing w:after="0" w:line="240" w:lineRule="auto"/>
+              <w:ind w:firstLine="720"/>
+              <w:contextualSpacing/>
+              <w:rPr>
+                <w:rFonts w:cs="Calibri"/>
+                <w:sz w:val="18"/>
+                <w:szCs w:val="18"/>
+              </w:rPr>
+            </w:pPr>
+            <w:r>
+              <w:rPr>
+                <w:rFonts w:cs="Calibri"/>
+                <w:sz w:val="18"/>
+                <w:szCs w:val="18"/>
+              </w:rPr>
+              <w:tab/>
+              <w:t>Incorporated “Mini Whack-A-Moles” to increase product quality</w:t>
+            </w:r>
+          </w:p>
+          <w:tbl>
+            <w:tblPr>
+              <w:tblStyle w:val="TableGrid"/>
+              <w:tblW w:w="10833" w:type="dxa"/>
+              <w:tblBorders>
+                <w:top w:val="none" w:sz="0" w:space="0" w:color="auto"/>
+                <w:left w:val="none" w:sz="0" w:space="0" w:color="auto"/>
+                <w:bottom w:val="none" w:sz="0" w:space="0" w:color="auto"/>
+                <w:right w:val="none" w:sz="0" w:space="0" w:color="auto"/>
+                <w:insideH w:val="none" w:sz="0" w:space="0" w:color="auto"/>
+                <w:insideV w:val="none" w:sz="0" w:space="0" w:color="auto"/>
+              </w:tblBorders>
+              <w:tblCellMar>
+                <w:left w:w="0" w:type="dxa"/>
+                <w:right w:w="0" w:type="dxa"/>
+              </w:tblCellMar>
+              <w:tblLook w:val="04A0" w:firstRow="1" w:lastRow="0" w:firstColumn="1" w:lastColumn="0" w:noHBand="0" w:noVBand="1"/>
+            </w:tblPr>
+            <w:tblGrid>
+              <w:gridCol w:w="6660"/>
+              <w:gridCol w:w="4173"/>
+            </w:tblGrid>
+            <w:tr>
+              <w:trPr>
+                <w:trHeight w:val="132"/>
+              </w:trPr>
+              <w:tc>
+                <w:tcPr>
+                  <w:tcW w:w="6660" w:type="dxa"/>
+                </w:tcPr>
+                <w:p>
+                  <w:pPr>
+                    <w:tabs>
+                      <w:tab w:val="left" w:pos="720"/>
+                      <w:tab w:val="left" w:pos="1440"/>
+                      <w:tab w:val="left" w:pos="2160"/>
+                      <w:tab w:val="left" w:pos="2880"/>
+                      <w:tab w:val="left" w:pos="3600"/>
+                      <w:tab w:val="left" w:pos="4320"/>
+                      <w:tab w:val="left" w:pos="5040"/>
+                      <w:tab w:val="left" w:pos="5760"/>
+                      <w:tab w:val="left" w:pos="6480"/>
+                      <w:tab w:val="left" w:pos="7200"/>
+                      <w:tab w:val="left" w:pos="7920"/>
+                      <w:tab w:val="left" w:pos="8640"/>
+                      <w:tab w:val="left" w:pos="9360"/>
+                      <w:tab w:val="left" w:pos="10080"/>
+                      <w:tab w:val="right" w:pos="10800"/>
+                    </w:tabs>
+                    <w:spacing w:before="180" w:after="0" w:line="192" w:lineRule="auto"/>
+                    <w:rPr>
+                      <w:rFonts w:cs="Calibri"/>
+                      <w:b/>
+                    </w:rPr>
+                  </w:pPr>
+                  <w:r>
+                    <w:rPr>
+                      <w:rFonts w:cs="Calibri"/>
+                      <w:b/>
+                    </w:rPr>
+                    <w:t>Bizler</w:t>
+                  </w:r>
+                  <w:r>
+                    <w:rPr>
+                      <w:rFonts w:cs="Calibri"/>
+                    </w:rPr>
+                    <w:t xml:space="preserve">, </w:t>
+                  </w:r>
+                  <w:r>
+                    <w:rPr>
+                      <w:rFonts w:cs="Calibri"/>
+                    </w:rPr>
+                    <w:t>Austin</w:t>
+                  </w:r>
+                  <w:r>
+                    <w:rPr>
+                      <w:rFonts w:cs="Calibri"/>
+                    </w:rPr>
+                    <w:t xml:space="preserve">, </w:t>
+                  </w:r>
+                  <w:r>
+                    <w:rPr>
+                      <w:rFonts w:cs="Calibri"/>
+                    </w:rPr>
+                    <w:t>TX</w:t>
+                  </w:r>
+                </w:p>
+              </w:tc>
+              <w:tc>
+                <w:tcPr>
+                  <w:tcW w:w="4173" w:type="dxa"/>
+                  <w:tcMar>
+                    <w:left w:w="115" w:type="dxa"/>
+                    <w:right w:w="0" w:type="dxa"/>
+                  </w:tcMar>
+                </w:tcPr>
+                <w:p>
+                  <w:pPr>
+                    <w:tabs>
+                      <w:tab w:val="left" w:pos="720"/>
+                      <w:tab w:val="left" w:pos="1440"/>
+                      <w:tab w:val="left" w:pos="2160"/>
+                      <w:tab w:val="left" w:pos="2880"/>
+                      <w:tab w:val="left" w:pos="3600"/>
+                      <w:tab w:val="left" w:pos="4320"/>
+                      <w:tab w:val="left" w:pos="5040"/>
+                      <w:tab w:val="left" w:pos="5760"/>
+                      <w:tab w:val="left" w:pos="6480"/>
+                      <w:tab w:val="left" w:pos="7200"/>
+                      <w:tab w:val="left" w:pos="7920"/>
+                      <w:tab w:val="left" w:pos="8640"/>
+                      <w:tab w:val="left" w:pos="9360"/>
+                      <w:tab w:val="left" w:pos="10080"/>
+                      <w:tab w:val="right" w:pos="10800"/>
+                    </w:tabs>
+                    <w:spacing w:before="180" w:after="0" w:line="192" w:lineRule="auto"/>
+                    <w:jc w:val="right"/>
+                    <w:rPr>
+                      <w:rFonts w:cs="Calibri"/>
+                    </w:rPr>
+                  </w:pPr>
+                  <w:r>
+                    <w:rPr>
+                      <w:rFonts w:cs="Calibri"/>
+                    </w:rPr>
+                    <w:t>February 2016 – February 2017</w:t>
+                  </w:r>
+                </w:p>
+              </w:tc>
+            </w:tr>
+          </w:tbl>
+          <w:p>
+            <w:pPr>
+              <w:tabs>
+                <w:tab w:val="left" w:pos="720"/>
+                <w:tab w:val="left" w:pos="1440"/>
+                <w:tab w:val="left" w:pos="2160"/>
+                <w:tab w:val="left" w:pos="2880"/>
+                <w:tab w:val="left" w:pos="3600"/>
+                <w:tab w:val="left" w:pos="4320"/>
+                <w:tab w:val="left" w:pos="5040"/>
+                <w:tab w:val="left" w:pos="5760"/>
+                <w:tab w:val="left" w:pos="6480"/>
+                <w:tab w:val="left" w:pos="7200"/>
+                <w:tab w:val="left" w:pos="7920"/>
+                <w:tab w:val="left" w:pos="8640"/>
+                <w:tab w:val="left" w:pos="9360"/>
+                <w:tab w:val="left" w:pos="10080"/>
+                <w:tab w:val="right" w:pos="10800"/>
+              </w:tabs>
+              <w:spacing w:after="0" w:line="192" w:lineRule="auto"/>
+              <w:rPr>
+                <w:rFonts w:cs="Calibri"/>
+                <w:sz w:val="20"/>
+                <w:szCs w:val="20"/>
+              </w:rPr>
+            </w:pPr>
+            <w:r>
+              <w:rPr>
+                <w:rFonts w:cs="Calibri"/>
+                <w:sz w:val="20"/>
+                <w:szCs w:val="20"/>
+              </w:rPr>
+              <w:t>Co-</w:t>
+            </w:r>
+            <w:r>
+              <w:rPr>
+                <w:rFonts w:cs="Calibri"/>
+                <w:sz w:val="20"/>
+                <w:szCs w:val="20"/>
+              </w:rPr>
+              <w:t xml:space="preserve">Founder and </w:t>
+            </w:r>
+            <w:r>
+              <w:rPr>
+                <w:rFonts w:cs="Calibri"/>
+                <w:sz w:val="20"/>
+                <w:szCs w:val="20"/>
+              </w:rPr>
+              <w:t>Lead Developer</w:t>
+            </w:r>
+          </w:p>
+          <w:p>
+            <w:pPr>
+              <w:spacing w:after="0" w:line="240" w:lineRule="auto"/>
+              <w:ind w:firstLine="720"/>
+              <w:contextualSpacing/>
+              <w:rPr>
+                <w:rFonts w:cs="Calibri"/>
+                <w:sz w:val="18"/>
+                <w:szCs w:val="18"/>
+              </w:rPr>
+            </w:pPr>
+            <w:r>
+              <w:rPr>
+                <w:rFonts w:cs="Calibri"/>
+                <w:sz w:val="18"/>
+                <w:szCs w:val="18"/>
+              </w:rPr>
+              <w:t>Stealth Startup</w:t>
+            </w:r>
+          </w:p>
+          <w:p>
+            <w:pPr>
+              <w:spacing w:after="0" w:line="240" w:lineRule="auto"/>
+              <w:ind w:firstLine="720"/>
+              <w:contextualSpacing/>
+              <w:rPr>
+                <w:rFonts w:cs="Calibri"/>
+                <w:sz w:val="18"/>
+                <w:szCs w:val="18"/>
+              </w:rPr>
+            </w:pPr>
+            <w:r>
+              <w:rPr>
+                <w:rFonts w:cs="Calibri"/>
+                <w:sz w:val="18"/>
+                <w:szCs w:val="18"/>
+              </w:rPr>
+              <w:tab/>
+              <w:t>Lead backend developer, technology expert and SCRUM master for a team of four</w:t>
+            </w:r>
+          </w:p>
+          <w:p>
+            <w:pPr>
+              <w:spacing w:after="0" w:line="240" w:lineRule="auto"/>
+              <w:ind w:firstLine="720"/>
+              <w:contextualSpacing/>
+              <w:rPr>
+                <w:rFonts w:cs="Calibri"/>
+                <w:sz w:val="18"/>
+                <w:szCs w:val="18"/>
+              </w:rPr>
+            </w:pPr>
+            <w:r>
+              <w:rPr>
+                <w:rFonts w:cs="Calibri"/>
+                <w:sz w:val="18"/>
+                <w:szCs w:val="18"/>
+              </w:rPr>
+              <w:tab/>
+              <w:t>Created a cross platform RESTful API (consumed by Android, iOS and Web)</w:t>
+            </w:r>
+          </w:p>
+          <w:p>
+            <w:pPr>
+              <w:spacing w:after="0" w:line="240" w:lineRule="auto"/>
+              <w:ind w:left="720" w:firstLine="720"/>
+              <w:contextualSpacing/>
+              <w:rPr>
+                <w:rFonts w:cs="Calibri"/>
+                <w:sz w:val="18"/>
+                <w:szCs w:val="18"/>
+              </w:rPr>
+            </w:pPr>
+            <w:r>
+              <w:rPr>
+                <w:rFonts w:cs="Calibri"/>
+                <w:sz w:val="18"/>
+                <w:szCs w:val="18"/>
+              </w:rPr>
+              <w:t>Using the MEAN (MongoDB, Express, AngularJS, Node.js) stack</w:t>
+            </w:r>
+          </w:p>
+          <w:p>
+            <w:pPr>
+              <w:spacing w:after="0" w:line="240" w:lineRule="auto"/>
+              <w:ind w:left="720" w:firstLine="720"/>
+              <w:contextualSpacing/>
+              <w:rPr>
+                <w:rFonts w:cs="Calibri"/>
+                <w:sz w:val="18"/>
+                <w:szCs w:val="18"/>
+              </w:rPr>
+            </w:pPr>
+            <w:r>
+              <w:rPr>
+                <w:rFonts w:cs="Calibri"/>
+                <w:sz w:val="18"/>
+                <w:szCs w:val="18"/>
+              </w:rPr>
+              <w:t>End-to-end invo</w:t>
+            </w:r>
+            <w:r>
+              <w:rPr>
+                <w:rFonts w:cs="Calibri"/>
+                <w:sz w:val="18"/>
+                <w:szCs w:val="18"/>
+              </w:rPr>
+              <w:t>lvement of product development</w:t>
+            </w:r>
+          </w:p>
           <w:p>
             <w:pPr>
               <w:tabs>
@@ -1043,6 +2230,7 @@
           <w:sz w:val="18"/>
           <w:szCs w:val="18"/>
         </w:rPr>
+        <w:lastRenderedPageBreak/>
         <w:t>Single-page web app using the MEAN (mongoDB, Express, AngularJS, Node.js) stack</w:t>
       </w:r>
     </w:p>
@@ -1631,8 +2819,6 @@
           <w:szCs w:val="18"/>
         </w:rPr>
       </w:pPr>
-      <w:bookmarkStart w:id="0" w:name="_GoBack"/>
-      <w:bookmarkEnd w:id="0"/>
     </w:p>
     <w:p>
       <w:pPr>
@@ -2074,7 +3260,6 @@
           <w:sz w:val="21"/>
           <w:szCs w:val="21"/>
         </w:rPr>
-        <w:lastRenderedPageBreak/>
         <w:t xml:space="preserve">Platforms: </w:t>
       </w:r>
       <w:r>
@@ -2933,6 +4118,7 @@
           <w:sz w:val="21"/>
           <w:szCs w:val="21"/>
         </w:rPr>
+        <w:lastRenderedPageBreak/>
         <w:t xml:space="preserve">IDEs: Eclipse, Unity, </w:t>
       </w:r>
       <w:r>
@@ -4000,7 +5186,6 @@
           <w:sz w:val="18"/>
           <w:szCs w:val="18"/>
         </w:rPr>
-        <w:lastRenderedPageBreak/>
         <w:t>Wrote</w:t>
       </w:r>
       <w:r>
@@ -4011,7 +5196,7 @@
         </w:rPr>
         <w:t xml:space="preserve"> a </w:t>
       </w:r>
-      <w:hyperlink r:id="rId10" w:history="1">
+      <w:hyperlink r:id="rId11" w:history="1">
         <w:r>
           <w:rPr>
             <w:rStyle w:val="Hyperlink"/>
@@ -4106,7 +5291,7 @@
         <w:tab/>
         <w:t xml:space="preserve">Built a </w:t>
       </w:r>
-      <w:hyperlink r:id="rId11" w:history="1">
+      <w:hyperlink r:id="rId12" w:history="1">
         <w:r>
           <w:rPr>
             <w:rStyle w:val="Hyperlink"/>
@@ -4448,7 +5633,7 @@
         </w:rPr>
         <w:t xml:space="preserve">oftware                   </w:t>
       </w:r>
-      <w:hyperlink r:id="rId12" w:tooltip="Go to my GitHub Profile" w:history="1">
+      <w:hyperlink r:id="rId13" w:tooltip="Go to my GitHub Profile" w:history="1">
         <w:r>
           <w:rPr>
             <w:rStyle w:val="Hyperlink"/>
@@ -4658,7 +5843,7 @@
       </w:pPr>
     </w:p>
     <w:sectPr>
-      <w:headerReference w:type="first" r:id="rId13"/>
+      <w:headerReference w:type="first" r:id="rId14"/>
       <w:pgSz w:w="12240" w:h="15840"/>
       <w:pgMar w:top="720" w:right="720" w:bottom="720" w:left="720" w:header="432" w:footer="432" w:gutter="0"/>
       <w:cols w:space="720"/>
@@ -4670,7 +5855,7 @@
 </file>
 
 <file path=word/endnotes.xml><?xml version="1.0" encoding="utf-8"?>
-<w:endnotes xmlns:wpc="http://schemas.microsoft.com/office/word/2010/wordprocessingCanvas" xmlns:mc="http://schemas.openxmlformats.org/markup-compatibility/2006" xmlns:o="urn:schemas-microsoft-com:office:office" xmlns:r="http://schemas.openxmlformats.org/officeDocument/2006/relationships" xmlns:m="http://schemas.openxmlformats.org/officeDocument/2006/math" xmlns:v="urn:schemas-microsoft-com:vml" xmlns:wp14="http://schemas.microsoft.com/office/word/2010/wordprocessingDrawing" xmlns:wp="http://schemas.openxmlformats.org/drawingml/2006/wordprocessingDrawing" xmlns:w10="urn:schemas-microsoft-com:office:word" xmlns:w="http://schemas.openxmlformats.org/wordprocessingml/2006/main" xmlns:w14="http://schemas.microsoft.com/office/word/2010/wordml" xmlns:w15="http://schemas.microsoft.com/office/word/2012/wordml" xmlns:wpg="http://schemas.microsoft.com/office/word/2010/wordprocessingGroup" xmlns:wpi="http://schemas.microsoft.com/office/word/2010/wordprocessingInk" xmlns:wne="http://schemas.microsoft.com/office/word/2006/wordml" xmlns:wps="http://schemas.microsoft.com/office/word/2010/wordprocessingShape" mc:Ignorable="w14 w15 wp14">
+<w:endnotes xmlns:wpc="http://schemas.microsoft.com/office/word/2010/wordprocessingCanvas" xmlns:cx="http://schemas.microsoft.com/office/drawing/2014/chartex" xmlns:cx1="http://schemas.microsoft.com/office/drawing/2015/9/8/chartex" xmlns:cx2="http://schemas.microsoft.com/office/drawing/2015/10/21/chartex" xmlns:cx3="http://schemas.microsoft.com/office/drawing/2016/5/9/chartex" xmlns:cx4="http://schemas.microsoft.com/office/drawing/2016/5/10/chartex" xmlns:cx5="http://schemas.microsoft.com/office/drawing/2016/5/11/chartex" xmlns:cx6="http://schemas.microsoft.com/office/drawing/2016/5/12/chartex" xmlns:cx7="http://schemas.microsoft.com/office/drawing/2016/5/13/chartex" xmlns:cx8="http://schemas.microsoft.com/office/drawing/2016/5/14/chartex" xmlns:mc="http://schemas.openxmlformats.org/markup-compatibility/2006" xmlns:aink="http://schemas.microsoft.com/office/drawing/2016/ink" xmlns:am3d="http://schemas.microsoft.com/office/drawing/2017/model3d" xmlns:o="urn:schemas-microsoft-com:office:office" xmlns:r="http://schemas.openxmlformats.org/officeDocument/2006/relationships" xmlns:m="http://schemas.openxmlformats.org/officeDocument/2006/math" xmlns:v="urn:schemas-microsoft-com:vml" xmlns:wp14="http://schemas.microsoft.com/office/word/2010/wordprocessingDrawing" xmlns:wp="http://schemas.openxmlformats.org/drawingml/2006/wordprocessingDrawing" xmlns:w10="urn:schemas-microsoft-com:office:word" xmlns:w="http://schemas.openxmlformats.org/wordprocessingml/2006/main" xmlns:w14="http://schemas.microsoft.com/office/word/2010/wordml" xmlns:w15="http://schemas.microsoft.com/office/word/2012/wordml" xmlns:w16cid="http://schemas.microsoft.com/office/word/2016/wordml/cid" xmlns:w16se="http://schemas.microsoft.com/office/word/2015/wordml/symex" xmlns:wpg="http://schemas.microsoft.com/office/word/2010/wordprocessingGroup" xmlns:wpi="http://schemas.microsoft.com/office/word/2010/wordprocessingInk" xmlns:wne="http://schemas.microsoft.com/office/word/2006/wordml" xmlns:wps="http://schemas.microsoft.com/office/word/2010/wordprocessingShape" mc:Ignorable="w14 w15 w16se w16cid wp14">
   <w:endnote w:type="separator" w:id="-1">
     <w:p>
       <w:pPr>
@@ -4695,7 +5880,7 @@
 </file>
 
 <file path=word/footnotes.xml><?xml version="1.0" encoding="utf-8"?>
-<w:footnotes xmlns:wpc="http://schemas.microsoft.com/office/word/2010/wordprocessingCanvas" xmlns:mc="http://schemas.openxmlformats.org/markup-compatibility/2006" xmlns:o="urn:schemas-microsoft-com:office:office" xmlns:r="http://schemas.openxmlformats.org/officeDocument/2006/relationships" xmlns:m="http://schemas.openxmlformats.org/officeDocument/2006/math" xmlns:v="urn:schemas-microsoft-com:vml" xmlns:wp14="http://schemas.microsoft.com/office/word/2010/wordprocessingDrawing" xmlns:wp="http://schemas.openxmlformats.org/drawingml/2006/wordprocessingDrawing" xmlns:w10="urn:schemas-microsoft-com:office:word" xmlns:w="http://schemas.openxmlformats.org/wordprocessingml/2006/main" xmlns:w14="http://schemas.microsoft.com/office/word/2010/wordml" xmlns:w15="http://schemas.microsoft.com/office/word/2012/wordml" xmlns:wpg="http://schemas.microsoft.com/office/word/2010/wordprocessingGroup" xmlns:wpi="http://schemas.microsoft.com/office/word/2010/wordprocessingInk" xmlns:wne="http://schemas.microsoft.com/office/word/2006/wordml" xmlns:wps="http://schemas.microsoft.com/office/word/2010/wordprocessingShape" mc:Ignorable="w14 w15 wp14">
+<w:footnotes xmlns:wpc="http://schemas.microsoft.com/office/word/2010/wordprocessingCanvas" xmlns:cx="http://schemas.microsoft.com/office/drawing/2014/chartex" xmlns:cx1="http://schemas.microsoft.com/office/drawing/2015/9/8/chartex" xmlns:cx2="http://schemas.microsoft.com/office/drawing/2015/10/21/chartex" xmlns:cx3="http://schemas.microsoft.com/office/drawing/2016/5/9/chartex" xmlns:cx4="http://schemas.microsoft.com/office/drawing/2016/5/10/chartex" xmlns:cx5="http://schemas.microsoft.com/office/drawing/2016/5/11/chartex" xmlns:cx6="http://schemas.microsoft.com/office/drawing/2016/5/12/chartex" xmlns:cx7="http://schemas.microsoft.com/office/drawing/2016/5/13/chartex" xmlns:cx8="http://schemas.microsoft.com/office/drawing/2016/5/14/chartex" xmlns:mc="http://schemas.openxmlformats.org/markup-compatibility/2006" xmlns:aink="http://schemas.microsoft.com/office/drawing/2016/ink" xmlns:am3d="http://schemas.microsoft.com/office/drawing/2017/model3d" xmlns:o="urn:schemas-microsoft-com:office:office" xmlns:r="http://schemas.openxmlformats.org/officeDocument/2006/relationships" xmlns:m="http://schemas.openxmlformats.org/officeDocument/2006/math" xmlns:v="urn:schemas-microsoft-com:vml" xmlns:wp14="http://schemas.microsoft.com/office/word/2010/wordprocessingDrawing" xmlns:wp="http://schemas.openxmlformats.org/drawingml/2006/wordprocessingDrawing" xmlns:w10="urn:schemas-microsoft-com:office:word" xmlns:w="http://schemas.openxmlformats.org/wordprocessingml/2006/main" xmlns:w14="http://schemas.microsoft.com/office/word/2010/wordml" xmlns:w15="http://schemas.microsoft.com/office/word/2012/wordml" xmlns:w16cid="http://schemas.microsoft.com/office/word/2016/wordml/cid" xmlns:w16se="http://schemas.microsoft.com/office/word/2015/wordml/symex" xmlns:wpg="http://schemas.microsoft.com/office/word/2010/wordprocessingGroup" xmlns:wpi="http://schemas.microsoft.com/office/word/2010/wordprocessingInk" xmlns:wne="http://schemas.microsoft.com/office/word/2006/wordml" xmlns:wps="http://schemas.microsoft.com/office/word/2010/wordprocessingShape" mc:Ignorable="w14 w15 w16se w16cid wp14">
   <w:footnote w:type="separator" w:id="-1">
     <w:p>
       <w:pPr>
@@ -4720,7 +5905,7 @@
 </file>
 
 <file path=word/header1.xml><?xml version="1.0" encoding="utf-8"?>
-<w:hdr xmlns:wpc="http://schemas.microsoft.com/office/word/2010/wordprocessingCanvas" xmlns:mc="http://schemas.openxmlformats.org/markup-compatibility/2006" xmlns:o="urn:schemas-microsoft-com:office:office" xmlns:r="http://schemas.openxmlformats.org/officeDocument/2006/relationships" xmlns:m="http://schemas.openxmlformats.org/officeDocument/2006/math" xmlns:v="urn:schemas-microsoft-com:vml" xmlns:wp14="http://schemas.microsoft.com/office/word/2010/wordprocessingDrawing" xmlns:wp="http://schemas.openxmlformats.org/drawingml/2006/wordprocessingDrawing" xmlns:w10="urn:schemas-microsoft-com:office:word" xmlns:w="http://schemas.openxmlformats.org/wordprocessingml/2006/main" xmlns:w14="http://schemas.microsoft.com/office/word/2010/wordml" xmlns:w15="http://schemas.microsoft.com/office/word/2012/wordml" xmlns:wpg="http://schemas.microsoft.com/office/word/2010/wordprocessingGroup" xmlns:wpi="http://schemas.microsoft.com/office/word/2010/wordprocessingInk" xmlns:wne="http://schemas.microsoft.com/office/word/2006/wordml" xmlns:wps="http://schemas.microsoft.com/office/word/2010/wordprocessingShape" mc:Ignorable="w14 w15 wp14">
+<w:hdr xmlns:wpc="http://schemas.microsoft.com/office/word/2010/wordprocessingCanvas" xmlns:cx="http://schemas.microsoft.com/office/drawing/2014/chartex" xmlns:cx1="http://schemas.microsoft.com/office/drawing/2015/9/8/chartex" xmlns:cx2="http://schemas.microsoft.com/office/drawing/2015/10/21/chartex" xmlns:cx3="http://schemas.microsoft.com/office/drawing/2016/5/9/chartex" xmlns:cx4="http://schemas.microsoft.com/office/drawing/2016/5/10/chartex" xmlns:cx5="http://schemas.microsoft.com/office/drawing/2016/5/11/chartex" xmlns:cx6="http://schemas.microsoft.com/office/drawing/2016/5/12/chartex" xmlns:cx7="http://schemas.microsoft.com/office/drawing/2016/5/13/chartex" xmlns:cx8="http://schemas.microsoft.com/office/drawing/2016/5/14/chartex" xmlns:mc="http://schemas.openxmlformats.org/markup-compatibility/2006" xmlns:aink="http://schemas.microsoft.com/office/drawing/2016/ink" xmlns:am3d="http://schemas.microsoft.com/office/drawing/2017/model3d" xmlns:o="urn:schemas-microsoft-com:office:office" xmlns:r="http://schemas.openxmlformats.org/officeDocument/2006/relationships" xmlns:m="http://schemas.openxmlformats.org/officeDocument/2006/math" xmlns:v="urn:schemas-microsoft-com:vml" xmlns:wp14="http://schemas.microsoft.com/office/word/2010/wordprocessingDrawing" xmlns:wp="http://schemas.openxmlformats.org/drawingml/2006/wordprocessingDrawing" xmlns:w10="urn:schemas-microsoft-com:office:word" xmlns:w="http://schemas.openxmlformats.org/wordprocessingml/2006/main" xmlns:w14="http://schemas.microsoft.com/office/word/2010/wordml" xmlns:w15="http://schemas.microsoft.com/office/word/2012/wordml" xmlns:w16cid="http://schemas.microsoft.com/office/word/2016/wordml/cid" xmlns:w16se="http://schemas.microsoft.com/office/word/2015/wordml/symex" xmlns:wpg="http://schemas.microsoft.com/office/word/2010/wordprocessingGroup" xmlns:wpi="http://schemas.microsoft.com/office/word/2010/wordprocessingInk" xmlns:wne="http://schemas.microsoft.com/office/word/2006/wordml" xmlns:wps="http://schemas.microsoft.com/office/word/2010/wordprocessingShape" mc:Ignorable="w14 w15 w16se w16cid wp14">
   <w:p>
     <w:pPr>
       <w:spacing w:line="240" w:lineRule="auto"/>
@@ -4816,7 +6001,7 @@
 </file>
 
 <file path=word/numbering.xml><?xml version="1.0" encoding="utf-8"?>
-<w:numbering xmlns:wpc="http://schemas.microsoft.com/office/word/2010/wordprocessingCanvas" xmlns:mc="http://schemas.openxmlformats.org/markup-compatibility/2006" xmlns:o="urn:schemas-microsoft-com:office:office" xmlns:r="http://schemas.openxmlformats.org/officeDocument/2006/relationships" xmlns:m="http://schemas.openxmlformats.org/officeDocument/2006/math" xmlns:v="urn:schemas-microsoft-com:vml" xmlns:wp14="http://schemas.microsoft.com/office/word/2010/wordprocessingDrawing" xmlns:wp="http://schemas.openxmlformats.org/drawingml/2006/wordprocessingDrawing" xmlns:w10="urn:schemas-microsoft-com:office:word" xmlns:w="http://schemas.openxmlformats.org/wordprocessingml/2006/main" xmlns:w14="http://schemas.microsoft.com/office/word/2010/wordml" xmlns:w15="http://schemas.microsoft.com/office/word/2012/wordml" xmlns:wpg="http://schemas.microsoft.com/office/word/2010/wordprocessingGroup" xmlns:wpi="http://schemas.microsoft.com/office/word/2010/wordprocessingInk" xmlns:wne="http://schemas.microsoft.com/office/word/2006/wordml" xmlns:wps="http://schemas.microsoft.com/office/word/2010/wordprocessingShape" mc:Ignorable="w14 w15 wp14">
+<w:numbering xmlns:wpc="http://schemas.microsoft.com/office/word/2010/wordprocessingCanvas" xmlns:cx="http://schemas.microsoft.com/office/drawing/2014/chartex" xmlns:cx1="http://schemas.microsoft.com/office/drawing/2015/9/8/chartex" xmlns:cx2="http://schemas.microsoft.com/office/drawing/2015/10/21/chartex" xmlns:cx3="http://schemas.microsoft.com/office/drawing/2016/5/9/chartex" xmlns:cx4="http://schemas.microsoft.com/office/drawing/2016/5/10/chartex" xmlns:cx5="http://schemas.microsoft.com/office/drawing/2016/5/11/chartex" xmlns:cx6="http://schemas.microsoft.com/office/drawing/2016/5/12/chartex" xmlns:cx7="http://schemas.microsoft.com/office/drawing/2016/5/13/chartex" xmlns:cx8="http://schemas.microsoft.com/office/drawing/2016/5/14/chartex" xmlns:mc="http://schemas.openxmlformats.org/markup-compatibility/2006" xmlns:aink="http://schemas.microsoft.com/office/drawing/2016/ink" xmlns:am3d="http://schemas.microsoft.com/office/drawing/2017/model3d" xmlns:o="urn:schemas-microsoft-com:office:office" xmlns:r="http://schemas.openxmlformats.org/officeDocument/2006/relationships" xmlns:m="http://schemas.openxmlformats.org/officeDocument/2006/math" xmlns:v="urn:schemas-microsoft-com:vml" xmlns:wp14="http://schemas.microsoft.com/office/word/2010/wordprocessingDrawing" xmlns:wp="http://schemas.openxmlformats.org/drawingml/2006/wordprocessingDrawing" xmlns:w10="urn:schemas-microsoft-com:office:word" xmlns:w="http://schemas.openxmlformats.org/wordprocessingml/2006/main" xmlns:w14="http://schemas.microsoft.com/office/word/2010/wordml" xmlns:w15="http://schemas.microsoft.com/office/word/2012/wordml" xmlns:w16cid="http://schemas.microsoft.com/office/word/2016/wordml/cid" xmlns:w16se="http://schemas.microsoft.com/office/word/2015/wordml/symex" xmlns:wpg="http://schemas.microsoft.com/office/word/2010/wordprocessingGroup" xmlns:wpi="http://schemas.microsoft.com/office/word/2010/wordprocessingInk" xmlns:wne="http://schemas.microsoft.com/office/word/2006/wordml" xmlns:wps="http://schemas.microsoft.com/office/word/2010/wordprocessingShape" mc:Ignorable="w14 w15 w16se w16cid wp14">
   <w:abstractNum w:abstractNumId="0" w15:restartNumberingAfterBreak="0">
     <w:nsid w:val="FFFFFF1D"/>
     <w:multiLevelType w:val="multilevel"/>
@@ -8440,7 +9625,7 @@
 </file>
 
 <file path=word/styles.xml><?xml version="1.0" encoding="utf-8"?>
-<w:styles xmlns:mc="http://schemas.openxmlformats.org/markup-compatibility/2006" xmlns:r="http://schemas.openxmlformats.org/officeDocument/2006/relationships" xmlns:w="http://schemas.openxmlformats.org/wordprocessingml/2006/main" xmlns:w14="http://schemas.microsoft.com/office/word/2010/wordml" xmlns:w15="http://schemas.microsoft.com/office/word/2012/wordml" mc:Ignorable="w14 w15">
+<w:styles xmlns:mc="http://schemas.openxmlformats.org/markup-compatibility/2006" xmlns:r="http://schemas.openxmlformats.org/officeDocument/2006/relationships" xmlns:w="http://schemas.openxmlformats.org/wordprocessingml/2006/main" xmlns:w14="http://schemas.microsoft.com/office/word/2010/wordml" xmlns:w15="http://schemas.microsoft.com/office/word/2012/wordml" xmlns:w16cid="http://schemas.microsoft.com/office/word/2016/wordml/cid" xmlns:w16se="http://schemas.microsoft.com/office/word/2015/wordml/symex" mc:Ignorable="w14 w15 w16se w16cid">
   <w:docDefaults>
     <w:rPrDefault>
       <w:rPr>
@@ -8450,7 +9635,7 @@
     </w:rPrDefault>
     <w:pPrDefault/>
   </w:docDefaults>
-  <w:latentStyles w:defLockedState="0" w:defUIPriority="99" w:defSemiHidden="0" w:defUnhideWhenUsed="0" w:defQFormat="0" w:count="371">
+  <w:latentStyles w:defLockedState="0" w:defUIPriority="99" w:defSemiHidden="0" w:defUnhideWhenUsed="0" w:defQFormat="0" w:count="375">
     <w:lsdException w:name="Normal" w:uiPriority="0" w:qFormat="1"/>
     <w:lsdException w:name="heading 1" w:uiPriority="9" w:qFormat="1"/>
     <w:lsdException w:name="heading 2" w:uiPriority="9" w:qFormat="1"/>
@@ -8822,6 +10007,10 @@
     <w:lsdException w:name="List Table 5 Dark Accent 6" w:uiPriority="50"/>
     <w:lsdException w:name="List Table 6 Colorful Accent 6" w:uiPriority="51"/>
     <w:lsdException w:name="List Table 7 Colorful Accent 6" w:uiPriority="52"/>
+    <w:lsdException w:name="Mention" w:semiHidden="1" w:unhideWhenUsed="1"/>
+    <w:lsdException w:name="Smart Hyperlink" w:semiHidden="1" w:unhideWhenUsed="1"/>
+    <w:lsdException w:name="Hashtag" w:semiHidden="1" w:unhideWhenUsed="1"/>
+    <w:lsdException w:name="Unresolved Mention" w:semiHidden="1" w:unhideWhenUsed="1"/>
   </w:latentStyles>
   <w:style w:type="paragraph" w:default="1" w:styleId="Normal">
     <w:name w:val="Normal"/>

</xml_diff>

<commit_message>
swapped out some projects
</commit_message>
<xml_diff>
--- a/Resume - full.docx
+++ b/Resume - full.docx
@@ -1045,17 +1045,7 @@
                 <w:sz w:val="18"/>
                 <w:szCs w:val="18"/>
               </w:rPr>
-              <w:t>Dropbox</w:t>
-            </w:r>
-            <w:bookmarkStart w:id="0" w:name="_GoBack"/>
-            <w:bookmarkEnd w:id="0"/>
-            <w:r>
-              <w:rPr>
-                <w:rFonts w:cs="Calibri"/>
-                <w:sz w:val="18"/>
-                <w:szCs w:val="18"/>
-              </w:rPr>
-              <w:t>) to the web</w:t>
+              <w:t>Dropbox) to the web</w:t>
             </w:r>
           </w:p>
           <w:p>
@@ -5078,6 +5068,66 @@
       <w:pPr>
         <w:spacing w:before="60" w:after="0" w:line="192" w:lineRule="auto"/>
         <w:rPr>
+          <w:rFonts w:cs="Calibri"/>
+          <w:b/>
+          <w:sz w:val="18"/>
+          <w:szCs w:val="18"/>
+        </w:rPr>
+      </w:pPr>
+      <w:r>
+        <w:rPr>
+          <w:rFonts w:cs="Calibri"/>
+          <w:b/>
+          <w:sz w:val="18"/>
+          <w:szCs w:val="18"/>
+        </w:rPr>
+        <w:t xml:space="preserve">Projects </w:t>
+      </w:r>
+      <w:r>
+        <w:rPr>
+          <w:rFonts w:cs="Calibri"/>
+          <w:b/>
+          <w:sz w:val="18"/>
+          <w:szCs w:val="18"/>
+        </w:rPr>
+        <w:tab/>
+      </w:r>
+      <w:r>
+        <w:rPr>
+          <w:rFonts w:cs="Calibri"/>
+          <w:b/>
+          <w:sz w:val="18"/>
+          <w:szCs w:val="18"/>
+        </w:rPr>
+        <w:tab/>
+      </w:r>
+    </w:p>
+    <w:p>
+      <w:pPr>
+        <w:spacing w:before="60" w:after="0" w:line="192" w:lineRule="auto"/>
+        <w:rPr>
+          <w:rFonts w:cs="Calibri"/>
+          <w:sz w:val="18"/>
+          <w:szCs w:val="18"/>
+        </w:rPr>
+      </w:pPr>
+      <w:hyperlink r:id="rId11" w:history="1">
+        <w:r>
+          <w:rPr>
+            <w:rStyle w:val="Hyperlink"/>
+            <w:rFonts w:cs="Calibri"/>
+            <w:sz w:val="18"/>
+            <w:szCs w:val="18"/>
+            <w:u w:val="none"/>
+          </w:rPr>
+          <w:t>Created visualization of anime data based on scraped information from MyAnimeList.net</w:t>
+        </w:r>
+      </w:hyperlink>
+    </w:p>
+    <w:p>
+      <w:pPr>
+        <w:spacing w:before="60" w:after="0" w:line="192" w:lineRule="auto"/>
+        <w:rPr>
           <w:rFonts w:asciiTheme="minorHAnsi" w:hAnsiTheme="minorHAnsi" w:cs="Calibri"/>
           <w:sz w:val="18"/>
           <w:szCs w:val="18"/>
@@ -5086,33 +5136,6 @@
       <w:r>
         <w:rPr>
           <w:rFonts w:cs="Calibri"/>
-          <w:b/>
-          <w:sz w:val="18"/>
-          <w:szCs w:val="18"/>
-        </w:rPr>
-        <w:t xml:space="preserve">Projects </w:t>
-      </w:r>
-      <w:r>
-        <w:rPr>
-          <w:rFonts w:cs="Calibri"/>
-          <w:b/>
-          <w:sz w:val="18"/>
-          <w:szCs w:val="18"/>
-        </w:rPr>
-        <w:tab/>
-      </w:r>
-      <w:r>
-        <w:rPr>
-          <w:rFonts w:cs="Calibri"/>
-          <w:b/>
-          <w:sz w:val="18"/>
-          <w:szCs w:val="18"/>
-        </w:rPr>
-        <w:tab/>
-      </w:r>
-      <w:r>
-        <w:rPr>
-          <w:rFonts w:cs="Calibri"/>
           <w:sz w:val="18"/>
           <w:szCs w:val="18"/>
         </w:rPr>
@@ -5140,7 +5163,25 @@
           <w:sz w:val="18"/>
           <w:szCs w:val="18"/>
         </w:rPr>
-        <w:t>and run hand-written code as part of a four person hackathon</w:t>
+        <w:t xml:space="preserve">and run hand-written code as part of a </w:t>
+      </w:r>
+      <w:proofErr w:type="gramStart"/>
+      <w:r>
+        <w:rPr>
+          <w:rFonts w:cs="Calibri"/>
+          <w:sz w:val="18"/>
+          <w:szCs w:val="18"/>
+        </w:rPr>
+        <w:t>four person</w:t>
+      </w:r>
+      <w:proofErr w:type="gramEnd"/>
+      <w:r>
+        <w:rPr>
+          <w:rFonts w:cs="Calibri"/>
+          <w:sz w:val="18"/>
+          <w:szCs w:val="18"/>
+        </w:rPr>
+        <w:t xml:space="preserve"> hackathon</w:t>
       </w:r>
     </w:p>
     <w:p>
@@ -5196,7 +5237,7 @@
         </w:rPr>
         <w:t xml:space="preserve"> a </w:t>
       </w:r>
-      <w:hyperlink r:id="rId11" w:history="1">
+      <w:hyperlink r:id="rId12" w:history="1">
         <w:r>
           <w:rPr>
             <w:rStyle w:val="Hyperlink"/>
@@ -5289,9 +5330,17 @@
           <w:szCs w:val="18"/>
         </w:rPr>
         <w:tab/>
+      </w:r>
+      <w:bookmarkStart w:id="0" w:name="_GoBack"/>
+      <w:r>
+        <w:rPr>
+          <w:rFonts w:asciiTheme="minorHAnsi" w:hAnsiTheme="minorHAnsi" w:cs="Calibri"/>
+          <w:sz w:val="18"/>
+          <w:szCs w:val="18"/>
+        </w:rPr>
         <w:t xml:space="preserve">Built a </w:t>
       </w:r>
-      <w:hyperlink r:id="rId12" w:history="1">
+      <w:hyperlink r:id="rId13" w:history="1">
         <w:r>
           <w:rPr>
             <w:rStyle w:val="Hyperlink"/>
@@ -5300,16 +5349,37 @@
             <w:szCs w:val="18"/>
             <w:u w:val="none"/>
           </w:rPr>
-          <w:t>personal portfolio website</w:t>
+          <w:t>personal po</w:t>
+        </w:r>
+        <w:r>
+          <w:rPr>
+            <w:rStyle w:val="Hyperlink"/>
+            <w:rFonts w:asciiTheme="minorHAnsi" w:hAnsiTheme="minorHAnsi" w:cs="Calibri"/>
+            <w:sz w:val="18"/>
+            <w:szCs w:val="18"/>
+            <w:u w:val="none"/>
+          </w:rPr>
+          <w:t>r</w:t>
+        </w:r>
+        <w:r>
+          <w:rPr>
+            <w:rStyle w:val="Hyperlink"/>
+            <w:rFonts w:asciiTheme="minorHAnsi" w:hAnsiTheme="minorHAnsi" w:cs="Calibri"/>
+            <w:sz w:val="18"/>
+            <w:szCs w:val="18"/>
+            <w:u w:val="none"/>
+          </w:rPr>
+          <w:t>tfolio website</w:t>
         </w:r>
       </w:hyperlink>
+      <w:bookmarkEnd w:id="0"/>
       <w:r>
         <w:rPr>
           <w:rFonts w:asciiTheme="minorHAnsi" w:hAnsiTheme="minorHAnsi" w:cs="Calibri"/>
           <w:sz w:val="18"/>
           <w:szCs w:val="18"/>
         </w:rPr>
-        <w:t xml:space="preserve"> using Jekyll (see back of resume for QR code)</w:t>
+        <w:t xml:space="preserve"> using Jekyll</w:t>
       </w:r>
     </w:p>
     <w:p>
@@ -5633,7 +5703,7 @@
         </w:rPr>
         <w:t xml:space="preserve">oftware                   </w:t>
       </w:r>
-      <w:hyperlink r:id="rId13" w:tooltip="Go to my GitHub Profile" w:history="1">
+      <w:hyperlink r:id="rId14" w:tooltip="Go to my GitHub Profile" w:history="1">
         <w:r>
           <w:rPr>
             <w:rStyle w:val="Hyperlink"/>
@@ -5843,7 +5913,7 @@
       </w:pPr>
     </w:p>
     <w:sectPr>
-      <w:headerReference w:type="first" r:id="rId14"/>
+      <w:headerReference w:type="first" r:id="rId15"/>
       <w:pgSz w:w="12240" w:h="15840"/>
       <w:pgMar w:top="720" w:right="720" w:bottom="720" w:left="720" w:header="432" w:footer="432" w:gutter="0"/>
       <w:cols w:space="720"/>

</xml_diff>

<commit_message>
removed team splits for tableau
</commit_message>
<xml_diff>
--- a/Resume - full.docx
+++ b/Resume - full.docx
@@ -1940,6 +1940,14 @@
               </w:rPr>
               <w:t>, Austin, TX</w:t>
             </w:r>
+            <w:r>
+              <w:rPr>
+                <w:rFonts w:cs="Calibri"/>
+              </w:rPr>
+              <w:t xml:space="preserve">      May 2015 – August 2015</w:t>
+            </w:r>
+            <w:bookmarkStart w:id="0" w:name="_GoBack"/>
+            <w:bookmarkEnd w:id="0"/>
           </w:p>
         </w:tc>
         <w:tc>
@@ -5330,14 +5338,6 @@
           <w:szCs w:val="18"/>
         </w:rPr>
         <w:tab/>
-      </w:r>
-      <w:bookmarkStart w:id="0" w:name="_GoBack"/>
-      <w:r>
-        <w:rPr>
-          <w:rFonts w:asciiTheme="minorHAnsi" w:hAnsiTheme="minorHAnsi" w:cs="Calibri"/>
-          <w:sz w:val="18"/>
-          <w:szCs w:val="18"/>
-        </w:rPr>
         <w:t xml:space="preserve">Built a </w:t>
       </w:r>
       <w:hyperlink r:id="rId13" w:history="1">
@@ -5349,30 +5349,9 @@
             <w:szCs w:val="18"/>
             <w:u w:val="none"/>
           </w:rPr>
-          <w:t>personal po</w:t>
-        </w:r>
-        <w:r>
-          <w:rPr>
-            <w:rStyle w:val="Hyperlink"/>
-            <w:rFonts w:asciiTheme="minorHAnsi" w:hAnsiTheme="minorHAnsi" w:cs="Calibri"/>
-            <w:sz w:val="18"/>
-            <w:szCs w:val="18"/>
-            <w:u w:val="none"/>
-          </w:rPr>
-          <w:t>r</w:t>
-        </w:r>
-        <w:r>
-          <w:rPr>
-            <w:rStyle w:val="Hyperlink"/>
-            <w:rFonts w:asciiTheme="minorHAnsi" w:hAnsiTheme="minorHAnsi" w:cs="Calibri"/>
-            <w:sz w:val="18"/>
-            <w:szCs w:val="18"/>
-            <w:u w:val="none"/>
-          </w:rPr>
-          <w:t>tfolio website</w:t>
+          <w:t>personal portfolio website</w:t>
         </w:r>
       </w:hyperlink>
-      <w:bookmarkEnd w:id="0"/>
       <w:r>
         <w:rPr>
           <w:rFonts w:asciiTheme="minorHAnsi" w:hAnsiTheme="minorHAnsi" w:cs="Calibri"/>
@@ -5813,6 +5792,55 @@
           <w:szCs w:val="18"/>
         </w:rPr>
         <w:t>Photoshop, IntelliJ, Eclipse, Visual Studio</w:t>
+      </w:r>
+    </w:p>
+    <w:p>
+      <w:pPr>
+        <w:tabs>
+          <w:tab w:val="left" w:pos="720"/>
+          <w:tab w:val="left" w:pos="1440"/>
+          <w:tab w:val="left" w:pos="2160"/>
+          <w:tab w:val="left" w:pos="2880"/>
+          <w:tab w:val="left" w:pos="3600"/>
+          <w:tab w:val="left" w:pos="4320"/>
+          <w:tab w:val="left" w:pos="5040"/>
+          <w:tab w:val="left" w:pos="5760"/>
+          <w:tab w:val="left" w:pos="6480"/>
+          <w:tab w:val="left" w:pos="7020"/>
+        </w:tabs>
+        <w:spacing w:before="120" w:after="0" w:line="240" w:lineRule="auto"/>
+        <w:rPr>
+          <w:rFonts w:cs="Calibri"/>
+          <w:b/>
+          <w:sz w:val="18"/>
+          <w:szCs w:val="18"/>
+        </w:rPr>
+      </w:pPr>
+      <w:r>
+        <w:rPr>
+          <w:rFonts w:cs="Calibri"/>
+          <w:b/>
+          <w:sz w:val="18"/>
+          <w:szCs w:val="18"/>
+        </w:rPr>
+        <w:t>Technologies</w:t>
+      </w:r>
+      <w:r>
+        <w:rPr>
+          <w:rFonts w:cs="Calibri"/>
+          <w:b/>
+          <w:sz w:val="18"/>
+          <w:szCs w:val="18"/>
+        </w:rPr>
+        <w:tab/>
+      </w:r>
+      <w:r>
+        <w:rPr>
+          <w:rFonts w:cs="Calibri"/>
+          <w:sz w:val="18"/>
+          <w:szCs w:val="18"/>
+        </w:rPr>
+        <w:t>Service Workers, React, Redux, Jasmine, Jest, Enzyme, git, perforce, CSS grid</w:t>
       </w:r>
     </w:p>
     <w:p>

</xml_diff>

<commit_message>
removed subbullets for datasources and shortcuts; added more bullets to tableau
</commit_message>
<xml_diff>
--- a/Resume - full.docx
+++ b/Resume - full.docx
@@ -1164,6 +1164,7 @@
                 <w:szCs w:val="18"/>
               </w:rPr>
             </w:pPr>
+            <w:bookmarkStart w:id="0" w:name="OLE_LINK3"/>
             <w:r>
               <w:rPr>
                 <w:rFonts w:cs="Calibri"/>
@@ -1173,6 +1174,7 @@
               <w:t>Adding Service Workers and an App Manifest to the web to make Tableau a PWA</w:t>
             </w:r>
           </w:p>
+          <w:bookmarkEnd w:id="0"/>
           <w:p>
             <w:pPr>
               <w:spacing w:after="0" w:line="240" w:lineRule="auto"/>
@@ -1204,6 +1206,8 @@
                 <w:szCs w:val="18"/>
               </w:rPr>
             </w:pPr>
+            <w:bookmarkStart w:id="1" w:name="OLE_LINK5"/>
+            <w:bookmarkStart w:id="2" w:name="OLE_LINK6"/>
             <w:r>
               <w:rPr>
                 <w:rFonts w:cs="Calibri"/>
@@ -1225,6 +1229,9 @@
                 <w:szCs w:val="18"/>
               </w:rPr>
             </w:pPr>
+            <w:bookmarkStart w:id="3" w:name="OLE_LINK7"/>
+            <w:bookmarkEnd w:id="1"/>
+            <w:bookmarkEnd w:id="2"/>
             <w:r>
               <w:rPr>
                 <w:rFonts w:cs="Calibri"/>
@@ -1248,6 +1255,27 @@
                 <w:szCs w:val="18"/>
               </w:rPr>
               <w:t>interviewer for a growing team</w:t>
+            </w:r>
+          </w:p>
+          <w:bookmarkEnd w:id="3"/>
+          <w:p>
+            <w:pPr>
+              <w:spacing w:after="0" w:line="240" w:lineRule="auto"/>
+              <w:ind w:firstLine="720"/>
+              <w:contextualSpacing/>
+              <w:rPr>
+                <w:rFonts w:cs="Calibri"/>
+                <w:sz w:val="18"/>
+                <w:szCs w:val="18"/>
+              </w:rPr>
+            </w:pPr>
+            <w:r>
+              <w:rPr>
+                <w:rFonts w:cs="Calibri"/>
+                <w:sz w:val="18"/>
+                <w:szCs w:val="18"/>
+              </w:rPr>
+              <w:t>Data Move to the Web Team</w:t>
             </w:r>
           </w:p>
           <w:p>
@@ -1267,30 +1295,19 @@
                 <w:sz w:val="18"/>
                 <w:szCs w:val="18"/>
               </w:rPr>
-              <w:t>Data Move to the Web Team</w:t>
+              <w:tab/>
+            </w:r>
+            <w:bookmarkStart w:id="4" w:name="OLE_LINK4"/>
+            <w:r>
+              <w:rPr>
+                <w:rFonts w:cs="Calibri"/>
+                <w:sz w:val="18"/>
+                <w:szCs w:val="18"/>
+              </w:rPr>
+              <w:t>Partnered with the Data Move to the Web Team to enable critical data related features on the web</w:t>
             </w:r>
           </w:p>
-          <w:p>
-            <w:pPr>
-              <w:spacing w:after="0" w:line="240" w:lineRule="auto"/>
-              <w:ind w:firstLine="720"/>
-              <w:contextualSpacing/>
-              <w:rPr>
-                <w:rFonts w:cs="Calibri"/>
-                <w:sz w:val="18"/>
-                <w:szCs w:val="18"/>
-              </w:rPr>
-            </w:pPr>
-            <w:r>
-              <w:rPr>
-                <w:rFonts w:cs="Calibri"/>
-                <w:sz w:val="18"/>
-                <w:szCs w:val="18"/>
-              </w:rPr>
-              <w:tab/>
-              <w:t>Partnered with the Data Move to the Web Team to enable critical data related features on the web</w:t>
-            </w:r>
-          </w:p>
+          <w:bookmarkEnd w:id="4"/>
           <w:p>
             <w:pPr>
               <w:spacing w:after="0" w:line="240" w:lineRule="auto"/>
@@ -1566,6 +1583,1385 @@
               </w:rPr>
               <w:tab/>
               <w:t>Incorporated “Mini Whack-A-Moles” to increase product quality</w:t>
+            </w:r>
+          </w:p>
+          <w:p>
+            <w:pPr>
+              <w:spacing w:after="0" w:line="240" w:lineRule="auto"/>
+              <w:ind w:firstLine="720"/>
+              <w:contextualSpacing/>
+              <w:rPr>
+                <w:rFonts w:cs="Calibri"/>
+                <w:sz w:val="18"/>
+                <w:szCs w:val="18"/>
+              </w:rPr>
+            </w:pPr>
+            <w:r>
+              <w:rPr>
+                <w:rFonts w:cs="Calibri"/>
+                <w:sz w:val="18"/>
+                <w:szCs w:val="18"/>
+              </w:rPr>
+              <w:t>Security Champion</w:t>
+            </w:r>
+          </w:p>
+          <w:p>
+            <w:pPr>
+              <w:spacing w:after="0" w:line="240" w:lineRule="auto"/>
+              <w:ind w:firstLine="720"/>
+              <w:contextualSpacing/>
+              <w:rPr>
+                <w:rFonts w:cs="Calibri"/>
+                <w:sz w:val="18"/>
+                <w:szCs w:val="18"/>
+              </w:rPr>
+            </w:pPr>
+            <w:r>
+              <w:rPr>
+                <w:rFonts w:cs="Calibri"/>
+                <w:sz w:val="18"/>
+                <w:szCs w:val="18"/>
+              </w:rPr>
+              <w:t>SCRUM master</w:t>
+            </w:r>
+          </w:p>
+          <w:p>
+            <w:pPr>
+              <w:spacing w:after="0" w:line="240" w:lineRule="auto"/>
+              <w:ind w:firstLine="720"/>
+              <w:contextualSpacing/>
+              <w:rPr>
+                <w:rFonts w:cs="Calibri"/>
+                <w:sz w:val="18"/>
+                <w:szCs w:val="18"/>
+              </w:rPr>
+            </w:pPr>
+            <w:r>
+              <w:rPr>
+                <w:rFonts w:cs="Calibri"/>
+                <w:sz w:val="18"/>
+                <w:szCs w:val="18"/>
+              </w:rPr>
+              <w:t>Key interviewer</w:t>
+            </w:r>
+          </w:p>
+          <w:p>
+            <w:pPr>
+              <w:spacing w:after="0" w:line="240" w:lineRule="auto"/>
+              <w:ind w:firstLine="720"/>
+              <w:contextualSpacing/>
+              <w:rPr>
+                <w:rFonts w:cs="Calibri"/>
+                <w:sz w:val="18"/>
+                <w:szCs w:val="18"/>
+              </w:rPr>
+            </w:pPr>
+            <w:r>
+              <w:rPr>
+                <w:rFonts w:cs="Calibri"/>
+                <w:sz w:val="18"/>
+                <w:szCs w:val="18"/>
+              </w:rPr>
+              <w:t>Mentored another team new to web development</w:t>
+            </w:r>
+          </w:p>
+          <w:p>
+            <w:pPr>
+              <w:spacing w:after="0" w:line="240" w:lineRule="auto"/>
+              <w:ind w:firstLine="720"/>
+              <w:contextualSpacing/>
+              <w:rPr>
+                <w:rFonts w:cs="Calibri"/>
+                <w:sz w:val="18"/>
+                <w:szCs w:val="18"/>
+              </w:rPr>
+            </w:pPr>
+            <w:r>
+              <w:rPr>
+                <w:rFonts w:cs="Calibri"/>
+                <w:sz w:val="18"/>
+                <w:szCs w:val="18"/>
+              </w:rPr>
+              <w:t>Mentored an intern</w:t>
+            </w:r>
+          </w:p>
+          <w:p>
+            <w:pPr>
+              <w:spacing w:after="0" w:line="240" w:lineRule="auto"/>
+              <w:ind w:firstLine="720"/>
+              <w:contextualSpacing/>
+              <w:rPr>
+                <w:rFonts w:cs="Calibri"/>
+                <w:sz w:val="18"/>
+                <w:szCs w:val="18"/>
+              </w:rPr>
+            </w:pPr>
+            <w:r>
+              <w:rPr>
+                <w:rFonts w:cs="Calibri"/>
+                <w:sz w:val="18"/>
+                <w:szCs w:val="18"/>
+              </w:rPr>
+              <w:t>Added keyboard shortcut platform and shortcuts</w:t>
+            </w:r>
+          </w:p>
+          <w:p>
+            <w:pPr>
+              <w:spacing w:after="0" w:line="240" w:lineRule="auto"/>
+              <w:ind w:firstLine="720"/>
+              <w:contextualSpacing/>
+              <w:rPr>
+                <w:rFonts w:cs="Calibri"/>
+                <w:sz w:val="18"/>
+                <w:szCs w:val="18"/>
+              </w:rPr>
+            </w:pPr>
+            <w:r>
+              <w:rPr>
+                <w:rFonts w:cs="Calibri"/>
+                <w:sz w:val="18"/>
+                <w:szCs w:val="18"/>
+              </w:rPr>
+              <w:t>Partnered with several teams to add their shortcuts</w:t>
+            </w:r>
+          </w:p>
+          <w:p>
+            <w:pPr>
+              <w:spacing w:after="0" w:line="240" w:lineRule="auto"/>
+              <w:ind w:firstLine="720"/>
+              <w:contextualSpacing/>
+              <w:rPr>
+                <w:rFonts w:cs="Calibri"/>
+                <w:sz w:val="18"/>
+                <w:szCs w:val="18"/>
+              </w:rPr>
+            </w:pPr>
+            <w:r>
+              <w:rPr>
+                <w:rFonts w:cs="Calibri"/>
+                <w:sz w:val="18"/>
+                <w:szCs w:val="18"/>
+              </w:rPr>
+              <w:t>Added 40 shortcuts myself</w:t>
+            </w:r>
+          </w:p>
+          <w:p>
+            <w:pPr>
+              <w:spacing w:after="0" w:line="240" w:lineRule="auto"/>
+              <w:ind w:firstLine="720"/>
+              <w:contextualSpacing/>
+              <w:rPr>
+                <w:rFonts w:cs="Calibri"/>
+                <w:sz w:val="18"/>
+                <w:szCs w:val="18"/>
+              </w:rPr>
+            </w:pPr>
+            <w:r>
+              <w:rPr>
+                <w:rFonts w:cs="Calibri"/>
+                <w:sz w:val="18"/>
+                <w:szCs w:val="18"/>
+              </w:rPr>
+              <w:t>25 additional shortcuts added by other teams</w:t>
+            </w:r>
+          </w:p>
+          <w:p>
+            <w:pPr>
+              <w:spacing w:after="0" w:line="240" w:lineRule="auto"/>
+              <w:ind w:firstLine="720"/>
+              <w:contextualSpacing/>
+              <w:rPr>
+                <w:rFonts w:cs="Calibri"/>
+                <w:sz w:val="18"/>
+                <w:szCs w:val="18"/>
+              </w:rPr>
+            </w:pPr>
+            <w:r>
+              <w:rPr>
+                <w:rFonts w:cs="Calibri"/>
+                <w:sz w:val="18"/>
+                <w:szCs w:val="18"/>
+              </w:rPr>
+              <w:t>Within a few months of release the feature was used tens of thousands of times</w:t>
+            </w:r>
+          </w:p>
+          <w:p>
+            <w:pPr>
+              <w:spacing w:after="0" w:line="240" w:lineRule="auto"/>
+              <w:ind w:firstLine="720"/>
+              <w:contextualSpacing/>
+              <w:rPr>
+                <w:rFonts w:cs="Calibri"/>
+                <w:sz w:val="18"/>
+                <w:szCs w:val="18"/>
+              </w:rPr>
+            </w:pPr>
+            <w:r>
+              <w:rPr>
+                <w:rFonts w:cs="Calibri"/>
+                <w:sz w:val="18"/>
+                <w:szCs w:val="18"/>
+              </w:rPr>
+              <w:t>Added telemetry to see how people are using the shortcuts</w:t>
+            </w:r>
+          </w:p>
+          <w:p>
+            <w:pPr>
+              <w:spacing w:after="0" w:line="240" w:lineRule="auto"/>
+              <w:ind w:firstLine="720"/>
+              <w:contextualSpacing/>
+              <w:rPr>
+                <w:rFonts w:cs="Calibri"/>
+                <w:sz w:val="18"/>
+                <w:szCs w:val="18"/>
+              </w:rPr>
+            </w:pPr>
+            <w:r>
+              <w:rPr>
+                <w:rFonts w:cs="Calibri"/>
+                <w:sz w:val="18"/>
+                <w:szCs w:val="18"/>
+              </w:rPr>
+              <w:t>Helped to add Cloud Connectors (</w:t>
+            </w:r>
+            <w:proofErr w:type="spellStart"/>
+            <w:r>
+              <w:rPr>
+                <w:rFonts w:cs="Calibri"/>
+                <w:sz w:val="18"/>
+                <w:szCs w:val="18"/>
+              </w:rPr>
+              <w:t>DropBox</w:t>
+            </w:r>
+            <w:proofErr w:type="spellEnd"/>
+            <w:r>
+              <w:rPr>
+                <w:rFonts w:cs="Calibri"/>
+                <w:sz w:val="18"/>
+                <w:szCs w:val="18"/>
+              </w:rPr>
+              <w:t xml:space="preserve"> and OneDrive) to the web</w:t>
+            </w:r>
+          </w:p>
+          <w:p>
+            <w:pPr>
+              <w:spacing w:after="0" w:line="240" w:lineRule="auto"/>
+              <w:ind w:firstLine="720"/>
+              <w:contextualSpacing/>
+              <w:rPr>
+                <w:rFonts w:cs="Calibri"/>
+                <w:sz w:val="18"/>
+                <w:szCs w:val="18"/>
+              </w:rPr>
+            </w:pPr>
+            <w:r>
+              <w:rPr>
+                <w:rFonts w:cs="Calibri"/>
+                <w:sz w:val="18"/>
+                <w:szCs w:val="18"/>
+              </w:rPr>
+              <w:t>Have given several talks to the Browser Client Community</w:t>
+            </w:r>
+          </w:p>
+          <w:p>
+            <w:pPr>
+              <w:spacing w:after="0" w:line="240" w:lineRule="auto"/>
+              <w:ind w:firstLine="720"/>
+              <w:contextualSpacing/>
+              <w:rPr>
+                <w:rFonts w:cs="Calibri"/>
+                <w:sz w:val="18"/>
+                <w:szCs w:val="18"/>
+              </w:rPr>
+            </w:pPr>
+            <w:r>
+              <w:rPr>
+                <w:rFonts w:cs="Calibri"/>
+                <w:sz w:val="18"/>
+                <w:szCs w:val="18"/>
+              </w:rPr>
+              <w:t>Adding keyboard shortcuts</w:t>
+            </w:r>
+          </w:p>
+          <w:p>
+            <w:pPr>
+              <w:spacing w:after="0" w:line="240" w:lineRule="auto"/>
+              <w:ind w:firstLine="720"/>
+              <w:contextualSpacing/>
+              <w:rPr>
+                <w:rFonts w:cs="Calibri"/>
+                <w:sz w:val="18"/>
+                <w:szCs w:val="18"/>
+              </w:rPr>
+            </w:pPr>
+            <w:r>
+              <w:rPr>
+                <w:rFonts w:cs="Calibri"/>
+                <w:sz w:val="18"/>
+                <w:szCs w:val="18"/>
+              </w:rPr>
+              <w:t>Security on the web</w:t>
+            </w:r>
+          </w:p>
+          <w:p>
+            <w:pPr>
+              <w:spacing w:after="0" w:line="240" w:lineRule="auto"/>
+              <w:ind w:firstLine="720"/>
+              <w:contextualSpacing/>
+              <w:rPr>
+                <w:rFonts w:cs="Calibri"/>
+                <w:sz w:val="18"/>
+                <w:szCs w:val="18"/>
+              </w:rPr>
+            </w:pPr>
+            <w:r>
+              <w:rPr>
+                <w:rFonts w:cs="Calibri"/>
+                <w:sz w:val="18"/>
+                <w:szCs w:val="18"/>
+              </w:rPr>
+              <w:t>Style (planned)</w:t>
+            </w:r>
+          </w:p>
+          <w:p>
+            <w:pPr>
+              <w:spacing w:after="0" w:line="240" w:lineRule="auto"/>
+              <w:ind w:firstLine="720"/>
+              <w:contextualSpacing/>
+              <w:rPr>
+                <w:rFonts w:cs="Calibri"/>
+                <w:sz w:val="18"/>
+                <w:szCs w:val="18"/>
+              </w:rPr>
+            </w:pPr>
+            <w:r>
+              <w:rPr>
+                <w:rFonts w:cs="Calibri"/>
+                <w:sz w:val="18"/>
+                <w:szCs w:val="18"/>
+              </w:rPr>
+              <w:t>Service Workers (planned)</w:t>
+            </w:r>
+          </w:p>
+          <w:p>
+            <w:pPr>
+              <w:spacing w:after="0" w:line="240" w:lineRule="auto"/>
+              <w:ind w:firstLine="720"/>
+              <w:contextualSpacing/>
+              <w:rPr>
+                <w:rFonts w:cs="Calibri"/>
+                <w:sz w:val="18"/>
+                <w:szCs w:val="18"/>
+              </w:rPr>
+            </w:pPr>
+            <w:r>
+              <w:rPr>
+                <w:rFonts w:cs="Calibri"/>
+                <w:sz w:val="18"/>
+                <w:szCs w:val="18"/>
+              </w:rPr>
+              <w:t>Wrote scripts to auto-format our codebase to follow our style guidelines</w:t>
+            </w:r>
+          </w:p>
+          <w:p>
+            <w:pPr>
+              <w:spacing w:after="0" w:line="240" w:lineRule="auto"/>
+              <w:ind w:firstLine="720"/>
+              <w:contextualSpacing/>
+              <w:rPr>
+                <w:rFonts w:cs="Calibri"/>
+                <w:sz w:val="18"/>
+                <w:szCs w:val="18"/>
+              </w:rPr>
+            </w:pPr>
+            <w:r>
+              <w:rPr>
+                <w:rFonts w:cs="Calibri"/>
+                <w:sz w:val="18"/>
+                <w:szCs w:val="18"/>
+              </w:rPr>
+              <w:lastRenderedPageBreak/>
+              <w:t>Attended CppCon</w:t>
+            </w:r>
+          </w:p>
+          <w:p>
+            <w:pPr>
+              <w:spacing w:after="0" w:line="240" w:lineRule="auto"/>
+              <w:ind w:firstLine="720"/>
+              <w:contextualSpacing/>
+              <w:rPr>
+                <w:rFonts w:cs="Calibri"/>
+                <w:sz w:val="18"/>
+                <w:szCs w:val="18"/>
+              </w:rPr>
+            </w:pPr>
+            <w:r>
+              <w:rPr>
+                <w:rFonts w:cs="Calibri"/>
+                <w:sz w:val="18"/>
+                <w:szCs w:val="18"/>
+              </w:rPr>
+              <w:t>Attended React Europe</w:t>
+            </w:r>
+          </w:p>
+          <w:p>
+            <w:pPr>
+              <w:spacing w:after="0" w:line="240" w:lineRule="auto"/>
+              <w:ind w:firstLine="720"/>
+              <w:contextualSpacing/>
+              <w:rPr>
+                <w:rFonts w:cs="Calibri"/>
+                <w:sz w:val="18"/>
+                <w:szCs w:val="18"/>
+              </w:rPr>
+            </w:pPr>
+            <w:r>
+              <w:rPr>
+                <w:rFonts w:cs="Calibri"/>
+                <w:sz w:val="18"/>
+                <w:szCs w:val="18"/>
+              </w:rPr>
+              <w:t>Built published datasources description</w:t>
+            </w:r>
+          </w:p>
+          <w:p>
+            <w:pPr>
+              <w:spacing w:after="0" w:line="240" w:lineRule="auto"/>
+              <w:ind w:firstLine="720"/>
+              <w:contextualSpacing/>
+              <w:rPr>
+                <w:rFonts w:cs="Calibri"/>
+                <w:sz w:val="18"/>
+                <w:szCs w:val="18"/>
+              </w:rPr>
+            </w:pPr>
+            <w:r>
+              <w:rPr>
+                <w:rFonts w:cs="Calibri"/>
+                <w:sz w:val="18"/>
+                <w:szCs w:val="18"/>
+              </w:rPr>
+              <w:t>Filed the most bugs in the company</w:t>
+            </w:r>
+          </w:p>
+          <w:p>
+            <w:pPr>
+              <w:spacing w:after="0" w:line="240" w:lineRule="auto"/>
+              <w:ind w:firstLine="720"/>
+              <w:contextualSpacing/>
+              <w:rPr>
+                <w:rFonts w:cs="Calibri"/>
+                <w:sz w:val="18"/>
+                <w:szCs w:val="18"/>
+              </w:rPr>
+            </w:pPr>
+            <w:r>
+              <w:rPr>
+                <w:rFonts w:cs="Calibri"/>
+                <w:sz w:val="18"/>
+                <w:szCs w:val="18"/>
+              </w:rPr>
+              <w:t>Chrome as new tab extension</w:t>
+            </w:r>
+          </w:p>
+          <w:p>
+            <w:pPr>
+              <w:spacing w:after="0" w:line="240" w:lineRule="auto"/>
+              <w:ind w:firstLine="720"/>
+              <w:contextualSpacing/>
+              <w:rPr>
+                <w:rFonts w:cs="Calibri"/>
+                <w:sz w:val="18"/>
+                <w:szCs w:val="18"/>
+              </w:rPr>
+            </w:pPr>
+            <w:r>
+              <w:rPr>
+                <w:rFonts w:cs="Calibri"/>
+                <w:sz w:val="18"/>
+                <w:szCs w:val="18"/>
+              </w:rPr>
+              <w:t>Added service workers</w:t>
+            </w:r>
+          </w:p>
+          <w:p>
+            <w:pPr>
+              <w:spacing w:after="0" w:line="240" w:lineRule="auto"/>
+              <w:ind w:firstLine="720"/>
+              <w:contextualSpacing/>
+              <w:rPr>
+                <w:rFonts w:cs="Calibri"/>
+                <w:sz w:val="18"/>
+                <w:szCs w:val="18"/>
+              </w:rPr>
+            </w:pPr>
+            <w:r>
+              <w:rPr>
+                <w:rFonts w:cs="Calibri"/>
+                <w:sz w:val="18"/>
+                <w:szCs w:val="18"/>
+              </w:rPr>
+              <w:t>Added app manifest</w:t>
+            </w:r>
+          </w:p>
+          <w:p>
+            <w:pPr>
+              <w:spacing w:after="0" w:line="240" w:lineRule="auto"/>
+              <w:ind w:firstLine="720"/>
+              <w:contextualSpacing/>
+              <w:rPr>
+                <w:rFonts w:cs="Calibri"/>
+                <w:sz w:val="18"/>
+                <w:szCs w:val="18"/>
+              </w:rPr>
+            </w:pPr>
+            <w:r>
+              <w:rPr>
+                <w:rFonts w:cs="Calibri"/>
+                <w:sz w:val="18"/>
+                <w:szCs w:val="18"/>
+              </w:rPr>
+              <w:t>Have written automation tests</w:t>
+            </w:r>
+          </w:p>
+          <w:p>
+            <w:pPr>
+              <w:spacing w:after="0" w:line="240" w:lineRule="auto"/>
+              <w:ind w:firstLine="720"/>
+              <w:contextualSpacing/>
+              <w:rPr>
+                <w:rFonts w:cs="Calibri"/>
+                <w:sz w:val="18"/>
+                <w:szCs w:val="18"/>
+              </w:rPr>
+            </w:pPr>
+            <w:r>
+              <w:rPr>
+                <w:rFonts w:cs="Calibri"/>
+                <w:sz w:val="18"/>
+                <w:szCs w:val="18"/>
+              </w:rPr>
+              <w:t>Created visualization for every command and network request made to make tracking user’s usages and error rates more accurately</w:t>
+            </w:r>
+          </w:p>
+          <w:p>
+            <w:pPr>
+              <w:spacing w:after="0" w:line="240" w:lineRule="auto"/>
+              <w:ind w:firstLine="720"/>
+              <w:contextualSpacing/>
+              <w:rPr>
+                <w:rFonts w:cs="Calibri"/>
+                <w:sz w:val="18"/>
+                <w:szCs w:val="18"/>
+              </w:rPr>
+            </w:pPr>
+            <w:r>
+              <w:rPr>
+                <w:rFonts w:cs="Calibri"/>
+                <w:sz w:val="18"/>
+                <w:szCs w:val="18"/>
+              </w:rPr>
+              <w:t>Upon publishing a reviewing, take the changes, apply to another server, start the server, update the review with a link</w:t>
+            </w:r>
+          </w:p>
+          <w:p>
+            <w:pPr>
+              <w:spacing w:after="0" w:line="240" w:lineRule="auto"/>
+              <w:ind w:firstLine="720"/>
+              <w:contextualSpacing/>
+              <w:rPr>
+                <w:rFonts w:cs="Calibri"/>
+                <w:sz w:val="18"/>
+                <w:szCs w:val="18"/>
+              </w:rPr>
+            </w:pPr>
+            <w:r>
+              <w:rPr>
+                <w:rFonts w:cs="Calibri"/>
+                <w:sz w:val="18"/>
+                <w:szCs w:val="18"/>
+              </w:rPr>
+              <w:t>Interviewed a few dozen customers to better understand how they used the web and how to prioritize our feature building</w:t>
+            </w:r>
+          </w:p>
+          <w:p>
+            <w:pPr>
+              <w:spacing w:after="0" w:line="240" w:lineRule="auto"/>
+              <w:ind w:firstLine="720"/>
+              <w:contextualSpacing/>
+              <w:rPr>
+                <w:rFonts w:cs="Calibri"/>
+                <w:sz w:val="18"/>
+                <w:szCs w:val="18"/>
+              </w:rPr>
+            </w:pPr>
+            <w:r>
+              <w:rPr>
+                <w:rFonts w:cs="Calibri"/>
+                <w:sz w:val="18"/>
+                <w:szCs w:val="18"/>
+              </w:rPr>
+              <w:t>Partnered with Data Move to the Web to enable many data related features</w:t>
+            </w:r>
+          </w:p>
+          <w:p>
+            <w:pPr>
+              <w:spacing w:after="0" w:line="240" w:lineRule="auto"/>
+              <w:ind w:firstLine="720"/>
+              <w:contextualSpacing/>
+              <w:rPr>
+                <w:rFonts w:cs="Calibri"/>
+                <w:sz w:val="18"/>
+                <w:szCs w:val="18"/>
+              </w:rPr>
+            </w:pPr>
+            <w:r>
+              <w:rPr>
+                <w:rFonts w:cs="Calibri"/>
+                <w:sz w:val="18"/>
+                <w:szCs w:val="18"/>
+              </w:rPr>
+              <w:t>Added the ability to connect to 27 key datasources, generalized so that most new datasources will also require no extra work</w:t>
+            </w:r>
+          </w:p>
+          <w:p>
+            <w:pPr>
+              <w:spacing w:after="0" w:line="240" w:lineRule="auto"/>
+              <w:ind w:firstLine="720"/>
+              <w:contextualSpacing/>
+              <w:rPr>
+                <w:rFonts w:cs="Calibri"/>
+                <w:sz w:val="18"/>
+                <w:szCs w:val="18"/>
+              </w:rPr>
+            </w:pPr>
+            <w:r>
+              <w:rPr>
+                <w:rFonts w:cs="Calibri"/>
+                <w:sz w:val="18"/>
+                <w:szCs w:val="18"/>
+              </w:rPr>
+              <w:t>Developed feature unblocking 8 figure contracts</w:t>
+            </w:r>
+          </w:p>
+          <w:p>
+            <w:pPr>
+              <w:spacing w:after="0" w:line="240" w:lineRule="auto"/>
+              <w:ind w:firstLine="720"/>
+              <w:contextualSpacing/>
+              <w:rPr>
+                <w:rFonts w:cs="Calibri"/>
+                <w:sz w:val="18"/>
+                <w:szCs w:val="18"/>
+              </w:rPr>
+            </w:pPr>
+            <w:r>
+              <w:rPr>
+                <w:rFonts w:cs="Calibri"/>
+                <w:sz w:val="18"/>
+                <w:szCs w:val="18"/>
+              </w:rPr>
+              <w:t>#1 release highlight</w:t>
+            </w:r>
+          </w:p>
+          <w:p>
+            <w:pPr>
+              <w:spacing w:after="0" w:line="240" w:lineRule="auto"/>
+              <w:ind w:firstLine="720"/>
+              <w:contextualSpacing/>
+              <w:rPr>
+                <w:rFonts w:cs="Calibri"/>
+                <w:sz w:val="18"/>
+                <w:szCs w:val="18"/>
+              </w:rPr>
+            </w:pPr>
+            <w:r>
+              <w:rPr>
+                <w:rFonts w:cs="Calibri"/>
+                <w:sz w:val="18"/>
+                <w:szCs w:val="18"/>
+              </w:rPr>
+              <w:t>Partnered with the Maestro (Tableau Prep), Connectivity and Data Move to the Web teams to make my work reusable/shareable across all of our products</w:t>
+            </w:r>
+          </w:p>
+          <w:p>
+            <w:pPr>
+              <w:spacing w:after="0" w:line="240" w:lineRule="auto"/>
+              <w:ind w:firstLine="720"/>
+              <w:contextualSpacing/>
+              <w:rPr>
+                <w:rFonts w:cs="Calibri"/>
+                <w:sz w:val="18"/>
+                <w:szCs w:val="18"/>
+              </w:rPr>
+            </w:pPr>
+            <w:bookmarkStart w:id="5" w:name="OLE_LINK8"/>
+            <w:bookmarkStart w:id="6" w:name="OLE_LINK9"/>
+            <w:r>
+              <w:rPr>
+                <w:rFonts w:cs="Calibri"/>
+                <w:sz w:val="18"/>
+                <w:szCs w:val="18"/>
+              </w:rPr>
+              <w:t>Found and filed 624 unique defects in the first two years of working at Tableau</w:t>
+            </w:r>
+          </w:p>
+          <w:bookmarkEnd w:id="5"/>
+          <w:bookmarkEnd w:id="6"/>
+          <w:p>
+            <w:pPr>
+              <w:spacing w:after="0" w:line="240" w:lineRule="auto"/>
+              <w:ind w:firstLine="720"/>
+              <w:contextualSpacing/>
+              <w:rPr>
+                <w:rFonts w:cs="Calibri"/>
+                <w:sz w:val="18"/>
+                <w:szCs w:val="18"/>
+              </w:rPr>
+            </w:pPr>
+            <w:r>
+              <w:rPr>
+                <w:rFonts w:cs="Calibri"/>
+                <w:sz w:val="18"/>
+                <w:szCs w:val="18"/>
+              </w:rPr>
+              <w:t>Kept the design as a plug-and-play model for the Connectivity team to later enable third parties to add their own datasources themselves</w:t>
+            </w:r>
+          </w:p>
+          <w:p>
+            <w:pPr>
+              <w:spacing w:after="0" w:line="240" w:lineRule="auto"/>
+              <w:ind w:firstLine="720"/>
+              <w:contextualSpacing/>
+              <w:rPr>
+                <w:rFonts w:cs="Calibri"/>
+                <w:sz w:val="18"/>
+                <w:szCs w:val="18"/>
+              </w:rPr>
+            </w:pPr>
+            <w:r>
+              <w:rPr>
+                <w:rFonts w:cs="Calibri"/>
+                <w:sz w:val="18"/>
+                <w:szCs w:val="18"/>
+              </w:rPr>
+              <w:t>Enabled editing a connection</w:t>
+            </w:r>
+          </w:p>
+          <w:p>
+            <w:pPr>
+              <w:spacing w:after="0" w:line="240" w:lineRule="auto"/>
+              <w:ind w:firstLine="720"/>
+              <w:contextualSpacing/>
+              <w:rPr>
+                <w:rFonts w:cs="Calibri"/>
+                <w:sz w:val="18"/>
+                <w:szCs w:val="18"/>
+              </w:rPr>
+            </w:pPr>
+            <w:r>
+              <w:rPr>
+                <w:rFonts w:cs="Calibri"/>
+                <w:sz w:val="18"/>
+                <w:szCs w:val="18"/>
+              </w:rPr>
+              <w:t>Enabled reconnect</w:t>
+            </w:r>
+          </w:p>
+          <w:p>
+            <w:pPr>
+              <w:spacing w:after="0" w:line="240" w:lineRule="auto"/>
+              <w:ind w:firstLine="720"/>
+              <w:contextualSpacing/>
+              <w:rPr>
+                <w:rFonts w:cs="Calibri"/>
+                <w:sz w:val="18"/>
+                <w:szCs w:val="18"/>
+              </w:rPr>
+            </w:pPr>
+            <w:r>
+              <w:rPr>
+                <w:rFonts w:cs="Calibri"/>
+                <w:sz w:val="18"/>
+                <w:szCs w:val="18"/>
+              </w:rPr>
+              <w:t>Partnered with the Data Move to the Web Team to add the “Data Source Tab” on the web</w:t>
+            </w:r>
+          </w:p>
+          <w:p>
+            <w:pPr>
+              <w:spacing w:after="0" w:line="240" w:lineRule="auto"/>
+              <w:ind w:firstLine="720"/>
+              <w:contextualSpacing/>
+              <w:rPr>
+                <w:rFonts w:cs="Calibri"/>
+                <w:sz w:val="18"/>
+                <w:szCs w:val="18"/>
+              </w:rPr>
+            </w:pPr>
+            <w:r>
+              <w:rPr>
+                <w:rFonts w:cs="Calibri"/>
+                <w:sz w:val="18"/>
+                <w:szCs w:val="18"/>
+              </w:rPr>
+              <w:t>Partnered with Data Move to the Web to add encryption using RSA to the web</w:t>
+            </w:r>
+          </w:p>
+          <w:p>
+            <w:pPr>
+              <w:spacing w:after="0" w:line="240" w:lineRule="auto"/>
+              <w:ind w:firstLine="720"/>
+              <w:contextualSpacing/>
+              <w:rPr>
+                <w:rFonts w:cs="Calibri"/>
+                <w:sz w:val="18"/>
+                <w:szCs w:val="18"/>
+              </w:rPr>
+            </w:pPr>
+            <w:r>
+              <w:rPr>
+                <w:rFonts w:cs="Calibri"/>
+                <w:sz w:val="18"/>
+                <w:szCs w:val="18"/>
+              </w:rPr>
+              <w:t>Added infrastructure to detect if a datasource is unsupported on the web and block the user from getting into bad situations</w:t>
+            </w:r>
+          </w:p>
+          <w:p>
+            <w:pPr>
+              <w:spacing w:after="0" w:line="240" w:lineRule="auto"/>
+              <w:ind w:firstLine="720"/>
+              <w:contextualSpacing/>
+              <w:rPr>
+                <w:rFonts w:cs="Calibri"/>
+                <w:sz w:val="18"/>
+                <w:szCs w:val="18"/>
+              </w:rPr>
+            </w:pPr>
+            <w:r>
+              <w:rPr>
+                <w:rFonts w:cs="Calibri"/>
+                <w:sz w:val="18"/>
+                <w:szCs w:val="18"/>
+              </w:rPr>
+              <w:t>Pushed the team to adopt higher quality standards, such as using Mini Whack-A-Mole for each feature before release</w:t>
+            </w:r>
+          </w:p>
+          <w:p>
+            <w:pPr>
+              <w:spacing w:after="0" w:line="240" w:lineRule="auto"/>
+              <w:ind w:firstLine="720"/>
+              <w:contextualSpacing/>
+              <w:rPr>
+                <w:rFonts w:cs="Calibri"/>
+                <w:sz w:val="18"/>
+                <w:szCs w:val="18"/>
+              </w:rPr>
+            </w:pPr>
+            <w:r>
+              <w:rPr>
+                <w:rFonts w:cs="Calibri"/>
+                <w:sz w:val="18"/>
+                <w:szCs w:val="18"/>
+              </w:rPr>
+              <w:t>Detection for a broken datasource, show red-bang when it is broken</w:t>
+            </w:r>
+          </w:p>
+          <w:p>
+            <w:pPr>
+              <w:spacing w:after="0" w:line="240" w:lineRule="auto"/>
+              <w:ind w:firstLine="720"/>
+              <w:contextualSpacing/>
+              <w:rPr>
+                <w:rFonts w:cs="Calibri"/>
+                <w:sz w:val="18"/>
+                <w:szCs w:val="18"/>
+              </w:rPr>
+            </w:pPr>
+            <w:r>
+              <w:rPr>
+                <w:rFonts w:cs="Calibri"/>
+                <w:sz w:val="18"/>
+                <w:szCs w:val="18"/>
+              </w:rPr>
+              <w:t>Helped to organize teams to for gray areas of ownership</w:t>
+            </w:r>
+          </w:p>
+          <w:p>
+            <w:pPr>
+              <w:spacing w:after="0" w:line="240" w:lineRule="auto"/>
+              <w:ind w:firstLine="720"/>
+              <w:contextualSpacing/>
+              <w:rPr>
+                <w:rFonts w:cs="Calibri"/>
+                <w:sz w:val="18"/>
+                <w:szCs w:val="18"/>
+              </w:rPr>
+            </w:pPr>
+            <w:r>
+              <w:rPr>
+                <w:rFonts w:cs="Calibri"/>
+                <w:sz w:val="18"/>
+                <w:szCs w:val="18"/>
+              </w:rPr>
+              <w:t xml:space="preserve">Created </w:t>
+            </w:r>
+            <w:proofErr w:type="spellStart"/>
+            <w:r>
+              <w:rPr>
+                <w:rFonts w:cs="Calibri"/>
+                <w:sz w:val="18"/>
+                <w:szCs w:val="18"/>
+              </w:rPr>
+              <w:t>vizzes</w:t>
+            </w:r>
+            <w:proofErr w:type="spellEnd"/>
+          </w:p>
+          <w:p>
+            <w:pPr>
+              <w:spacing w:after="0" w:line="240" w:lineRule="auto"/>
+              <w:ind w:firstLine="720"/>
+              <w:contextualSpacing/>
+              <w:rPr>
+                <w:rFonts w:cs="Calibri"/>
+                <w:sz w:val="18"/>
+                <w:szCs w:val="18"/>
+              </w:rPr>
+            </w:pPr>
+            <w:r>
+              <w:rPr>
+                <w:rFonts w:cs="Calibri"/>
+                <w:sz w:val="18"/>
+                <w:szCs w:val="18"/>
+              </w:rPr>
+              <w:t>Anime</w:t>
+            </w:r>
+          </w:p>
+          <w:p>
+            <w:pPr>
+              <w:spacing w:after="0" w:line="240" w:lineRule="auto"/>
+              <w:ind w:firstLine="720"/>
+              <w:contextualSpacing/>
+              <w:rPr>
+                <w:rFonts w:cs="Calibri"/>
+                <w:sz w:val="18"/>
+                <w:szCs w:val="18"/>
+              </w:rPr>
+            </w:pPr>
+            <w:r>
+              <w:rPr>
+                <w:rFonts w:cs="Calibri"/>
+                <w:sz w:val="18"/>
+                <w:szCs w:val="18"/>
+              </w:rPr>
+              <w:t>Finances</w:t>
+            </w:r>
+          </w:p>
+          <w:p>
+            <w:pPr>
+              <w:spacing w:after="0" w:line="240" w:lineRule="auto"/>
+              <w:ind w:firstLine="720"/>
+              <w:contextualSpacing/>
+              <w:rPr>
+                <w:rFonts w:cs="Calibri"/>
+                <w:sz w:val="18"/>
+                <w:szCs w:val="18"/>
+              </w:rPr>
+            </w:pPr>
+            <w:proofErr w:type="spellStart"/>
+            <w:r>
+              <w:rPr>
+                <w:rFonts w:cs="Calibri"/>
+                <w:sz w:val="18"/>
+                <w:szCs w:val="18"/>
+              </w:rPr>
+              <w:t>DougScore</w:t>
+            </w:r>
+            <w:proofErr w:type="spellEnd"/>
+          </w:p>
+          <w:p>
+            <w:pPr>
+              <w:spacing w:after="0" w:line="240" w:lineRule="auto"/>
+              <w:ind w:firstLine="720"/>
+              <w:contextualSpacing/>
+              <w:rPr>
+                <w:rFonts w:cs="Calibri"/>
+                <w:sz w:val="18"/>
+                <w:szCs w:val="18"/>
+              </w:rPr>
+            </w:pPr>
+            <w:r>
+              <w:rPr>
+                <w:rFonts w:cs="Calibri"/>
+                <w:sz w:val="18"/>
+                <w:szCs w:val="18"/>
+              </w:rPr>
+              <w:t>Credit Cards</w:t>
+            </w:r>
+          </w:p>
+          <w:p>
+            <w:pPr>
+              <w:spacing w:after="0" w:line="240" w:lineRule="auto"/>
+              <w:ind w:firstLine="720"/>
+              <w:contextualSpacing/>
+              <w:rPr>
+                <w:rFonts w:cs="Calibri"/>
+                <w:sz w:val="18"/>
+                <w:szCs w:val="18"/>
+              </w:rPr>
+            </w:pPr>
+            <w:r>
+              <w:rPr>
+                <w:rFonts w:cs="Calibri"/>
+                <w:sz w:val="18"/>
+                <w:szCs w:val="18"/>
+              </w:rPr>
+              <w:t>Technologies</w:t>
+            </w:r>
+          </w:p>
+          <w:p>
+            <w:pPr>
+              <w:spacing w:after="0" w:line="240" w:lineRule="auto"/>
+              <w:ind w:firstLine="720"/>
+              <w:contextualSpacing/>
+              <w:rPr>
+                <w:rFonts w:cs="Calibri"/>
+                <w:sz w:val="18"/>
+                <w:szCs w:val="18"/>
+              </w:rPr>
+            </w:pPr>
+            <w:r>
+              <w:rPr>
+                <w:rFonts w:cs="Calibri"/>
+                <w:sz w:val="18"/>
+                <w:szCs w:val="18"/>
+              </w:rPr>
+              <w:t>React</w:t>
+            </w:r>
+          </w:p>
+          <w:p>
+            <w:pPr>
+              <w:spacing w:after="0" w:line="240" w:lineRule="auto"/>
+              <w:ind w:firstLine="720"/>
+              <w:contextualSpacing/>
+              <w:rPr>
+                <w:rFonts w:cs="Calibri"/>
+                <w:sz w:val="18"/>
+                <w:szCs w:val="18"/>
+              </w:rPr>
+            </w:pPr>
+            <w:r>
+              <w:rPr>
+                <w:rFonts w:cs="Calibri"/>
+                <w:sz w:val="18"/>
+                <w:szCs w:val="18"/>
+              </w:rPr>
+              <w:t>C#</w:t>
+            </w:r>
+          </w:p>
+          <w:p>
+            <w:pPr>
+              <w:spacing w:after="0" w:line="240" w:lineRule="auto"/>
+              <w:ind w:firstLine="720"/>
+              <w:contextualSpacing/>
+              <w:rPr>
+                <w:rFonts w:cs="Calibri"/>
+                <w:sz w:val="18"/>
+                <w:szCs w:val="18"/>
+              </w:rPr>
+            </w:pPr>
+            <w:r>
+              <w:rPr>
+                <w:rFonts w:cs="Calibri"/>
+                <w:sz w:val="18"/>
+                <w:szCs w:val="18"/>
+              </w:rPr>
+              <w:t>TypeScript</w:t>
+            </w:r>
+          </w:p>
+          <w:p>
+            <w:pPr>
+              <w:spacing w:after="0" w:line="240" w:lineRule="auto"/>
+              <w:ind w:firstLine="720"/>
+              <w:contextualSpacing/>
+              <w:rPr>
+                <w:rFonts w:cs="Calibri"/>
+                <w:sz w:val="18"/>
+                <w:szCs w:val="18"/>
+              </w:rPr>
+            </w:pPr>
+            <w:r>
+              <w:rPr>
+                <w:rFonts w:cs="Calibri"/>
+                <w:sz w:val="18"/>
+                <w:szCs w:val="18"/>
+              </w:rPr>
+              <w:t>JavaScript</w:t>
+            </w:r>
+          </w:p>
+          <w:p>
+            <w:pPr>
+              <w:spacing w:after="0" w:line="240" w:lineRule="auto"/>
+              <w:ind w:firstLine="720"/>
+              <w:contextualSpacing/>
+              <w:rPr>
+                <w:rFonts w:cs="Calibri"/>
+                <w:sz w:val="18"/>
+                <w:szCs w:val="18"/>
+              </w:rPr>
+            </w:pPr>
+            <w:r>
+              <w:rPr>
+                <w:rFonts w:cs="Calibri"/>
+                <w:sz w:val="18"/>
+                <w:szCs w:val="18"/>
+              </w:rPr>
+              <w:t>HTML</w:t>
+            </w:r>
+          </w:p>
+          <w:p>
+            <w:pPr>
+              <w:spacing w:after="0" w:line="240" w:lineRule="auto"/>
+              <w:ind w:firstLine="720"/>
+              <w:contextualSpacing/>
+              <w:rPr>
+                <w:rFonts w:cs="Calibri"/>
+                <w:sz w:val="18"/>
+                <w:szCs w:val="18"/>
+              </w:rPr>
+            </w:pPr>
+            <w:r>
+              <w:rPr>
+                <w:rFonts w:cs="Calibri"/>
+                <w:sz w:val="18"/>
+                <w:szCs w:val="18"/>
+              </w:rPr>
+              <w:t>CSS</w:t>
+            </w:r>
+          </w:p>
+          <w:p>
+            <w:pPr>
+              <w:spacing w:after="0" w:line="240" w:lineRule="auto"/>
+              <w:ind w:firstLine="720"/>
+              <w:contextualSpacing/>
+              <w:rPr>
+                <w:rFonts w:cs="Calibri"/>
+                <w:sz w:val="18"/>
+                <w:szCs w:val="18"/>
+              </w:rPr>
+            </w:pPr>
+            <w:r>
+              <w:rPr>
+                <w:rFonts w:cs="Calibri"/>
+                <w:sz w:val="18"/>
+                <w:szCs w:val="18"/>
+              </w:rPr>
+              <w:t>Jasmine</w:t>
+            </w:r>
+          </w:p>
+          <w:p>
+            <w:pPr>
+              <w:spacing w:after="0" w:line="240" w:lineRule="auto"/>
+              <w:ind w:firstLine="720"/>
+              <w:contextualSpacing/>
+              <w:rPr>
+                <w:rFonts w:cs="Calibri"/>
+                <w:sz w:val="18"/>
+                <w:szCs w:val="18"/>
+              </w:rPr>
+            </w:pPr>
+            <w:r>
+              <w:rPr>
+                <w:rFonts w:cs="Calibri"/>
+                <w:sz w:val="18"/>
+                <w:szCs w:val="18"/>
+              </w:rPr>
+              <w:t>Stylus</w:t>
+            </w:r>
+          </w:p>
+          <w:p>
+            <w:pPr>
+              <w:spacing w:after="0" w:line="240" w:lineRule="auto"/>
+              <w:ind w:firstLine="720"/>
+              <w:contextualSpacing/>
+              <w:rPr>
+                <w:rFonts w:cs="Calibri"/>
+                <w:sz w:val="18"/>
+                <w:szCs w:val="18"/>
+              </w:rPr>
+            </w:pPr>
+            <w:r>
+              <w:rPr>
+                <w:rFonts w:cs="Calibri"/>
+                <w:sz w:val="18"/>
+                <w:szCs w:val="18"/>
+              </w:rPr>
+              <w:t>Enzyme</w:t>
+            </w:r>
+          </w:p>
+          <w:p>
+            <w:pPr>
+              <w:spacing w:after="0" w:line="240" w:lineRule="auto"/>
+              <w:ind w:firstLine="720"/>
+              <w:contextualSpacing/>
+              <w:rPr>
+                <w:rFonts w:cs="Calibri"/>
+                <w:sz w:val="18"/>
+                <w:szCs w:val="18"/>
+              </w:rPr>
+            </w:pPr>
+            <w:r>
+              <w:rPr>
+                <w:rFonts w:cs="Calibri"/>
+                <w:sz w:val="18"/>
+                <w:szCs w:val="18"/>
+              </w:rPr>
+              <w:t>C++</w:t>
+            </w:r>
+          </w:p>
+          <w:p>
+            <w:pPr>
+              <w:spacing w:after="0" w:line="240" w:lineRule="auto"/>
+              <w:ind w:firstLine="720"/>
+              <w:contextualSpacing/>
+              <w:rPr>
+                <w:rFonts w:cs="Calibri"/>
+                <w:sz w:val="18"/>
+                <w:szCs w:val="18"/>
+              </w:rPr>
+            </w:pPr>
+            <w:r>
+              <w:rPr>
+                <w:rFonts w:cs="Calibri"/>
+                <w:sz w:val="18"/>
+                <w:szCs w:val="18"/>
+              </w:rPr>
+              <w:t>Splunk</w:t>
+            </w:r>
+          </w:p>
+          <w:p>
+            <w:pPr>
+              <w:spacing w:after="0" w:line="240" w:lineRule="auto"/>
+              <w:ind w:firstLine="720"/>
+              <w:contextualSpacing/>
+              <w:rPr>
+                <w:rFonts w:cs="Calibri"/>
+                <w:sz w:val="18"/>
+                <w:szCs w:val="18"/>
+              </w:rPr>
+            </w:pPr>
+            <w:proofErr w:type="spellStart"/>
+            <w:r>
+              <w:rPr>
+                <w:rFonts w:cs="Calibri"/>
+                <w:sz w:val="18"/>
+                <w:szCs w:val="18"/>
+              </w:rPr>
+              <w:t>NewRelic</w:t>
+            </w:r>
+            <w:proofErr w:type="spellEnd"/>
+          </w:p>
+          <w:p>
+            <w:pPr>
+              <w:spacing w:after="0" w:line="240" w:lineRule="auto"/>
+              <w:ind w:firstLine="720"/>
+              <w:contextualSpacing/>
+              <w:rPr>
+                <w:rFonts w:cs="Calibri"/>
+                <w:sz w:val="18"/>
+                <w:szCs w:val="18"/>
+              </w:rPr>
+            </w:pPr>
+            <w:r>
+              <w:rPr>
+                <w:rFonts w:cs="Calibri"/>
+                <w:sz w:val="18"/>
+                <w:szCs w:val="18"/>
+              </w:rPr>
+              <w:t>Perforce</w:t>
+            </w:r>
+          </w:p>
+          <w:p>
+            <w:pPr>
+              <w:spacing w:after="0" w:line="240" w:lineRule="auto"/>
+              <w:ind w:firstLine="720"/>
+              <w:contextualSpacing/>
+              <w:rPr>
+                <w:rFonts w:cs="Calibri"/>
+                <w:sz w:val="18"/>
+                <w:szCs w:val="18"/>
+              </w:rPr>
+            </w:pPr>
+            <w:r>
+              <w:rPr>
+                <w:rFonts w:cs="Calibri"/>
+                <w:sz w:val="18"/>
+                <w:szCs w:val="18"/>
+              </w:rPr>
+              <w:t xml:space="preserve">git </w:t>
+            </w:r>
+          </w:p>
+          <w:p>
+            <w:pPr>
+              <w:spacing w:after="0" w:line="240" w:lineRule="auto"/>
+              <w:ind w:firstLine="720"/>
+              <w:contextualSpacing/>
+              <w:rPr>
+                <w:rFonts w:cs="Calibri"/>
+                <w:sz w:val="18"/>
+                <w:szCs w:val="18"/>
+              </w:rPr>
+            </w:pPr>
+            <w:r>
+              <w:rPr>
+                <w:rFonts w:cs="Calibri"/>
+                <w:sz w:val="18"/>
+                <w:szCs w:val="18"/>
+              </w:rPr>
+              <w:t>GitLab</w:t>
+            </w:r>
+          </w:p>
+          <w:p>
+            <w:pPr>
+              <w:spacing w:after="0" w:line="240" w:lineRule="auto"/>
+              <w:ind w:firstLine="720"/>
+              <w:contextualSpacing/>
+              <w:rPr>
+                <w:rFonts w:cs="Calibri"/>
+                <w:sz w:val="18"/>
+                <w:szCs w:val="18"/>
+              </w:rPr>
+            </w:pPr>
+            <w:proofErr w:type="spellStart"/>
+            <w:r>
+              <w:rPr>
+                <w:rFonts w:cs="Calibri"/>
+                <w:sz w:val="18"/>
+                <w:szCs w:val="18"/>
+              </w:rPr>
+              <w:t>ReviewBoard</w:t>
+            </w:r>
+            <w:proofErr w:type="spellEnd"/>
+          </w:p>
+          <w:p>
+            <w:pPr>
+              <w:spacing w:after="0" w:line="240" w:lineRule="auto"/>
+              <w:ind w:firstLine="720"/>
+              <w:contextualSpacing/>
+              <w:rPr>
+                <w:rFonts w:cs="Calibri"/>
+                <w:sz w:val="18"/>
+                <w:szCs w:val="18"/>
+              </w:rPr>
+            </w:pPr>
+            <w:r>
+              <w:rPr>
+                <w:rFonts w:cs="Calibri"/>
+                <w:sz w:val="18"/>
+                <w:szCs w:val="18"/>
+              </w:rPr>
+              <w:t>Java</w:t>
             </w:r>
           </w:p>
           <w:tbl>
@@ -1946,8 +3342,6 @@
               </w:rPr>
               <w:t xml:space="preserve">      May 2015 – August 2015</w:t>
             </w:r>
-            <w:bookmarkStart w:id="0" w:name="_GoBack"/>
-            <w:bookmarkEnd w:id="0"/>
           </w:p>
         </w:tc>
         <w:tc>
@@ -1987,6 +3381,7 @@
               <w:rPr>
                 <w:rFonts w:cs="Calibri"/>
               </w:rPr>
+              <w:lastRenderedPageBreak/>
               <w:t>May</w:t>
             </w:r>
             <w:r>
@@ -2182,6 +3577,7 @@
           <w:sz w:val="18"/>
           <w:szCs w:val="18"/>
         </w:rPr>
+        <w:lastRenderedPageBreak/>
         <w:t>Unified Alerts Project</w:t>
       </w:r>
     </w:p>
@@ -2228,7 +3624,6 @@
           <w:sz w:val="18"/>
           <w:szCs w:val="18"/>
         </w:rPr>
-        <w:lastRenderedPageBreak/>
         <w:t>Single-page web app using the MEAN (mongoDB, Express, AngularJS, Node.js) stack</w:t>
       </w:r>
     </w:p>
@@ -3926,6 +5321,7 @@
           <w:sz w:val="21"/>
           <w:szCs w:val="21"/>
         </w:rPr>
+        <w:lastRenderedPageBreak/>
         <w:t>Programming Languages: Java</w:t>
       </w:r>
       <w:r>
@@ -4116,7 +5512,6 @@
           <w:sz w:val="21"/>
           <w:szCs w:val="21"/>
         </w:rPr>
-        <w:lastRenderedPageBreak/>
         <w:t xml:space="preserve">IDEs: Eclipse, Unity, </w:t>
       </w:r>
       <w:r>
@@ -5053,6 +6448,11 @@
     </w:p>
     <w:p>
       <w:pPr>
+        <w:pStyle w:val="ListParagraph"/>
+        <w:numPr>
+          <w:ilvl w:val="0"/>
+          <w:numId w:val="22"/>
+        </w:numPr>
         <w:spacing w:line="240" w:lineRule="auto"/>
         <w:rPr>
           <w:rFonts w:cs="Calibri"/>
@@ -5060,65 +6460,96 @@
           <w:szCs w:val="20"/>
         </w:rPr>
       </w:pPr>
+      <w:r>
+        <w:rPr>
+          <w:rFonts w:cs="Calibri"/>
+          <w:sz w:val="20"/>
+          <w:szCs w:val="20"/>
+        </w:rPr>
+        <w:t>React Europe (2018)</w:t>
+      </w:r>
     </w:p>
     <w:p>
       <w:pPr>
-        <w:pStyle w:val="Custom-CategoryTitle"/>
-      </w:pPr>
-      <w:r>
-        <w:t xml:space="preserve">PROJECTS AND TECHNICAL </w:t>
-      </w:r>
-      <w:r>
-        <w:t>SKILLS</w:t>
+        <w:pStyle w:val="ListParagraph"/>
+        <w:numPr>
+          <w:ilvl w:val="0"/>
+          <w:numId w:val="22"/>
+        </w:numPr>
+        <w:spacing w:line="240" w:lineRule="auto"/>
+        <w:rPr>
+          <w:rFonts w:cs="Calibri"/>
+          <w:sz w:val="20"/>
+          <w:szCs w:val="20"/>
+        </w:rPr>
+      </w:pPr>
+      <w:r>
+        <w:rPr>
+          <w:rFonts w:cs="Calibri"/>
+          <w:sz w:val="20"/>
+          <w:szCs w:val="20"/>
+        </w:rPr>
+        <w:t>CppCon (2017)</w:t>
       </w:r>
     </w:p>
     <w:p>
       <w:pPr>
-        <w:spacing w:before="60" w:after="0" w:line="192" w:lineRule="auto"/>
-        <w:rPr>
-          <w:rFonts w:cs="Calibri"/>
-          <w:b/>
-          <w:sz w:val="18"/>
-          <w:szCs w:val="18"/>
-        </w:rPr>
-      </w:pPr>
-      <w:r>
-        <w:rPr>
-          <w:rFonts w:cs="Calibri"/>
-          <w:b/>
-          <w:sz w:val="18"/>
-          <w:szCs w:val="18"/>
-        </w:rPr>
-        <w:t xml:space="preserve">Projects </w:t>
-      </w:r>
-      <w:r>
-        <w:rPr>
-          <w:rFonts w:cs="Calibri"/>
-          <w:b/>
-          <w:sz w:val="18"/>
-          <w:szCs w:val="18"/>
-        </w:rPr>
-        <w:tab/>
-      </w:r>
-      <w:r>
-        <w:rPr>
-          <w:rFonts w:cs="Calibri"/>
-          <w:b/>
-          <w:sz w:val="18"/>
-          <w:szCs w:val="18"/>
-        </w:rPr>
-        <w:tab/>
-      </w:r>
+        <w:spacing w:line="240" w:lineRule="auto"/>
+        <w:rPr>
+          <w:rFonts w:cs="Calibri"/>
+          <w:sz w:val="20"/>
+          <w:szCs w:val="20"/>
+        </w:rPr>
+      </w:pPr>
     </w:p>
     <w:p>
       <w:pPr>
+        <w:pStyle w:val="Custom-CategoryTitle"/>
+      </w:pPr>
+      <w:r>
+        <w:t xml:space="preserve">PROJECTS AND TECHNICAL </w:t>
+      </w:r>
+      <w:r>
+        <w:t>SKILLS</w:t>
+      </w:r>
+    </w:p>
+    <w:p>
+      <w:pPr>
         <w:spacing w:before="60" w:after="0" w:line="192" w:lineRule="auto"/>
         <w:rPr>
           <w:rFonts w:cs="Calibri"/>
-          <w:sz w:val="18"/>
-          <w:szCs w:val="18"/>
-        </w:rPr>
-      </w:pPr>
+          <w:b/>
+          <w:sz w:val="18"/>
+          <w:szCs w:val="18"/>
+        </w:rPr>
+      </w:pPr>
+      <w:r>
+        <w:rPr>
+          <w:rFonts w:cs="Calibri"/>
+          <w:b/>
+          <w:sz w:val="18"/>
+          <w:szCs w:val="18"/>
+        </w:rPr>
+        <w:t xml:space="preserve">Projects </w:t>
+      </w:r>
+      <w:r>
+        <w:rPr>
+          <w:rFonts w:cs="Calibri"/>
+          <w:b/>
+          <w:sz w:val="18"/>
+          <w:szCs w:val="18"/>
+        </w:rPr>
+        <w:tab/>
+      </w:r>
+      <w:r>
+        <w:rPr>
+          <w:rFonts w:cs="Calibri"/>
+          <w:b/>
+          <w:sz w:val="18"/>
+          <w:szCs w:val="18"/>
+        </w:rPr>
+        <w:tab/>
+      </w:r>
       <w:hyperlink r:id="rId11" w:history="1">
         <w:r>
           <w:rPr>
@@ -5135,6 +6566,7 @@
     <w:p>
       <w:pPr>
         <w:spacing w:before="60" w:after="0" w:line="192" w:lineRule="auto"/>
+        <w:ind w:left="720" w:firstLine="720"/>
         <w:rPr>
           <w:rFonts w:asciiTheme="minorHAnsi" w:hAnsiTheme="minorHAnsi" w:cs="Calibri"/>
           <w:sz w:val="18"/>
@@ -5619,6 +7051,7 @@
           <w:szCs w:val="18"/>
         </w:rPr>
       </w:pPr>
+      <w:bookmarkStart w:id="7" w:name="_GoBack"/>
       <w:r>
         <w:rPr>
           <w:rFonts w:cs="Calibri"/>
@@ -5653,6 +7086,7 @@
         </w:rPr>
         <w:t>x86 Assembly, Lisp</w:t>
       </w:r>
+      <w:bookmarkEnd w:id="7"/>
     </w:p>
     <w:p>
       <w:pPr>

</xml_diff>

<commit_message>
added more info to android>apple and bizler
</commit_message>
<xml_diff>
--- a/Resume - full.docx
+++ b/Resume - full.docx
@@ -1622,7 +1622,7 @@
                 <w:sz w:val="18"/>
                 <w:szCs w:val="18"/>
               </w:rPr>
-              <w:t>SCRUM master</w:t>
+              <w:t xml:space="preserve">        Championed security for our team</w:t>
             </w:r>
           </w:p>
           <w:p>
@@ -1642,7 +1642,7 @@
                 <w:sz w:val="18"/>
                 <w:szCs w:val="18"/>
               </w:rPr>
-              <w:t>Key interviewer</w:t>
+              <w:t>Foundational Advisory Board (FAB) member</w:t>
             </w:r>
           </w:p>
           <w:p>
@@ -1662,7 +1662,7 @@
                 <w:sz w:val="18"/>
                 <w:szCs w:val="18"/>
               </w:rPr>
-              <w:t>Mentored another team new to web development</w:t>
+              <w:t xml:space="preserve">         Discussed which technologies and directions Tableau should move in, representing the browser developers</w:t>
             </w:r>
           </w:p>
           <w:p>
@@ -1682,7 +1682,17 @@
                 <w:sz w:val="18"/>
                 <w:szCs w:val="18"/>
               </w:rPr>
-              <w:t>Mentored an intern</w:t>
+              <w:t xml:space="preserve">          </w:t>
+            </w:r>
+            <w:bookmarkStart w:id="5" w:name="_GoBack"/>
+            <w:bookmarkEnd w:id="5"/>
+            <w:r>
+              <w:rPr>
+                <w:rFonts w:cs="Calibri"/>
+                <w:sz w:val="18"/>
+                <w:szCs w:val="18"/>
+              </w:rPr>
+              <w:t>Represented web developers as a FAB member, discussing which technologies to adopt and what Tableau’s infrastructure should be</w:t>
             </w:r>
           </w:p>
           <w:p>
@@ -1702,7 +1712,7 @@
                 <w:sz w:val="18"/>
                 <w:szCs w:val="18"/>
               </w:rPr>
-              <w:t>Added keyboard shortcut platform and shortcuts</w:t>
+              <w:t>SCRUM master</w:t>
             </w:r>
           </w:p>
           <w:p>
@@ -1722,7 +1732,7 @@
                 <w:sz w:val="18"/>
                 <w:szCs w:val="18"/>
               </w:rPr>
-              <w:t>Partnered with several teams to add their shortcuts</w:t>
+              <w:t>Key interviewer</w:t>
             </w:r>
           </w:p>
           <w:p>
@@ -1742,7 +1752,7 @@
                 <w:sz w:val="18"/>
                 <w:szCs w:val="18"/>
               </w:rPr>
-              <w:t>Added 40 shortcuts myself</w:t>
+              <w:t>Mentored another team new to web development</w:t>
             </w:r>
           </w:p>
           <w:p>
@@ -1762,7 +1772,7 @@
                 <w:sz w:val="18"/>
                 <w:szCs w:val="18"/>
               </w:rPr>
-              <w:t>25 additional shortcuts added by other teams</w:t>
+              <w:t>Mentored an intern</w:t>
             </w:r>
           </w:p>
           <w:p>
@@ -1782,7 +1792,7 @@
                 <w:sz w:val="18"/>
                 <w:szCs w:val="18"/>
               </w:rPr>
-              <w:t>Within a few months of release the feature was used tens of thousands of times</w:t>
+              <w:t>Added keyboard shortcut platform and shortcuts</w:t>
             </w:r>
           </w:p>
           <w:p>
@@ -1802,7 +1812,7 @@
                 <w:sz w:val="18"/>
                 <w:szCs w:val="18"/>
               </w:rPr>
-              <w:t>Added telemetry to see how people are using the shortcuts</w:t>
+              <w:t>Partnered with several teams to add their shortcuts</w:t>
             </w:r>
           </w:p>
           <w:p>
@@ -1822,25 +1832,7 @@
                 <w:sz w:val="18"/>
                 <w:szCs w:val="18"/>
               </w:rPr>
-              <w:t>Helped to add Cloud Connectors (</w:t>
-            </w:r>
-            <w:proofErr w:type="spellStart"/>
-            <w:r>
-              <w:rPr>
-                <w:rFonts w:cs="Calibri"/>
-                <w:sz w:val="18"/>
-                <w:szCs w:val="18"/>
-              </w:rPr>
-              <w:t>DropBox</w:t>
-            </w:r>
-            <w:proofErr w:type="spellEnd"/>
-            <w:r>
-              <w:rPr>
-                <w:rFonts w:cs="Calibri"/>
-                <w:sz w:val="18"/>
-                <w:szCs w:val="18"/>
-              </w:rPr>
-              <w:t xml:space="preserve"> and OneDrive) to the web</w:t>
+              <w:t>Added 40 shortcuts myself</w:t>
             </w:r>
           </w:p>
           <w:p>
@@ -1860,7 +1852,7 @@
                 <w:sz w:val="18"/>
                 <w:szCs w:val="18"/>
               </w:rPr>
-              <w:t>Have given several talks to the Browser Client Community</w:t>
+              <w:t>25 additional shortcuts added by other teams</w:t>
             </w:r>
           </w:p>
           <w:p>
@@ -1880,7 +1872,7 @@
                 <w:sz w:val="18"/>
                 <w:szCs w:val="18"/>
               </w:rPr>
-              <w:t>Adding keyboard shortcuts</w:t>
+              <w:t>Within a few months of release the feature was used tens of thousands of times</w:t>
             </w:r>
           </w:p>
           <w:p>
@@ -1900,7 +1892,7 @@
                 <w:sz w:val="18"/>
                 <w:szCs w:val="18"/>
               </w:rPr>
-              <w:t>Security on the web</w:t>
+              <w:t>Added telemetry to see how people are using the shortcuts</w:t>
             </w:r>
           </w:p>
           <w:p>
@@ -1920,7 +1912,25 @@
                 <w:sz w:val="18"/>
                 <w:szCs w:val="18"/>
               </w:rPr>
-              <w:t>Style (planned)</w:t>
+              <w:t>Helped to add Cloud Connectors (</w:t>
+            </w:r>
+            <w:proofErr w:type="spellStart"/>
+            <w:r>
+              <w:rPr>
+                <w:rFonts w:cs="Calibri"/>
+                <w:sz w:val="18"/>
+                <w:szCs w:val="18"/>
+              </w:rPr>
+              <w:t>DropBox</w:t>
+            </w:r>
+            <w:proofErr w:type="spellEnd"/>
+            <w:r>
+              <w:rPr>
+                <w:rFonts w:cs="Calibri"/>
+                <w:sz w:val="18"/>
+                <w:szCs w:val="18"/>
+              </w:rPr>
+              <w:t xml:space="preserve"> and OneDrive) to the web</w:t>
             </w:r>
           </w:p>
           <w:p>
@@ -1940,7 +1950,7 @@
                 <w:sz w:val="18"/>
                 <w:szCs w:val="18"/>
               </w:rPr>
-              <w:t>Service Workers (planned)</w:t>
+              <w:t>Have given several talks to the Browser Client Community</w:t>
             </w:r>
           </w:p>
           <w:p>
@@ -1960,7 +1970,7 @@
                 <w:sz w:val="18"/>
                 <w:szCs w:val="18"/>
               </w:rPr>
-              <w:t>Wrote scripts to auto-format our codebase to follow our style guidelines</w:t>
+              <w:t>Adding keyboard shortcuts</w:t>
             </w:r>
           </w:p>
           <w:p>
@@ -1981,7 +1991,7 @@
                 <w:szCs w:val="18"/>
               </w:rPr>
               <w:lastRenderedPageBreak/>
-              <w:t>Attended CppCon</w:t>
+              <w:t>Security on the web</w:t>
             </w:r>
           </w:p>
           <w:p>
@@ -2001,7 +2011,7 @@
                 <w:sz w:val="18"/>
                 <w:szCs w:val="18"/>
               </w:rPr>
-              <w:t>Attended React Europe</w:t>
+              <w:t>Style (planned)</w:t>
             </w:r>
           </w:p>
           <w:p>
@@ -2021,7 +2031,7 @@
                 <w:sz w:val="18"/>
                 <w:szCs w:val="18"/>
               </w:rPr>
-              <w:t>Built published datasources description</w:t>
+              <w:t>Service Workers (planned)</w:t>
             </w:r>
           </w:p>
           <w:p>
@@ -2041,7 +2051,7 @@
                 <w:sz w:val="18"/>
                 <w:szCs w:val="18"/>
               </w:rPr>
-              <w:t>Filed the most bugs in the company</w:t>
+              <w:t>Wrote scripts to auto-format our codebase to follow our style guidelines</w:t>
             </w:r>
           </w:p>
           <w:p>
@@ -2061,7 +2071,7 @@
                 <w:sz w:val="18"/>
                 <w:szCs w:val="18"/>
               </w:rPr>
-              <w:t>Chrome as new tab extension</w:t>
+              <w:t>Attended CppCon</w:t>
             </w:r>
           </w:p>
           <w:p>
@@ -2081,7 +2091,7 @@
                 <w:sz w:val="18"/>
                 <w:szCs w:val="18"/>
               </w:rPr>
-              <w:t>Added service workers</w:t>
+              <w:t>Attended React Europe</w:t>
             </w:r>
           </w:p>
           <w:p>
@@ -2101,7 +2111,7 @@
                 <w:sz w:val="18"/>
                 <w:szCs w:val="18"/>
               </w:rPr>
-              <w:t>Added app manifest</w:t>
+              <w:t>Built published datasources description</w:t>
             </w:r>
           </w:p>
           <w:p>
@@ -2121,7 +2131,7 @@
                 <w:sz w:val="18"/>
                 <w:szCs w:val="18"/>
               </w:rPr>
-              <w:t>Have written automation tests</w:t>
+              <w:t>Filed the most bugs in the company</w:t>
             </w:r>
           </w:p>
           <w:p>
@@ -2141,7 +2151,7 @@
                 <w:sz w:val="18"/>
                 <w:szCs w:val="18"/>
               </w:rPr>
-              <w:t>Created visualization for every command and network request made to make tracking user’s usages and error rates more accurately</w:t>
+              <w:t>Chrome as new tab extension</w:t>
             </w:r>
           </w:p>
           <w:p>
@@ -2161,7 +2171,7 @@
                 <w:sz w:val="18"/>
                 <w:szCs w:val="18"/>
               </w:rPr>
-              <w:t>Upon publishing a reviewing, take the changes, apply to another server, start the server, update the review with a link</w:t>
+              <w:t>Added service workers</w:t>
             </w:r>
           </w:p>
           <w:p>
@@ -2181,7 +2191,7 @@
                 <w:sz w:val="18"/>
                 <w:szCs w:val="18"/>
               </w:rPr>
-              <w:t>Interviewed a few dozen customers to better understand how they used the web and how to prioritize our feature building</w:t>
+              <w:t>Added app manifest</w:t>
             </w:r>
           </w:p>
           <w:p>
@@ -2201,7 +2211,7 @@
                 <w:sz w:val="18"/>
                 <w:szCs w:val="18"/>
               </w:rPr>
-              <w:t>Partnered with Data Move to the Web to enable many data related features</w:t>
+              <w:t>Have written automation tests</w:t>
             </w:r>
           </w:p>
           <w:p>
@@ -2221,7 +2231,7 @@
                 <w:sz w:val="18"/>
                 <w:szCs w:val="18"/>
               </w:rPr>
-              <w:t>Added the ability to connect to 27 key datasources, generalized so that most new datasources will also require no extra work</w:t>
+              <w:t>Created visualization for every command and network request made to make tracking user’s usages and error rates more accurately</w:t>
             </w:r>
           </w:p>
           <w:p>
@@ -2241,7 +2251,7 @@
                 <w:sz w:val="18"/>
                 <w:szCs w:val="18"/>
               </w:rPr>
-              <w:t>Developed feature unblocking 8 figure contracts</w:t>
+              <w:t>Upon publishing a reviewing, take the changes, apply to another server, start the server, update the review with a link</w:t>
             </w:r>
           </w:p>
           <w:p>
@@ -2261,7 +2271,7 @@
                 <w:sz w:val="18"/>
                 <w:szCs w:val="18"/>
               </w:rPr>
-              <w:t>#1 release highlight</w:t>
+              <w:t>Interviewed a few dozen customers to better understand how they used the web and how to prioritize our feature building</w:t>
             </w:r>
           </w:p>
           <w:p>
@@ -2281,7 +2291,7 @@
                 <w:sz w:val="18"/>
                 <w:szCs w:val="18"/>
               </w:rPr>
-              <w:t>Partnered with the Maestro (Tableau Prep), Connectivity and Data Move to the Web teams to make my work reusable/shareable across all of our products</w:t>
+              <w:t>Partnered with Data Move to the Web to enable many data related features</w:t>
             </w:r>
           </w:p>
           <w:p>
@@ -2295,8 +2305,88 @@
                 <w:szCs w:val="18"/>
               </w:rPr>
             </w:pPr>
-            <w:bookmarkStart w:id="5" w:name="OLE_LINK8"/>
-            <w:bookmarkStart w:id="6" w:name="OLE_LINK9"/>
+            <w:r>
+              <w:rPr>
+                <w:rFonts w:cs="Calibri"/>
+                <w:sz w:val="18"/>
+                <w:szCs w:val="18"/>
+              </w:rPr>
+              <w:t>Added the ability to connect to 27 key datasources, generalized so that most new datasources will also require no extra work</w:t>
+            </w:r>
+          </w:p>
+          <w:p>
+            <w:pPr>
+              <w:spacing w:after="0" w:line="240" w:lineRule="auto"/>
+              <w:ind w:firstLine="720"/>
+              <w:contextualSpacing/>
+              <w:rPr>
+                <w:rFonts w:cs="Calibri"/>
+                <w:sz w:val="18"/>
+                <w:szCs w:val="18"/>
+              </w:rPr>
+            </w:pPr>
+            <w:r>
+              <w:rPr>
+                <w:rFonts w:cs="Calibri"/>
+                <w:sz w:val="18"/>
+                <w:szCs w:val="18"/>
+              </w:rPr>
+              <w:t>Developed feature unblocking 8 figure contracts</w:t>
+            </w:r>
+          </w:p>
+          <w:p>
+            <w:pPr>
+              <w:spacing w:after="0" w:line="240" w:lineRule="auto"/>
+              <w:ind w:firstLine="720"/>
+              <w:contextualSpacing/>
+              <w:rPr>
+                <w:rFonts w:cs="Calibri"/>
+                <w:sz w:val="18"/>
+                <w:szCs w:val="18"/>
+              </w:rPr>
+            </w:pPr>
+            <w:r>
+              <w:rPr>
+                <w:rFonts w:cs="Calibri"/>
+                <w:sz w:val="18"/>
+                <w:szCs w:val="18"/>
+              </w:rPr>
+              <w:t>#1 release highlight</w:t>
+            </w:r>
+          </w:p>
+          <w:p>
+            <w:pPr>
+              <w:spacing w:after="0" w:line="240" w:lineRule="auto"/>
+              <w:ind w:firstLine="720"/>
+              <w:contextualSpacing/>
+              <w:rPr>
+                <w:rFonts w:cs="Calibri"/>
+                <w:sz w:val="18"/>
+                <w:szCs w:val="18"/>
+              </w:rPr>
+            </w:pPr>
+            <w:r>
+              <w:rPr>
+                <w:rFonts w:cs="Calibri"/>
+                <w:sz w:val="18"/>
+                <w:szCs w:val="18"/>
+              </w:rPr>
+              <w:t>Partnered with the Maestro (Tableau Prep), Connectivity and Data Move to the Web teams to make my work reusable/shareable across all of our products</w:t>
+            </w:r>
+          </w:p>
+          <w:p>
+            <w:pPr>
+              <w:spacing w:after="0" w:line="240" w:lineRule="auto"/>
+              <w:ind w:firstLine="720"/>
+              <w:contextualSpacing/>
+              <w:rPr>
+                <w:rFonts w:cs="Calibri"/>
+                <w:sz w:val="18"/>
+                <w:szCs w:val="18"/>
+              </w:rPr>
+            </w:pPr>
+            <w:bookmarkStart w:id="6" w:name="OLE_LINK8"/>
+            <w:bookmarkStart w:id="7" w:name="OLE_LINK9"/>
             <w:r>
               <w:rPr>
                 <w:rFonts w:cs="Calibri"/>
@@ -2306,8 +2396,60 @@
               <w:t>Found and filed 624 unique defects in the first two years of working at Tableau</w:t>
             </w:r>
           </w:p>
-          <w:bookmarkEnd w:id="5"/>
+          <w:p>
+            <w:pPr>
+              <w:spacing w:after="0" w:line="240" w:lineRule="auto"/>
+              <w:ind w:firstLine="720"/>
+              <w:contextualSpacing/>
+              <w:rPr>
+                <w:rFonts w:cs="Calibri"/>
+                <w:sz w:val="18"/>
+                <w:szCs w:val="18"/>
+              </w:rPr>
+            </w:pPr>
+            <w:r>
+              <w:rPr>
+                <w:rFonts w:cs="Calibri"/>
+                <w:sz w:val="18"/>
+                <w:szCs w:val="18"/>
+              </w:rPr>
+              <w:t xml:space="preserve">Modified </w:t>
+            </w:r>
+            <w:r>
+              <w:rPr>
+                <w:rFonts w:cs="Calibri"/>
+                <w:sz w:val="18"/>
+                <w:szCs w:val="18"/>
+              </w:rPr>
+              <w:t>1,403 files</w:t>
+            </w:r>
+            <w:r>
+              <w:rPr>
+                <w:rFonts w:cs="Calibri"/>
+                <w:sz w:val="18"/>
+                <w:szCs w:val="18"/>
+              </w:rPr>
+              <w:t xml:space="preserve"> in the first two years of working at Tableau (the most on the team, top ten </w:t>
+            </w:r>
+            <w:r>
+              <w:rPr>
+                <w:rFonts w:cs="Calibri"/>
+                <w:sz w:val="18"/>
+                <w:szCs w:val="18"/>
+              </w:rPr>
+              <w:t xml:space="preserve">browser dev modifications </w:t>
+            </w:r>
+            <w:r>
+              <w:rPr>
+                <w:rFonts w:cs="Calibri"/>
+                <w:sz w:val="18"/>
+                <w:szCs w:val="18"/>
+              </w:rPr>
+              <w:t>in the company)</w:t>
+            </w:r>
+          </w:p>
           <w:bookmarkEnd w:id="6"/>
+          <w:bookmarkEnd w:id="7"/>
           <w:p>
             <w:pPr>
               <w:spacing w:after="0" w:line="240" w:lineRule="auto"/>
@@ -3183,8 +3325,7 @@
                 <w:sz w:val="18"/>
                 <w:szCs w:val="18"/>
               </w:rPr>
-              <w:tab/>
-              <w:t>Lead backend developer, technology expert and SCRUM master for a team of four</w:t>
+              <w:t>Lead developer, technology expert and Scrum Master for a company of five people</w:t>
             </w:r>
           </w:p>
           <w:p>
@@ -3204,8 +3345,47 @@
                 <w:sz w:val="18"/>
                 <w:szCs w:val="18"/>
               </w:rPr>
-              <w:tab/>
-              <w:t>Created a cross platform RESTful API (consumed by Android, iOS and Web)</w:t>
+              <w:t>Decided which technologies to use for our applications such as Azure, ElasticSearch, Docker, TypeScript, Mocha and JSDoc</w:t>
+            </w:r>
+          </w:p>
+          <w:p>
+            <w:pPr>
+              <w:spacing w:after="0" w:line="240" w:lineRule="auto"/>
+              <w:ind w:firstLine="720"/>
+              <w:contextualSpacing/>
+              <w:rPr>
+                <w:rFonts w:cs="Calibri"/>
+                <w:sz w:val="18"/>
+                <w:szCs w:val="18"/>
+              </w:rPr>
+            </w:pPr>
+            <w:r>
+              <w:rPr>
+                <w:rFonts w:cs="Calibri"/>
+                <w:sz w:val="18"/>
+                <w:szCs w:val="18"/>
+              </w:rPr>
+              <w:t>Implemented a cross platform RESTful API using MongoDB, Express, AngularJS and Node.js (MEAN)</w:t>
+            </w:r>
+          </w:p>
+          <w:p>
+            <w:pPr>
+              <w:spacing w:after="0" w:line="240" w:lineRule="auto"/>
+              <w:ind w:firstLine="720"/>
+              <w:contextualSpacing/>
+              <w:rPr>
+                <w:rFonts w:cs="Calibri"/>
+                <w:sz w:val="18"/>
+                <w:szCs w:val="18"/>
+              </w:rPr>
+            </w:pPr>
+            <w:r>
+              <w:rPr>
+                <w:rFonts w:cs="Calibri"/>
+                <w:sz w:val="18"/>
+                <w:szCs w:val="18"/>
+              </w:rPr>
+              <w:t>Designed the mobile and web applications user experience, flows and desired features</w:t>
             </w:r>
           </w:p>
           <w:p>
@@ -3219,42 +3399,6 @@
                 <w:szCs w:val="18"/>
               </w:rPr>
             </w:pPr>
-            <w:r>
-              <w:rPr>
-                <w:rFonts w:cs="Calibri"/>
-                <w:sz w:val="18"/>
-                <w:szCs w:val="18"/>
-              </w:rPr>
-              <w:t>Using the MEAN (MongoDB, Express, AngularJS, Node.js) stack</w:t>
-            </w:r>
-          </w:p>
-          <w:p>
-            <w:pPr>
-              <w:spacing w:after="0" w:line="240" w:lineRule="auto"/>
-              <w:ind w:left="720" w:firstLine="720"/>
-              <w:contextualSpacing/>
-              <w:rPr>
-                <w:rFonts w:cs="Calibri"/>
-                <w:sz w:val="18"/>
-                <w:szCs w:val="18"/>
-              </w:rPr>
-            </w:pPr>
-            <w:r>
-              <w:rPr>
-                <w:rFonts w:cs="Calibri"/>
-                <w:sz w:val="18"/>
-                <w:szCs w:val="18"/>
-              </w:rPr>
-              <w:t>End-to-end invo</w:t>
-            </w:r>
-            <w:r>
-              <w:rPr>
-                <w:rFonts w:cs="Calibri"/>
-                <w:sz w:val="18"/>
-                <w:szCs w:val="18"/>
-              </w:rPr>
-              <w:t>lvement of product development</w:t>
-            </w:r>
           </w:p>
           <w:p>
             <w:pPr>
@@ -3286,6 +3430,7 @@
                 <w:rFonts w:cs="Calibri"/>
                 <w:b/>
               </w:rPr>
+              <w:lastRenderedPageBreak/>
               <w:t>eBay</w:t>
             </w:r>
             <w:r>
@@ -3432,6 +3577,7 @@
           <w:sz w:val="20"/>
           <w:szCs w:val="20"/>
         </w:rPr>
+        <w:lastRenderedPageBreak/>
         <w:t>Architect Intern</w:t>
       </w:r>
     </w:p>
@@ -3577,7 +3723,6 @@
           <w:sz w:val="18"/>
           <w:szCs w:val="18"/>
         </w:rPr>
-        <w:lastRenderedPageBreak/>
         <w:t>Unified Alerts Project</w:t>
       </w:r>
     </w:p>
@@ -4599,23 +4744,7 @@
           <w:sz w:val="21"/>
           <w:szCs w:val="21"/>
         </w:rPr>
-        <w:t>e</w:t>
-      </w:r>
-      <w:r>
-        <w:rPr>
-          <w:rFonts w:cs="Calibri"/>
-          <w:sz w:val="21"/>
-          <w:szCs w:val="21"/>
-        </w:rPr>
-        <w:t>a</w:t>
-      </w:r>
-      <w:r>
-        <w:rPr>
-          <w:rFonts w:cs="Calibri"/>
-          <w:sz w:val="21"/>
-          <w:szCs w:val="21"/>
-        </w:rPr>
-        <w:t xml:space="preserve">d </w:t>
+        <w:t xml:space="preserve">ed </w:t>
       </w:r>
       <w:r>
         <w:rPr>
@@ -5149,6 +5278,7 @@
           <w:rFonts w:cs="Calibri"/>
           <w:b/>
         </w:rPr>
+        <w:lastRenderedPageBreak/>
         <w:t>Customer Service Clerk</w:t>
       </w:r>
     </w:p>
@@ -5321,7 +5451,6 @@
           <w:sz w:val="21"/>
           <w:szCs w:val="21"/>
         </w:rPr>
-        <w:lastRenderedPageBreak/>
         <w:t>Programming Languages: Java</w:t>
       </w:r>
       <w:r>
@@ -7051,7 +7180,6 @@
           <w:szCs w:val="18"/>
         </w:rPr>
       </w:pPr>
-      <w:bookmarkStart w:id="7" w:name="_GoBack"/>
       <w:r>
         <w:rPr>
           <w:rFonts w:cs="Calibri"/>
@@ -7086,7 +7214,6 @@
         </w:rPr>
         <w:t>x86 Assembly, Lisp</w:t>
       </w:r>
-      <w:bookmarkEnd w:id="7"/>
     </w:p>
     <w:p>
       <w:pPr>
@@ -7293,6 +7420,7 @@
           <w:sz w:val="18"/>
           <w:szCs w:val="18"/>
         </w:rPr>
+        <w:lastRenderedPageBreak/>
         <w:t>Methodologies</w:t>
       </w:r>
       <w:r>

</xml_diff>

<commit_message>
added senior software engineer position
</commit_message>
<xml_diff>
--- a/Resume - full.docx
+++ b/Resume - full.docx
@@ -673,7 +673,7 @@
       </w:tblPr>
       <w:tblGrid>
         <w:gridCol w:w="10833"/>
-        <w:gridCol w:w="737"/>
+        <w:gridCol w:w="121"/>
       </w:tblGrid>
       <w:tr>
         <w:trPr>
@@ -846,6 +846,1249 @@
                 <w:sz w:val="20"/>
                 <w:szCs w:val="20"/>
               </w:rPr>
+              <w:t>Senior Software Engineer</w:t>
+            </w:r>
+          </w:p>
+          <w:p>
+            <w:pPr>
+              <w:tabs>
+                <w:tab w:val="left" w:pos="720"/>
+                <w:tab w:val="left" w:pos="1440"/>
+                <w:tab w:val="left" w:pos="2160"/>
+                <w:tab w:val="left" w:pos="2880"/>
+                <w:tab w:val="left" w:pos="3600"/>
+                <w:tab w:val="left" w:pos="4320"/>
+                <w:tab w:val="left" w:pos="5040"/>
+                <w:tab w:val="left" w:pos="5760"/>
+                <w:tab w:val="left" w:pos="6480"/>
+                <w:tab w:val="left" w:pos="7200"/>
+                <w:tab w:val="left" w:pos="7920"/>
+                <w:tab w:val="left" w:pos="8640"/>
+                <w:tab w:val="left" w:pos="9360"/>
+                <w:tab w:val="left" w:pos="10080"/>
+                <w:tab w:val="right" w:pos="10800"/>
+              </w:tabs>
+              <w:spacing w:after="0" w:line="192" w:lineRule="auto"/>
+              <w:rPr>
+                <w:rFonts w:cs="Calibri"/>
+                <w:sz w:val="20"/>
+                <w:szCs w:val="20"/>
+              </w:rPr>
+            </w:pPr>
+            <w:r>
+              <w:rPr>
+                <w:rFonts w:cs="Calibri"/>
+                <w:sz w:val="20"/>
+                <w:szCs w:val="20"/>
+              </w:rPr>
+              <w:t xml:space="preserve">                Move to the Web Team</w:t>
+            </w:r>
+          </w:p>
+          <w:p>
+            <w:pPr>
+              <w:tabs>
+                <w:tab w:val="left" w:pos="720"/>
+                <w:tab w:val="left" w:pos="1440"/>
+                <w:tab w:val="left" w:pos="2160"/>
+                <w:tab w:val="left" w:pos="2880"/>
+                <w:tab w:val="left" w:pos="3600"/>
+                <w:tab w:val="left" w:pos="4320"/>
+                <w:tab w:val="left" w:pos="5040"/>
+                <w:tab w:val="left" w:pos="5760"/>
+                <w:tab w:val="left" w:pos="6480"/>
+                <w:tab w:val="left" w:pos="7200"/>
+                <w:tab w:val="left" w:pos="7920"/>
+                <w:tab w:val="left" w:pos="8640"/>
+                <w:tab w:val="left" w:pos="9360"/>
+                <w:tab w:val="left" w:pos="10080"/>
+                <w:tab w:val="right" w:pos="10800"/>
+              </w:tabs>
+              <w:spacing w:after="0" w:line="192" w:lineRule="auto"/>
+              <w:rPr>
+                <w:rFonts w:cs="Calibri"/>
+                <w:sz w:val="20"/>
+                <w:szCs w:val="20"/>
+              </w:rPr>
+            </w:pPr>
+            <w:r>
+              <w:rPr>
+                <w:rFonts w:cs="Calibri"/>
+                <w:sz w:val="20"/>
+                <w:szCs w:val="20"/>
+              </w:rPr>
+              <w:t xml:space="preserve">                                Full stack web developer</w:t>
+            </w:r>
+          </w:p>
+          <w:p>
+            <w:pPr>
+              <w:tabs>
+                <w:tab w:val="left" w:pos="720"/>
+                <w:tab w:val="left" w:pos="1440"/>
+                <w:tab w:val="left" w:pos="2160"/>
+                <w:tab w:val="left" w:pos="2880"/>
+                <w:tab w:val="left" w:pos="3600"/>
+                <w:tab w:val="left" w:pos="4320"/>
+                <w:tab w:val="left" w:pos="5040"/>
+                <w:tab w:val="left" w:pos="5760"/>
+                <w:tab w:val="left" w:pos="6480"/>
+                <w:tab w:val="left" w:pos="7200"/>
+                <w:tab w:val="left" w:pos="7920"/>
+                <w:tab w:val="left" w:pos="8640"/>
+                <w:tab w:val="left" w:pos="9360"/>
+                <w:tab w:val="left" w:pos="10080"/>
+                <w:tab w:val="right" w:pos="10800"/>
+              </w:tabs>
+              <w:spacing w:after="0" w:line="192" w:lineRule="auto"/>
+              <w:rPr>
+                <w:rFonts w:cs="Calibri"/>
+                <w:sz w:val="20"/>
+                <w:szCs w:val="20"/>
+              </w:rPr>
+            </w:pPr>
+            <w:r>
+              <w:rPr>
+                <w:rFonts w:cs="Calibri"/>
+                <w:sz w:val="20"/>
+                <w:szCs w:val="20"/>
+              </w:rPr>
+              <w:t xml:space="preserve">                                Browser Community of Practice Member (3/1/19 – present)</w:t>
+            </w:r>
+          </w:p>
+          <w:p>
+            <w:pPr>
+              <w:tabs>
+                <w:tab w:val="left" w:pos="720"/>
+                <w:tab w:val="left" w:pos="1440"/>
+                <w:tab w:val="left" w:pos="2160"/>
+                <w:tab w:val="left" w:pos="2880"/>
+                <w:tab w:val="left" w:pos="3600"/>
+                <w:tab w:val="left" w:pos="4320"/>
+                <w:tab w:val="left" w:pos="5040"/>
+                <w:tab w:val="left" w:pos="5760"/>
+                <w:tab w:val="left" w:pos="6480"/>
+                <w:tab w:val="left" w:pos="7200"/>
+                <w:tab w:val="left" w:pos="7920"/>
+                <w:tab w:val="left" w:pos="8640"/>
+                <w:tab w:val="left" w:pos="9360"/>
+                <w:tab w:val="left" w:pos="10080"/>
+                <w:tab w:val="right" w:pos="10800"/>
+              </w:tabs>
+              <w:spacing w:after="0" w:line="192" w:lineRule="auto"/>
+              <w:rPr>
+                <w:rFonts w:cs="Calibri"/>
+                <w:sz w:val="20"/>
+                <w:szCs w:val="20"/>
+              </w:rPr>
+            </w:pPr>
+            <w:r>
+              <w:rPr>
+                <w:rFonts w:cs="Calibri"/>
+                <w:sz w:val="20"/>
+                <w:szCs w:val="20"/>
+              </w:rPr>
+              <w:t xml:space="preserve">                                Browser Community of Practice Driver (</w:t>
+            </w:r>
+            <w:r>
+              <w:rPr>
+                <w:rFonts w:cs="Calibri"/>
+                <w:sz w:val="20"/>
+                <w:szCs w:val="20"/>
+              </w:rPr>
+              <w:t>3/15/19 – present)</w:t>
+            </w:r>
+          </w:p>
+          <w:p>
+            <w:pPr>
+              <w:tabs>
+                <w:tab w:val="left" w:pos="720"/>
+                <w:tab w:val="left" w:pos="1440"/>
+                <w:tab w:val="left" w:pos="2160"/>
+                <w:tab w:val="left" w:pos="2880"/>
+                <w:tab w:val="left" w:pos="3600"/>
+                <w:tab w:val="left" w:pos="4320"/>
+                <w:tab w:val="left" w:pos="5040"/>
+                <w:tab w:val="left" w:pos="5760"/>
+                <w:tab w:val="left" w:pos="6480"/>
+                <w:tab w:val="left" w:pos="7200"/>
+                <w:tab w:val="left" w:pos="7920"/>
+                <w:tab w:val="left" w:pos="8640"/>
+                <w:tab w:val="left" w:pos="9360"/>
+                <w:tab w:val="left" w:pos="10080"/>
+                <w:tab w:val="right" w:pos="10800"/>
+              </w:tabs>
+              <w:spacing w:after="0" w:line="192" w:lineRule="auto"/>
+              <w:rPr>
+                <w:rFonts w:cs="Calibri"/>
+                <w:sz w:val="20"/>
+                <w:szCs w:val="20"/>
+              </w:rPr>
+            </w:pPr>
+            <w:r>
+              <w:rPr>
+                <w:rFonts w:cs="Calibri"/>
+                <w:sz w:val="20"/>
+                <w:szCs w:val="20"/>
+              </w:rPr>
+              <w:t xml:space="preserve">                                Scrum Master (4/2/18 – 6/10/19)</w:t>
+            </w:r>
+          </w:p>
+          <w:p>
+            <w:pPr>
+              <w:tabs>
+                <w:tab w:val="left" w:pos="720"/>
+                <w:tab w:val="left" w:pos="1440"/>
+                <w:tab w:val="left" w:pos="2160"/>
+                <w:tab w:val="left" w:pos="2880"/>
+                <w:tab w:val="left" w:pos="3600"/>
+                <w:tab w:val="left" w:pos="4320"/>
+                <w:tab w:val="left" w:pos="5040"/>
+                <w:tab w:val="left" w:pos="5760"/>
+                <w:tab w:val="left" w:pos="6480"/>
+                <w:tab w:val="left" w:pos="7200"/>
+                <w:tab w:val="left" w:pos="7920"/>
+                <w:tab w:val="left" w:pos="8640"/>
+                <w:tab w:val="left" w:pos="9360"/>
+                <w:tab w:val="left" w:pos="10080"/>
+                <w:tab w:val="right" w:pos="10800"/>
+              </w:tabs>
+              <w:spacing w:after="0" w:line="192" w:lineRule="auto"/>
+              <w:rPr>
+                <w:rFonts w:cs="Calibri"/>
+                <w:sz w:val="20"/>
+                <w:szCs w:val="20"/>
+              </w:rPr>
+            </w:pPr>
+            <w:r>
+              <w:rPr>
+                <w:rFonts w:cs="Calibri"/>
+                <w:sz w:val="20"/>
+                <w:szCs w:val="20"/>
+              </w:rPr>
+              <w:t xml:space="preserve">                                Security Champion (1/1/18 – present)</w:t>
+            </w:r>
+          </w:p>
+          <w:p>
+            <w:pPr>
+              <w:tabs>
+                <w:tab w:val="left" w:pos="720"/>
+                <w:tab w:val="left" w:pos="1440"/>
+                <w:tab w:val="left" w:pos="2160"/>
+                <w:tab w:val="left" w:pos="2880"/>
+                <w:tab w:val="left" w:pos="3600"/>
+                <w:tab w:val="left" w:pos="4320"/>
+                <w:tab w:val="left" w:pos="5040"/>
+                <w:tab w:val="left" w:pos="5760"/>
+                <w:tab w:val="left" w:pos="6480"/>
+                <w:tab w:val="left" w:pos="7200"/>
+                <w:tab w:val="left" w:pos="7920"/>
+                <w:tab w:val="left" w:pos="8640"/>
+                <w:tab w:val="left" w:pos="9360"/>
+                <w:tab w:val="left" w:pos="10080"/>
+                <w:tab w:val="right" w:pos="10800"/>
+              </w:tabs>
+              <w:spacing w:after="0" w:line="192" w:lineRule="auto"/>
+              <w:rPr>
+                <w:rFonts w:cs="Calibri"/>
+                <w:sz w:val="20"/>
+                <w:szCs w:val="20"/>
+              </w:rPr>
+            </w:pPr>
+            <w:r>
+              <w:rPr>
+                <w:rFonts w:cs="Calibri"/>
+                <w:sz w:val="20"/>
+                <w:szCs w:val="20"/>
+              </w:rPr>
+              <w:t xml:space="preserve">                                Foundational Advisory Board Member (1/1/18 – 6/10/19)</w:t>
+            </w:r>
+          </w:p>
+          <w:p>
+            <w:pPr>
+              <w:tabs>
+                <w:tab w:val="left" w:pos="720"/>
+                <w:tab w:val="left" w:pos="1440"/>
+                <w:tab w:val="left" w:pos="2160"/>
+                <w:tab w:val="left" w:pos="2880"/>
+                <w:tab w:val="left" w:pos="3600"/>
+                <w:tab w:val="left" w:pos="4320"/>
+                <w:tab w:val="left" w:pos="5040"/>
+                <w:tab w:val="left" w:pos="5760"/>
+                <w:tab w:val="left" w:pos="6480"/>
+                <w:tab w:val="left" w:pos="7200"/>
+                <w:tab w:val="left" w:pos="7920"/>
+                <w:tab w:val="left" w:pos="8640"/>
+                <w:tab w:val="left" w:pos="9360"/>
+                <w:tab w:val="left" w:pos="10080"/>
+                <w:tab w:val="right" w:pos="10800"/>
+              </w:tabs>
+              <w:spacing w:after="0" w:line="192" w:lineRule="auto"/>
+              <w:rPr>
+                <w:rFonts w:cs="Calibri"/>
+                <w:sz w:val="20"/>
+                <w:szCs w:val="20"/>
+              </w:rPr>
+            </w:pPr>
+            <w:r>
+              <w:rPr>
+                <w:rFonts w:cs="Calibri"/>
+                <w:sz w:val="20"/>
+                <w:szCs w:val="20"/>
+              </w:rPr>
+              <w:t xml:space="preserve">                                Currently mentoring intern for the team</w:t>
+            </w:r>
+          </w:p>
+          <w:p>
+            <w:pPr>
+              <w:tabs>
+                <w:tab w:val="left" w:pos="720"/>
+                <w:tab w:val="left" w:pos="1440"/>
+                <w:tab w:val="left" w:pos="2160"/>
+                <w:tab w:val="left" w:pos="2880"/>
+                <w:tab w:val="left" w:pos="3600"/>
+                <w:tab w:val="left" w:pos="4320"/>
+                <w:tab w:val="left" w:pos="5040"/>
+                <w:tab w:val="left" w:pos="5760"/>
+                <w:tab w:val="left" w:pos="6480"/>
+                <w:tab w:val="left" w:pos="7200"/>
+                <w:tab w:val="left" w:pos="7920"/>
+                <w:tab w:val="left" w:pos="8640"/>
+                <w:tab w:val="left" w:pos="9360"/>
+                <w:tab w:val="left" w:pos="10080"/>
+                <w:tab w:val="right" w:pos="10800"/>
+              </w:tabs>
+              <w:spacing w:after="0" w:line="192" w:lineRule="auto"/>
+              <w:rPr>
+                <w:rFonts w:cs="Calibri"/>
+                <w:sz w:val="20"/>
+                <w:szCs w:val="20"/>
+              </w:rPr>
+            </w:pPr>
+            <w:r>
+              <w:rPr>
+                <w:rFonts w:cs="Calibri"/>
+                <w:sz w:val="20"/>
+                <w:szCs w:val="20"/>
+              </w:rPr>
+              <w:t xml:space="preserve">                                Working on performance related projects</w:t>
+            </w:r>
+          </w:p>
+          <w:p>
+            <w:pPr>
+              <w:tabs>
+                <w:tab w:val="left" w:pos="720"/>
+                <w:tab w:val="left" w:pos="1440"/>
+                <w:tab w:val="left" w:pos="2160"/>
+                <w:tab w:val="left" w:pos="2880"/>
+                <w:tab w:val="left" w:pos="3600"/>
+                <w:tab w:val="left" w:pos="4320"/>
+                <w:tab w:val="left" w:pos="5040"/>
+                <w:tab w:val="left" w:pos="5760"/>
+                <w:tab w:val="left" w:pos="6480"/>
+                <w:tab w:val="left" w:pos="7200"/>
+                <w:tab w:val="left" w:pos="7920"/>
+                <w:tab w:val="left" w:pos="8640"/>
+                <w:tab w:val="left" w:pos="9360"/>
+                <w:tab w:val="left" w:pos="10080"/>
+                <w:tab w:val="right" w:pos="10800"/>
+              </w:tabs>
+              <w:spacing w:after="0" w:line="192" w:lineRule="auto"/>
+              <w:rPr>
+                <w:rFonts w:cs="Calibri"/>
+                <w:sz w:val="20"/>
+                <w:szCs w:val="20"/>
+              </w:rPr>
+            </w:pPr>
+            <w:r>
+              <w:rPr>
+                <w:rFonts w:cs="Calibri"/>
+                <w:sz w:val="20"/>
+                <w:szCs w:val="20"/>
+              </w:rPr>
+              <w:t xml:space="preserve">                                Created wiki for starting on the web</w:t>
+            </w:r>
+          </w:p>
+          <w:p>
+            <w:pPr>
+              <w:tabs>
+                <w:tab w:val="left" w:pos="720"/>
+                <w:tab w:val="left" w:pos="1440"/>
+                <w:tab w:val="left" w:pos="2160"/>
+                <w:tab w:val="left" w:pos="2880"/>
+                <w:tab w:val="left" w:pos="3600"/>
+                <w:tab w:val="left" w:pos="4320"/>
+                <w:tab w:val="left" w:pos="5040"/>
+                <w:tab w:val="left" w:pos="5760"/>
+                <w:tab w:val="left" w:pos="6480"/>
+                <w:tab w:val="left" w:pos="7200"/>
+                <w:tab w:val="left" w:pos="7920"/>
+                <w:tab w:val="left" w:pos="8640"/>
+                <w:tab w:val="left" w:pos="9360"/>
+                <w:tab w:val="left" w:pos="10080"/>
+                <w:tab w:val="right" w:pos="10800"/>
+              </w:tabs>
+              <w:spacing w:after="0" w:line="192" w:lineRule="auto"/>
+              <w:rPr>
+                <w:rFonts w:cs="Calibri"/>
+                <w:sz w:val="20"/>
+                <w:szCs w:val="20"/>
+              </w:rPr>
+            </w:pPr>
+            <w:r>
+              <w:rPr>
+                <w:rFonts w:cs="Calibri"/>
+                <w:sz w:val="20"/>
+                <w:szCs w:val="20"/>
+              </w:rPr>
+              <w:t xml:space="preserve">                                Mentored </w:t>
+            </w:r>
+            <w:proofErr w:type="spellStart"/>
+            <w:r>
+              <w:rPr>
+                <w:rFonts w:cs="Calibri"/>
+                <w:sz w:val="20"/>
+                <w:szCs w:val="20"/>
+              </w:rPr>
+              <w:t>ConnectTo</w:t>
+            </w:r>
+            <w:proofErr w:type="spellEnd"/>
+            <w:r>
+              <w:rPr>
+                <w:rFonts w:cs="Calibri"/>
+                <w:sz w:val="20"/>
+                <w:szCs w:val="20"/>
+              </w:rPr>
+              <w:t xml:space="preserve">, Connectivity, Tableau Prep, </w:t>
+            </w:r>
+            <w:proofErr w:type="spellStart"/>
+            <w:r>
+              <w:rPr>
+                <w:rFonts w:cs="Calibri"/>
+                <w:sz w:val="20"/>
+                <w:szCs w:val="20"/>
+              </w:rPr>
+              <w:t>Connecitivity</w:t>
+            </w:r>
+            <w:proofErr w:type="spellEnd"/>
+          </w:p>
+          <w:p>
+            <w:pPr>
+              <w:tabs>
+                <w:tab w:val="left" w:pos="720"/>
+                <w:tab w:val="left" w:pos="1440"/>
+                <w:tab w:val="left" w:pos="2160"/>
+                <w:tab w:val="left" w:pos="2880"/>
+                <w:tab w:val="left" w:pos="3600"/>
+                <w:tab w:val="left" w:pos="4320"/>
+                <w:tab w:val="left" w:pos="5040"/>
+                <w:tab w:val="left" w:pos="5760"/>
+                <w:tab w:val="left" w:pos="6480"/>
+                <w:tab w:val="left" w:pos="7200"/>
+                <w:tab w:val="left" w:pos="7920"/>
+                <w:tab w:val="left" w:pos="8640"/>
+                <w:tab w:val="left" w:pos="9360"/>
+                <w:tab w:val="left" w:pos="10080"/>
+                <w:tab w:val="right" w:pos="10800"/>
+              </w:tabs>
+              <w:spacing w:after="0" w:line="192" w:lineRule="auto"/>
+              <w:rPr>
+                <w:rFonts w:cs="Calibri"/>
+                <w:sz w:val="20"/>
+                <w:szCs w:val="20"/>
+              </w:rPr>
+            </w:pPr>
+            <w:r>
+              <w:rPr>
+                <w:rFonts w:cs="Calibri"/>
+                <w:sz w:val="20"/>
+                <w:szCs w:val="20"/>
+              </w:rPr>
+              <w:t xml:space="preserve">                                Ownership of Connecting to Data on the Web</w:t>
+            </w:r>
+          </w:p>
+          <w:p>
+            <w:pPr>
+              <w:tabs>
+                <w:tab w:val="left" w:pos="720"/>
+                <w:tab w:val="left" w:pos="1440"/>
+                <w:tab w:val="left" w:pos="2160"/>
+                <w:tab w:val="left" w:pos="2880"/>
+                <w:tab w:val="left" w:pos="3600"/>
+                <w:tab w:val="left" w:pos="4320"/>
+                <w:tab w:val="left" w:pos="5040"/>
+                <w:tab w:val="left" w:pos="5760"/>
+                <w:tab w:val="left" w:pos="6480"/>
+                <w:tab w:val="left" w:pos="7200"/>
+                <w:tab w:val="left" w:pos="7920"/>
+                <w:tab w:val="left" w:pos="8640"/>
+                <w:tab w:val="left" w:pos="9360"/>
+                <w:tab w:val="left" w:pos="10080"/>
+                <w:tab w:val="right" w:pos="10800"/>
+              </w:tabs>
+              <w:spacing w:after="0" w:line="192" w:lineRule="auto"/>
+              <w:rPr>
+                <w:rFonts w:cs="Calibri"/>
+                <w:sz w:val="20"/>
+                <w:szCs w:val="20"/>
+              </w:rPr>
+            </w:pPr>
+            <w:r>
+              <w:rPr>
+                <w:rFonts w:cs="Calibri"/>
+                <w:sz w:val="20"/>
+                <w:szCs w:val="20"/>
+              </w:rPr>
+              <w:t xml:space="preserve">                                Code style wiki and updates</w:t>
+            </w:r>
+          </w:p>
+          <w:p>
+            <w:pPr>
+              <w:tabs>
+                <w:tab w:val="left" w:pos="720"/>
+                <w:tab w:val="left" w:pos="1440"/>
+                <w:tab w:val="left" w:pos="2160"/>
+                <w:tab w:val="left" w:pos="2880"/>
+                <w:tab w:val="left" w:pos="3600"/>
+                <w:tab w:val="left" w:pos="4320"/>
+                <w:tab w:val="left" w:pos="5040"/>
+                <w:tab w:val="left" w:pos="5760"/>
+                <w:tab w:val="left" w:pos="6480"/>
+                <w:tab w:val="left" w:pos="7200"/>
+                <w:tab w:val="left" w:pos="7920"/>
+                <w:tab w:val="left" w:pos="8640"/>
+                <w:tab w:val="left" w:pos="9360"/>
+                <w:tab w:val="left" w:pos="10080"/>
+                <w:tab w:val="right" w:pos="10800"/>
+              </w:tabs>
+              <w:spacing w:after="0" w:line="192" w:lineRule="auto"/>
+              <w:rPr>
+                <w:rFonts w:cs="Calibri"/>
+                <w:sz w:val="20"/>
+                <w:szCs w:val="20"/>
+              </w:rPr>
+            </w:pPr>
+            <w:r>
+              <w:rPr>
+                <w:rFonts w:cs="Calibri"/>
+                <w:sz w:val="20"/>
+                <w:szCs w:val="20"/>
+              </w:rPr>
+              <w:t xml:space="preserve">                                Helped teams start on the web (Data MttW, </w:t>
+            </w:r>
+            <w:proofErr w:type="spellStart"/>
+            <w:r>
+              <w:rPr>
+                <w:rFonts w:cs="Calibri"/>
+                <w:sz w:val="20"/>
+                <w:szCs w:val="20"/>
+              </w:rPr>
+              <w:t>ConnectTo</w:t>
+            </w:r>
+            <w:proofErr w:type="spellEnd"/>
+            <w:r>
+              <w:rPr>
+                <w:rFonts w:cs="Calibri"/>
+                <w:sz w:val="20"/>
+                <w:szCs w:val="20"/>
+              </w:rPr>
+              <w:t>, Connectivity, UXI / TabX / Exporting)</w:t>
+            </w:r>
+          </w:p>
+          <w:p>
+            <w:pPr>
+              <w:tabs>
+                <w:tab w:val="left" w:pos="720"/>
+                <w:tab w:val="left" w:pos="1440"/>
+                <w:tab w:val="left" w:pos="2160"/>
+                <w:tab w:val="left" w:pos="2880"/>
+                <w:tab w:val="left" w:pos="3600"/>
+                <w:tab w:val="left" w:pos="4320"/>
+                <w:tab w:val="left" w:pos="5040"/>
+                <w:tab w:val="left" w:pos="5760"/>
+                <w:tab w:val="left" w:pos="6480"/>
+                <w:tab w:val="left" w:pos="7200"/>
+                <w:tab w:val="left" w:pos="7920"/>
+                <w:tab w:val="left" w:pos="8640"/>
+                <w:tab w:val="left" w:pos="9360"/>
+                <w:tab w:val="left" w:pos="10080"/>
+                <w:tab w:val="right" w:pos="10800"/>
+              </w:tabs>
+              <w:spacing w:after="0" w:line="192" w:lineRule="auto"/>
+              <w:rPr>
+                <w:rFonts w:cs="Calibri"/>
+                <w:sz w:val="20"/>
+                <w:szCs w:val="20"/>
+              </w:rPr>
+            </w:pPr>
+            <w:r>
+              <w:rPr>
+                <w:rFonts w:cs="Calibri"/>
+                <w:sz w:val="20"/>
+                <w:szCs w:val="20"/>
+              </w:rPr>
+              <w:t xml:space="preserve">                                Worked with Connectivity to remove dependency on </w:t>
+            </w:r>
+            <w:proofErr w:type="spellStart"/>
+            <w:r>
+              <w:rPr>
+                <w:rFonts w:cs="Calibri"/>
+                <w:sz w:val="20"/>
+                <w:szCs w:val="20"/>
+              </w:rPr>
+              <w:t>presmodels</w:t>
+            </w:r>
+            <w:proofErr w:type="spellEnd"/>
+            <w:r>
+              <w:rPr>
+                <w:rFonts w:cs="Calibri"/>
+                <w:sz w:val="20"/>
+                <w:szCs w:val="20"/>
+              </w:rPr>
+              <w:t xml:space="preserve"> and helped with pluggability</w:t>
+            </w:r>
+          </w:p>
+          <w:p>
+            <w:pPr>
+              <w:tabs>
+                <w:tab w:val="left" w:pos="720"/>
+                <w:tab w:val="left" w:pos="1440"/>
+                <w:tab w:val="left" w:pos="2160"/>
+                <w:tab w:val="left" w:pos="2880"/>
+                <w:tab w:val="left" w:pos="3600"/>
+                <w:tab w:val="left" w:pos="4320"/>
+                <w:tab w:val="left" w:pos="5040"/>
+                <w:tab w:val="left" w:pos="5760"/>
+                <w:tab w:val="left" w:pos="6480"/>
+                <w:tab w:val="left" w:pos="7200"/>
+                <w:tab w:val="left" w:pos="7920"/>
+                <w:tab w:val="left" w:pos="8640"/>
+                <w:tab w:val="left" w:pos="9360"/>
+                <w:tab w:val="left" w:pos="10080"/>
+                <w:tab w:val="right" w:pos="10800"/>
+              </w:tabs>
+              <w:spacing w:after="0" w:line="192" w:lineRule="auto"/>
+              <w:rPr>
+                <w:rFonts w:cs="Calibri"/>
+                <w:sz w:val="20"/>
+                <w:szCs w:val="20"/>
+              </w:rPr>
+            </w:pPr>
+            <w:r>
+              <w:rPr>
+                <w:rFonts w:cs="Calibri"/>
+                <w:sz w:val="20"/>
+                <w:szCs w:val="20"/>
+              </w:rPr>
+              <w:t xml:space="preserve">                                Worked with Tableau Prep to consolidate redundant modules, make architectural decisions around iframes / components</w:t>
+            </w:r>
+          </w:p>
+          <w:p>
+            <w:pPr>
+              <w:tabs>
+                <w:tab w:val="left" w:pos="720"/>
+                <w:tab w:val="left" w:pos="1440"/>
+                <w:tab w:val="left" w:pos="2160"/>
+                <w:tab w:val="left" w:pos="2880"/>
+                <w:tab w:val="left" w:pos="3600"/>
+                <w:tab w:val="left" w:pos="4320"/>
+                <w:tab w:val="left" w:pos="5040"/>
+                <w:tab w:val="left" w:pos="5760"/>
+                <w:tab w:val="left" w:pos="6480"/>
+                <w:tab w:val="left" w:pos="7200"/>
+                <w:tab w:val="left" w:pos="7920"/>
+                <w:tab w:val="left" w:pos="8640"/>
+                <w:tab w:val="left" w:pos="9360"/>
+                <w:tab w:val="left" w:pos="10080"/>
+                <w:tab w:val="right" w:pos="10800"/>
+              </w:tabs>
+              <w:spacing w:after="0" w:line="192" w:lineRule="auto"/>
+              <w:rPr>
+                <w:rFonts w:cs="Calibri"/>
+                <w:sz w:val="20"/>
+                <w:szCs w:val="20"/>
+              </w:rPr>
+            </w:pPr>
+            <w:r>
+              <w:rPr>
+                <w:rFonts w:cs="Calibri"/>
+                <w:sz w:val="20"/>
+                <w:szCs w:val="20"/>
+              </w:rPr>
+              <w:t xml:space="preserve">                                Using Service Workers to fund Browser Client Infrastructure team</w:t>
+            </w:r>
+          </w:p>
+          <w:p>
+            <w:pPr>
+              <w:tabs>
+                <w:tab w:val="left" w:pos="720"/>
+                <w:tab w:val="left" w:pos="1440"/>
+                <w:tab w:val="left" w:pos="2160"/>
+                <w:tab w:val="left" w:pos="2880"/>
+                <w:tab w:val="left" w:pos="3600"/>
+                <w:tab w:val="left" w:pos="4320"/>
+                <w:tab w:val="left" w:pos="5040"/>
+                <w:tab w:val="left" w:pos="5760"/>
+                <w:tab w:val="left" w:pos="6480"/>
+                <w:tab w:val="left" w:pos="7200"/>
+                <w:tab w:val="left" w:pos="7920"/>
+                <w:tab w:val="left" w:pos="8640"/>
+                <w:tab w:val="left" w:pos="9360"/>
+                <w:tab w:val="left" w:pos="10080"/>
+                <w:tab w:val="right" w:pos="10800"/>
+              </w:tabs>
+              <w:spacing w:after="0" w:line="192" w:lineRule="auto"/>
+              <w:rPr>
+                <w:rFonts w:cs="Calibri"/>
+                <w:sz w:val="20"/>
+                <w:szCs w:val="20"/>
+              </w:rPr>
+            </w:pPr>
+            <w:r>
+              <w:rPr>
+                <w:rFonts w:cs="Calibri"/>
+                <w:sz w:val="20"/>
+                <w:szCs w:val="20"/>
+              </w:rPr>
+              <w:t xml:space="preserve">                                Non-blocking UI</w:t>
+            </w:r>
+          </w:p>
+          <w:p>
+            <w:pPr>
+              <w:tabs>
+                <w:tab w:val="left" w:pos="720"/>
+                <w:tab w:val="left" w:pos="1440"/>
+                <w:tab w:val="left" w:pos="2160"/>
+                <w:tab w:val="left" w:pos="2880"/>
+                <w:tab w:val="left" w:pos="3600"/>
+                <w:tab w:val="left" w:pos="4320"/>
+                <w:tab w:val="left" w:pos="5040"/>
+                <w:tab w:val="left" w:pos="5760"/>
+                <w:tab w:val="left" w:pos="6480"/>
+                <w:tab w:val="left" w:pos="7200"/>
+                <w:tab w:val="left" w:pos="7920"/>
+                <w:tab w:val="left" w:pos="8640"/>
+                <w:tab w:val="left" w:pos="9360"/>
+                <w:tab w:val="left" w:pos="10080"/>
+                <w:tab w:val="right" w:pos="10800"/>
+              </w:tabs>
+              <w:spacing w:after="0" w:line="192" w:lineRule="auto"/>
+              <w:rPr>
+                <w:rFonts w:cs="Calibri"/>
+                <w:sz w:val="20"/>
+                <w:szCs w:val="20"/>
+              </w:rPr>
+            </w:pPr>
+            <w:r>
+              <w:rPr>
+                <w:rFonts w:cs="Calibri"/>
+                <w:sz w:val="20"/>
+                <w:szCs w:val="20"/>
+              </w:rPr>
+              <w:t xml:space="preserve">                                Led performance investigation to understand where the performance issues on the web are</w:t>
+            </w:r>
+          </w:p>
+          <w:p>
+            <w:pPr>
+              <w:tabs>
+                <w:tab w:val="left" w:pos="720"/>
+                <w:tab w:val="left" w:pos="1440"/>
+                <w:tab w:val="left" w:pos="2160"/>
+                <w:tab w:val="left" w:pos="2880"/>
+                <w:tab w:val="left" w:pos="3600"/>
+                <w:tab w:val="left" w:pos="4320"/>
+                <w:tab w:val="left" w:pos="5040"/>
+                <w:tab w:val="left" w:pos="5760"/>
+                <w:tab w:val="left" w:pos="6480"/>
+                <w:tab w:val="left" w:pos="7200"/>
+                <w:tab w:val="left" w:pos="7920"/>
+                <w:tab w:val="left" w:pos="8640"/>
+                <w:tab w:val="left" w:pos="9360"/>
+                <w:tab w:val="left" w:pos="10080"/>
+                <w:tab w:val="right" w:pos="10800"/>
+              </w:tabs>
+              <w:spacing w:after="0" w:line="192" w:lineRule="auto"/>
+              <w:rPr>
+                <w:rFonts w:cs="Calibri"/>
+                <w:sz w:val="18"/>
+                <w:szCs w:val="18"/>
+              </w:rPr>
+            </w:pPr>
+            <w:r>
+              <w:rPr>
+                <w:rFonts w:cs="Calibri"/>
+                <w:sz w:val="20"/>
+                <w:szCs w:val="20"/>
+              </w:rPr>
+              <w:tab/>
+            </w:r>
+            <w:r>
+              <w:rPr>
+                <w:rFonts w:cs="Calibri"/>
+                <w:sz w:val="18"/>
+                <w:szCs w:val="18"/>
+              </w:rPr>
+              <w:t>Partnered with several teams to fulfill ownership gaps</w:t>
+            </w:r>
+            <w:r>
+              <w:rPr>
+                <w:rFonts w:cs="Calibri"/>
+                <w:sz w:val="18"/>
+                <w:szCs w:val="18"/>
+              </w:rPr>
+              <w:t xml:space="preserve">, ultimately establishing </w:t>
+            </w:r>
+            <w:r>
+              <w:rPr>
+                <w:rFonts w:cs="Calibri"/>
+                <w:sz w:val="18"/>
+                <w:szCs w:val="18"/>
+              </w:rPr>
+              <w:t>a new team</w:t>
+            </w:r>
+          </w:p>
+          <w:p>
+            <w:pPr>
+              <w:tabs>
+                <w:tab w:val="left" w:pos="720"/>
+                <w:tab w:val="left" w:pos="1440"/>
+                <w:tab w:val="left" w:pos="2160"/>
+                <w:tab w:val="left" w:pos="2880"/>
+                <w:tab w:val="left" w:pos="3600"/>
+                <w:tab w:val="left" w:pos="4320"/>
+                <w:tab w:val="left" w:pos="5040"/>
+                <w:tab w:val="left" w:pos="5760"/>
+                <w:tab w:val="left" w:pos="6480"/>
+                <w:tab w:val="left" w:pos="7200"/>
+                <w:tab w:val="left" w:pos="7920"/>
+                <w:tab w:val="left" w:pos="8640"/>
+                <w:tab w:val="left" w:pos="9360"/>
+                <w:tab w:val="left" w:pos="10080"/>
+                <w:tab w:val="right" w:pos="10800"/>
+              </w:tabs>
+              <w:spacing w:after="0" w:line="192" w:lineRule="auto"/>
+              <w:rPr>
+                <w:rFonts w:cs="Calibri"/>
+                <w:sz w:val="18"/>
+                <w:szCs w:val="18"/>
+              </w:rPr>
+            </w:pPr>
+            <w:r>
+              <w:rPr>
+                <w:rFonts w:cs="Calibri"/>
+                <w:sz w:val="18"/>
+                <w:szCs w:val="18"/>
+              </w:rPr>
+              <w:tab/>
+              <w:t>Drove the decision to remove Internet Explorer support from all products, saving an estimated $8.3 million per year</w:t>
+            </w:r>
+          </w:p>
+          <w:p>
+            <w:pPr>
+              <w:tabs>
+                <w:tab w:val="left" w:pos="720"/>
+                <w:tab w:val="left" w:pos="1440"/>
+                <w:tab w:val="left" w:pos="2160"/>
+                <w:tab w:val="left" w:pos="2880"/>
+                <w:tab w:val="left" w:pos="3600"/>
+                <w:tab w:val="left" w:pos="4320"/>
+                <w:tab w:val="left" w:pos="5040"/>
+                <w:tab w:val="left" w:pos="5760"/>
+                <w:tab w:val="left" w:pos="6480"/>
+                <w:tab w:val="left" w:pos="7200"/>
+                <w:tab w:val="left" w:pos="7920"/>
+                <w:tab w:val="left" w:pos="8640"/>
+                <w:tab w:val="left" w:pos="9360"/>
+                <w:tab w:val="left" w:pos="10080"/>
+                <w:tab w:val="right" w:pos="10800"/>
+              </w:tabs>
+              <w:spacing w:after="0" w:line="192" w:lineRule="auto"/>
+              <w:rPr>
+                <w:rFonts w:cs="Calibri"/>
+                <w:sz w:val="18"/>
+                <w:szCs w:val="18"/>
+              </w:rPr>
+            </w:pPr>
+            <w:r>
+              <w:rPr>
+                <w:rFonts w:cs="Calibri"/>
+                <w:sz w:val="18"/>
+                <w:szCs w:val="18"/>
+              </w:rPr>
+              <w:tab/>
+              <w:t>Expanded keyboard shortcuts into a TypeScript module to be consumed in more of Tableau’s products</w:t>
+            </w:r>
+          </w:p>
+          <w:p>
+            <w:pPr>
+              <w:tabs>
+                <w:tab w:val="left" w:pos="720"/>
+                <w:tab w:val="left" w:pos="1440"/>
+                <w:tab w:val="left" w:pos="2160"/>
+                <w:tab w:val="left" w:pos="2880"/>
+                <w:tab w:val="left" w:pos="3600"/>
+                <w:tab w:val="left" w:pos="4320"/>
+                <w:tab w:val="left" w:pos="5040"/>
+                <w:tab w:val="left" w:pos="5760"/>
+                <w:tab w:val="left" w:pos="6480"/>
+                <w:tab w:val="left" w:pos="7200"/>
+                <w:tab w:val="left" w:pos="7920"/>
+                <w:tab w:val="left" w:pos="8640"/>
+                <w:tab w:val="left" w:pos="9360"/>
+                <w:tab w:val="left" w:pos="10080"/>
+                <w:tab w:val="right" w:pos="10800"/>
+              </w:tabs>
+              <w:spacing w:after="0" w:line="192" w:lineRule="auto"/>
+              <w:rPr>
+                <w:rFonts w:cs="Calibri"/>
+                <w:sz w:val="18"/>
+                <w:szCs w:val="18"/>
+              </w:rPr>
+            </w:pPr>
+            <w:r>
+              <w:rPr>
+                <w:rFonts w:cs="Calibri"/>
+                <w:sz w:val="18"/>
+                <w:szCs w:val="18"/>
+              </w:rPr>
+              <w:tab/>
+              <w:t xml:space="preserve">Created a system </w:t>
+            </w:r>
+            <w:r>
+              <w:rPr>
+                <w:rFonts w:cs="Calibri"/>
+                <w:sz w:val="18"/>
+                <w:szCs w:val="18"/>
+              </w:rPr>
+              <w:t>on Tableau Server to open the current workbook, retaining session edits, on Tableau Desktop</w:t>
+            </w:r>
+          </w:p>
+          <w:p>
+            <w:pPr>
+              <w:tabs>
+                <w:tab w:val="left" w:pos="720"/>
+                <w:tab w:val="left" w:pos="1440"/>
+                <w:tab w:val="left" w:pos="2160"/>
+                <w:tab w:val="left" w:pos="2880"/>
+                <w:tab w:val="left" w:pos="3600"/>
+                <w:tab w:val="left" w:pos="4320"/>
+                <w:tab w:val="left" w:pos="5040"/>
+                <w:tab w:val="left" w:pos="5760"/>
+                <w:tab w:val="left" w:pos="6480"/>
+                <w:tab w:val="left" w:pos="7200"/>
+                <w:tab w:val="left" w:pos="7920"/>
+                <w:tab w:val="left" w:pos="8640"/>
+                <w:tab w:val="left" w:pos="9360"/>
+                <w:tab w:val="left" w:pos="10080"/>
+                <w:tab w:val="right" w:pos="10800"/>
+              </w:tabs>
+              <w:spacing w:after="0" w:line="192" w:lineRule="auto"/>
+              <w:rPr>
+                <w:rFonts w:cs="Calibri"/>
+                <w:sz w:val="18"/>
+                <w:szCs w:val="18"/>
+              </w:rPr>
+            </w:pPr>
+            <w:r>
+              <w:rPr>
+                <w:rFonts w:cs="Calibri"/>
+                <w:sz w:val="18"/>
+                <w:szCs w:val="18"/>
+              </w:rPr>
+              <w:tab/>
+              <w:t>Lectured at the Lake Washington Institute of Technology on Big Data, Data Analytics and Tableau</w:t>
+            </w:r>
+          </w:p>
+          <w:p>
+            <w:pPr>
+              <w:tabs>
+                <w:tab w:val="left" w:pos="720"/>
+                <w:tab w:val="left" w:pos="1440"/>
+                <w:tab w:val="left" w:pos="2160"/>
+                <w:tab w:val="left" w:pos="2880"/>
+                <w:tab w:val="left" w:pos="3600"/>
+                <w:tab w:val="left" w:pos="4320"/>
+                <w:tab w:val="left" w:pos="5040"/>
+                <w:tab w:val="left" w:pos="5760"/>
+                <w:tab w:val="left" w:pos="6480"/>
+                <w:tab w:val="left" w:pos="7200"/>
+                <w:tab w:val="left" w:pos="7920"/>
+                <w:tab w:val="left" w:pos="8640"/>
+                <w:tab w:val="left" w:pos="9360"/>
+                <w:tab w:val="left" w:pos="10080"/>
+                <w:tab w:val="right" w:pos="10800"/>
+              </w:tabs>
+              <w:spacing w:after="0" w:line="192" w:lineRule="auto"/>
+              <w:rPr>
+                <w:rFonts w:cs="Calibri"/>
+                <w:sz w:val="18"/>
+                <w:szCs w:val="18"/>
+              </w:rPr>
+            </w:pPr>
+            <w:r>
+              <w:rPr>
+                <w:rFonts w:cs="Calibri"/>
+                <w:sz w:val="18"/>
+                <w:szCs w:val="18"/>
+              </w:rPr>
+              <w:tab/>
+              <w:t>Collaborated with the Lake Washington Institute of Technology to add Tableau to the “Applications of Big Data” course</w:t>
+            </w:r>
+          </w:p>
+          <w:p>
+            <w:pPr>
+              <w:tabs>
+                <w:tab w:val="left" w:pos="720"/>
+                <w:tab w:val="left" w:pos="1440"/>
+                <w:tab w:val="left" w:pos="2160"/>
+                <w:tab w:val="left" w:pos="2880"/>
+                <w:tab w:val="left" w:pos="3600"/>
+                <w:tab w:val="left" w:pos="4320"/>
+                <w:tab w:val="left" w:pos="5040"/>
+                <w:tab w:val="left" w:pos="5760"/>
+                <w:tab w:val="left" w:pos="6480"/>
+                <w:tab w:val="left" w:pos="7200"/>
+                <w:tab w:val="left" w:pos="7920"/>
+                <w:tab w:val="left" w:pos="8640"/>
+                <w:tab w:val="left" w:pos="9360"/>
+                <w:tab w:val="left" w:pos="10080"/>
+                <w:tab w:val="right" w:pos="10800"/>
+              </w:tabs>
+              <w:spacing w:after="0" w:line="192" w:lineRule="auto"/>
+              <w:rPr>
+                <w:rFonts w:cs="Calibri"/>
+                <w:sz w:val="18"/>
+                <w:szCs w:val="18"/>
+              </w:rPr>
+            </w:pPr>
+            <w:r>
+              <w:rPr>
+                <w:rFonts w:cs="Calibri"/>
+                <w:sz w:val="18"/>
+                <w:szCs w:val="18"/>
+              </w:rPr>
+              <w:tab/>
+              <w:t>Mentored teams new to web development as well as another MttW intern</w:t>
+            </w:r>
+          </w:p>
+          <w:p>
+            <w:pPr>
+              <w:tabs>
+                <w:tab w:val="left" w:pos="720"/>
+                <w:tab w:val="left" w:pos="1440"/>
+                <w:tab w:val="left" w:pos="2160"/>
+                <w:tab w:val="left" w:pos="2880"/>
+                <w:tab w:val="left" w:pos="3600"/>
+                <w:tab w:val="left" w:pos="4320"/>
+                <w:tab w:val="left" w:pos="5040"/>
+                <w:tab w:val="left" w:pos="5760"/>
+                <w:tab w:val="left" w:pos="6480"/>
+                <w:tab w:val="left" w:pos="7200"/>
+                <w:tab w:val="left" w:pos="7920"/>
+                <w:tab w:val="left" w:pos="8640"/>
+                <w:tab w:val="left" w:pos="9360"/>
+                <w:tab w:val="left" w:pos="10080"/>
+                <w:tab w:val="right" w:pos="10800"/>
+              </w:tabs>
+              <w:spacing w:after="0" w:line="192" w:lineRule="auto"/>
+              <w:rPr>
+                <w:rFonts w:cs="Calibri"/>
+                <w:sz w:val="18"/>
+                <w:szCs w:val="18"/>
+              </w:rPr>
+            </w:pPr>
+            <w:r>
+              <w:rPr>
+                <w:rFonts w:cs="Calibri"/>
+                <w:sz w:val="18"/>
+                <w:szCs w:val="18"/>
+              </w:rPr>
+              <w:tab/>
+              <w:t>Worked on various performance projects to improve page load time and interactions on the web</w:t>
+            </w:r>
+          </w:p>
+          <w:p>
+            <w:pPr>
+              <w:tabs>
+                <w:tab w:val="left" w:pos="720"/>
+                <w:tab w:val="left" w:pos="1440"/>
+                <w:tab w:val="left" w:pos="2160"/>
+                <w:tab w:val="left" w:pos="2880"/>
+                <w:tab w:val="left" w:pos="3600"/>
+                <w:tab w:val="left" w:pos="4320"/>
+                <w:tab w:val="left" w:pos="5040"/>
+                <w:tab w:val="left" w:pos="5760"/>
+                <w:tab w:val="left" w:pos="6480"/>
+                <w:tab w:val="left" w:pos="7200"/>
+                <w:tab w:val="left" w:pos="7920"/>
+                <w:tab w:val="left" w:pos="8640"/>
+                <w:tab w:val="left" w:pos="9360"/>
+                <w:tab w:val="left" w:pos="10080"/>
+                <w:tab w:val="right" w:pos="10800"/>
+              </w:tabs>
+              <w:spacing w:after="0" w:line="192" w:lineRule="auto"/>
+              <w:rPr>
+                <w:rFonts w:cs="Calibri"/>
+                <w:sz w:val="18"/>
+                <w:szCs w:val="18"/>
+              </w:rPr>
+            </w:pPr>
+            <w:r>
+              <w:rPr>
+                <w:rFonts w:cs="Calibri"/>
+                <w:sz w:val="18"/>
+                <w:szCs w:val="18"/>
+              </w:rPr>
+              <w:t xml:space="preserve">                  Fostered the Browser Client Community, re-engaging the community with lectures, pitch events and increased collaboration</w:t>
+            </w:r>
+          </w:p>
+          <w:p>
+            <w:pPr>
+              <w:tabs>
+                <w:tab w:val="left" w:pos="720"/>
+                <w:tab w:val="left" w:pos="1440"/>
+                <w:tab w:val="left" w:pos="2160"/>
+                <w:tab w:val="left" w:pos="2880"/>
+                <w:tab w:val="left" w:pos="3600"/>
+                <w:tab w:val="left" w:pos="4320"/>
+                <w:tab w:val="left" w:pos="5040"/>
+                <w:tab w:val="left" w:pos="5760"/>
+                <w:tab w:val="left" w:pos="6480"/>
+                <w:tab w:val="left" w:pos="7200"/>
+                <w:tab w:val="left" w:pos="7920"/>
+                <w:tab w:val="left" w:pos="8640"/>
+                <w:tab w:val="left" w:pos="9360"/>
+                <w:tab w:val="left" w:pos="10080"/>
+                <w:tab w:val="right" w:pos="10800"/>
+              </w:tabs>
+              <w:spacing w:after="0" w:line="192" w:lineRule="auto"/>
+              <w:rPr>
+                <w:rFonts w:cs="Calibri"/>
+                <w:sz w:val="18"/>
+                <w:szCs w:val="18"/>
+              </w:rPr>
+            </w:pPr>
+            <w:r>
+              <w:rPr>
+                <w:rFonts w:cs="Calibri"/>
+                <w:sz w:val="18"/>
+                <w:szCs w:val="18"/>
+              </w:rPr>
+              <w:t xml:space="preserve">                  Architected how cloud connectors integrated with </w:t>
+            </w:r>
+            <w:proofErr w:type="spellStart"/>
+            <w:r>
+              <w:rPr>
+                <w:rFonts w:cs="Calibri"/>
+                <w:sz w:val="18"/>
+                <w:szCs w:val="18"/>
+              </w:rPr>
+              <w:t>oauth</w:t>
+            </w:r>
+            <w:proofErr w:type="spellEnd"/>
+            <w:r>
+              <w:rPr>
+                <w:rFonts w:cs="Calibri"/>
+                <w:sz w:val="18"/>
+                <w:szCs w:val="18"/>
+              </w:rPr>
+              <w:t xml:space="preserve"> and our Java and C++ backends</w:t>
+            </w:r>
+          </w:p>
+          <w:p>
+            <w:pPr>
+              <w:tabs>
+                <w:tab w:val="left" w:pos="720"/>
+                <w:tab w:val="left" w:pos="1440"/>
+                <w:tab w:val="left" w:pos="2160"/>
+                <w:tab w:val="left" w:pos="2880"/>
+                <w:tab w:val="left" w:pos="3600"/>
+                <w:tab w:val="left" w:pos="4320"/>
+                <w:tab w:val="left" w:pos="5040"/>
+                <w:tab w:val="left" w:pos="5760"/>
+                <w:tab w:val="left" w:pos="6480"/>
+                <w:tab w:val="left" w:pos="7200"/>
+                <w:tab w:val="left" w:pos="7920"/>
+                <w:tab w:val="left" w:pos="8640"/>
+                <w:tab w:val="left" w:pos="9360"/>
+                <w:tab w:val="left" w:pos="10080"/>
+                <w:tab w:val="right" w:pos="10800"/>
+              </w:tabs>
+              <w:spacing w:after="0" w:line="192" w:lineRule="auto"/>
+              <w:rPr>
+                <w:rFonts w:cs="Calibri"/>
+                <w:sz w:val="20"/>
+                <w:szCs w:val="20"/>
+              </w:rPr>
+            </w:pPr>
+            <w:bookmarkStart w:id="0" w:name="_GoBack"/>
+            <w:bookmarkEnd w:id="0"/>
+          </w:p>
+          <w:p>
+            <w:pPr>
+              <w:tabs>
+                <w:tab w:val="left" w:pos="720"/>
+                <w:tab w:val="left" w:pos="1440"/>
+                <w:tab w:val="left" w:pos="2160"/>
+                <w:tab w:val="left" w:pos="2880"/>
+                <w:tab w:val="left" w:pos="3600"/>
+                <w:tab w:val="left" w:pos="4320"/>
+                <w:tab w:val="left" w:pos="5040"/>
+                <w:tab w:val="left" w:pos="5760"/>
+                <w:tab w:val="left" w:pos="6480"/>
+                <w:tab w:val="left" w:pos="7200"/>
+                <w:tab w:val="left" w:pos="7920"/>
+                <w:tab w:val="left" w:pos="8640"/>
+                <w:tab w:val="left" w:pos="9360"/>
+                <w:tab w:val="left" w:pos="10080"/>
+                <w:tab w:val="right" w:pos="10800"/>
+              </w:tabs>
+              <w:spacing w:after="0" w:line="192" w:lineRule="auto"/>
+              <w:rPr>
+                <w:rFonts w:cs="Calibri"/>
+                <w:sz w:val="20"/>
+                <w:szCs w:val="20"/>
+              </w:rPr>
+            </w:pPr>
+            <w:r>
+              <w:rPr>
+                <w:rFonts w:cs="Calibri"/>
+                <w:sz w:val="20"/>
+                <w:szCs w:val="20"/>
+              </w:rPr>
+              <w:t xml:space="preserve">         </w:t>
+            </w:r>
+          </w:p>
+          <w:p>
+            <w:pPr>
+              <w:tabs>
+                <w:tab w:val="left" w:pos="720"/>
+                <w:tab w:val="left" w:pos="1440"/>
+                <w:tab w:val="left" w:pos="2160"/>
+                <w:tab w:val="left" w:pos="2880"/>
+                <w:tab w:val="left" w:pos="3600"/>
+                <w:tab w:val="left" w:pos="4320"/>
+                <w:tab w:val="left" w:pos="5040"/>
+                <w:tab w:val="left" w:pos="5760"/>
+                <w:tab w:val="left" w:pos="6480"/>
+                <w:tab w:val="left" w:pos="7200"/>
+                <w:tab w:val="left" w:pos="7920"/>
+                <w:tab w:val="left" w:pos="8640"/>
+                <w:tab w:val="left" w:pos="9360"/>
+                <w:tab w:val="left" w:pos="10080"/>
+                <w:tab w:val="right" w:pos="10800"/>
+              </w:tabs>
+              <w:spacing w:after="0" w:line="192" w:lineRule="auto"/>
+              <w:rPr>
+                <w:rFonts w:cs="Calibri"/>
+                <w:sz w:val="20"/>
+                <w:szCs w:val="20"/>
+              </w:rPr>
+            </w:pPr>
+            <w:r>
+              <w:rPr>
+                <w:rFonts w:cs="Calibri"/>
+                <w:sz w:val="20"/>
+                <w:szCs w:val="20"/>
+              </w:rPr>
               <w:t>Software Engineer</w:t>
             </w:r>
           </w:p>
@@ -1164,7 +2407,7 @@
                 <w:szCs w:val="18"/>
               </w:rPr>
             </w:pPr>
-            <w:bookmarkStart w:id="0" w:name="OLE_LINK3"/>
+            <w:bookmarkStart w:id="1" w:name="OLE_LINK3"/>
             <w:r>
               <w:rPr>
                 <w:rFonts w:cs="Calibri"/>
@@ -1174,7 +2417,7 @@
               <w:t>Adding Service Workers and an App Manifest to the web to make Tableau a PWA</w:t>
             </w:r>
           </w:p>
-          <w:bookmarkEnd w:id="0"/>
+          <w:bookmarkEnd w:id="1"/>
           <w:p>
             <w:pPr>
               <w:spacing w:after="0" w:line="240" w:lineRule="auto"/>
@@ -1206,8 +2449,8 @@
                 <w:szCs w:val="18"/>
               </w:rPr>
             </w:pPr>
-            <w:bookmarkStart w:id="1" w:name="OLE_LINK5"/>
-            <w:bookmarkStart w:id="2" w:name="OLE_LINK6"/>
+            <w:bookmarkStart w:id="2" w:name="OLE_LINK5"/>
+            <w:bookmarkStart w:id="3" w:name="OLE_LINK6"/>
             <w:r>
               <w:rPr>
                 <w:rFonts w:cs="Calibri"/>
@@ -1229,9 +2472,9 @@
                 <w:szCs w:val="18"/>
               </w:rPr>
             </w:pPr>
-            <w:bookmarkStart w:id="3" w:name="OLE_LINK7"/>
-            <w:bookmarkEnd w:id="1"/>
+            <w:bookmarkStart w:id="4" w:name="OLE_LINK7"/>
             <w:bookmarkEnd w:id="2"/>
+            <w:bookmarkEnd w:id="3"/>
             <w:r>
               <w:rPr>
                 <w:rFonts w:cs="Calibri"/>
@@ -1257,7 +2500,7 @@
               <w:t>interviewer for a growing team</w:t>
             </w:r>
           </w:p>
-          <w:bookmarkEnd w:id="3"/>
+          <w:bookmarkEnd w:id="4"/>
           <w:p>
             <w:pPr>
               <w:spacing w:after="0" w:line="240" w:lineRule="auto"/>
@@ -1295,9 +2538,10 @@
                 <w:sz w:val="18"/>
                 <w:szCs w:val="18"/>
               </w:rPr>
+              <w:lastRenderedPageBreak/>
               <w:tab/>
             </w:r>
-            <w:bookmarkStart w:id="4" w:name="OLE_LINK4"/>
+            <w:bookmarkStart w:id="5" w:name="OLE_LINK4"/>
             <w:r>
               <w:rPr>
                 <w:rFonts w:cs="Calibri"/>
@@ -1307,7 +2551,7 @@
               <w:t>Partnered with the Data Move to the Web Team to enable critical data related features on the web</w:t>
             </w:r>
           </w:p>
-          <w:bookmarkEnd w:id="4"/>
+          <w:bookmarkEnd w:id="5"/>
           <w:p>
             <w:pPr>
               <w:spacing w:after="0" w:line="240" w:lineRule="auto"/>
@@ -1682,17 +2926,7 @@
                 <w:sz w:val="18"/>
                 <w:szCs w:val="18"/>
               </w:rPr>
-              <w:t xml:space="preserve">          </w:t>
-            </w:r>
-            <w:bookmarkStart w:id="5" w:name="_GoBack"/>
-            <w:bookmarkEnd w:id="5"/>
-            <w:r>
-              <w:rPr>
-                <w:rFonts w:cs="Calibri"/>
-                <w:sz w:val="18"/>
-                <w:szCs w:val="18"/>
-              </w:rPr>
-              <w:t>Represented web developers as a FAB member, discussing which technologies to adopt and what Tableau’s infrastructure should be</w:t>
+              <w:t xml:space="preserve">          Represented web developers as a FAB member, discussing which technologies to adopt and what Tableau’s infrastructure should be</w:t>
             </w:r>
           </w:p>
           <w:p>
@@ -1990,7 +3224,6 @@
                 <w:sz w:val="18"/>
                 <w:szCs w:val="18"/>
               </w:rPr>
-              <w:lastRenderedPageBreak/>
               <w:t>Security on the web</w:t>
             </w:r>
           </w:p>
@@ -2718,6 +3951,7 @@
                 <w:sz w:val="18"/>
                 <w:szCs w:val="18"/>
               </w:rPr>
+              <w:lastRenderedPageBreak/>
               <w:t>DougScore</w:t>
             </w:r>
             <w:proofErr w:type="spellEnd"/>
@@ -3430,7 +4664,6 @@
                 <w:rFonts w:cs="Calibri"/>
                 <w:b/>
               </w:rPr>
-              <w:lastRenderedPageBreak/>
               <w:t>eBay</w:t>
             </w:r>
             <w:r>
@@ -3522,25 +4755,77 @@
                 <w:rFonts w:cs="Calibri"/>
               </w:rPr>
             </w:pPr>
-            <w:r>
-              <w:rPr>
-                <w:rFonts w:cs="Calibri"/>
-              </w:rPr>
-              <w:lastRenderedPageBreak/>
-              <w:t>May</w:t>
-            </w:r>
-            <w:r>
-              <w:rPr>
-                <w:rFonts w:cs="Calibri"/>
-              </w:rPr>
-              <w:t xml:space="preserve"> 2015 – </w:t>
-            </w:r>
-            <w:r>
-              <w:rPr>
-                <w:rFonts w:cs="Calibri"/>
-              </w:rPr>
-              <w:t>August 2015</w:t>
-            </w:r>
+          </w:p>
+        </w:tc>
+      </w:tr>
+      <w:tr>
+        <w:trPr>
+          <w:trHeight w:val="303"/>
+        </w:trPr>
+        <w:tc>
+          <w:tcPr>
+            <w:tcW w:w="8213" w:type="dxa"/>
+          </w:tcPr>
+          <w:p>
+            <w:pPr>
+              <w:tabs>
+                <w:tab w:val="left" w:pos="720"/>
+                <w:tab w:val="left" w:pos="1440"/>
+                <w:tab w:val="left" w:pos="2160"/>
+                <w:tab w:val="left" w:pos="2880"/>
+                <w:tab w:val="left" w:pos="3600"/>
+                <w:tab w:val="left" w:pos="4320"/>
+                <w:tab w:val="left" w:pos="5040"/>
+                <w:tab w:val="left" w:pos="5760"/>
+                <w:tab w:val="left" w:pos="6480"/>
+                <w:tab w:val="left" w:pos="7200"/>
+                <w:tab w:val="left" w:pos="7920"/>
+                <w:tab w:val="left" w:pos="8640"/>
+                <w:tab w:val="left" w:pos="9360"/>
+                <w:tab w:val="left" w:pos="10080"/>
+                <w:tab w:val="right" w:pos="10800"/>
+              </w:tabs>
+              <w:spacing w:before="60" w:after="0" w:line="192" w:lineRule="auto"/>
+              <w:rPr>
+                <w:rFonts w:cs="Calibri"/>
+                <w:b/>
+              </w:rPr>
+            </w:pPr>
+          </w:p>
+        </w:tc>
+        <w:tc>
+          <w:tcPr>
+            <w:tcW w:w="2620" w:type="dxa"/>
+            <w:tcMar>
+              <w:left w:w="115" w:type="dxa"/>
+              <w:right w:w="0" w:type="dxa"/>
+            </w:tcMar>
+          </w:tcPr>
+          <w:p>
+            <w:pPr>
+              <w:tabs>
+                <w:tab w:val="left" w:pos="720"/>
+                <w:tab w:val="left" w:pos="1440"/>
+                <w:tab w:val="left" w:pos="2160"/>
+                <w:tab w:val="left" w:pos="2880"/>
+                <w:tab w:val="left" w:pos="3600"/>
+                <w:tab w:val="left" w:pos="4320"/>
+                <w:tab w:val="left" w:pos="5040"/>
+                <w:tab w:val="left" w:pos="5760"/>
+                <w:tab w:val="left" w:pos="6480"/>
+                <w:tab w:val="left" w:pos="7200"/>
+                <w:tab w:val="left" w:pos="7920"/>
+                <w:tab w:val="left" w:pos="8640"/>
+                <w:tab w:val="left" w:pos="9360"/>
+                <w:tab w:val="left" w:pos="10080"/>
+                <w:tab w:val="right" w:pos="10800"/>
+              </w:tabs>
+              <w:spacing w:before="180" w:after="0" w:line="192" w:lineRule="auto"/>
+              <w:jc w:val="right"/>
+              <w:rPr>
+                <w:rFonts w:cs="Calibri"/>
+              </w:rPr>
+            </w:pPr>
           </w:p>
         </w:tc>
       </w:tr>
@@ -3577,7 +4862,6 @@
           <w:sz w:val="20"/>
           <w:szCs w:val="20"/>
         </w:rPr>
-        <w:lastRenderedPageBreak/>
         <w:t>Architect Intern</w:t>
       </w:r>
     </w:p>
@@ -5278,7 +6562,6 @@
           <w:rFonts w:cs="Calibri"/>
           <w:b/>
         </w:rPr>
-        <w:lastRenderedPageBreak/>
         <w:t>Customer Service Clerk</w:t>
       </w:r>
     </w:p>
@@ -6347,6 +7630,7 @@
           <w:sz w:val="21"/>
           <w:szCs w:val="21"/>
         </w:rPr>
+        <w:lastRenderedPageBreak/>
         <w:t>Tens of thousands of</w:t>
       </w:r>
       <w:r>
@@ -6732,25 +8016,7 @@
           <w:sz w:val="18"/>
           <w:szCs w:val="18"/>
         </w:rPr>
-        <w:t xml:space="preserve">and run hand-written code as part of a </w:t>
-      </w:r>
-      <w:proofErr w:type="gramStart"/>
-      <w:r>
-        <w:rPr>
-          <w:rFonts w:cs="Calibri"/>
-          <w:sz w:val="18"/>
-          <w:szCs w:val="18"/>
-        </w:rPr>
-        <w:t>four person</w:t>
-      </w:r>
-      <w:proofErr w:type="gramEnd"/>
-      <w:r>
-        <w:rPr>
-          <w:rFonts w:cs="Calibri"/>
-          <w:sz w:val="18"/>
-          <w:szCs w:val="18"/>
-        </w:rPr>
-        <w:t xml:space="preserve"> hackathon</w:t>
+        <w:t>and run hand-written code as part of a four person hackathon</w:t>
       </w:r>
     </w:p>
     <w:p>
@@ -7420,7 +8686,6 @@
           <w:sz w:val="18"/>
           <w:szCs w:val="18"/>
         </w:rPr>
-        <w:lastRenderedPageBreak/>
         <w:t>Methodologies</w:t>
       </w:r>
       <w:r>
@@ -11295,7 +12560,7 @@
     </w:rPrDefault>
     <w:pPrDefault/>
   </w:docDefaults>
-  <w:latentStyles w:defLockedState="0" w:defUIPriority="99" w:defSemiHidden="0" w:defUnhideWhenUsed="0" w:defQFormat="0" w:count="375">
+  <w:latentStyles w:defLockedState="0" w:defUIPriority="99" w:defSemiHidden="0" w:defUnhideWhenUsed="0" w:defQFormat="0" w:count="376">
     <w:lsdException w:name="Normal" w:uiPriority="0" w:qFormat="1"/>
     <w:lsdException w:name="heading 1" w:uiPriority="9" w:qFormat="1"/>
     <w:lsdException w:name="heading 2" w:uiPriority="9" w:qFormat="1"/>
@@ -11401,7 +12666,6 @@
     <w:lsdException w:name="HTML Sample" w:semiHidden="1" w:unhideWhenUsed="1"/>
     <w:lsdException w:name="HTML Typewriter" w:semiHidden="1" w:unhideWhenUsed="1"/>
     <w:lsdException w:name="HTML Variable" w:semiHidden="1" w:unhideWhenUsed="1"/>
-    <w:lsdException w:name="Normal Table" w:semiHidden="1" w:unhideWhenUsed="1"/>
     <w:lsdException w:name="annotation subject" w:semiHidden="1" w:unhideWhenUsed="1"/>
     <w:lsdException w:name="No List" w:semiHidden="1" w:unhideWhenUsed="1"/>
     <w:lsdException w:name="Outline List 1" w:semiHidden="1" w:unhideWhenUsed="1"/>
@@ -11448,10 +12712,8 @@
     <w:lsdException w:name="Table Subtle 2" w:semiHidden="1" w:unhideWhenUsed="1"/>
     <w:lsdException w:name="Table Web 1" w:semiHidden="1" w:unhideWhenUsed="1"/>
     <w:lsdException w:name="Table Web 2" w:semiHidden="1" w:unhideWhenUsed="1"/>
-    <w:lsdException w:name="Table Web 3" w:semiHidden="1" w:unhideWhenUsed="1"/>
     <w:lsdException w:name="Balloon Text" w:semiHidden="1" w:unhideWhenUsed="1"/>
     <w:lsdException w:name="Table Grid" w:uiPriority="0"/>
-    <w:lsdException w:name="Table Theme" w:semiHidden="1" w:unhideWhenUsed="1"/>
     <w:lsdException w:name="Placeholder Text" w:semiHidden="1"/>
     <w:lsdException w:name="No Spacing" w:uiPriority="1" w:qFormat="1"/>
     <w:lsdException w:name="Light Shading" w:uiPriority="60"/>
@@ -11671,6 +12933,7 @@
     <w:lsdException w:name="Smart Hyperlink" w:semiHidden="1" w:unhideWhenUsed="1"/>
     <w:lsdException w:name="Hashtag" w:semiHidden="1" w:unhideWhenUsed="1"/>
     <w:lsdException w:name="Unresolved Mention" w:semiHidden="1" w:unhideWhenUsed="1"/>
+    <w:lsdException w:name="Smart Link" w:semiHidden="1" w:unhideWhenUsed="1"/>
   </w:latentStyles>
   <w:style w:type="paragraph" w:default="1" w:styleId="Normal">
     <w:name w:val="Normal"/>

</xml_diff>

<commit_message>
added UW; updated tableau; minor changes to remainder
</commit_message>
<xml_diff>
--- a/Resume - full.docx
+++ b/Resume - full.docx
@@ -1,6 +1,6 @@
 
 <file path=word/document.xml><?xml version="1.0" encoding="utf-8"?>
-<w:document xmlns:wpc="http://schemas.microsoft.com/office/word/2010/wordprocessingCanvas" xmlns:cx="http://schemas.microsoft.com/office/drawing/2014/chartex" xmlns:cx1="http://schemas.microsoft.com/office/drawing/2015/9/8/chartex" xmlns:cx2="http://schemas.microsoft.com/office/drawing/2015/10/21/chartex" xmlns:cx3="http://schemas.microsoft.com/office/drawing/2016/5/9/chartex" xmlns:cx4="http://schemas.microsoft.com/office/drawing/2016/5/10/chartex" xmlns:cx5="http://schemas.microsoft.com/office/drawing/2016/5/11/chartex" xmlns:cx6="http://schemas.microsoft.com/office/drawing/2016/5/12/chartex" xmlns:cx7="http://schemas.microsoft.com/office/drawing/2016/5/13/chartex" xmlns:cx8="http://schemas.microsoft.com/office/drawing/2016/5/14/chartex" xmlns:mc="http://schemas.openxmlformats.org/markup-compatibility/2006" xmlns:aink="http://schemas.microsoft.com/office/drawing/2016/ink" xmlns:am3d="http://schemas.microsoft.com/office/drawing/2017/model3d" xmlns:o="urn:schemas-microsoft-com:office:office" xmlns:r="http://schemas.openxmlformats.org/officeDocument/2006/relationships" xmlns:m="http://schemas.openxmlformats.org/officeDocument/2006/math" xmlns:v="urn:schemas-microsoft-com:vml" xmlns:wp14="http://schemas.microsoft.com/office/word/2010/wordprocessingDrawing" xmlns:wp="http://schemas.openxmlformats.org/drawingml/2006/wordprocessingDrawing" xmlns:w10="urn:schemas-microsoft-com:office:word" xmlns:w="http://schemas.openxmlformats.org/wordprocessingml/2006/main" xmlns:w14="http://schemas.microsoft.com/office/word/2010/wordml" xmlns:w15="http://schemas.microsoft.com/office/word/2012/wordml" xmlns:w16cid="http://schemas.microsoft.com/office/word/2016/wordml/cid" xmlns:w16se="http://schemas.microsoft.com/office/word/2015/wordml/symex" xmlns:wpg="http://schemas.microsoft.com/office/word/2010/wordprocessingGroup" xmlns:wpi="http://schemas.microsoft.com/office/word/2010/wordprocessingInk" xmlns:wne="http://schemas.microsoft.com/office/word/2006/wordml" xmlns:wps="http://schemas.microsoft.com/office/word/2010/wordprocessingShape" mc:Ignorable="w14 w15 w16se w16cid wp14">
+<w:document xmlns:wpc="http://schemas.microsoft.com/office/word/2010/wordprocessingCanvas" xmlns:cx="http://schemas.microsoft.com/office/drawing/2014/chartex" xmlns:cx1="http://schemas.microsoft.com/office/drawing/2015/9/8/chartex" xmlns:cx2="http://schemas.microsoft.com/office/drawing/2015/10/21/chartex" xmlns:cx3="http://schemas.microsoft.com/office/drawing/2016/5/9/chartex" xmlns:cx4="http://schemas.microsoft.com/office/drawing/2016/5/10/chartex" xmlns:cx5="http://schemas.microsoft.com/office/drawing/2016/5/11/chartex" xmlns:cx6="http://schemas.microsoft.com/office/drawing/2016/5/12/chartex" xmlns:cx7="http://schemas.microsoft.com/office/drawing/2016/5/13/chartex" xmlns:cx8="http://schemas.microsoft.com/office/drawing/2016/5/14/chartex" xmlns:mc="http://schemas.openxmlformats.org/markup-compatibility/2006" xmlns:aink="http://schemas.microsoft.com/office/drawing/2016/ink" xmlns:am3d="http://schemas.microsoft.com/office/drawing/2017/model3d" xmlns:o="urn:schemas-microsoft-com:office:office" xmlns:r="http://schemas.openxmlformats.org/officeDocument/2006/relationships" xmlns:m="http://schemas.openxmlformats.org/officeDocument/2006/math" xmlns:v="urn:schemas-microsoft-com:vml" xmlns:wp14="http://schemas.microsoft.com/office/word/2010/wordprocessingDrawing" xmlns:wp="http://schemas.openxmlformats.org/drawingml/2006/wordprocessingDrawing" xmlns:w10="urn:schemas-microsoft-com:office:word" xmlns:w="http://schemas.openxmlformats.org/wordprocessingml/2006/main" xmlns:w14="http://schemas.microsoft.com/office/word/2010/wordml" xmlns:w15="http://schemas.microsoft.com/office/word/2012/wordml" xmlns:w16cex="http://schemas.microsoft.com/office/word/2018/wordml/cex" xmlns:w16cid="http://schemas.microsoft.com/office/word/2016/wordml/cid" xmlns:w16="http://schemas.microsoft.com/office/word/2018/wordml" xmlns:w16se="http://schemas.microsoft.com/office/word/2015/wordml/symex" xmlns:wpg="http://schemas.microsoft.com/office/word/2010/wordprocessingGroup" xmlns:wpi="http://schemas.microsoft.com/office/word/2010/wordprocessingInk" xmlns:wne="http://schemas.microsoft.com/office/word/2006/wordml" xmlns:wps="http://schemas.microsoft.com/office/word/2010/wordprocessingShape" mc:Ignorable="w14 w15 w16se w16cid w16 w16cex wp14">
   <w:body>
     <w:p>
       <w:pPr>
@@ -683,6 +683,295 @@
           <w:tcPr>
             <w:tcW w:w="8213" w:type="dxa"/>
           </w:tcPr>
+          <w:p>
+            <w:r>
+              <w:t>UW</w:t>
+            </w:r>
+          </w:p>
+          <w:p>
+            <w:pPr>
+              <w:pStyle w:val="ListParagraph"/>
+              <w:numPr>
+                <w:ilvl w:val="0"/>
+                <w:numId w:val="30"/>
+              </w:numPr>
+            </w:pPr>
+            <w:r>
+              <w:t>Top 30% of instructors, 20% of new instructors</w:t>
+            </w:r>
+          </w:p>
+          <w:p>
+            <w:pPr>
+              <w:pStyle w:val="ListParagraph"/>
+              <w:numPr>
+                <w:ilvl w:val="0"/>
+                <w:numId w:val="30"/>
+              </w:numPr>
+            </w:pPr>
+            <w:r>
+              <w:t>Successfully converted to online for last two months of course</w:t>
+            </w:r>
+          </w:p>
+          <w:p>
+            <w:pPr>
+              <w:pStyle w:val="ListParagraph"/>
+              <w:numPr>
+                <w:ilvl w:val="0"/>
+                <w:numId w:val="30"/>
+              </w:numPr>
+              <w:spacing w:after="0" w:line="240" w:lineRule="auto"/>
+              <w:rPr>
+                <w:rFonts w:cs="Calibri"/>
+                <w:sz w:val="18"/>
+                <w:szCs w:val="18"/>
+              </w:rPr>
+            </w:pPr>
+            <w:r>
+              <w:rPr>
+                <w:sz w:val="18"/>
+                <w:szCs w:val="18"/>
+              </w:rPr>
+              <w:t>Presented 15 hours of lecture per week, held 10 hours of office hours each week and spent 25 hours a week on content creation</w:t>
+            </w:r>
+            <w:r>
+              <w:rPr>
+                <w:sz w:val="18"/>
+                <w:szCs w:val="18"/>
+              </w:rPr>
+              <w:t xml:space="preserve"> while working full-time at Tableau</w:t>
+            </w:r>
+          </w:p>
+          <w:p>
+            <w:pPr>
+              <w:pStyle w:val="ListParagraph"/>
+              <w:numPr>
+                <w:ilvl w:val="0"/>
+                <w:numId w:val="30"/>
+              </w:numPr>
+              <w:spacing w:after="0" w:line="240" w:lineRule="auto"/>
+              <w:rPr>
+                <w:rFonts w:cs="Calibri"/>
+                <w:sz w:val="18"/>
+                <w:szCs w:val="18"/>
+              </w:rPr>
+            </w:pPr>
+            <w:r>
+              <w:rPr>
+                <w:sz w:val="18"/>
+                <w:szCs w:val="18"/>
+              </w:rPr>
+              <w:t>Converted to an online class for the last two months due to COVID-19</w:t>
+            </w:r>
+          </w:p>
+          <w:p>
+            <w:pPr>
+              <w:pStyle w:val="ListParagraph"/>
+              <w:numPr>
+                <w:ilvl w:val="0"/>
+                <w:numId w:val="30"/>
+              </w:numPr>
+            </w:pPr>
+            <w:r>
+              <w:t>Worked ~60 hours/week</w:t>
+            </w:r>
+          </w:p>
+          <w:p>
+            <w:pPr>
+              <w:pStyle w:val="ListParagraph"/>
+              <w:numPr>
+                <w:ilvl w:val="0"/>
+                <w:numId w:val="30"/>
+              </w:numPr>
+            </w:pPr>
+            <w:r>
+              <w:t>Did this in addition to Tableau</w:t>
+            </w:r>
+          </w:p>
+          <w:p>
+            <w:pPr>
+              <w:pStyle w:val="ListParagraph"/>
+              <w:numPr>
+                <w:ilvl w:val="0"/>
+                <w:numId w:val="30"/>
+              </w:numPr>
+            </w:pPr>
+            <w:r>
+              <w:t>Link to reviews?</w:t>
+            </w:r>
+          </w:p>
+          <w:p>
+            <w:pPr>
+              <w:pStyle w:val="ListParagraph"/>
+              <w:numPr>
+                <w:ilvl w:val="0"/>
+                <w:numId w:val="30"/>
+              </w:numPr>
+            </w:pPr>
+            <w:r>
+              <w:t>Link to technologies viz?</w:t>
+            </w:r>
+          </w:p>
+          <w:p>
+            <w:pPr>
+              <w:pStyle w:val="ListParagraph"/>
+              <w:numPr>
+                <w:ilvl w:val="0"/>
+                <w:numId w:val="30"/>
+              </w:numPr>
+            </w:pPr>
+            <w:r>
+              <w:t>List tech from viz</w:t>
+            </w:r>
+          </w:p>
+          <w:p>
+            <w:pPr>
+              <w:pStyle w:val="ListParagraph"/>
+              <w:numPr>
+                <w:ilvl w:val="0"/>
+                <w:numId w:val="30"/>
+              </w:numPr>
+              <w:spacing w:after="0" w:line="240" w:lineRule="auto"/>
+              <w:rPr>
+                <w:rFonts w:cs="Calibri"/>
+                <w:sz w:val="18"/>
+                <w:szCs w:val="18"/>
+              </w:rPr>
+            </w:pPr>
+            <w:hyperlink r:id="rId10" w:anchor="!/vizhome/UWTechnologies/TechnologiesbyType" w:history="1">
+              <w:r>
+                <w:rPr>
+                  <w:rStyle w:val="Hyperlink"/>
+                  <w:sz w:val="18"/>
+                  <w:szCs w:val="18"/>
+                  <w:u w:val="none"/>
+                </w:rPr>
+                <w:t>Covered 103 topics</w:t>
+              </w:r>
+            </w:hyperlink>
+            <w:r>
+              <w:rPr>
+                <w:sz w:val="18"/>
+                <w:szCs w:val="18"/>
+              </w:rPr>
+              <w:t xml:space="preserve"> including MongoDB, Express, React, Node.js, Design Patterns, Object Oriented Programming and Agile Development</w:t>
+            </w:r>
+          </w:p>
+          <w:p>
+            <w:pPr>
+              <w:pStyle w:val="ListParagraph"/>
+              <w:numPr>
+                <w:ilvl w:val="0"/>
+                <w:numId w:val="30"/>
+              </w:numPr>
+              <w:spacing w:after="0" w:line="240" w:lineRule="auto"/>
+              <w:rPr>
+                <w:rFonts w:cs="Calibri"/>
+                <w:sz w:val="18"/>
+                <w:szCs w:val="18"/>
+              </w:rPr>
+            </w:pPr>
+            <w:r>
+              <w:rPr>
+                <w:sz w:val="18"/>
+                <w:szCs w:val="18"/>
+              </w:rPr>
+              <w:t>Authored 2,520 commits comprising 172,427 lines of source code</w:t>
+            </w:r>
+          </w:p>
+          <w:p>
+            <w:pPr>
+              <w:pStyle w:val="ListParagraph"/>
+              <w:numPr>
+                <w:ilvl w:val="0"/>
+                <w:numId w:val="30"/>
+              </w:numPr>
+              <w:spacing w:after="0" w:line="240" w:lineRule="auto"/>
+              <w:rPr>
+                <w:rFonts w:cs="Calibri"/>
+                <w:sz w:val="18"/>
+                <w:szCs w:val="18"/>
+              </w:rPr>
+            </w:pPr>
+            <w:r>
+              <w:rPr>
+                <w:sz w:val="18"/>
+                <w:szCs w:val="18"/>
+              </w:rPr>
+              <w:t>Students spent an average of 31.3 hours / week on the course</w:t>
+            </w:r>
+          </w:p>
+          <w:p>
+            <w:pPr>
+              <w:pStyle w:val="ListParagraph"/>
+              <w:numPr>
+                <w:ilvl w:val="0"/>
+                <w:numId w:val="30"/>
+              </w:numPr>
+            </w:pPr>
+            <w:r>
+              <w:t>Contributed back to community</w:t>
+            </w:r>
+          </w:p>
+          <w:p>
+            <w:pPr>
+              <w:pStyle w:val="ListParagraph"/>
+              <w:numPr>
+                <w:ilvl w:val="0"/>
+                <w:numId w:val="30"/>
+              </w:numPr>
+            </w:pPr>
+            <w:r>
+              <w:t>Instructor knowledge: 4.9/5</w:t>
+            </w:r>
+          </w:p>
+          <w:p>
+            <w:pPr>
+              <w:pStyle w:val="ListParagraph"/>
+              <w:numPr>
+                <w:ilvl w:val="0"/>
+                <w:numId w:val="30"/>
+              </w:numPr>
+            </w:pPr>
+            <w:r>
+              <w:t>Instructor clarity: 4.6/5</w:t>
+            </w:r>
+          </w:p>
+          <w:p>
+            <w:pPr>
+              <w:pStyle w:val="ListParagraph"/>
+              <w:numPr>
+                <w:ilvl w:val="0"/>
+                <w:numId w:val="30"/>
+              </w:numPr>
+            </w:pPr>
+            <w:r>
+              <w:t>Instructor engagement: 4.6/5</w:t>
+            </w:r>
+          </w:p>
+          <w:p>
+            <w:pPr>
+              <w:pStyle w:val="ListParagraph"/>
+              <w:numPr>
+                <w:ilvl w:val="0"/>
+                <w:numId w:val="30"/>
+              </w:numPr>
+            </w:pPr>
+            <w:r>
+              <w:t>At least 172,427 lines of code</w:t>
+            </w:r>
+          </w:p>
+          <w:p>
+            <w:pPr>
+              <w:pStyle w:val="ListParagraph"/>
+              <w:numPr>
+                <w:ilvl w:val="0"/>
+                <w:numId w:val="30"/>
+              </w:numPr>
+            </w:pPr>
+            <w:r>
+              <w:t>Based on programmatic measures of success, Spencer performed in the top 20% for first-time instructors of all graduated UW Coding Boot Camp classes, and the top 30% of all instructors (returning and first-time).</w:t>
+            </w:r>
+          </w:p>
           <w:tbl>
             <w:tblPr>
               <w:tblStyle w:val="TableGrid"/>
@@ -951,7 +1240,7 @@
                 <w:sz w:val="20"/>
                 <w:szCs w:val="20"/>
               </w:rPr>
-              <w:t xml:space="preserve">                                Browser Community of Practice Member (3/1/19 – present)</w:t>
+              <w:t>Drove decision to drop Internet Explorer in 2021.3</w:t>
             </w:r>
           </w:p>
           <w:p>
@@ -986,15 +1275,7 @@
                 <w:sz w:val="20"/>
                 <w:szCs w:val="20"/>
               </w:rPr>
-              <w:t xml:space="preserve">                                Browser Community of Practice Driver (</w:t>
-            </w:r>
-            <w:r>
-              <w:rPr>
-                <w:rFonts w:cs="Calibri"/>
-                <w:sz w:val="20"/>
-                <w:szCs w:val="20"/>
-              </w:rPr>
-              <w:t>3/15/19 – present)</w:t>
+              <w:t>Convert Saltarelle to TypeScript</w:t>
             </w:r>
           </w:p>
           <w:p>
@@ -1029,7 +1310,105 @@
                 <w:sz w:val="20"/>
                 <w:szCs w:val="20"/>
               </w:rPr>
-              <w:t xml:space="preserve">                                Scrum Master (4/2/18 – 6/10/19)</w:t>
+              <w:t>Filters</w:t>
+            </w:r>
+          </w:p>
+          <w:p>
+            <w:pPr>
+              <w:pStyle w:val="ListParagraph"/>
+              <w:numPr>
+                <w:ilvl w:val="0"/>
+                <w:numId w:val="30"/>
+              </w:numPr>
+              <w:spacing w:after="0" w:line="240" w:lineRule="auto"/>
+              <w:rPr>
+                <w:sz w:val="18"/>
+                <w:szCs w:val="18"/>
+              </w:rPr>
+            </w:pPr>
+            <w:r>
+              <w:rPr>
+                <w:sz w:val="18"/>
+                <w:szCs w:val="18"/>
+              </w:rPr>
+              <w:t>Rewrote the product architecture training for all developers at Tableau</w:t>
+            </w:r>
+          </w:p>
+          <w:p>
+            <w:pPr>
+              <w:pStyle w:val="ListParagraph"/>
+              <w:numPr>
+                <w:ilvl w:val="0"/>
+                <w:numId w:val="30"/>
+              </w:numPr>
+              <w:spacing w:after="0" w:line="240" w:lineRule="auto"/>
+              <w:rPr>
+                <w:sz w:val="18"/>
+                <w:szCs w:val="18"/>
+              </w:rPr>
+            </w:pPr>
+            <w:r>
+              <w:rPr>
+                <w:sz w:val="18"/>
+                <w:szCs w:val="18"/>
+              </w:rPr>
+              <w:t>Created a system on Tableau Server to open the user’s current work on the web, retaining unsaved changes, on Tableau Desktop</w:t>
+            </w:r>
+          </w:p>
+          <w:p>
+            <w:pPr>
+              <w:pStyle w:val="ListParagraph"/>
+              <w:numPr>
+                <w:ilvl w:val="0"/>
+                <w:numId w:val="30"/>
+              </w:numPr>
+              <w:spacing w:after="0" w:line="240" w:lineRule="auto"/>
+              <w:rPr>
+                <w:sz w:val="18"/>
+                <w:szCs w:val="18"/>
+              </w:rPr>
+            </w:pPr>
+            <w:r>
+              <w:rPr>
+                <w:sz w:val="18"/>
+                <w:szCs w:val="18"/>
+              </w:rPr>
+              <w:t xml:space="preserve">Fostered the </w:t>
+            </w:r>
+            <w:r>
+              <w:rPr>
+                <w:sz w:val="18"/>
+                <w:szCs w:val="18"/>
+              </w:rPr>
+              <w:t>Tableau web development</w:t>
+            </w:r>
+            <w:r>
+              <w:rPr>
+                <w:sz w:val="18"/>
+                <w:szCs w:val="18"/>
+              </w:rPr>
+              <w:t xml:space="preserve"> </w:t>
+            </w:r>
+            <w:r>
+              <w:rPr>
+                <w:sz w:val="18"/>
+                <w:szCs w:val="18"/>
+              </w:rPr>
+              <w:t>c</w:t>
+            </w:r>
+            <w:r>
+              <w:rPr>
+                <w:sz w:val="18"/>
+                <w:szCs w:val="18"/>
+              </w:rPr>
+              <w:t>ommunity as the Browser Community of Practice Driver</w:t>
+            </w:r>
+            <w:r>
+              <w:rPr>
+                <w:sz w:val="18"/>
+                <w:szCs w:val="18"/>
+              </w:rPr>
+              <w:t xml:space="preserve"> (4/1/19 – 5/5/20) </w:t>
             </w:r>
           </w:p>
           <w:p>
@@ -1058,13 +1437,58 @@
                 <w:szCs w:val="20"/>
               </w:rPr>
             </w:pPr>
+            <w:bookmarkStart w:id="0" w:name="_Hlk12117705"/>
             <w:r>
               <w:rPr>
                 <w:rFonts w:cs="Calibri"/>
                 <w:sz w:val="20"/>
                 <w:szCs w:val="20"/>
               </w:rPr>
-              <w:t xml:space="preserve">                                Security Champion (1/1/18 – present)</w:t>
+              <w:t>Unblocked</w:t>
+            </w:r>
+            <w:bookmarkEnd w:id="0"/>
+            <w:r>
+              <w:rPr>
+                <w:rFonts w:cs="Calibri"/>
+                <w:sz w:val="20"/>
+                <w:szCs w:val="20"/>
+              </w:rPr>
+              <w:t xml:space="preserve"> eight figure contracts by establishing a platform to enable 31 key datasource connectors on the web – marketed as the top release highlight</w:t>
+            </w:r>
+          </w:p>
+          <w:p>
+            <w:pPr>
+              <w:pStyle w:val="ListParagraph"/>
+              <w:numPr>
+                <w:ilvl w:val="0"/>
+                <w:numId w:val="30"/>
+              </w:numPr>
+              <w:spacing w:after="0" w:line="240" w:lineRule="auto"/>
+              <w:rPr>
+                <w:sz w:val="18"/>
+                <w:szCs w:val="18"/>
+              </w:rPr>
+            </w:pPr>
+            <w:r>
+              <w:rPr>
+                <w:sz w:val="18"/>
+                <w:szCs w:val="18"/>
+              </w:rPr>
+              <w:t xml:space="preserve">Partnered with </w:t>
+            </w:r>
+            <w:r>
+              <w:rPr>
+                <w:sz w:val="18"/>
+                <w:szCs w:val="18"/>
+              </w:rPr>
+              <w:t>multiple</w:t>
+            </w:r>
+            <w:r>
+              <w:rPr>
+                <w:sz w:val="18"/>
+                <w:szCs w:val="18"/>
+              </w:rPr>
+              <w:t xml:space="preserve"> teams to fulfill ownership gaps, ultimately establishing new teams to improve long-term strategy</w:t>
             </w:r>
           </w:p>
           <w:p>
@@ -1099,7 +1523,206 @@
                 <w:sz w:val="20"/>
                 <w:szCs w:val="20"/>
               </w:rPr>
-              <w:t xml:space="preserve">                                Foundational Advisory Board Member (1/1/18 – 6/10/19)</w:t>
+              <w:t>Mentored 40 people?</w:t>
+            </w:r>
+          </w:p>
+          <w:p>
+            <w:pPr>
+              <w:pStyle w:val="ListParagraph"/>
+              <w:numPr>
+                <w:ilvl w:val="0"/>
+                <w:numId w:val="30"/>
+              </w:numPr>
+              <w:spacing w:after="0" w:line="240" w:lineRule="auto"/>
+              <w:rPr>
+                <w:sz w:val="18"/>
+                <w:szCs w:val="18"/>
+              </w:rPr>
+            </w:pPr>
+            <w:r>
+              <w:rPr>
+                <w:sz w:val="18"/>
+                <w:szCs w:val="18"/>
+              </w:rPr>
+              <w:t>Received the highest performance assessment rating (exceptional) every year, given to only a select few individuals</w:t>
+            </w:r>
+          </w:p>
+          <w:p>
+            <w:pPr>
+              <w:pStyle w:val="ListParagraph"/>
+              <w:numPr>
+                <w:ilvl w:val="0"/>
+                <w:numId w:val="30"/>
+              </w:numPr>
+              <w:spacing w:after="0" w:line="240" w:lineRule="auto"/>
+              <w:rPr>
+                <w:sz w:val="18"/>
+                <w:szCs w:val="18"/>
+              </w:rPr>
+            </w:pPr>
+            <w:r>
+              <w:rPr>
+                <w:sz w:val="18"/>
+                <w:szCs w:val="18"/>
+              </w:rPr>
+              <w:t>Promoted code reuse by modularizing the</w:t>
+            </w:r>
+            <w:r>
+              <w:rPr>
+                <w:sz w:val="18"/>
+                <w:szCs w:val="18"/>
+              </w:rPr>
+              <w:t xml:space="preserve"> keyboard shortcuts system </w:t>
+            </w:r>
+            <w:r>
+              <w:rPr>
+                <w:sz w:val="18"/>
+                <w:szCs w:val="18"/>
+              </w:rPr>
+              <w:t>into</w:t>
+            </w:r>
+            <w:r>
+              <w:rPr>
+                <w:sz w:val="18"/>
+                <w:szCs w:val="18"/>
+              </w:rPr>
+              <w:t xml:space="preserve"> a TypeScript module</w:t>
+            </w:r>
+          </w:p>
+          <w:p>
+            <w:pPr>
+              <w:pStyle w:val="ListParagraph"/>
+              <w:numPr>
+                <w:ilvl w:val="0"/>
+                <w:numId w:val="30"/>
+              </w:numPr>
+              <w:spacing w:after="0" w:line="240" w:lineRule="auto"/>
+              <w:rPr>
+                <w:sz w:val="18"/>
+                <w:szCs w:val="18"/>
+              </w:rPr>
+            </w:pPr>
+            <w:r>
+              <w:rPr>
+                <w:sz w:val="18"/>
+                <w:szCs w:val="18"/>
+              </w:rPr>
+              <w:t>Mentored 5 teams</w:t>
+            </w:r>
+          </w:p>
+          <w:p>
+            <w:pPr>
+              <w:pStyle w:val="ListParagraph"/>
+              <w:numPr>
+                <w:ilvl w:val="1"/>
+                <w:numId w:val="30"/>
+              </w:numPr>
+              <w:spacing w:after="0" w:line="240" w:lineRule="auto"/>
+              <w:rPr>
+                <w:sz w:val="18"/>
+                <w:szCs w:val="18"/>
+              </w:rPr>
+            </w:pPr>
+            <w:r>
+              <w:rPr>
+                <w:sz w:val="18"/>
+                <w:szCs w:val="18"/>
+              </w:rPr>
+              <w:t>Data MttW along with another engineer as they were new to the web</w:t>
+            </w:r>
+          </w:p>
+          <w:p>
+            <w:pPr>
+              <w:pStyle w:val="ListParagraph"/>
+              <w:numPr>
+                <w:ilvl w:val="1"/>
+                <w:numId w:val="30"/>
+              </w:numPr>
+              <w:spacing w:after="0" w:line="240" w:lineRule="auto"/>
+              <w:rPr>
+                <w:sz w:val="18"/>
+                <w:szCs w:val="18"/>
+              </w:rPr>
+            </w:pPr>
+            <w:r>
+              <w:rPr>
+                <w:sz w:val="18"/>
+                <w:szCs w:val="18"/>
+              </w:rPr>
+              <w:t>User Experience and Interaction (UXI) as they had hired several new developers and were new to web development</w:t>
+            </w:r>
+          </w:p>
+          <w:p>
+            <w:pPr>
+              <w:pStyle w:val="ListParagraph"/>
+              <w:numPr>
+                <w:ilvl w:val="1"/>
+                <w:numId w:val="30"/>
+              </w:numPr>
+              <w:spacing w:after="0" w:line="240" w:lineRule="auto"/>
+              <w:rPr>
+                <w:sz w:val="18"/>
+                <w:szCs w:val="18"/>
+              </w:rPr>
+            </w:pPr>
+            <w:r>
+              <w:rPr>
+                <w:sz w:val="18"/>
+                <w:szCs w:val="18"/>
+              </w:rPr>
+              <w:lastRenderedPageBreak/>
+              <w:t>Connectivity new to the web</w:t>
+            </w:r>
+          </w:p>
+          <w:p>
+            <w:pPr>
+              <w:pStyle w:val="ListParagraph"/>
+              <w:numPr>
+                <w:ilvl w:val="1"/>
+                <w:numId w:val="30"/>
+              </w:numPr>
+              <w:spacing w:after="0" w:line="240" w:lineRule="auto"/>
+              <w:rPr>
+                <w:sz w:val="18"/>
+                <w:szCs w:val="18"/>
+              </w:rPr>
+            </w:pPr>
+            <w:proofErr w:type="spellStart"/>
+            <w:r>
+              <w:rPr>
+                <w:sz w:val="18"/>
+                <w:szCs w:val="18"/>
+              </w:rPr>
+              <w:t>ConnectTo</w:t>
+            </w:r>
+            <w:proofErr w:type="spellEnd"/>
+            <w:r>
+              <w:rPr>
+                <w:sz w:val="18"/>
+                <w:szCs w:val="18"/>
+              </w:rPr>
+              <w:t xml:space="preserve"> – helped to fund the team and was datasource expert</w:t>
+            </w:r>
+          </w:p>
+          <w:p>
+            <w:pPr>
+              <w:pStyle w:val="ListParagraph"/>
+              <w:numPr>
+                <w:ilvl w:val="1"/>
+                <w:numId w:val="30"/>
+              </w:numPr>
+              <w:spacing w:after="0" w:line="240" w:lineRule="auto"/>
+              <w:rPr>
+                <w:sz w:val="18"/>
+                <w:szCs w:val="18"/>
+              </w:rPr>
+            </w:pPr>
+            <w:r>
+              <w:rPr>
+                <w:sz w:val="18"/>
+                <w:szCs w:val="18"/>
+              </w:rPr>
+              <w:t>Browser Everywhere Authoring Team – established relationships with many members and seen as web expert</w:t>
             </w:r>
           </w:p>
           <w:p>
@@ -1134,7 +1757,120 @@
                 <w:sz w:val="20"/>
                 <w:szCs w:val="20"/>
               </w:rPr>
-              <w:t xml:space="preserve">                                Currently mentoring intern for the team</w:t>
+              <w:t>Exceptional rating every year at Tableau</w:t>
+            </w:r>
+          </w:p>
+          <w:p>
+            <w:pPr>
+              <w:pStyle w:val="ListParagraph"/>
+              <w:numPr>
+                <w:ilvl w:val="0"/>
+                <w:numId w:val="30"/>
+              </w:numPr>
+            </w:pPr>
+            <w:r>
+              <w:t xml:space="preserve">Initiated project to migrate </w:t>
+            </w:r>
+            <w:proofErr w:type="spellStart"/>
+            <w:r>
+              <w:t>saltarelle</w:t>
+            </w:r>
+            <w:proofErr w:type="spellEnd"/>
+            <w:r>
+              <w:t xml:space="preserve"> to typescript and was received as the highest valued project of all time</w:t>
+            </w:r>
+          </w:p>
+          <w:p>
+            <w:pPr>
+              <w:pStyle w:val="ListParagraph"/>
+              <w:numPr>
+                <w:ilvl w:val="0"/>
+                <w:numId w:val="30"/>
+              </w:numPr>
+              <w:spacing w:after="0" w:line="240" w:lineRule="auto"/>
+              <w:rPr>
+                <w:sz w:val="18"/>
+                <w:szCs w:val="18"/>
+              </w:rPr>
+            </w:pPr>
+            <w:r>
+              <w:rPr>
+                <w:sz w:val="18"/>
+                <w:szCs w:val="18"/>
+              </w:rPr>
+              <w:t xml:space="preserve">Added support for the </w:t>
+            </w:r>
+            <w:proofErr w:type="spellStart"/>
+            <w:r>
+              <w:rPr>
+                <w:sz w:val="18"/>
+                <w:szCs w:val="18"/>
+              </w:rPr>
+              <w:t>ChrEdge</w:t>
+            </w:r>
+            <w:proofErr w:type="spellEnd"/>
+            <w:r>
+              <w:rPr>
+                <w:sz w:val="18"/>
+                <w:szCs w:val="18"/>
+              </w:rPr>
+              <w:t xml:space="preserve"> browser</w:t>
+            </w:r>
+          </w:p>
+          <w:p>
+            <w:pPr>
+              <w:pStyle w:val="ListParagraph"/>
+              <w:numPr>
+                <w:ilvl w:val="0"/>
+                <w:numId w:val="30"/>
+              </w:numPr>
+              <w:spacing w:after="0" w:line="240" w:lineRule="auto"/>
+              <w:rPr>
+                <w:sz w:val="18"/>
+                <w:szCs w:val="18"/>
+              </w:rPr>
+            </w:pPr>
+            <w:r>
+              <w:rPr>
+                <w:sz w:val="18"/>
+                <w:szCs w:val="18"/>
+              </w:rPr>
+              <w:t>Drop mobile authoring</w:t>
+            </w:r>
+          </w:p>
+          <w:p>
+            <w:pPr>
+              <w:pStyle w:val="ListParagraph"/>
+              <w:numPr>
+                <w:ilvl w:val="0"/>
+                <w:numId w:val="30"/>
+              </w:numPr>
+              <w:spacing w:after="0" w:line="240" w:lineRule="auto"/>
+              <w:rPr>
+                <w:sz w:val="18"/>
+                <w:szCs w:val="18"/>
+              </w:rPr>
+            </w:pPr>
+            <w:r>
+              <w:rPr>
+                <w:sz w:val="18"/>
+                <w:szCs w:val="18"/>
+              </w:rPr>
+              <w:t xml:space="preserve">Mentored </w:t>
+            </w:r>
+            <w:r>
+              <w:rPr>
+                <w:sz w:val="18"/>
+                <w:szCs w:val="18"/>
+              </w:rPr>
+              <w:t xml:space="preserve">numerous </w:t>
+            </w:r>
+            <w:r>
+              <w:rPr>
+                <w:sz w:val="18"/>
+                <w:szCs w:val="18"/>
+              </w:rPr>
+              <w:t>teams new to web development and created new resources to improve internal transitions to web development</w:t>
             </w:r>
           </w:p>
           <w:p>
@@ -1169,7 +1905,7 @@
                 <w:sz w:val="20"/>
                 <w:szCs w:val="20"/>
               </w:rPr>
-              <w:t xml:space="preserve">                                Working on performance related projects</w:t>
+              <w:t>Gave multiple talks to Salesforce on web development with thousands of audience members</w:t>
             </w:r>
           </w:p>
           <w:p>
@@ -1204,7 +1940,7 @@
                 <w:sz w:val="20"/>
                 <w:szCs w:val="20"/>
               </w:rPr>
-              <w:t xml:space="preserve">                                Created wiki for starting on the web</w:t>
+              <w:t xml:space="preserve">                                Browser Community of Practice Member (3/1/19 – present)</w:t>
             </w:r>
           </w:p>
           <w:p>
@@ -1239,36 +1975,16 @@
                 <w:sz w:val="20"/>
                 <w:szCs w:val="20"/>
               </w:rPr>
-              <w:t xml:space="preserve">                                Mentored </w:t>
-            </w:r>
-            <w:proofErr w:type="spellStart"/>
+              <w:t xml:space="preserve">                                Browser Community of Practice Driver (</w:t>
+            </w:r>
             <w:r>
               <w:rPr>
                 <w:rFonts w:cs="Calibri"/>
                 <w:sz w:val="20"/>
                 <w:szCs w:val="20"/>
               </w:rPr>
-              <w:t>ConnectTo</w:t>
-            </w:r>
-            <w:proofErr w:type="spellEnd"/>
-            <w:r>
-              <w:rPr>
-                <w:rFonts w:cs="Calibri"/>
-                <w:sz w:val="20"/>
-                <w:szCs w:val="20"/>
-              </w:rPr>
-              <w:t xml:space="preserve">, Connectivity, Tableau Prep, </w:t>
-            </w:r>
-            <w:proofErr w:type="spellStart"/>
-            <w:r>
-              <w:rPr>
-                <w:rFonts w:cs="Calibri"/>
-                <w:sz w:val="20"/>
-                <w:szCs w:val="20"/>
-              </w:rPr>
-              <w:t>Connecitivity</w:t>
-            </w:r>
-            <w:proofErr w:type="spellEnd"/>
+              <w:t>3/15/19 – present)</w:t>
+            </w:r>
           </w:p>
           <w:p>
             <w:pPr>
@@ -1302,7 +2018,7 @@
                 <w:sz w:val="20"/>
                 <w:szCs w:val="20"/>
               </w:rPr>
-              <w:t xml:space="preserve">                                Ownership of Connecting to Data on the Web</w:t>
+              <w:t xml:space="preserve">                                Scrum Master (4/2/18 – 6/10/19)</w:t>
             </w:r>
           </w:p>
           <w:p>
@@ -1337,7 +2053,7 @@
                 <w:sz w:val="20"/>
                 <w:szCs w:val="20"/>
               </w:rPr>
-              <w:t xml:space="preserve">                                Code style wiki and updates</w:t>
+              <w:t xml:space="preserve">                                Security Champion (1/1/18 – present)</w:t>
             </w:r>
           </w:p>
           <w:p>
@@ -1372,25 +2088,7 @@
                 <w:sz w:val="20"/>
                 <w:szCs w:val="20"/>
               </w:rPr>
-              <w:t xml:space="preserve">                                Helped teams start on the web (Data MttW, </w:t>
-            </w:r>
-            <w:proofErr w:type="spellStart"/>
-            <w:r>
-              <w:rPr>
-                <w:rFonts w:cs="Calibri"/>
-                <w:sz w:val="20"/>
-                <w:szCs w:val="20"/>
-              </w:rPr>
-              <w:t>ConnectTo</w:t>
-            </w:r>
-            <w:proofErr w:type="spellEnd"/>
-            <w:r>
-              <w:rPr>
-                <w:rFonts w:cs="Calibri"/>
-                <w:sz w:val="20"/>
-                <w:szCs w:val="20"/>
-              </w:rPr>
-              <w:t>, Connectivity, UXI / TabX / Exporting)</w:t>
+              <w:t xml:space="preserve">                                Foundational Advisory Board Member (1/1/18 – 6/10/19)</w:t>
             </w:r>
           </w:p>
           <w:p>
@@ -1425,25 +2123,7 @@
                 <w:sz w:val="20"/>
                 <w:szCs w:val="20"/>
               </w:rPr>
-              <w:t xml:space="preserve">                                Worked with Connectivity to remove dependency on </w:t>
-            </w:r>
-            <w:proofErr w:type="spellStart"/>
-            <w:r>
-              <w:rPr>
-                <w:rFonts w:cs="Calibri"/>
-                <w:sz w:val="20"/>
-                <w:szCs w:val="20"/>
-              </w:rPr>
-              <w:t>presmodels</w:t>
-            </w:r>
-            <w:proofErr w:type="spellEnd"/>
-            <w:r>
-              <w:rPr>
-                <w:rFonts w:cs="Calibri"/>
-                <w:sz w:val="20"/>
-                <w:szCs w:val="20"/>
-              </w:rPr>
-              <w:t xml:space="preserve"> and helped with pluggability</w:t>
+              <w:t xml:space="preserve">                                Currently mentoring intern for the team</w:t>
             </w:r>
           </w:p>
           <w:p>
@@ -1478,7 +2158,7 @@
                 <w:sz w:val="20"/>
                 <w:szCs w:val="20"/>
               </w:rPr>
-              <w:t xml:space="preserve">                                Worked with Tableau Prep to consolidate redundant modules, make architectural decisions around iframes / components</w:t>
+              <w:t xml:space="preserve">                                Working on performance related projects</w:t>
             </w:r>
           </w:p>
           <w:p>
@@ -1513,7 +2193,7 @@
                 <w:sz w:val="20"/>
                 <w:szCs w:val="20"/>
               </w:rPr>
-              <w:t xml:space="preserve">                                Using Service Workers to fund Browser Client Infrastructure team</w:t>
+              <w:t xml:space="preserve">                                Created wiki for starting on the web</w:t>
             </w:r>
           </w:p>
           <w:p>
@@ -1548,8 +2228,36 @@
                 <w:sz w:val="20"/>
                 <w:szCs w:val="20"/>
               </w:rPr>
-              <w:t xml:space="preserve">                                Non-blocking UI</w:t>
-            </w:r>
+              <w:t xml:space="preserve">                                Mentored </w:t>
+            </w:r>
+            <w:proofErr w:type="spellStart"/>
+            <w:r>
+              <w:rPr>
+                <w:rFonts w:cs="Calibri"/>
+                <w:sz w:val="20"/>
+                <w:szCs w:val="20"/>
+              </w:rPr>
+              <w:t>ConnectTo</w:t>
+            </w:r>
+            <w:proofErr w:type="spellEnd"/>
+            <w:r>
+              <w:rPr>
+                <w:rFonts w:cs="Calibri"/>
+                <w:sz w:val="20"/>
+                <w:szCs w:val="20"/>
+              </w:rPr>
+              <w:t xml:space="preserve">, Connectivity, Tableau Prep, </w:t>
+            </w:r>
+            <w:proofErr w:type="spellStart"/>
+            <w:r>
+              <w:rPr>
+                <w:rFonts w:cs="Calibri"/>
+                <w:sz w:val="20"/>
+                <w:szCs w:val="20"/>
+              </w:rPr>
+              <w:t>Connecitivity</w:t>
+            </w:r>
+            <w:proofErr w:type="spellEnd"/>
           </w:p>
           <w:p>
             <w:pPr>
@@ -1583,7 +2291,7 @@
                 <w:sz w:val="20"/>
                 <w:szCs w:val="20"/>
               </w:rPr>
-              <w:t xml:space="preserve">                                Led performance investigation to understand where the performance issues on the web are</w:t>
+              <w:t xml:space="preserve">                                Ownership of Connecting to Data on the Web</w:t>
             </w:r>
           </w:p>
           <w:p>
@@ -1608,41 +2316,17 @@
               <w:spacing w:after="0" w:line="192" w:lineRule="auto"/>
               <w:rPr>
                 <w:rFonts w:cs="Calibri"/>
-                <w:sz w:val="18"/>
-                <w:szCs w:val="18"/>
-              </w:rPr>
-            </w:pPr>
-            <w:r>
-              <w:rPr>
-                <w:rFonts w:cs="Calibri"/>
                 <w:sz w:val="20"/>
                 <w:szCs w:val="20"/>
               </w:rPr>
-              <w:tab/>
-            </w:r>
-            <w:r>
-              <w:rPr>
-                <w:rFonts w:cs="Calibri"/>
-                <w:sz w:val="18"/>
-                <w:szCs w:val="18"/>
-              </w:rPr>
-              <w:t>Partnered with several teams to fulfill ownership gaps</w:t>
-            </w:r>
-            <w:r>
-              <w:rPr>
-                <w:rFonts w:cs="Calibri"/>
-                <w:sz w:val="18"/>
-                <w:szCs w:val="18"/>
-              </w:rPr>
-              <w:t xml:space="preserve">, ultimately establishing </w:t>
-            </w:r>
-            <w:r>
-              <w:rPr>
-                <w:rFonts w:cs="Calibri"/>
-                <w:sz w:val="18"/>
-                <w:szCs w:val="18"/>
-              </w:rPr>
-              <w:t>a new team</w:t>
+            </w:pPr>
+            <w:r>
+              <w:rPr>
+                <w:rFonts w:cs="Calibri"/>
+                <w:sz w:val="20"/>
+                <w:szCs w:val="20"/>
+              </w:rPr>
+              <w:t xml:space="preserve">                                Code style wiki and updates</w:t>
             </w:r>
           </w:p>
           <w:p>
@@ -1667,18 +2351,35 @@
               <w:spacing w:after="0" w:line="192" w:lineRule="auto"/>
               <w:rPr>
                 <w:rFonts w:cs="Calibri"/>
-                <w:sz w:val="18"/>
-                <w:szCs w:val="18"/>
-              </w:rPr>
-            </w:pPr>
-            <w:r>
-              <w:rPr>
-                <w:rFonts w:cs="Calibri"/>
-                <w:sz w:val="18"/>
-                <w:szCs w:val="18"/>
-              </w:rPr>
-              <w:tab/>
-              <w:t>Drove the decision to remove Internet Explorer support from all products, saving an estimated $8.3 million per year</w:t>
+                <w:sz w:val="20"/>
+                <w:szCs w:val="20"/>
+              </w:rPr>
+            </w:pPr>
+            <w:r>
+              <w:rPr>
+                <w:rFonts w:cs="Calibri"/>
+                <w:sz w:val="20"/>
+                <w:szCs w:val="20"/>
+              </w:rPr>
+              <w:t xml:space="preserve">                                Helped teams start on the web (Data MttW, </w:t>
+            </w:r>
+            <w:proofErr w:type="spellStart"/>
+            <w:r>
+              <w:rPr>
+                <w:rFonts w:cs="Calibri"/>
+                <w:sz w:val="20"/>
+                <w:szCs w:val="20"/>
+              </w:rPr>
+              <w:t>ConnectTo</w:t>
+            </w:r>
+            <w:proofErr w:type="spellEnd"/>
+            <w:r>
+              <w:rPr>
+                <w:rFonts w:cs="Calibri"/>
+                <w:sz w:val="20"/>
+                <w:szCs w:val="20"/>
+              </w:rPr>
+              <w:t>, Connectivity, UXI / TabX / Exporting)</w:t>
             </w:r>
           </w:p>
           <w:p>
@@ -1703,18 +2404,35 @@
               <w:spacing w:after="0" w:line="192" w:lineRule="auto"/>
               <w:rPr>
                 <w:rFonts w:cs="Calibri"/>
-                <w:sz w:val="18"/>
-                <w:szCs w:val="18"/>
-              </w:rPr>
-            </w:pPr>
-            <w:r>
-              <w:rPr>
-                <w:rFonts w:cs="Calibri"/>
-                <w:sz w:val="18"/>
-                <w:szCs w:val="18"/>
-              </w:rPr>
-              <w:tab/>
-              <w:t>Expanded keyboard shortcuts into a TypeScript module to be consumed in more of Tableau’s products</w:t>
+                <w:sz w:val="20"/>
+                <w:szCs w:val="20"/>
+              </w:rPr>
+            </w:pPr>
+            <w:r>
+              <w:rPr>
+                <w:rFonts w:cs="Calibri"/>
+                <w:sz w:val="20"/>
+                <w:szCs w:val="20"/>
+              </w:rPr>
+              <w:t xml:space="preserve">                                Worked with Connectivity to remove dependency on </w:t>
+            </w:r>
+            <w:proofErr w:type="spellStart"/>
+            <w:r>
+              <w:rPr>
+                <w:rFonts w:cs="Calibri"/>
+                <w:sz w:val="20"/>
+                <w:szCs w:val="20"/>
+              </w:rPr>
+              <w:t>presmodels</w:t>
+            </w:r>
+            <w:proofErr w:type="spellEnd"/>
+            <w:r>
+              <w:rPr>
+                <w:rFonts w:cs="Calibri"/>
+                <w:sz w:val="20"/>
+                <w:szCs w:val="20"/>
+              </w:rPr>
+              <w:t xml:space="preserve"> and helped with pluggability</w:t>
             </w:r>
           </w:p>
           <w:p>
@@ -1739,26 +2457,17 @@
               <w:spacing w:after="0" w:line="192" w:lineRule="auto"/>
               <w:rPr>
                 <w:rFonts w:cs="Calibri"/>
-                <w:sz w:val="18"/>
-                <w:szCs w:val="18"/>
-              </w:rPr>
-            </w:pPr>
-            <w:r>
-              <w:rPr>
-                <w:rFonts w:cs="Calibri"/>
-                <w:sz w:val="18"/>
-                <w:szCs w:val="18"/>
-              </w:rPr>
-              <w:tab/>
-              <w:t xml:space="preserve">Created a system </w:t>
-            </w:r>
-            <w:r>
-              <w:rPr>
-                <w:rFonts w:cs="Calibri"/>
-                <w:sz w:val="18"/>
-                <w:szCs w:val="18"/>
-              </w:rPr>
-              <w:t>on Tableau Server to open the current workbook, retaining session edits, on Tableau Desktop</w:t>
+                <w:sz w:val="20"/>
+                <w:szCs w:val="20"/>
+              </w:rPr>
+            </w:pPr>
+            <w:r>
+              <w:rPr>
+                <w:rFonts w:cs="Calibri"/>
+                <w:sz w:val="20"/>
+                <w:szCs w:val="20"/>
+              </w:rPr>
+              <w:t xml:space="preserve">                                Worked with Tableau Prep to consolidate redundant modules, make architectural decisions around iframes / components</w:t>
             </w:r>
           </w:p>
           <w:p>
@@ -1783,18 +2492,17 @@
               <w:spacing w:after="0" w:line="192" w:lineRule="auto"/>
               <w:rPr>
                 <w:rFonts w:cs="Calibri"/>
-                <w:sz w:val="18"/>
-                <w:szCs w:val="18"/>
-              </w:rPr>
-            </w:pPr>
-            <w:r>
-              <w:rPr>
-                <w:rFonts w:cs="Calibri"/>
-                <w:sz w:val="18"/>
-                <w:szCs w:val="18"/>
-              </w:rPr>
-              <w:tab/>
-              <w:t>Lectured at the Lake Washington Institute of Technology on Big Data, Data Analytics and Tableau</w:t>
+                <w:sz w:val="20"/>
+                <w:szCs w:val="20"/>
+              </w:rPr>
+            </w:pPr>
+            <w:r>
+              <w:rPr>
+                <w:rFonts w:cs="Calibri"/>
+                <w:sz w:val="20"/>
+                <w:szCs w:val="20"/>
+              </w:rPr>
+              <w:t xml:space="preserve">                                Using Service Workers to fund Browser Client Infrastructure team</w:t>
             </w:r>
           </w:p>
           <w:p>
@@ -1819,18 +2527,17 @@
               <w:spacing w:after="0" w:line="192" w:lineRule="auto"/>
               <w:rPr>
                 <w:rFonts w:cs="Calibri"/>
-                <w:sz w:val="18"/>
-                <w:szCs w:val="18"/>
-              </w:rPr>
-            </w:pPr>
-            <w:r>
-              <w:rPr>
-                <w:rFonts w:cs="Calibri"/>
-                <w:sz w:val="18"/>
-                <w:szCs w:val="18"/>
-              </w:rPr>
-              <w:tab/>
-              <w:t>Collaborated with the Lake Washington Institute of Technology to add Tableau to the “Applications of Big Data” course</w:t>
+                <w:sz w:val="20"/>
+                <w:szCs w:val="20"/>
+              </w:rPr>
+            </w:pPr>
+            <w:r>
+              <w:rPr>
+                <w:rFonts w:cs="Calibri"/>
+                <w:sz w:val="20"/>
+                <w:szCs w:val="20"/>
+              </w:rPr>
+              <w:t xml:space="preserve">                                Non-blocking UI</w:t>
             </w:r>
           </w:p>
           <w:p>
@@ -1855,18 +2562,17 @@
               <w:spacing w:after="0" w:line="192" w:lineRule="auto"/>
               <w:rPr>
                 <w:rFonts w:cs="Calibri"/>
-                <w:sz w:val="18"/>
-                <w:szCs w:val="18"/>
-              </w:rPr>
-            </w:pPr>
-            <w:r>
-              <w:rPr>
-                <w:rFonts w:cs="Calibri"/>
-                <w:sz w:val="18"/>
-                <w:szCs w:val="18"/>
-              </w:rPr>
-              <w:tab/>
-              <w:t>Mentored teams new to web development as well as another MttW intern</w:t>
+                <w:sz w:val="20"/>
+                <w:szCs w:val="20"/>
+              </w:rPr>
+            </w:pPr>
+            <w:r>
+              <w:rPr>
+                <w:rFonts w:cs="Calibri"/>
+                <w:sz w:val="20"/>
+                <w:szCs w:val="20"/>
+              </w:rPr>
+              <w:t xml:space="preserve">                                Led performance investigation to understand where the performance issues on the web are</w:t>
             </w:r>
           </w:p>
           <w:p>
@@ -1898,11 +2604,34 @@
             <w:r>
               <w:rPr>
                 <w:rFonts w:cs="Calibri"/>
-                <w:sz w:val="18"/>
-                <w:szCs w:val="18"/>
+                <w:sz w:val="20"/>
+                <w:szCs w:val="20"/>
               </w:rPr>
               <w:tab/>
-              <w:t>Worked on various performance projects to improve page load time and interactions on the web</w:t>
+            </w:r>
+            <w:r>
+              <w:rPr>
+                <w:rFonts w:cs="Calibri"/>
+                <w:sz w:val="18"/>
+                <w:szCs w:val="18"/>
+              </w:rPr>
+              <w:t>Partnered with several teams to fulfill ownership gaps</w:t>
+            </w:r>
+            <w:r>
+              <w:rPr>
+                <w:rFonts w:cs="Calibri"/>
+                <w:sz w:val="18"/>
+                <w:szCs w:val="18"/>
+              </w:rPr>
+              <w:t xml:space="preserve">, ultimately establishing </w:t>
+            </w:r>
+            <w:r>
+              <w:rPr>
+                <w:rFonts w:cs="Calibri"/>
+                <w:sz w:val="18"/>
+                <w:szCs w:val="18"/>
+              </w:rPr>
+              <w:t>a new team</w:t>
             </w:r>
           </w:p>
           <w:p>
@@ -1937,7 +2666,8 @@
                 <w:sz w:val="18"/>
                 <w:szCs w:val="18"/>
               </w:rPr>
-              <w:t xml:space="preserve">                  Fostered the Browser Client Community, re-engaging the community with lectures, pitch events and increased collaboration</w:t>
+              <w:tab/>
+              <w:t>Drove the decision to remove Internet Explorer support from all products, saving an estimated $8.3 million per year</w:t>
             </w:r>
           </w:p>
           <w:p>
@@ -1972,25 +2702,8 @@
                 <w:sz w:val="18"/>
                 <w:szCs w:val="18"/>
               </w:rPr>
-              <w:t xml:space="preserve">                  Architected how cloud connectors integrated with </w:t>
-            </w:r>
-            <w:proofErr w:type="spellStart"/>
-            <w:r>
-              <w:rPr>
-                <w:rFonts w:cs="Calibri"/>
-                <w:sz w:val="18"/>
-                <w:szCs w:val="18"/>
-              </w:rPr>
-              <w:t>oauth</w:t>
-            </w:r>
-            <w:proofErr w:type="spellEnd"/>
-            <w:r>
-              <w:rPr>
-                <w:rFonts w:cs="Calibri"/>
-                <w:sz w:val="18"/>
-                <w:szCs w:val="18"/>
-              </w:rPr>
-              <w:t xml:space="preserve"> and our Java and C++ backends</w:t>
+              <w:tab/>
+              <w:t>Expanded keyboard shortcuts into a TypeScript module to be consumed in more of Tableau’s products</w:t>
             </w:r>
           </w:p>
           <w:p>
@@ -2015,12 +2728,27 @@
               <w:spacing w:after="0" w:line="192" w:lineRule="auto"/>
               <w:rPr>
                 <w:rFonts w:cs="Calibri"/>
-                <w:sz w:val="20"/>
-                <w:szCs w:val="20"/>
-              </w:rPr>
-            </w:pPr>
-            <w:bookmarkStart w:id="0" w:name="_GoBack"/>
-            <w:bookmarkEnd w:id="0"/>
+                <w:sz w:val="18"/>
+                <w:szCs w:val="18"/>
+              </w:rPr>
+            </w:pPr>
+            <w:r>
+              <w:rPr>
+                <w:rFonts w:cs="Calibri"/>
+                <w:sz w:val="18"/>
+                <w:szCs w:val="18"/>
+              </w:rPr>
+              <w:tab/>
+              <w:t xml:space="preserve">Created a system </w:t>
+            </w:r>
+            <w:r>
+              <w:rPr>
+                <w:rFonts w:cs="Calibri"/>
+                <w:sz w:val="18"/>
+                <w:szCs w:val="18"/>
+              </w:rPr>
+              <w:t>on Tableau Server to open the current workbook, retaining session edits, on Tableau Desktop</w:t>
+            </w:r>
           </w:p>
           <w:p>
             <w:pPr>
@@ -2044,17 +2772,18 @@
               <w:spacing w:after="0" w:line="192" w:lineRule="auto"/>
               <w:rPr>
                 <w:rFonts w:cs="Calibri"/>
-                <w:sz w:val="20"/>
-                <w:szCs w:val="20"/>
-              </w:rPr>
-            </w:pPr>
-            <w:r>
-              <w:rPr>
-                <w:rFonts w:cs="Calibri"/>
-                <w:sz w:val="20"/>
-                <w:szCs w:val="20"/>
-              </w:rPr>
-              <w:t xml:space="preserve">         </w:t>
+                <w:sz w:val="18"/>
+                <w:szCs w:val="18"/>
+              </w:rPr>
+            </w:pPr>
+            <w:r>
+              <w:rPr>
+                <w:rFonts w:cs="Calibri"/>
+                <w:sz w:val="18"/>
+                <w:szCs w:val="18"/>
+              </w:rPr>
+              <w:tab/>
+              <w:t>Lectured at the Lake Washington Institute of Technology on Big Data, Data Analytics and Tableau</w:t>
             </w:r>
           </w:p>
           <w:p>
@@ -2079,6 +2808,264 @@
               <w:spacing w:after="0" w:line="192" w:lineRule="auto"/>
               <w:rPr>
                 <w:rFonts w:cs="Calibri"/>
+                <w:sz w:val="18"/>
+                <w:szCs w:val="18"/>
+              </w:rPr>
+            </w:pPr>
+            <w:r>
+              <w:rPr>
+                <w:rFonts w:cs="Calibri"/>
+                <w:sz w:val="18"/>
+                <w:szCs w:val="18"/>
+              </w:rPr>
+              <w:tab/>
+              <w:t>Collaborated with the Lake Washington Institute of Technology to add Tableau to the “Applications of Big Data” course</w:t>
+            </w:r>
+          </w:p>
+          <w:p>
+            <w:pPr>
+              <w:tabs>
+                <w:tab w:val="left" w:pos="720"/>
+                <w:tab w:val="left" w:pos="1440"/>
+                <w:tab w:val="left" w:pos="2160"/>
+                <w:tab w:val="left" w:pos="2880"/>
+                <w:tab w:val="left" w:pos="3600"/>
+                <w:tab w:val="left" w:pos="4320"/>
+                <w:tab w:val="left" w:pos="5040"/>
+                <w:tab w:val="left" w:pos="5760"/>
+                <w:tab w:val="left" w:pos="6480"/>
+                <w:tab w:val="left" w:pos="7200"/>
+                <w:tab w:val="left" w:pos="7920"/>
+                <w:tab w:val="left" w:pos="8640"/>
+                <w:tab w:val="left" w:pos="9360"/>
+                <w:tab w:val="left" w:pos="10080"/>
+                <w:tab w:val="right" w:pos="10800"/>
+              </w:tabs>
+              <w:spacing w:after="0" w:line="192" w:lineRule="auto"/>
+              <w:rPr>
+                <w:rFonts w:cs="Calibri"/>
+                <w:sz w:val="18"/>
+                <w:szCs w:val="18"/>
+              </w:rPr>
+            </w:pPr>
+            <w:r>
+              <w:rPr>
+                <w:rFonts w:cs="Calibri"/>
+                <w:sz w:val="18"/>
+                <w:szCs w:val="18"/>
+              </w:rPr>
+              <w:tab/>
+              <w:t>Mentored teams new to web development as well as another MttW intern</w:t>
+            </w:r>
+          </w:p>
+          <w:p>
+            <w:pPr>
+              <w:tabs>
+                <w:tab w:val="left" w:pos="720"/>
+                <w:tab w:val="left" w:pos="1440"/>
+                <w:tab w:val="left" w:pos="2160"/>
+                <w:tab w:val="left" w:pos="2880"/>
+                <w:tab w:val="left" w:pos="3600"/>
+                <w:tab w:val="left" w:pos="4320"/>
+                <w:tab w:val="left" w:pos="5040"/>
+                <w:tab w:val="left" w:pos="5760"/>
+                <w:tab w:val="left" w:pos="6480"/>
+                <w:tab w:val="left" w:pos="7200"/>
+                <w:tab w:val="left" w:pos="7920"/>
+                <w:tab w:val="left" w:pos="8640"/>
+                <w:tab w:val="left" w:pos="9360"/>
+                <w:tab w:val="left" w:pos="10080"/>
+                <w:tab w:val="right" w:pos="10800"/>
+              </w:tabs>
+              <w:spacing w:after="0" w:line="192" w:lineRule="auto"/>
+              <w:rPr>
+                <w:rFonts w:cs="Calibri"/>
+                <w:sz w:val="18"/>
+                <w:szCs w:val="18"/>
+              </w:rPr>
+            </w:pPr>
+            <w:r>
+              <w:rPr>
+                <w:rFonts w:cs="Calibri"/>
+                <w:sz w:val="18"/>
+                <w:szCs w:val="18"/>
+              </w:rPr>
+              <w:tab/>
+              <w:t>Worked on various performance projects to improve page load time and interactions on the web</w:t>
+            </w:r>
+          </w:p>
+          <w:p>
+            <w:pPr>
+              <w:tabs>
+                <w:tab w:val="left" w:pos="720"/>
+                <w:tab w:val="left" w:pos="1440"/>
+                <w:tab w:val="left" w:pos="2160"/>
+                <w:tab w:val="left" w:pos="2880"/>
+                <w:tab w:val="left" w:pos="3600"/>
+                <w:tab w:val="left" w:pos="4320"/>
+                <w:tab w:val="left" w:pos="5040"/>
+                <w:tab w:val="left" w:pos="5760"/>
+                <w:tab w:val="left" w:pos="6480"/>
+                <w:tab w:val="left" w:pos="7200"/>
+                <w:tab w:val="left" w:pos="7920"/>
+                <w:tab w:val="left" w:pos="8640"/>
+                <w:tab w:val="left" w:pos="9360"/>
+                <w:tab w:val="left" w:pos="10080"/>
+                <w:tab w:val="right" w:pos="10800"/>
+              </w:tabs>
+              <w:spacing w:after="0" w:line="192" w:lineRule="auto"/>
+              <w:rPr>
+                <w:rFonts w:cs="Calibri"/>
+                <w:sz w:val="18"/>
+                <w:szCs w:val="18"/>
+              </w:rPr>
+            </w:pPr>
+            <w:r>
+              <w:rPr>
+                <w:rFonts w:cs="Calibri"/>
+                <w:sz w:val="18"/>
+                <w:szCs w:val="18"/>
+              </w:rPr>
+              <w:t xml:space="preserve">                  Fostered the Browser Client Community, re-engaging the community with lectures, pitch events and increased collaboration</w:t>
+            </w:r>
+          </w:p>
+          <w:p>
+            <w:pPr>
+              <w:tabs>
+                <w:tab w:val="left" w:pos="720"/>
+                <w:tab w:val="left" w:pos="1440"/>
+                <w:tab w:val="left" w:pos="2160"/>
+                <w:tab w:val="left" w:pos="2880"/>
+                <w:tab w:val="left" w:pos="3600"/>
+                <w:tab w:val="left" w:pos="4320"/>
+                <w:tab w:val="left" w:pos="5040"/>
+                <w:tab w:val="left" w:pos="5760"/>
+                <w:tab w:val="left" w:pos="6480"/>
+                <w:tab w:val="left" w:pos="7200"/>
+                <w:tab w:val="left" w:pos="7920"/>
+                <w:tab w:val="left" w:pos="8640"/>
+                <w:tab w:val="left" w:pos="9360"/>
+                <w:tab w:val="left" w:pos="10080"/>
+                <w:tab w:val="right" w:pos="10800"/>
+              </w:tabs>
+              <w:spacing w:after="0" w:line="192" w:lineRule="auto"/>
+              <w:rPr>
+                <w:rFonts w:cs="Calibri"/>
+                <w:sz w:val="18"/>
+                <w:szCs w:val="18"/>
+              </w:rPr>
+            </w:pPr>
+            <w:r>
+              <w:rPr>
+                <w:rFonts w:cs="Calibri"/>
+                <w:sz w:val="18"/>
+                <w:szCs w:val="18"/>
+              </w:rPr>
+              <w:t xml:space="preserve">                  Architected how cloud connectors integrated with </w:t>
+            </w:r>
+            <w:proofErr w:type="spellStart"/>
+            <w:r>
+              <w:rPr>
+                <w:rFonts w:cs="Calibri"/>
+                <w:sz w:val="18"/>
+                <w:szCs w:val="18"/>
+              </w:rPr>
+              <w:t>oauth</w:t>
+            </w:r>
+            <w:proofErr w:type="spellEnd"/>
+            <w:r>
+              <w:rPr>
+                <w:rFonts w:cs="Calibri"/>
+                <w:sz w:val="18"/>
+                <w:szCs w:val="18"/>
+              </w:rPr>
+              <w:t xml:space="preserve"> and our Java and C++ backends</w:t>
+            </w:r>
+          </w:p>
+          <w:p>
+            <w:pPr>
+              <w:tabs>
+                <w:tab w:val="left" w:pos="720"/>
+                <w:tab w:val="left" w:pos="1440"/>
+                <w:tab w:val="left" w:pos="2160"/>
+                <w:tab w:val="left" w:pos="2880"/>
+                <w:tab w:val="left" w:pos="3600"/>
+                <w:tab w:val="left" w:pos="4320"/>
+                <w:tab w:val="left" w:pos="5040"/>
+                <w:tab w:val="left" w:pos="5760"/>
+                <w:tab w:val="left" w:pos="6480"/>
+                <w:tab w:val="left" w:pos="7200"/>
+                <w:tab w:val="left" w:pos="7920"/>
+                <w:tab w:val="left" w:pos="8640"/>
+                <w:tab w:val="left" w:pos="9360"/>
+                <w:tab w:val="left" w:pos="10080"/>
+                <w:tab w:val="right" w:pos="10800"/>
+              </w:tabs>
+              <w:spacing w:after="0" w:line="192" w:lineRule="auto"/>
+              <w:rPr>
+                <w:rFonts w:cs="Calibri"/>
+                <w:sz w:val="20"/>
+                <w:szCs w:val="20"/>
+              </w:rPr>
+            </w:pPr>
+          </w:p>
+          <w:p>
+            <w:pPr>
+              <w:tabs>
+                <w:tab w:val="left" w:pos="720"/>
+                <w:tab w:val="left" w:pos="1440"/>
+                <w:tab w:val="left" w:pos="2160"/>
+                <w:tab w:val="left" w:pos="2880"/>
+                <w:tab w:val="left" w:pos="3600"/>
+                <w:tab w:val="left" w:pos="4320"/>
+                <w:tab w:val="left" w:pos="5040"/>
+                <w:tab w:val="left" w:pos="5760"/>
+                <w:tab w:val="left" w:pos="6480"/>
+                <w:tab w:val="left" w:pos="7200"/>
+                <w:tab w:val="left" w:pos="7920"/>
+                <w:tab w:val="left" w:pos="8640"/>
+                <w:tab w:val="left" w:pos="9360"/>
+                <w:tab w:val="left" w:pos="10080"/>
+                <w:tab w:val="right" w:pos="10800"/>
+              </w:tabs>
+              <w:spacing w:after="0" w:line="192" w:lineRule="auto"/>
+              <w:rPr>
+                <w:rFonts w:cs="Calibri"/>
+                <w:sz w:val="20"/>
+                <w:szCs w:val="20"/>
+              </w:rPr>
+            </w:pPr>
+            <w:r>
+              <w:rPr>
+                <w:rFonts w:cs="Calibri"/>
+                <w:sz w:val="20"/>
+                <w:szCs w:val="20"/>
+              </w:rPr>
+              <w:t xml:space="preserve">         </w:t>
+            </w:r>
+          </w:p>
+          <w:p>
+            <w:pPr>
+              <w:tabs>
+                <w:tab w:val="left" w:pos="720"/>
+                <w:tab w:val="left" w:pos="1440"/>
+                <w:tab w:val="left" w:pos="2160"/>
+                <w:tab w:val="left" w:pos="2880"/>
+                <w:tab w:val="left" w:pos="3600"/>
+                <w:tab w:val="left" w:pos="4320"/>
+                <w:tab w:val="left" w:pos="5040"/>
+                <w:tab w:val="left" w:pos="5760"/>
+                <w:tab w:val="left" w:pos="6480"/>
+                <w:tab w:val="left" w:pos="7200"/>
+                <w:tab w:val="left" w:pos="7920"/>
+                <w:tab w:val="left" w:pos="8640"/>
+                <w:tab w:val="left" w:pos="9360"/>
+                <w:tab w:val="left" w:pos="10080"/>
+                <w:tab w:val="right" w:pos="10800"/>
+              </w:tabs>
+              <w:spacing w:after="0" w:line="192" w:lineRule="auto"/>
+              <w:rPr>
+                <w:rFonts w:cs="Calibri"/>
                 <w:sz w:val="20"/>
                 <w:szCs w:val="20"/>
               </w:rPr>
@@ -2176,6 +3163,356 @@
           </w:p>
           <w:p>
             <w:pPr>
+              <w:pStyle w:val="ListParagraph"/>
+              <w:numPr>
+                <w:ilvl w:val="0"/>
+                <w:numId w:val="30"/>
+              </w:numPr>
+              <w:spacing w:after="0" w:line="240" w:lineRule="auto"/>
+              <w:rPr>
+                <w:sz w:val="18"/>
+                <w:szCs w:val="18"/>
+              </w:rPr>
+            </w:pPr>
+            <w:r>
+              <w:rPr>
+                <w:sz w:val="18"/>
+                <w:szCs w:val="18"/>
+              </w:rPr>
+              <w:t>Represented web developers on the Foundational Advisory Board, discussing potential technologies and infrastructure to adopt</w:t>
+            </w:r>
+          </w:p>
+          <w:p>
+            <w:pPr>
+              <w:pStyle w:val="ListParagraph"/>
+              <w:numPr>
+                <w:ilvl w:val="0"/>
+                <w:numId w:val="30"/>
+              </w:numPr>
+              <w:spacing w:after="0" w:line="240" w:lineRule="auto"/>
+              <w:rPr>
+                <w:color w:val="0000FF"/>
+                <w:sz w:val="18"/>
+                <w:szCs w:val="18"/>
+              </w:rPr>
+            </w:pPr>
+            <w:r>
+              <w:rPr>
+                <w:color w:val="0000FF"/>
+                <w:sz w:val="18"/>
+                <w:szCs w:val="18"/>
+              </w:rPr>
+              <w:t>• Represent web developers on the Foundational Advisory Board, discussing potential technologies and infrastructure to adopt</w:t>
+            </w:r>
+          </w:p>
+          <w:p>
+            <w:pPr>
+              <w:pStyle w:val="ListParagraph"/>
+              <w:numPr>
+                <w:ilvl w:val="0"/>
+                <w:numId w:val="30"/>
+              </w:numPr>
+              <w:spacing w:after="0" w:line="240" w:lineRule="auto"/>
+              <w:rPr>
+                <w:color w:val="0000FF"/>
+                <w:sz w:val="18"/>
+                <w:szCs w:val="18"/>
+              </w:rPr>
+            </w:pPr>
+            <w:r>
+              <w:rPr>
+                <w:color w:val="0000FF"/>
+                <w:sz w:val="18"/>
+                <w:szCs w:val="18"/>
+              </w:rPr>
+              <w:t>• Advised and mentored a team new to web development</w:t>
+            </w:r>
+          </w:p>
+          <w:p>
+            <w:pPr>
+              <w:pStyle w:val="ListParagraph"/>
+              <w:numPr>
+                <w:ilvl w:val="0"/>
+                <w:numId w:val="30"/>
+              </w:numPr>
+              <w:spacing w:after="0" w:line="240" w:lineRule="auto"/>
+              <w:rPr>
+                <w:color w:val="0000FF"/>
+                <w:sz w:val="18"/>
+                <w:szCs w:val="18"/>
+              </w:rPr>
+            </w:pPr>
+            <w:r>
+              <w:rPr>
+                <w:color w:val="0000FF"/>
+                <w:sz w:val="18"/>
+                <w:szCs w:val="18"/>
+              </w:rPr>
+              <w:t>• Mentored interns on the MttW Team</w:t>
+            </w:r>
+          </w:p>
+          <w:p>
+            <w:pPr>
+              <w:pStyle w:val="ListParagraph"/>
+              <w:numPr>
+                <w:ilvl w:val="0"/>
+                <w:numId w:val="30"/>
+              </w:numPr>
+              <w:spacing w:after="0" w:line="240" w:lineRule="auto"/>
+              <w:rPr>
+                <w:color w:val="0000FF"/>
+                <w:sz w:val="18"/>
+                <w:szCs w:val="18"/>
+              </w:rPr>
+            </w:pPr>
+            <w:r>
+              <w:rPr>
+                <w:color w:val="0000FF"/>
+                <w:sz w:val="18"/>
+                <w:szCs w:val="18"/>
+              </w:rPr>
+              <w:t>• Presented frequently for Tableau's Browser Client Community</w:t>
+            </w:r>
+          </w:p>
+          <w:p>
+            <w:pPr>
+              <w:pStyle w:val="ListParagraph"/>
+              <w:numPr>
+                <w:ilvl w:val="0"/>
+                <w:numId w:val="30"/>
+              </w:numPr>
+              <w:spacing w:after="0" w:line="240" w:lineRule="auto"/>
+              <w:rPr>
+                <w:color w:val="0000FF"/>
+                <w:sz w:val="18"/>
+                <w:szCs w:val="18"/>
+              </w:rPr>
+            </w:pPr>
+            <w:r>
+              <w:rPr>
+                <w:color w:val="0000FF"/>
+                <w:sz w:val="18"/>
+                <w:szCs w:val="18"/>
+              </w:rPr>
+              <w:t>• Developed various enhancements to viewing, editing and creating a datasource on the web</w:t>
+            </w:r>
+          </w:p>
+          <w:p>
+            <w:pPr>
+              <w:pStyle w:val="ListParagraph"/>
+              <w:numPr>
+                <w:ilvl w:val="0"/>
+                <w:numId w:val="30"/>
+              </w:numPr>
+              <w:spacing w:after="0" w:line="240" w:lineRule="auto"/>
+              <w:rPr>
+                <w:color w:val="0000FF"/>
+                <w:sz w:val="18"/>
+                <w:szCs w:val="18"/>
+              </w:rPr>
+            </w:pPr>
+            <w:r>
+              <w:rPr>
+                <w:color w:val="0000FF"/>
+                <w:sz w:val="18"/>
+                <w:szCs w:val="18"/>
+              </w:rPr>
+              <w:t>• Wrote scripts to auto-format Tableau's codebase to follow style guidelines and cleanup code</w:t>
+            </w:r>
+          </w:p>
+          <w:p>
+            <w:pPr>
+              <w:pStyle w:val="ListParagraph"/>
+              <w:numPr>
+                <w:ilvl w:val="0"/>
+                <w:numId w:val="30"/>
+              </w:numPr>
+              <w:spacing w:after="0" w:line="240" w:lineRule="auto"/>
+              <w:rPr>
+                <w:color w:val="0000FF"/>
+                <w:sz w:val="18"/>
+                <w:szCs w:val="18"/>
+              </w:rPr>
+            </w:pPr>
+            <w:r>
+              <w:rPr>
+                <w:color w:val="0000FF"/>
+                <w:sz w:val="18"/>
+                <w:szCs w:val="18"/>
+              </w:rPr>
+              <w:t xml:space="preserve">• Attended relevant conferences such as CppCon and </w:t>
+            </w:r>
+            <w:proofErr w:type="spellStart"/>
+            <w:r>
+              <w:rPr>
+                <w:color w:val="0000FF"/>
+                <w:sz w:val="18"/>
+                <w:szCs w:val="18"/>
+              </w:rPr>
+              <w:t>ReactEurope</w:t>
+            </w:r>
+            <w:proofErr w:type="spellEnd"/>
+            <w:r>
+              <w:rPr>
+                <w:color w:val="0000FF"/>
+                <w:sz w:val="18"/>
+                <w:szCs w:val="18"/>
+              </w:rPr>
+              <w:t xml:space="preserve"> and shared learning with the developers at Tableau</w:t>
+            </w:r>
+          </w:p>
+          <w:p>
+            <w:pPr>
+              <w:pStyle w:val="ListParagraph"/>
+              <w:numPr>
+                <w:ilvl w:val="0"/>
+                <w:numId w:val="30"/>
+              </w:numPr>
+              <w:spacing w:after="0" w:line="240" w:lineRule="auto"/>
+              <w:rPr>
+                <w:color w:val="0000FF"/>
+                <w:sz w:val="18"/>
+                <w:szCs w:val="18"/>
+              </w:rPr>
+            </w:pPr>
+            <w:r>
+              <w:rPr>
+                <w:color w:val="0000FF"/>
+                <w:sz w:val="18"/>
+                <w:szCs w:val="18"/>
+              </w:rPr>
+              <w:t>• Interviewed customers to gather feedback on how they were using Tableau Server and learn how they can gain better insights with their data</w:t>
+            </w:r>
+          </w:p>
+          <w:p>
+            <w:pPr>
+              <w:pStyle w:val="ListParagraph"/>
+              <w:numPr>
+                <w:ilvl w:val="0"/>
+                <w:numId w:val="30"/>
+              </w:numPr>
+              <w:spacing w:after="0" w:line="240" w:lineRule="auto"/>
+              <w:rPr>
+                <w:color w:val="0000FF"/>
+                <w:sz w:val="18"/>
+                <w:szCs w:val="18"/>
+              </w:rPr>
+            </w:pPr>
+            <w:r>
+              <w:rPr>
+                <w:color w:val="0000FF"/>
+                <w:sz w:val="18"/>
+                <w:szCs w:val="18"/>
+              </w:rPr>
+              <w:t>• Implemented various feature parity gaps between Tableau Server and Tableau Desktop</w:t>
+            </w:r>
+          </w:p>
+          <w:p>
+            <w:pPr>
+              <w:pStyle w:val="ListParagraph"/>
+              <w:numPr>
+                <w:ilvl w:val="0"/>
+                <w:numId w:val="30"/>
+              </w:numPr>
+              <w:spacing w:after="0" w:line="240" w:lineRule="auto"/>
+              <w:rPr>
+                <w:rStyle w:val="Hyperlink"/>
+                <w:sz w:val="18"/>
+                <w:szCs w:val="18"/>
+                <w:u w:val="none"/>
+              </w:rPr>
+            </w:pPr>
+            <w:r>
+              <w:rPr>
+                <w:sz w:val="18"/>
+                <w:szCs w:val="18"/>
+              </w:rPr>
+              <w:fldChar w:fldCharType="begin"/>
+            </w:r>
+            <w:r>
+              <w:rPr>
+                <w:sz w:val="18"/>
+                <w:szCs w:val="18"/>
+              </w:rPr>
+              <w:instrText xml:space="preserve"> HYPERLINK "https://onlinehelp.tableau.com/current/pro/desktop/en-us/shortcut.html" </w:instrText>
+            </w:r>
+            <w:r>
+              <w:rPr>
+                <w:sz w:val="18"/>
+                <w:szCs w:val="18"/>
+              </w:rPr>
+              <w:fldChar w:fldCharType="separate"/>
+            </w:r>
+            <w:r>
+              <w:rPr>
+                <w:rStyle w:val="Hyperlink"/>
+                <w:sz w:val="18"/>
+                <w:szCs w:val="18"/>
+                <w:u w:val="none"/>
+              </w:rPr>
+              <w:t>Built a platform for creating keyboard shortcuts which was used to add 81 new shortcuts and initiated 100,000+ times by customers</w:t>
+            </w:r>
+            <w:r>
+              <w:rPr>
+                <w:rStyle w:val="Hyperlink"/>
+                <w:sz w:val="18"/>
+                <w:szCs w:val="18"/>
+                <w:u w:val="none"/>
+              </w:rPr>
+              <w:tab/>
+            </w:r>
+          </w:p>
+          <w:p>
+            <w:pPr>
+              <w:pStyle w:val="ListParagraph"/>
+              <w:numPr>
+                <w:ilvl w:val="1"/>
+                <w:numId w:val="30"/>
+              </w:numPr>
+              <w:spacing w:after="0" w:line="240" w:lineRule="auto"/>
+              <w:rPr>
+                <w:sz w:val="18"/>
+                <w:szCs w:val="18"/>
+              </w:rPr>
+            </w:pPr>
+            <w:r>
+              <w:rPr>
+                <w:sz w:val="18"/>
+                <w:szCs w:val="18"/>
+              </w:rPr>
+              <w:t>Built</w:t>
+            </w:r>
+            <w:r>
+              <w:rPr>
+                <w:sz w:val="18"/>
+                <w:szCs w:val="18"/>
+              </w:rPr>
+              <w:fldChar w:fldCharType="end"/>
+            </w:r>
+          </w:p>
+          <w:p>
+            <w:pPr>
+              <w:pStyle w:val="ListParagraph"/>
+              <w:numPr>
+                <w:ilvl w:val="1"/>
+                <w:numId w:val="30"/>
+              </w:numPr>
+              <w:spacing w:after="0" w:line="240" w:lineRule="auto"/>
+              <w:rPr>
+                <w:sz w:val="18"/>
+                <w:szCs w:val="18"/>
+              </w:rPr>
+            </w:pPr>
+            <w:r>
+              <w:rPr>
+                <w:sz w:val="18"/>
+                <w:szCs w:val="18"/>
+              </w:rPr>
+              <w:t xml:space="preserve">Built a  </w:t>
+            </w:r>
+          </w:p>
+          <w:p>
+            <w:pPr>
               <w:spacing w:after="0" w:line="240" w:lineRule="auto"/>
               <w:ind w:firstLine="720"/>
               <w:contextualSpacing/>
@@ -2185,15 +3522,6 @@
                 <w:szCs w:val="18"/>
               </w:rPr>
             </w:pPr>
-            <w:r>
-              <w:rPr>
-                <w:rFonts w:cs="Calibri"/>
-                <w:sz w:val="18"/>
-                <w:szCs w:val="18"/>
-              </w:rPr>
-              <w:tab/>
-              <w:t>Built a keyboard shortcut platform</w:t>
-            </w:r>
           </w:p>
           <w:p>
             <w:pPr>
@@ -2213,16 +3541,7 @@
                 <w:szCs w:val="18"/>
               </w:rPr>
               <w:tab/>
-              <w:t xml:space="preserve"> </w:t>
-            </w:r>
-            <w:r>
-              <w:rPr>
-                <w:rFonts w:cs="Calibri"/>
-                <w:sz w:val="18"/>
-                <w:szCs w:val="18"/>
-              </w:rPr>
-              <w:tab/>
-              <w:t xml:space="preserve">65 new shortcuts used this platform across various teams </w:t>
+              <w:t>Built a keyboard shortcut platform</w:t>
             </w:r>
           </w:p>
           <w:p>
@@ -2243,6 +3562,7 @@
                 <w:szCs w:val="18"/>
               </w:rPr>
               <w:tab/>
+              <w:t xml:space="preserve"> </w:t>
             </w:r>
             <w:r>
               <w:rPr>
@@ -2251,7 +3571,7 @@
                 <w:szCs w:val="18"/>
               </w:rPr>
               <w:tab/>
-              <w:t>Within a few months tens of thousands of shortcuts were initiated by users</w:t>
+              <w:t xml:space="preserve">65 new shortcuts used this platform across various teams </w:t>
             </w:r>
           </w:p>
           <w:p>
@@ -2272,23 +3592,15 @@
                 <w:szCs w:val="18"/>
               </w:rPr>
               <w:tab/>
-              <w:t>Added Cloud Connectors (</w:t>
-            </w:r>
-            <w:r>
-              <w:rPr>
-                <w:rFonts w:cs="Calibri"/>
-                <w:sz w:val="18"/>
-                <w:szCs w:val="18"/>
-              </w:rPr>
-              <w:t xml:space="preserve">Google Drive, OneDrive and </w:t>
-            </w:r>
-            <w:r>
-              <w:rPr>
-                <w:rFonts w:cs="Calibri"/>
-                <w:sz w:val="18"/>
-                <w:szCs w:val="18"/>
-              </w:rPr>
-              <w:t>Dropbox) to the web</w:t>
+            </w:r>
+            <w:r>
+              <w:rPr>
+                <w:rFonts w:cs="Calibri"/>
+                <w:sz w:val="18"/>
+                <w:szCs w:val="18"/>
+              </w:rPr>
+              <w:tab/>
+              <w:t>Within a few months tens of thousands of shortcuts were initiated by users</w:t>
             </w:r>
           </w:p>
           <w:p>
@@ -2309,7 +3621,23 @@
                 <w:szCs w:val="18"/>
               </w:rPr>
               <w:tab/>
-              <w:t>Frequently presented for Tableau’s Browser Client Community (keyboard shortcuts, security, service workers, style, etc.)</w:t>
+              <w:t>Added Cloud Connectors (</w:t>
+            </w:r>
+            <w:r>
+              <w:rPr>
+                <w:rFonts w:cs="Calibri"/>
+                <w:sz w:val="18"/>
+                <w:szCs w:val="18"/>
+              </w:rPr>
+              <w:t xml:space="preserve">Google Drive, OneDrive and </w:t>
+            </w:r>
+            <w:r>
+              <w:rPr>
+                <w:rFonts w:cs="Calibri"/>
+                <w:sz w:val="18"/>
+                <w:szCs w:val="18"/>
+              </w:rPr>
+              <w:t>Dropbox) to the web</w:t>
             </w:r>
           </w:p>
           <w:p>
@@ -2330,7 +3658,7 @@
                 <w:szCs w:val="18"/>
               </w:rPr>
               <w:tab/>
-              <w:t>Wrote scripts to auto-format the codebase to follow our style guidelines</w:t>
+              <w:t>Frequently presented for Tableau’s Browser Client Community (keyboard shortcuts, security, service workers, style, etc.)</w:t>
             </w:r>
           </w:p>
           <w:p>
@@ -2351,7 +3679,7 @@
                 <w:szCs w:val="18"/>
               </w:rPr>
               <w:tab/>
-              <w:t>Attended conferences such as CppCon and React Europe, presenting learnings to Tabloids</w:t>
+              <w:t>Wrote scripts to auto-format the codebase to follow our style guidelines</w:t>
             </w:r>
           </w:p>
           <w:p>
@@ -2372,7 +3700,7 @@
                 <w:szCs w:val="18"/>
               </w:rPr>
               <w:tab/>
-              <w:t>Found the most bugs in the company</w:t>
+              <w:t>Attended conferences such as CppCon and React Europe, presenting learnings to Tabloids</w:t>
             </w:r>
           </w:p>
           <w:p>
@@ -2393,6 +3721,27 @@
                 <w:szCs w:val="18"/>
               </w:rPr>
               <w:tab/>
+              <w:t>Found the most bugs in the company</w:t>
+            </w:r>
+          </w:p>
+          <w:p>
+            <w:pPr>
+              <w:spacing w:after="0" w:line="240" w:lineRule="auto"/>
+              <w:ind w:firstLine="720"/>
+              <w:contextualSpacing/>
+              <w:rPr>
+                <w:rFonts w:cs="Calibri"/>
+                <w:sz w:val="18"/>
+                <w:szCs w:val="18"/>
+              </w:rPr>
+            </w:pPr>
+            <w:r>
+              <w:rPr>
+                <w:rFonts w:cs="Calibri"/>
+                <w:sz w:val="18"/>
+                <w:szCs w:val="18"/>
+              </w:rPr>
+              <w:tab/>
               <w:t>Added a Chrome Extension, Chrome as new Tab, to use Tableau within a Chrome Extension</w:t>
             </w:r>
           </w:p>
@@ -2435,6 +3784,7 @@
                 <w:sz w:val="18"/>
                 <w:szCs w:val="18"/>
               </w:rPr>
+              <w:lastRenderedPageBreak/>
               <w:t>Wrote scripts to publish a code review, apply the changes to another server, start the server and update the review with a link</w:t>
             </w:r>
           </w:p>
@@ -2538,7 +3888,6 @@
                 <w:sz w:val="18"/>
                 <w:szCs w:val="18"/>
               </w:rPr>
-              <w:lastRenderedPageBreak/>
               <w:tab/>
             </w:r>
             <w:bookmarkStart w:id="5" w:name="OLE_LINK4"/>
@@ -2629,7 +3978,7 @@
               </w:rPr>
               <w:tab/>
             </w:r>
-            <w:hyperlink r:id="rId10" w:anchor="ConnectWebData" w:history="1">
+            <w:hyperlink r:id="rId11" w:anchor="ConnectWebData" w:history="1">
               <w:r>
                 <w:rPr>
                   <w:rStyle w:val="Hyperlink"/>
@@ -3860,6 +5209,7 @@
                 <w:sz w:val="18"/>
                 <w:szCs w:val="18"/>
               </w:rPr>
+              <w:lastRenderedPageBreak/>
               <w:t>Helped to organize teams to for gray areas of ownership</w:t>
             </w:r>
           </w:p>
@@ -3951,7 +5301,6 @@
                 <w:sz w:val="18"/>
                 <w:szCs w:val="18"/>
               </w:rPr>
-              <w:lastRenderedPageBreak/>
               <w:t>DougScore</w:t>
             </w:r>
             <w:proofErr w:type="spellEnd"/>
@@ -4624,6 +5973,41 @@
           </w:p>
           <w:p>
             <w:pPr>
+              <w:pStyle w:val="ListParagraph"/>
+              <w:numPr>
+                <w:ilvl w:val="0"/>
+                <w:numId w:val="30"/>
+              </w:numPr>
+              <w:spacing w:after="0" w:line="240" w:lineRule="auto"/>
+              <w:rPr>
+                <w:rFonts w:cs="Calibri"/>
+                <w:sz w:val="18"/>
+                <w:szCs w:val="18"/>
+              </w:rPr>
+            </w:pPr>
+            <w:r>
+              <w:rPr>
+                <w:rFonts w:cs="Calibri"/>
+                <w:sz w:val="18"/>
+                <w:szCs w:val="18"/>
+              </w:rPr>
+              <w:t>Designed the mobile and web application user experience, flows and desired features</w:t>
+            </w:r>
+          </w:p>
+          <w:p>
+            <w:pPr>
+              <w:spacing w:after="0" w:line="240" w:lineRule="auto"/>
+              <w:ind w:firstLine="720"/>
+              <w:contextualSpacing/>
+              <w:rPr>
+                <w:rFonts w:cs="Calibri"/>
+                <w:sz w:val="18"/>
+                <w:szCs w:val="18"/>
+              </w:rPr>
+            </w:pPr>
+          </w:p>
+          <w:p>
+            <w:pPr>
               <w:spacing w:after="0" w:line="240" w:lineRule="auto"/>
               <w:ind w:left="720" w:firstLine="720"/>
               <w:contextualSpacing/>
@@ -5053,7 +6437,25 @@
           <w:sz w:val="18"/>
           <w:szCs w:val="18"/>
         </w:rPr>
-        <w:t>Single-page web app using the MEAN (mongoDB, Express, AngularJS, Node.js) stack</w:t>
+        <w:t>Single-page web app using the MEAN (</w:t>
+      </w:r>
+      <w:proofErr w:type="spellStart"/>
+      <w:r>
+        <w:rPr>
+          <w:rFonts w:cs="Calibri"/>
+          <w:sz w:val="18"/>
+          <w:szCs w:val="18"/>
+        </w:rPr>
+        <w:t>mongoDB</w:t>
+      </w:r>
+      <w:proofErr w:type="spellEnd"/>
+      <w:r>
+        <w:rPr>
+          <w:rFonts w:cs="Calibri"/>
+          <w:sz w:val="18"/>
+          <w:szCs w:val="18"/>
+        </w:rPr>
+        <w:t>, Express, AngularJS, Node.js) stack</w:t>
       </w:r>
     </w:p>
     <w:p>
@@ -5174,7 +6576,43 @@
           <w:sz w:val="18"/>
           <w:szCs w:val="18"/>
         </w:rPr>
-        <w:t>Incorporated Socket.io, Bootstrap, Chart.js, Dygraphs, Context.io, Almsaeed Studio, jQuery and Bootbox</w:t>
+        <w:t xml:space="preserve">Incorporated Socket.io, Bootstrap, Chart.js, </w:t>
+      </w:r>
+      <w:proofErr w:type="spellStart"/>
+      <w:r>
+        <w:rPr>
+          <w:rFonts w:cs="Calibri"/>
+          <w:sz w:val="18"/>
+          <w:szCs w:val="18"/>
+        </w:rPr>
+        <w:t>Dygraphs</w:t>
+      </w:r>
+      <w:proofErr w:type="spellEnd"/>
+      <w:r>
+        <w:rPr>
+          <w:rFonts w:cs="Calibri"/>
+          <w:sz w:val="18"/>
+          <w:szCs w:val="18"/>
+        </w:rPr>
+        <w:t xml:space="preserve">, Context.io, </w:t>
+      </w:r>
+      <w:proofErr w:type="spellStart"/>
+      <w:r>
+        <w:rPr>
+          <w:rFonts w:cs="Calibri"/>
+          <w:sz w:val="18"/>
+          <w:szCs w:val="18"/>
+        </w:rPr>
+        <w:t>Almsaeed</w:t>
+      </w:r>
+      <w:proofErr w:type="spellEnd"/>
+      <w:r>
+        <w:rPr>
+          <w:rFonts w:cs="Calibri"/>
+          <w:sz w:val="18"/>
+          <w:szCs w:val="18"/>
+        </w:rPr>
+        <w:t xml:space="preserve"> Studio, jQuery and Bootbox</w:t>
       </w:r>
       <w:r>
         <w:rPr>
@@ -6808,6 +8246,7 @@
         </w:rPr>
         <w:t xml:space="preserve">C (1 year), </w:t>
       </w:r>
+      <w:proofErr w:type="spellStart"/>
       <w:r>
         <w:rPr>
           <w:rFonts w:cs="Calibri"/>
@@ -6816,6 +8255,7 @@
         </w:rPr>
         <w:t>Javascript</w:t>
       </w:r>
+      <w:proofErr w:type="spellEnd"/>
       <w:r>
         <w:rPr>
           <w:rFonts w:cs="Calibri"/>
@@ -6950,13 +8390,41 @@
         </w:rPr>
         <w:t xml:space="preserve">Sublime, </w:t>
       </w:r>
-      <w:r>
-        <w:rPr>
-          <w:rFonts w:cs="Calibri"/>
-          <w:sz w:val="21"/>
-          <w:szCs w:val="21"/>
-        </w:rPr>
-        <w:t>BlueJ, JCreator, Dark Basic Compiler</w:t>
+      <w:proofErr w:type="spellStart"/>
+      <w:r>
+        <w:rPr>
+          <w:rFonts w:cs="Calibri"/>
+          <w:sz w:val="21"/>
+          <w:szCs w:val="21"/>
+        </w:rPr>
+        <w:t>BlueJ</w:t>
+      </w:r>
+      <w:proofErr w:type="spellEnd"/>
+      <w:r>
+        <w:rPr>
+          <w:rFonts w:cs="Calibri"/>
+          <w:sz w:val="21"/>
+          <w:szCs w:val="21"/>
+        </w:rPr>
+        <w:t xml:space="preserve">, </w:t>
+      </w:r>
+      <w:proofErr w:type="spellStart"/>
+      <w:r>
+        <w:rPr>
+          <w:rFonts w:cs="Calibri"/>
+          <w:sz w:val="21"/>
+          <w:szCs w:val="21"/>
+        </w:rPr>
+        <w:t>JCreator</w:t>
+      </w:r>
+      <w:proofErr w:type="spellEnd"/>
+      <w:r>
+        <w:rPr>
+          <w:rFonts w:cs="Calibri"/>
+          <w:sz w:val="21"/>
+          <w:szCs w:val="21"/>
+        </w:rPr>
+        <w:t>, Dark Basic Compiler</w:t>
       </w:r>
     </w:p>
     <w:p>
@@ -7489,6 +8957,7 @@
           <w:sz w:val="21"/>
           <w:szCs w:val="21"/>
         </w:rPr>
+        <w:lastRenderedPageBreak/>
         <w:t>Judged</w:t>
       </w:r>
       <w:r>
@@ -7630,7 +9099,6 @@
           <w:sz w:val="21"/>
           <w:szCs w:val="21"/>
         </w:rPr>
-        <w:lastRenderedPageBreak/>
         <w:t>Tens of thousands of</w:t>
       </w:r>
       <w:r>
@@ -7856,7 +9324,25 @@
           <w:sz w:val="20"/>
           <w:szCs w:val="20"/>
         </w:rPr>
-        <w:t>University of Mobile Application Development (uMAD)</w:t>
+        <w:t>University of Mobile Application Development (</w:t>
+      </w:r>
+      <w:proofErr w:type="spellStart"/>
+      <w:r>
+        <w:rPr>
+          <w:rFonts w:cs="Calibri"/>
+          <w:sz w:val="20"/>
+          <w:szCs w:val="20"/>
+        </w:rPr>
+        <w:t>uMAD</w:t>
+      </w:r>
+      <w:proofErr w:type="spellEnd"/>
+      <w:r>
+        <w:rPr>
+          <w:rFonts w:cs="Calibri"/>
+          <w:sz w:val="20"/>
+          <w:szCs w:val="20"/>
+        </w:rPr>
+        <w:t>)</w:t>
       </w:r>
     </w:p>
     <w:p>
@@ -7963,7 +9449,7 @@
         </w:rPr>
         <w:tab/>
       </w:r>
-      <w:hyperlink r:id="rId11" w:history="1">
+      <w:hyperlink r:id="rId12" w:history="1">
         <w:r>
           <w:rPr>
             <w:rStyle w:val="Hyperlink"/>
@@ -8016,7 +9502,25 @@
           <w:sz w:val="18"/>
           <w:szCs w:val="18"/>
         </w:rPr>
-        <w:t>and run hand-written code as part of a four person hackathon</w:t>
+        <w:t xml:space="preserve">and run hand-written code as part of a </w:t>
+      </w:r>
+      <w:proofErr w:type="gramStart"/>
+      <w:r>
+        <w:rPr>
+          <w:rFonts w:cs="Calibri"/>
+          <w:sz w:val="18"/>
+          <w:szCs w:val="18"/>
+        </w:rPr>
+        <w:t>four person</w:t>
+      </w:r>
+      <w:proofErr w:type="gramEnd"/>
+      <w:r>
+        <w:rPr>
+          <w:rFonts w:cs="Calibri"/>
+          <w:sz w:val="18"/>
+          <w:szCs w:val="18"/>
+        </w:rPr>
+        <w:t xml:space="preserve"> hackathon</w:t>
       </w:r>
     </w:p>
     <w:p>
@@ -8072,7 +9576,7 @@
         </w:rPr>
         <w:t xml:space="preserve"> a </w:t>
       </w:r>
-      <w:hyperlink r:id="rId12" w:history="1">
+      <w:hyperlink r:id="rId13" w:history="1">
         <w:r>
           <w:rPr>
             <w:rStyle w:val="Hyperlink"/>
@@ -8167,7 +9671,7 @@
         <w:tab/>
         <w:t xml:space="preserve">Built a </w:t>
       </w:r>
-      <w:hyperlink r:id="rId13" w:history="1">
+      <w:hyperlink r:id="rId14" w:history="1">
         <w:r>
           <w:rPr>
             <w:rStyle w:val="Hyperlink"/>
@@ -8480,6 +9984,22 @@
         </w:rPr>
         <w:t>x86 Assembly, Lisp</w:t>
       </w:r>
+      <w:r>
+        <w:rPr>
+          <w:rFonts w:cs="Calibri"/>
+          <w:sz w:val="18"/>
+          <w:szCs w:val="18"/>
+        </w:rPr>
+        <w:t>, Pascal</w:t>
+      </w:r>
+      <w:r>
+        <w:rPr>
+          <w:rFonts w:cs="Calibri"/>
+          <w:sz w:val="18"/>
+          <w:szCs w:val="18"/>
+        </w:rPr>
+        <w:t>, Python, Mongo Query Language</w:t>
+      </w:r>
     </w:p>
     <w:p>
       <w:pPr>
@@ -8509,7 +10029,7 @@
         </w:rPr>
         <w:t xml:space="preserve">oftware                   </w:t>
       </w:r>
-      <w:hyperlink r:id="rId14" w:tooltip="Go to my GitHub Profile" w:history="1">
+      <w:hyperlink r:id="rId15" w:tooltip="Go to my GitHub Profile" w:history="1">
         <w:r>
           <w:rPr>
             <w:rStyle w:val="Hyperlink"/>
@@ -8535,7 +10055,61 @@
           <w:sz w:val="18"/>
           <w:szCs w:val="18"/>
         </w:rPr>
-        <w:t xml:space="preserve">Travis CI, GoogleTest, Gcov, Doxygen, </w:t>
+        <w:t xml:space="preserve">Travis CI, </w:t>
+      </w:r>
+      <w:proofErr w:type="spellStart"/>
+      <w:r>
+        <w:rPr>
+          <w:rFonts w:cs="Calibri"/>
+          <w:sz w:val="18"/>
+          <w:szCs w:val="18"/>
+        </w:rPr>
+        <w:t>GoogleTest</w:t>
+      </w:r>
+      <w:proofErr w:type="spellEnd"/>
+      <w:r>
+        <w:rPr>
+          <w:rFonts w:cs="Calibri"/>
+          <w:sz w:val="18"/>
+          <w:szCs w:val="18"/>
+        </w:rPr>
+        <w:t xml:space="preserve">, </w:t>
+      </w:r>
+      <w:proofErr w:type="spellStart"/>
+      <w:r>
+        <w:rPr>
+          <w:rFonts w:cs="Calibri"/>
+          <w:sz w:val="18"/>
+          <w:szCs w:val="18"/>
+        </w:rPr>
+        <w:t>Gcov</w:t>
+      </w:r>
+      <w:proofErr w:type="spellEnd"/>
+      <w:r>
+        <w:rPr>
+          <w:rFonts w:cs="Calibri"/>
+          <w:sz w:val="18"/>
+          <w:szCs w:val="18"/>
+        </w:rPr>
+        <w:t xml:space="preserve">, </w:t>
+      </w:r>
+      <w:proofErr w:type="spellStart"/>
+      <w:r>
+        <w:rPr>
+          <w:rFonts w:cs="Calibri"/>
+          <w:sz w:val="18"/>
+          <w:szCs w:val="18"/>
+        </w:rPr>
+        <w:t>Doxygen</w:t>
+      </w:r>
+      <w:proofErr w:type="spellEnd"/>
+      <w:r>
+        <w:rPr>
+          <w:rFonts w:cs="Calibri"/>
+          <w:sz w:val="18"/>
+          <w:szCs w:val="18"/>
+        </w:rPr>
+        <w:t xml:space="preserve">, </w:t>
       </w:r>
       <w:r>
         <w:rPr>
@@ -8551,7 +10125,25 @@
           <w:sz w:val="18"/>
           <w:szCs w:val="18"/>
         </w:rPr>
-        <w:t>, Confluence, Valgrind, Oracle SQL Developer, SQL Developer Data Modeler,</w:t>
+        <w:t xml:space="preserve">, Confluence, </w:t>
+      </w:r>
+      <w:proofErr w:type="spellStart"/>
+      <w:r>
+        <w:rPr>
+          <w:rFonts w:cs="Calibri"/>
+          <w:sz w:val="18"/>
+          <w:szCs w:val="18"/>
+        </w:rPr>
+        <w:t>Valgrind</w:t>
+      </w:r>
+      <w:proofErr w:type="spellEnd"/>
+      <w:r>
+        <w:rPr>
+          <w:rFonts w:cs="Calibri"/>
+          <w:sz w:val="18"/>
+          <w:szCs w:val="18"/>
+        </w:rPr>
+        <w:t>, Oracle SQL Developer, SQL Developer Data Modeler,</w:t>
       </w:r>
     </w:p>
     <w:p>
@@ -8572,13 +10164,23 @@
         </w:rPr>
         <w:t xml:space="preserve">Oracle APEX, </w:t>
       </w:r>
-      <w:r>
-        <w:rPr>
-          <w:rFonts w:cs="Calibri"/>
-          <w:sz w:val="18"/>
-          <w:szCs w:val="18"/>
-        </w:rPr>
-        <w:t xml:space="preserve">FireBug, </w:t>
+      <w:proofErr w:type="spellStart"/>
+      <w:r>
+        <w:rPr>
+          <w:rFonts w:cs="Calibri"/>
+          <w:sz w:val="18"/>
+          <w:szCs w:val="18"/>
+        </w:rPr>
+        <w:t>FireBug</w:t>
+      </w:r>
+      <w:proofErr w:type="spellEnd"/>
+      <w:r>
+        <w:rPr>
+          <w:rFonts w:cs="Calibri"/>
+          <w:sz w:val="18"/>
+          <w:szCs w:val="18"/>
+        </w:rPr>
+        <w:t xml:space="preserve">, </w:t>
       </w:r>
       <w:r>
         <w:rPr>
@@ -8768,7 +10370,7 @@
       </w:pPr>
     </w:p>
     <w:sectPr>
-      <w:headerReference w:type="first" r:id="rId15"/>
+      <w:headerReference w:type="first" r:id="rId16"/>
       <w:pgSz w:w="12240" w:h="15840"/>
       <w:pgMar w:top="720" w:right="720" w:bottom="720" w:left="720" w:header="432" w:footer="432" w:gutter="0"/>
       <w:cols w:space="720"/>
@@ -8780,7 +10382,7 @@
 </file>
 
 <file path=word/endnotes.xml><?xml version="1.0" encoding="utf-8"?>
-<w:endnotes xmlns:wpc="http://schemas.microsoft.com/office/word/2010/wordprocessingCanvas" xmlns:cx="http://schemas.microsoft.com/office/drawing/2014/chartex" xmlns:cx1="http://schemas.microsoft.com/office/drawing/2015/9/8/chartex" xmlns:cx2="http://schemas.microsoft.com/office/drawing/2015/10/21/chartex" xmlns:cx3="http://schemas.microsoft.com/office/drawing/2016/5/9/chartex" xmlns:cx4="http://schemas.microsoft.com/office/drawing/2016/5/10/chartex" xmlns:cx5="http://schemas.microsoft.com/office/drawing/2016/5/11/chartex" xmlns:cx6="http://schemas.microsoft.com/office/drawing/2016/5/12/chartex" xmlns:cx7="http://schemas.microsoft.com/office/drawing/2016/5/13/chartex" xmlns:cx8="http://schemas.microsoft.com/office/drawing/2016/5/14/chartex" xmlns:mc="http://schemas.openxmlformats.org/markup-compatibility/2006" xmlns:aink="http://schemas.microsoft.com/office/drawing/2016/ink" xmlns:am3d="http://schemas.microsoft.com/office/drawing/2017/model3d" xmlns:o="urn:schemas-microsoft-com:office:office" xmlns:r="http://schemas.openxmlformats.org/officeDocument/2006/relationships" xmlns:m="http://schemas.openxmlformats.org/officeDocument/2006/math" xmlns:v="urn:schemas-microsoft-com:vml" xmlns:wp14="http://schemas.microsoft.com/office/word/2010/wordprocessingDrawing" xmlns:wp="http://schemas.openxmlformats.org/drawingml/2006/wordprocessingDrawing" xmlns:w10="urn:schemas-microsoft-com:office:word" xmlns:w="http://schemas.openxmlformats.org/wordprocessingml/2006/main" xmlns:w14="http://schemas.microsoft.com/office/word/2010/wordml" xmlns:w15="http://schemas.microsoft.com/office/word/2012/wordml" xmlns:w16cid="http://schemas.microsoft.com/office/word/2016/wordml/cid" xmlns:w16se="http://schemas.microsoft.com/office/word/2015/wordml/symex" xmlns:wpg="http://schemas.microsoft.com/office/word/2010/wordprocessingGroup" xmlns:wpi="http://schemas.microsoft.com/office/word/2010/wordprocessingInk" xmlns:wne="http://schemas.microsoft.com/office/word/2006/wordml" xmlns:wps="http://schemas.microsoft.com/office/word/2010/wordprocessingShape" mc:Ignorable="w14 w15 w16se w16cid wp14">
+<w:endnotes xmlns:wpc="http://schemas.microsoft.com/office/word/2010/wordprocessingCanvas" xmlns:cx="http://schemas.microsoft.com/office/drawing/2014/chartex" xmlns:cx1="http://schemas.microsoft.com/office/drawing/2015/9/8/chartex" xmlns:cx2="http://schemas.microsoft.com/office/drawing/2015/10/21/chartex" xmlns:cx3="http://schemas.microsoft.com/office/drawing/2016/5/9/chartex" xmlns:cx4="http://schemas.microsoft.com/office/drawing/2016/5/10/chartex" xmlns:cx5="http://schemas.microsoft.com/office/drawing/2016/5/11/chartex" xmlns:cx6="http://schemas.microsoft.com/office/drawing/2016/5/12/chartex" xmlns:cx7="http://schemas.microsoft.com/office/drawing/2016/5/13/chartex" xmlns:cx8="http://schemas.microsoft.com/office/drawing/2016/5/14/chartex" xmlns:mc="http://schemas.openxmlformats.org/markup-compatibility/2006" xmlns:aink="http://schemas.microsoft.com/office/drawing/2016/ink" xmlns:am3d="http://schemas.microsoft.com/office/drawing/2017/model3d" xmlns:o="urn:schemas-microsoft-com:office:office" xmlns:r="http://schemas.openxmlformats.org/officeDocument/2006/relationships" xmlns:m="http://schemas.openxmlformats.org/officeDocument/2006/math" xmlns:v="urn:schemas-microsoft-com:vml" xmlns:wp14="http://schemas.microsoft.com/office/word/2010/wordprocessingDrawing" xmlns:wp="http://schemas.openxmlformats.org/drawingml/2006/wordprocessingDrawing" xmlns:w10="urn:schemas-microsoft-com:office:word" xmlns:w="http://schemas.openxmlformats.org/wordprocessingml/2006/main" xmlns:w14="http://schemas.microsoft.com/office/word/2010/wordml" xmlns:w15="http://schemas.microsoft.com/office/word/2012/wordml" xmlns:w16cex="http://schemas.microsoft.com/office/word/2018/wordml/cex" xmlns:w16cid="http://schemas.microsoft.com/office/word/2016/wordml/cid" xmlns:w16="http://schemas.microsoft.com/office/word/2018/wordml" xmlns:w16se="http://schemas.microsoft.com/office/word/2015/wordml/symex" xmlns:wpg="http://schemas.microsoft.com/office/word/2010/wordprocessingGroup" xmlns:wpi="http://schemas.microsoft.com/office/word/2010/wordprocessingInk" xmlns:wne="http://schemas.microsoft.com/office/word/2006/wordml" xmlns:wps="http://schemas.microsoft.com/office/word/2010/wordprocessingShape" mc:Ignorable="w14 w15 w16se w16cid w16 w16cex wp14">
   <w:endnote w:type="separator" w:id="-1">
     <w:p>
       <w:pPr>
@@ -8805,7 +10407,7 @@
 </file>
 
 <file path=word/footnotes.xml><?xml version="1.0" encoding="utf-8"?>
-<w:footnotes xmlns:wpc="http://schemas.microsoft.com/office/word/2010/wordprocessingCanvas" xmlns:cx="http://schemas.microsoft.com/office/drawing/2014/chartex" xmlns:cx1="http://schemas.microsoft.com/office/drawing/2015/9/8/chartex" xmlns:cx2="http://schemas.microsoft.com/office/drawing/2015/10/21/chartex" xmlns:cx3="http://schemas.microsoft.com/office/drawing/2016/5/9/chartex" xmlns:cx4="http://schemas.microsoft.com/office/drawing/2016/5/10/chartex" xmlns:cx5="http://schemas.microsoft.com/office/drawing/2016/5/11/chartex" xmlns:cx6="http://schemas.microsoft.com/office/drawing/2016/5/12/chartex" xmlns:cx7="http://schemas.microsoft.com/office/drawing/2016/5/13/chartex" xmlns:cx8="http://schemas.microsoft.com/office/drawing/2016/5/14/chartex" xmlns:mc="http://schemas.openxmlformats.org/markup-compatibility/2006" xmlns:aink="http://schemas.microsoft.com/office/drawing/2016/ink" xmlns:am3d="http://schemas.microsoft.com/office/drawing/2017/model3d" xmlns:o="urn:schemas-microsoft-com:office:office" xmlns:r="http://schemas.openxmlformats.org/officeDocument/2006/relationships" xmlns:m="http://schemas.openxmlformats.org/officeDocument/2006/math" xmlns:v="urn:schemas-microsoft-com:vml" xmlns:wp14="http://schemas.microsoft.com/office/word/2010/wordprocessingDrawing" xmlns:wp="http://schemas.openxmlformats.org/drawingml/2006/wordprocessingDrawing" xmlns:w10="urn:schemas-microsoft-com:office:word" xmlns:w="http://schemas.openxmlformats.org/wordprocessingml/2006/main" xmlns:w14="http://schemas.microsoft.com/office/word/2010/wordml" xmlns:w15="http://schemas.microsoft.com/office/word/2012/wordml" xmlns:w16cid="http://schemas.microsoft.com/office/word/2016/wordml/cid" xmlns:w16se="http://schemas.microsoft.com/office/word/2015/wordml/symex" xmlns:wpg="http://schemas.microsoft.com/office/word/2010/wordprocessingGroup" xmlns:wpi="http://schemas.microsoft.com/office/word/2010/wordprocessingInk" xmlns:wne="http://schemas.microsoft.com/office/word/2006/wordml" xmlns:wps="http://schemas.microsoft.com/office/word/2010/wordprocessingShape" mc:Ignorable="w14 w15 w16se w16cid wp14">
+<w:footnotes xmlns:wpc="http://schemas.microsoft.com/office/word/2010/wordprocessingCanvas" xmlns:cx="http://schemas.microsoft.com/office/drawing/2014/chartex" xmlns:cx1="http://schemas.microsoft.com/office/drawing/2015/9/8/chartex" xmlns:cx2="http://schemas.microsoft.com/office/drawing/2015/10/21/chartex" xmlns:cx3="http://schemas.microsoft.com/office/drawing/2016/5/9/chartex" xmlns:cx4="http://schemas.microsoft.com/office/drawing/2016/5/10/chartex" xmlns:cx5="http://schemas.microsoft.com/office/drawing/2016/5/11/chartex" xmlns:cx6="http://schemas.microsoft.com/office/drawing/2016/5/12/chartex" xmlns:cx7="http://schemas.microsoft.com/office/drawing/2016/5/13/chartex" xmlns:cx8="http://schemas.microsoft.com/office/drawing/2016/5/14/chartex" xmlns:mc="http://schemas.openxmlformats.org/markup-compatibility/2006" xmlns:aink="http://schemas.microsoft.com/office/drawing/2016/ink" xmlns:am3d="http://schemas.microsoft.com/office/drawing/2017/model3d" xmlns:o="urn:schemas-microsoft-com:office:office" xmlns:r="http://schemas.openxmlformats.org/officeDocument/2006/relationships" xmlns:m="http://schemas.openxmlformats.org/officeDocument/2006/math" xmlns:v="urn:schemas-microsoft-com:vml" xmlns:wp14="http://schemas.microsoft.com/office/word/2010/wordprocessingDrawing" xmlns:wp="http://schemas.openxmlformats.org/drawingml/2006/wordprocessingDrawing" xmlns:w10="urn:schemas-microsoft-com:office:word" xmlns:w="http://schemas.openxmlformats.org/wordprocessingml/2006/main" xmlns:w14="http://schemas.microsoft.com/office/word/2010/wordml" xmlns:w15="http://schemas.microsoft.com/office/word/2012/wordml" xmlns:w16cex="http://schemas.microsoft.com/office/word/2018/wordml/cex" xmlns:w16cid="http://schemas.microsoft.com/office/word/2016/wordml/cid" xmlns:w16="http://schemas.microsoft.com/office/word/2018/wordml" xmlns:w16se="http://schemas.microsoft.com/office/word/2015/wordml/symex" xmlns:wpg="http://schemas.microsoft.com/office/word/2010/wordprocessingGroup" xmlns:wpi="http://schemas.microsoft.com/office/word/2010/wordprocessingInk" xmlns:wne="http://schemas.microsoft.com/office/word/2006/wordml" xmlns:wps="http://schemas.microsoft.com/office/word/2010/wordprocessingShape" mc:Ignorable="w14 w15 w16se w16cid w16 w16cex wp14">
   <w:footnote w:type="separator" w:id="-1">
     <w:p>
       <w:pPr>
@@ -8830,7 +10432,7 @@
 </file>
 
 <file path=word/header1.xml><?xml version="1.0" encoding="utf-8"?>
-<w:hdr xmlns:wpc="http://schemas.microsoft.com/office/word/2010/wordprocessingCanvas" xmlns:cx="http://schemas.microsoft.com/office/drawing/2014/chartex" xmlns:cx1="http://schemas.microsoft.com/office/drawing/2015/9/8/chartex" xmlns:cx2="http://schemas.microsoft.com/office/drawing/2015/10/21/chartex" xmlns:cx3="http://schemas.microsoft.com/office/drawing/2016/5/9/chartex" xmlns:cx4="http://schemas.microsoft.com/office/drawing/2016/5/10/chartex" xmlns:cx5="http://schemas.microsoft.com/office/drawing/2016/5/11/chartex" xmlns:cx6="http://schemas.microsoft.com/office/drawing/2016/5/12/chartex" xmlns:cx7="http://schemas.microsoft.com/office/drawing/2016/5/13/chartex" xmlns:cx8="http://schemas.microsoft.com/office/drawing/2016/5/14/chartex" xmlns:mc="http://schemas.openxmlformats.org/markup-compatibility/2006" xmlns:aink="http://schemas.microsoft.com/office/drawing/2016/ink" xmlns:am3d="http://schemas.microsoft.com/office/drawing/2017/model3d" xmlns:o="urn:schemas-microsoft-com:office:office" xmlns:r="http://schemas.openxmlformats.org/officeDocument/2006/relationships" xmlns:m="http://schemas.openxmlformats.org/officeDocument/2006/math" xmlns:v="urn:schemas-microsoft-com:vml" xmlns:wp14="http://schemas.microsoft.com/office/word/2010/wordprocessingDrawing" xmlns:wp="http://schemas.openxmlformats.org/drawingml/2006/wordprocessingDrawing" xmlns:w10="urn:schemas-microsoft-com:office:word" xmlns:w="http://schemas.openxmlformats.org/wordprocessingml/2006/main" xmlns:w14="http://schemas.microsoft.com/office/word/2010/wordml" xmlns:w15="http://schemas.microsoft.com/office/word/2012/wordml" xmlns:w16cid="http://schemas.microsoft.com/office/word/2016/wordml/cid" xmlns:w16se="http://schemas.microsoft.com/office/word/2015/wordml/symex" xmlns:wpg="http://schemas.microsoft.com/office/word/2010/wordprocessingGroup" xmlns:wpi="http://schemas.microsoft.com/office/word/2010/wordprocessingInk" xmlns:wne="http://schemas.microsoft.com/office/word/2006/wordml" xmlns:wps="http://schemas.microsoft.com/office/word/2010/wordprocessingShape" mc:Ignorable="w14 w15 w16se w16cid wp14">
+<w:hdr xmlns:wpc="http://schemas.microsoft.com/office/word/2010/wordprocessingCanvas" xmlns:cx="http://schemas.microsoft.com/office/drawing/2014/chartex" xmlns:cx1="http://schemas.microsoft.com/office/drawing/2015/9/8/chartex" xmlns:cx2="http://schemas.microsoft.com/office/drawing/2015/10/21/chartex" xmlns:cx3="http://schemas.microsoft.com/office/drawing/2016/5/9/chartex" xmlns:cx4="http://schemas.microsoft.com/office/drawing/2016/5/10/chartex" xmlns:cx5="http://schemas.microsoft.com/office/drawing/2016/5/11/chartex" xmlns:cx6="http://schemas.microsoft.com/office/drawing/2016/5/12/chartex" xmlns:cx7="http://schemas.microsoft.com/office/drawing/2016/5/13/chartex" xmlns:cx8="http://schemas.microsoft.com/office/drawing/2016/5/14/chartex" xmlns:mc="http://schemas.openxmlformats.org/markup-compatibility/2006" xmlns:aink="http://schemas.microsoft.com/office/drawing/2016/ink" xmlns:am3d="http://schemas.microsoft.com/office/drawing/2017/model3d" xmlns:o="urn:schemas-microsoft-com:office:office" xmlns:r="http://schemas.openxmlformats.org/officeDocument/2006/relationships" xmlns:m="http://schemas.openxmlformats.org/officeDocument/2006/math" xmlns:v="urn:schemas-microsoft-com:vml" xmlns:wp14="http://schemas.microsoft.com/office/word/2010/wordprocessingDrawing" xmlns:wp="http://schemas.openxmlformats.org/drawingml/2006/wordprocessingDrawing" xmlns:w10="urn:schemas-microsoft-com:office:word" xmlns:w="http://schemas.openxmlformats.org/wordprocessingml/2006/main" xmlns:w14="http://schemas.microsoft.com/office/word/2010/wordml" xmlns:w15="http://schemas.microsoft.com/office/word/2012/wordml" xmlns:w16cex="http://schemas.microsoft.com/office/word/2018/wordml/cex" xmlns:w16cid="http://schemas.microsoft.com/office/word/2016/wordml/cid" xmlns:w16="http://schemas.microsoft.com/office/word/2018/wordml" xmlns:w16se="http://schemas.microsoft.com/office/word/2015/wordml/symex" xmlns:wpg="http://schemas.microsoft.com/office/word/2010/wordprocessingGroup" xmlns:wpi="http://schemas.microsoft.com/office/word/2010/wordprocessingInk" xmlns:wne="http://schemas.microsoft.com/office/word/2006/wordml" xmlns:wps="http://schemas.microsoft.com/office/word/2010/wordprocessingShape" mc:Ignorable="w14 w15 w16se w16cid w16 w16cex wp14">
   <w:p>
     <w:pPr>
       <w:spacing w:line="240" w:lineRule="auto"/>
@@ -8926,7 +10528,7 @@
 </file>
 
 <file path=word/numbering.xml><?xml version="1.0" encoding="utf-8"?>
-<w:numbering xmlns:wpc="http://schemas.microsoft.com/office/word/2010/wordprocessingCanvas" xmlns:cx="http://schemas.microsoft.com/office/drawing/2014/chartex" xmlns:cx1="http://schemas.microsoft.com/office/drawing/2015/9/8/chartex" xmlns:cx2="http://schemas.microsoft.com/office/drawing/2015/10/21/chartex" xmlns:cx3="http://schemas.microsoft.com/office/drawing/2016/5/9/chartex" xmlns:cx4="http://schemas.microsoft.com/office/drawing/2016/5/10/chartex" xmlns:cx5="http://schemas.microsoft.com/office/drawing/2016/5/11/chartex" xmlns:cx6="http://schemas.microsoft.com/office/drawing/2016/5/12/chartex" xmlns:cx7="http://schemas.microsoft.com/office/drawing/2016/5/13/chartex" xmlns:cx8="http://schemas.microsoft.com/office/drawing/2016/5/14/chartex" xmlns:mc="http://schemas.openxmlformats.org/markup-compatibility/2006" xmlns:aink="http://schemas.microsoft.com/office/drawing/2016/ink" xmlns:am3d="http://schemas.microsoft.com/office/drawing/2017/model3d" xmlns:o="urn:schemas-microsoft-com:office:office" xmlns:r="http://schemas.openxmlformats.org/officeDocument/2006/relationships" xmlns:m="http://schemas.openxmlformats.org/officeDocument/2006/math" xmlns:v="urn:schemas-microsoft-com:vml" xmlns:wp14="http://schemas.microsoft.com/office/word/2010/wordprocessingDrawing" xmlns:wp="http://schemas.openxmlformats.org/drawingml/2006/wordprocessingDrawing" xmlns:w10="urn:schemas-microsoft-com:office:word" xmlns:w="http://schemas.openxmlformats.org/wordprocessingml/2006/main" xmlns:w14="http://schemas.microsoft.com/office/word/2010/wordml" xmlns:w15="http://schemas.microsoft.com/office/word/2012/wordml" xmlns:w16cid="http://schemas.microsoft.com/office/word/2016/wordml/cid" xmlns:w16se="http://schemas.microsoft.com/office/word/2015/wordml/symex" xmlns:wpg="http://schemas.microsoft.com/office/word/2010/wordprocessingGroup" xmlns:wpi="http://schemas.microsoft.com/office/word/2010/wordprocessingInk" xmlns:wne="http://schemas.microsoft.com/office/word/2006/wordml" xmlns:wps="http://schemas.microsoft.com/office/word/2010/wordprocessingShape" mc:Ignorable="w14 w15 w16se w16cid wp14">
+<w:numbering xmlns:wpc="http://schemas.microsoft.com/office/word/2010/wordprocessingCanvas" xmlns:cx="http://schemas.microsoft.com/office/drawing/2014/chartex" xmlns:cx1="http://schemas.microsoft.com/office/drawing/2015/9/8/chartex" xmlns:cx2="http://schemas.microsoft.com/office/drawing/2015/10/21/chartex" xmlns:cx3="http://schemas.microsoft.com/office/drawing/2016/5/9/chartex" xmlns:cx4="http://schemas.microsoft.com/office/drawing/2016/5/10/chartex" xmlns:cx5="http://schemas.microsoft.com/office/drawing/2016/5/11/chartex" xmlns:cx6="http://schemas.microsoft.com/office/drawing/2016/5/12/chartex" xmlns:cx7="http://schemas.microsoft.com/office/drawing/2016/5/13/chartex" xmlns:cx8="http://schemas.microsoft.com/office/drawing/2016/5/14/chartex" xmlns:mc="http://schemas.openxmlformats.org/markup-compatibility/2006" xmlns:aink="http://schemas.microsoft.com/office/drawing/2016/ink" xmlns:am3d="http://schemas.microsoft.com/office/drawing/2017/model3d" xmlns:o="urn:schemas-microsoft-com:office:office" xmlns:r="http://schemas.openxmlformats.org/officeDocument/2006/relationships" xmlns:m="http://schemas.openxmlformats.org/officeDocument/2006/math" xmlns:v="urn:schemas-microsoft-com:vml" xmlns:wp14="http://schemas.microsoft.com/office/word/2010/wordprocessingDrawing" xmlns:wp="http://schemas.openxmlformats.org/drawingml/2006/wordprocessingDrawing" xmlns:w10="urn:schemas-microsoft-com:office:word" xmlns:w="http://schemas.openxmlformats.org/wordprocessingml/2006/main" xmlns:w14="http://schemas.microsoft.com/office/word/2010/wordml" xmlns:w15="http://schemas.microsoft.com/office/word/2012/wordml" xmlns:w16cex="http://schemas.microsoft.com/office/word/2018/wordml/cex" xmlns:w16cid="http://schemas.microsoft.com/office/word/2016/wordml/cid" xmlns:w16="http://schemas.microsoft.com/office/word/2018/wordml" xmlns:w16se="http://schemas.microsoft.com/office/word/2015/wordml/symex" xmlns:wpg="http://schemas.microsoft.com/office/word/2010/wordprocessingGroup" xmlns:wpi="http://schemas.microsoft.com/office/word/2010/wordprocessingInk" xmlns:wne="http://schemas.microsoft.com/office/word/2006/wordml" xmlns:wps="http://schemas.microsoft.com/office/word/2010/wordprocessingShape" mc:Ignorable="w14 w15 w16se w16cid w16 w16cex wp14">
   <w:abstractNum w:abstractNumId="0" w15:restartNumberingAfterBreak="0">
     <w:nsid w:val="FFFFFF1D"/>
     <w:multiLevelType w:val="multilevel"/>
@@ -9547,6 +11149,119 @@
     </w:lvl>
   </w:abstractNum>
   <w:abstractNum w:abstractNumId="5" w15:restartNumberingAfterBreak="0">
+    <w:nsid w:val="1534134E"/>
+    <w:multiLevelType w:val="hybridMultilevel"/>
+    <w:tmpl w:val="AC8264DE"/>
+    <w:lvl w:ilvl="0" w:tplc="B8869D18">
+      <w:start w:val="1"/>
+      <w:numFmt w:val="bullet"/>
+      <w:lvlText w:val=""/>
+      <w:lvlJc w:val="left"/>
+      <w:pPr>
+        <w:ind w:left="936" w:hanging="216"/>
+      </w:pPr>
+      <w:rPr>
+        <w:rFonts w:ascii="Symbol" w:hAnsi="Symbol" w:hint="default"/>
+      </w:rPr>
+    </w:lvl>
+    <w:lvl w:ilvl="1" w:tplc="04090003">
+      <w:start w:val="1"/>
+      <w:numFmt w:val="bullet"/>
+      <w:lvlText w:val="o"/>
+      <w:lvlJc w:val="left"/>
+      <w:pPr>
+        <w:ind w:left="2160" w:hanging="360"/>
+      </w:pPr>
+      <w:rPr>
+        <w:rFonts w:ascii="Courier New" w:hAnsi="Courier New" w:cs="Courier New" w:hint="default"/>
+      </w:rPr>
+    </w:lvl>
+    <w:lvl w:ilvl="2" w:tplc="04090005" w:tentative="1">
+      <w:start w:val="1"/>
+      <w:numFmt w:val="bullet"/>
+      <w:lvlText w:val=""/>
+      <w:lvlJc w:val="left"/>
+      <w:pPr>
+        <w:ind w:left="2880" w:hanging="360"/>
+      </w:pPr>
+      <w:rPr>
+        <w:rFonts w:ascii="Wingdings" w:hAnsi="Wingdings" w:hint="default"/>
+      </w:rPr>
+    </w:lvl>
+    <w:lvl w:ilvl="3" w:tplc="04090001" w:tentative="1">
+      <w:start w:val="1"/>
+      <w:numFmt w:val="bullet"/>
+      <w:lvlText w:val=""/>
+      <w:lvlJc w:val="left"/>
+      <w:pPr>
+        <w:ind w:left="3600" w:hanging="360"/>
+      </w:pPr>
+      <w:rPr>
+        <w:rFonts w:ascii="Symbol" w:hAnsi="Symbol" w:hint="default"/>
+      </w:rPr>
+    </w:lvl>
+    <w:lvl w:ilvl="4" w:tplc="04090003" w:tentative="1">
+      <w:start w:val="1"/>
+      <w:numFmt w:val="bullet"/>
+      <w:lvlText w:val="o"/>
+      <w:lvlJc w:val="left"/>
+      <w:pPr>
+        <w:ind w:left="4320" w:hanging="360"/>
+      </w:pPr>
+      <w:rPr>
+        <w:rFonts w:ascii="Courier New" w:hAnsi="Courier New" w:cs="Courier New" w:hint="default"/>
+      </w:rPr>
+    </w:lvl>
+    <w:lvl w:ilvl="5" w:tplc="04090005" w:tentative="1">
+      <w:start w:val="1"/>
+      <w:numFmt w:val="bullet"/>
+      <w:lvlText w:val=""/>
+      <w:lvlJc w:val="left"/>
+      <w:pPr>
+        <w:ind w:left="5040" w:hanging="360"/>
+      </w:pPr>
+      <w:rPr>
+        <w:rFonts w:ascii="Wingdings" w:hAnsi="Wingdings" w:hint="default"/>
+      </w:rPr>
+    </w:lvl>
+    <w:lvl w:ilvl="6" w:tplc="04090001" w:tentative="1">
+      <w:start w:val="1"/>
+      <w:numFmt w:val="bullet"/>
+      <w:lvlText w:val=""/>
+      <w:lvlJc w:val="left"/>
+      <w:pPr>
+        <w:ind w:left="5760" w:hanging="360"/>
+      </w:pPr>
+      <w:rPr>
+        <w:rFonts w:ascii="Symbol" w:hAnsi="Symbol" w:hint="default"/>
+      </w:rPr>
+    </w:lvl>
+    <w:lvl w:ilvl="7" w:tplc="04090003" w:tentative="1">
+      <w:start w:val="1"/>
+      <w:numFmt w:val="bullet"/>
+      <w:lvlText w:val="o"/>
+      <w:lvlJc w:val="left"/>
+      <w:pPr>
+        <w:ind w:left="6480" w:hanging="360"/>
+      </w:pPr>
+      <w:rPr>
+        <w:rFonts w:ascii="Courier New" w:hAnsi="Courier New" w:cs="Courier New" w:hint="default"/>
+      </w:rPr>
+    </w:lvl>
+    <w:lvl w:ilvl="8" w:tplc="04090005" w:tentative="1">
+      <w:start w:val="1"/>
+      <w:numFmt w:val="bullet"/>
+      <w:lvlText w:val=""/>
+      <w:lvlJc w:val="left"/>
+      <w:pPr>
+        <w:ind w:left="7200" w:hanging="360"/>
+      </w:pPr>
+      <w:rPr>
+        <w:rFonts w:ascii="Wingdings" w:hAnsi="Wingdings" w:hint="default"/>
+      </w:rPr>
+    </w:lvl>
+  </w:abstractNum>
+  <w:abstractNum w:abstractNumId="6" w15:restartNumberingAfterBreak="0">
     <w:nsid w:val="15FB7561"/>
     <w:multiLevelType w:val="hybridMultilevel"/>
     <w:tmpl w:val="8862A2E6"/>
@@ -9659,7 +11374,7 @@
       </w:rPr>
     </w:lvl>
   </w:abstractNum>
-  <w:abstractNum w:abstractNumId="6" w15:restartNumberingAfterBreak="0">
+  <w:abstractNum w:abstractNumId="7" w15:restartNumberingAfterBreak="0">
     <w:nsid w:val="260F4743"/>
     <w:multiLevelType w:val="hybridMultilevel"/>
     <w:tmpl w:val="44029064"/>
@@ -9772,7 +11487,120 @@
       </w:rPr>
     </w:lvl>
   </w:abstractNum>
-  <w:abstractNum w:abstractNumId="7" w15:restartNumberingAfterBreak="0">
+  <w:abstractNum w:abstractNumId="8" w15:restartNumberingAfterBreak="0">
+    <w:nsid w:val="26454F59"/>
+    <w:multiLevelType w:val="hybridMultilevel"/>
+    <w:tmpl w:val="B808809C"/>
+    <w:lvl w:ilvl="0" w:tplc="B8869D18">
+      <w:start w:val="1"/>
+      <w:numFmt w:val="bullet"/>
+      <w:lvlText w:val=""/>
+      <w:lvlJc w:val="left"/>
+      <w:pPr>
+        <w:ind w:left="936" w:hanging="216"/>
+      </w:pPr>
+      <w:rPr>
+        <w:rFonts w:ascii="Symbol" w:hAnsi="Symbol" w:hint="default"/>
+      </w:rPr>
+    </w:lvl>
+    <w:lvl w:ilvl="1" w:tplc="04090003" w:tentative="1">
+      <w:start w:val="1"/>
+      <w:numFmt w:val="bullet"/>
+      <w:lvlText w:val="o"/>
+      <w:lvlJc w:val="left"/>
+      <w:pPr>
+        <w:ind w:left="1440" w:hanging="360"/>
+      </w:pPr>
+      <w:rPr>
+        <w:rFonts w:ascii="Courier New" w:hAnsi="Courier New" w:cs="Courier New" w:hint="default"/>
+      </w:rPr>
+    </w:lvl>
+    <w:lvl w:ilvl="2" w:tplc="04090005" w:tentative="1">
+      <w:start w:val="1"/>
+      <w:numFmt w:val="bullet"/>
+      <w:lvlText w:val=""/>
+      <w:lvlJc w:val="left"/>
+      <w:pPr>
+        <w:ind w:left="2160" w:hanging="360"/>
+      </w:pPr>
+      <w:rPr>
+        <w:rFonts w:ascii="Wingdings" w:hAnsi="Wingdings" w:hint="default"/>
+      </w:rPr>
+    </w:lvl>
+    <w:lvl w:ilvl="3" w:tplc="04090001" w:tentative="1">
+      <w:start w:val="1"/>
+      <w:numFmt w:val="bullet"/>
+      <w:lvlText w:val=""/>
+      <w:lvlJc w:val="left"/>
+      <w:pPr>
+        <w:ind w:left="2880" w:hanging="360"/>
+      </w:pPr>
+      <w:rPr>
+        <w:rFonts w:ascii="Symbol" w:hAnsi="Symbol" w:hint="default"/>
+      </w:rPr>
+    </w:lvl>
+    <w:lvl w:ilvl="4" w:tplc="04090003" w:tentative="1">
+      <w:start w:val="1"/>
+      <w:numFmt w:val="bullet"/>
+      <w:lvlText w:val="o"/>
+      <w:lvlJc w:val="left"/>
+      <w:pPr>
+        <w:ind w:left="3600" w:hanging="360"/>
+      </w:pPr>
+      <w:rPr>
+        <w:rFonts w:ascii="Courier New" w:hAnsi="Courier New" w:cs="Courier New" w:hint="default"/>
+      </w:rPr>
+    </w:lvl>
+    <w:lvl w:ilvl="5" w:tplc="04090005" w:tentative="1">
+      <w:start w:val="1"/>
+      <w:numFmt w:val="bullet"/>
+      <w:lvlText w:val=""/>
+      <w:lvlJc w:val="left"/>
+      <w:pPr>
+        <w:ind w:left="4320" w:hanging="360"/>
+      </w:pPr>
+      <w:rPr>
+        <w:rFonts w:ascii="Wingdings" w:hAnsi="Wingdings" w:hint="default"/>
+      </w:rPr>
+    </w:lvl>
+    <w:lvl w:ilvl="6" w:tplc="04090001" w:tentative="1">
+      <w:start w:val="1"/>
+      <w:numFmt w:val="bullet"/>
+      <w:lvlText w:val=""/>
+      <w:lvlJc w:val="left"/>
+      <w:pPr>
+        <w:ind w:left="5040" w:hanging="360"/>
+      </w:pPr>
+      <w:rPr>
+        <w:rFonts w:ascii="Symbol" w:hAnsi="Symbol" w:hint="default"/>
+      </w:rPr>
+    </w:lvl>
+    <w:lvl w:ilvl="7" w:tplc="04090003" w:tentative="1">
+      <w:start w:val="1"/>
+      <w:numFmt w:val="bullet"/>
+      <w:lvlText w:val="o"/>
+      <w:lvlJc w:val="left"/>
+      <w:pPr>
+        <w:ind w:left="5760" w:hanging="360"/>
+      </w:pPr>
+      <w:rPr>
+        <w:rFonts w:ascii="Courier New" w:hAnsi="Courier New" w:cs="Courier New" w:hint="default"/>
+      </w:rPr>
+    </w:lvl>
+    <w:lvl w:ilvl="8" w:tplc="04090005" w:tentative="1">
+      <w:start w:val="1"/>
+      <w:numFmt w:val="bullet"/>
+      <w:lvlText w:val=""/>
+      <w:lvlJc w:val="left"/>
+      <w:pPr>
+        <w:ind w:left="6480" w:hanging="360"/>
+      </w:pPr>
+      <w:rPr>
+        <w:rFonts w:ascii="Wingdings" w:hAnsi="Wingdings" w:hint="default"/>
+      </w:rPr>
+    </w:lvl>
+  </w:abstractNum>
+  <w:abstractNum w:abstractNumId="9" w15:restartNumberingAfterBreak="0">
     <w:nsid w:val="26914FEE"/>
     <w:multiLevelType w:val="hybridMultilevel"/>
     <w:tmpl w:val="2564D8E0"/>
@@ -9885,7 +11713,7 @@
       </w:rPr>
     </w:lvl>
   </w:abstractNum>
-  <w:abstractNum w:abstractNumId="8" w15:restartNumberingAfterBreak="0">
+  <w:abstractNum w:abstractNumId="10" w15:restartNumberingAfterBreak="0">
     <w:nsid w:val="27860C62"/>
     <w:multiLevelType w:val="hybridMultilevel"/>
     <w:tmpl w:val="6F20A4EC"/>
@@ -10026,7 +11854,7 @@
       </w:rPr>
     </w:lvl>
   </w:abstractNum>
-  <w:abstractNum w:abstractNumId="9" w15:restartNumberingAfterBreak="0">
+  <w:abstractNum w:abstractNumId="11" w15:restartNumberingAfterBreak="0">
     <w:nsid w:val="29320FB4"/>
     <w:multiLevelType w:val="hybridMultilevel"/>
     <w:tmpl w:val="55F4CCCA"/>
@@ -10142,7 +11970,7 @@
       </w:rPr>
     </w:lvl>
   </w:abstractNum>
-  <w:abstractNum w:abstractNumId="10" w15:restartNumberingAfterBreak="0">
+  <w:abstractNum w:abstractNumId="12" w15:restartNumberingAfterBreak="0">
     <w:nsid w:val="2DCF1695"/>
     <w:multiLevelType w:val="hybridMultilevel"/>
     <w:tmpl w:val="2AB26C3E"/>
@@ -10260,7 +12088,7 @@
       </w:rPr>
     </w:lvl>
   </w:abstractNum>
-  <w:abstractNum w:abstractNumId="11" w15:restartNumberingAfterBreak="0">
+  <w:abstractNum w:abstractNumId="13" w15:restartNumberingAfterBreak="0">
     <w:nsid w:val="2DE61B85"/>
     <w:multiLevelType w:val="hybridMultilevel"/>
     <w:tmpl w:val="B636DE26"/>
@@ -10375,7 +12203,7 @@
       </w:rPr>
     </w:lvl>
   </w:abstractNum>
-  <w:abstractNum w:abstractNumId="12" w15:restartNumberingAfterBreak="0">
+  <w:abstractNum w:abstractNumId="14" w15:restartNumberingAfterBreak="0">
     <w:nsid w:val="2F563DF0"/>
     <w:multiLevelType w:val="hybridMultilevel"/>
     <w:tmpl w:val="D8F264E0"/>
@@ -10489,7 +12317,7 @@
       </w:rPr>
     </w:lvl>
   </w:abstractNum>
-  <w:abstractNum w:abstractNumId="13" w15:restartNumberingAfterBreak="0">
+  <w:abstractNum w:abstractNumId="15" w15:restartNumberingAfterBreak="0">
     <w:nsid w:val="36CB4192"/>
     <w:multiLevelType w:val="hybridMultilevel"/>
     <w:tmpl w:val="7C622C2A"/>
@@ -10609,7 +12437,7 @@
       </w:rPr>
     </w:lvl>
   </w:abstractNum>
-  <w:abstractNum w:abstractNumId="14" w15:restartNumberingAfterBreak="0">
+  <w:abstractNum w:abstractNumId="16" w15:restartNumberingAfterBreak="0">
     <w:nsid w:val="3B597F6D"/>
     <w:multiLevelType w:val="hybridMultilevel"/>
     <w:tmpl w:val="A8E26360"/>
@@ -10727,7 +12555,7 @@
       </w:rPr>
     </w:lvl>
   </w:abstractNum>
-  <w:abstractNum w:abstractNumId="15" w15:restartNumberingAfterBreak="0">
+  <w:abstractNum w:abstractNumId="17" w15:restartNumberingAfterBreak="0">
     <w:nsid w:val="3E882B1A"/>
     <w:multiLevelType w:val="hybridMultilevel"/>
     <w:tmpl w:val="867234E8"/>
@@ -10867,7 +12695,7 @@
       </w:rPr>
     </w:lvl>
   </w:abstractNum>
-  <w:abstractNum w:abstractNumId="16" w15:restartNumberingAfterBreak="0">
+  <w:abstractNum w:abstractNumId="18" w15:restartNumberingAfterBreak="0">
     <w:nsid w:val="3EB031F3"/>
     <w:multiLevelType w:val="multilevel"/>
     <w:tmpl w:val="54F2640A"/>
@@ -11007,7 +12835,7 @@
       </w:rPr>
     </w:lvl>
   </w:abstractNum>
-  <w:abstractNum w:abstractNumId="17" w15:restartNumberingAfterBreak="0">
+  <w:abstractNum w:abstractNumId="19" w15:restartNumberingAfterBreak="0">
     <w:nsid w:val="3FBB21B7"/>
     <w:multiLevelType w:val="hybridMultilevel"/>
     <w:tmpl w:val="F4F03E3A"/>
@@ -11120,7 +12948,7 @@
       </w:rPr>
     </w:lvl>
   </w:abstractNum>
-  <w:abstractNum w:abstractNumId="18" w15:restartNumberingAfterBreak="0">
+  <w:abstractNum w:abstractNumId="20" w15:restartNumberingAfterBreak="0">
     <w:nsid w:val="44DB52A3"/>
     <w:multiLevelType w:val="hybridMultilevel"/>
     <w:tmpl w:val="3780980E"/>
@@ -11240,7 +13068,7 @@
       </w:rPr>
     </w:lvl>
   </w:abstractNum>
-  <w:abstractNum w:abstractNumId="19" w15:restartNumberingAfterBreak="0">
+  <w:abstractNum w:abstractNumId="21" w15:restartNumberingAfterBreak="0">
     <w:nsid w:val="5682719C"/>
     <w:multiLevelType w:val="hybridMultilevel"/>
     <w:tmpl w:val="60BC62A4"/>
@@ -11356,7 +13184,7 @@
       </w:rPr>
     </w:lvl>
   </w:abstractNum>
-  <w:abstractNum w:abstractNumId="20" w15:restartNumberingAfterBreak="0">
+  <w:abstractNum w:abstractNumId="22" w15:restartNumberingAfterBreak="0">
     <w:nsid w:val="5D3B6E77"/>
     <w:multiLevelType w:val="hybridMultilevel"/>
     <w:tmpl w:val="54F2640A"/>
@@ -11496,7 +13324,7 @@
       </w:rPr>
     </w:lvl>
   </w:abstractNum>
-  <w:abstractNum w:abstractNumId="21" w15:restartNumberingAfterBreak="0">
+  <w:abstractNum w:abstractNumId="23" w15:restartNumberingAfterBreak="0">
     <w:nsid w:val="6AEF2029"/>
     <w:multiLevelType w:val="hybridMultilevel"/>
     <w:tmpl w:val="78A84B8C"/>
@@ -11609,7 +13437,7 @@
       </w:rPr>
     </w:lvl>
   </w:abstractNum>
-  <w:abstractNum w:abstractNumId="22" w15:restartNumberingAfterBreak="0">
+  <w:abstractNum w:abstractNumId="24" w15:restartNumberingAfterBreak="0">
     <w:nsid w:val="718134E4"/>
     <w:multiLevelType w:val="hybridMultilevel"/>
     <w:tmpl w:val="BF9A10B2"/>
@@ -11722,7 +13550,7 @@
       </w:rPr>
     </w:lvl>
   </w:abstractNum>
-  <w:abstractNum w:abstractNumId="23" w15:restartNumberingAfterBreak="0">
+  <w:abstractNum w:abstractNumId="25" w15:restartNumberingAfterBreak="0">
     <w:nsid w:val="72417ECC"/>
     <w:multiLevelType w:val="hybridMultilevel"/>
     <w:tmpl w:val="5A643376"/>
@@ -11862,7 +13690,120 @@
       </w:rPr>
     </w:lvl>
   </w:abstractNum>
-  <w:abstractNum w:abstractNumId="24" w15:restartNumberingAfterBreak="0">
+  <w:abstractNum w:abstractNumId="26" w15:restartNumberingAfterBreak="0">
+    <w:nsid w:val="74537164"/>
+    <w:multiLevelType w:val="hybridMultilevel"/>
+    <w:tmpl w:val="A600D0E2"/>
+    <w:lvl w:ilvl="0" w:tplc="B8869D18">
+      <w:start w:val="1"/>
+      <w:numFmt w:val="bullet"/>
+      <w:lvlText w:val=""/>
+      <w:lvlJc w:val="left"/>
+      <w:pPr>
+        <w:ind w:left="936" w:hanging="216"/>
+      </w:pPr>
+      <w:rPr>
+        <w:rFonts w:ascii="Symbol" w:hAnsi="Symbol" w:hint="default"/>
+      </w:rPr>
+    </w:lvl>
+    <w:lvl w:ilvl="1" w:tplc="04090003">
+      <w:start w:val="1"/>
+      <w:numFmt w:val="bullet"/>
+      <w:lvlText w:val="o"/>
+      <w:lvlJc w:val="left"/>
+      <w:pPr>
+        <w:ind w:left="1440" w:hanging="360"/>
+      </w:pPr>
+      <w:rPr>
+        <w:rFonts w:ascii="Courier New" w:hAnsi="Courier New" w:cs="Courier New" w:hint="default"/>
+      </w:rPr>
+    </w:lvl>
+    <w:lvl w:ilvl="2" w:tplc="04090005" w:tentative="1">
+      <w:start w:val="1"/>
+      <w:numFmt w:val="bullet"/>
+      <w:lvlText w:val=""/>
+      <w:lvlJc w:val="left"/>
+      <w:pPr>
+        <w:ind w:left="2160" w:hanging="360"/>
+      </w:pPr>
+      <w:rPr>
+        <w:rFonts w:ascii="Wingdings" w:hAnsi="Wingdings" w:hint="default"/>
+      </w:rPr>
+    </w:lvl>
+    <w:lvl w:ilvl="3" w:tplc="04090001" w:tentative="1">
+      <w:start w:val="1"/>
+      <w:numFmt w:val="bullet"/>
+      <w:lvlText w:val=""/>
+      <w:lvlJc w:val="left"/>
+      <w:pPr>
+        <w:ind w:left="2880" w:hanging="360"/>
+      </w:pPr>
+      <w:rPr>
+        <w:rFonts w:ascii="Symbol" w:hAnsi="Symbol" w:hint="default"/>
+      </w:rPr>
+    </w:lvl>
+    <w:lvl w:ilvl="4" w:tplc="04090003" w:tentative="1">
+      <w:start w:val="1"/>
+      <w:numFmt w:val="bullet"/>
+      <w:lvlText w:val="o"/>
+      <w:lvlJc w:val="left"/>
+      <w:pPr>
+        <w:ind w:left="3600" w:hanging="360"/>
+      </w:pPr>
+      <w:rPr>
+        <w:rFonts w:ascii="Courier New" w:hAnsi="Courier New" w:cs="Courier New" w:hint="default"/>
+      </w:rPr>
+    </w:lvl>
+    <w:lvl w:ilvl="5" w:tplc="04090005" w:tentative="1">
+      <w:start w:val="1"/>
+      <w:numFmt w:val="bullet"/>
+      <w:lvlText w:val=""/>
+      <w:lvlJc w:val="left"/>
+      <w:pPr>
+        <w:ind w:left="4320" w:hanging="360"/>
+      </w:pPr>
+      <w:rPr>
+        <w:rFonts w:ascii="Wingdings" w:hAnsi="Wingdings" w:hint="default"/>
+      </w:rPr>
+    </w:lvl>
+    <w:lvl w:ilvl="6" w:tplc="04090001" w:tentative="1">
+      <w:start w:val="1"/>
+      <w:numFmt w:val="bullet"/>
+      <w:lvlText w:val=""/>
+      <w:lvlJc w:val="left"/>
+      <w:pPr>
+        <w:ind w:left="5040" w:hanging="360"/>
+      </w:pPr>
+      <w:rPr>
+        <w:rFonts w:ascii="Symbol" w:hAnsi="Symbol" w:hint="default"/>
+      </w:rPr>
+    </w:lvl>
+    <w:lvl w:ilvl="7" w:tplc="04090003" w:tentative="1">
+      <w:start w:val="1"/>
+      <w:numFmt w:val="bullet"/>
+      <w:lvlText w:val="o"/>
+      <w:lvlJc w:val="left"/>
+      <w:pPr>
+        <w:ind w:left="5760" w:hanging="360"/>
+      </w:pPr>
+      <w:rPr>
+        <w:rFonts w:ascii="Courier New" w:hAnsi="Courier New" w:cs="Courier New" w:hint="default"/>
+      </w:rPr>
+    </w:lvl>
+    <w:lvl w:ilvl="8" w:tplc="04090005" w:tentative="1">
+      <w:start w:val="1"/>
+      <w:numFmt w:val="bullet"/>
+      <w:lvlText w:val=""/>
+      <w:lvlJc w:val="left"/>
+      <w:pPr>
+        <w:ind w:left="6480" w:hanging="360"/>
+      </w:pPr>
+      <w:rPr>
+        <w:rFonts w:ascii="Wingdings" w:hAnsi="Wingdings" w:hint="default"/>
+      </w:rPr>
+    </w:lvl>
+  </w:abstractNum>
+  <w:abstractNum w:abstractNumId="27" w15:restartNumberingAfterBreak="0">
     <w:nsid w:val="75FD335F"/>
     <w:multiLevelType w:val="hybridMultilevel"/>
     <w:tmpl w:val="F9BE74FA"/>
@@ -11980,7 +13921,7 @@
       </w:rPr>
     </w:lvl>
   </w:abstractNum>
-  <w:abstractNum w:abstractNumId="25" w15:restartNumberingAfterBreak="0">
+  <w:abstractNum w:abstractNumId="28" w15:restartNumberingAfterBreak="0">
     <w:nsid w:val="783B4E45"/>
     <w:multiLevelType w:val="hybridMultilevel"/>
     <w:tmpl w:val="D422A3AC"/>
@@ -12120,7 +14061,7 @@
       </w:rPr>
     </w:lvl>
   </w:abstractNum>
-  <w:abstractNum w:abstractNumId="26" w15:restartNumberingAfterBreak="0">
+  <w:abstractNum w:abstractNumId="29" w15:restartNumberingAfterBreak="0">
     <w:nsid w:val="7AE15774"/>
     <w:multiLevelType w:val="hybridMultilevel"/>
     <w:tmpl w:val="8CF2AC0E"/>
@@ -12233,7 +14174,7 @@
       </w:rPr>
     </w:lvl>
   </w:abstractNum>
-  <w:abstractNum w:abstractNumId="27" w15:restartNumberingAfterBreak="0">
+  <w:abstractNum w:abstractNumId="30" w15:restartNumberingAfterBreak="0">
     <w:nsid w:val="7C923327"/>
     <w:multiLevelType w:val="hybridMultilevel"/>
     <w:tmpl w:val="26342502"/>
@@ -12346,7 +14287,7 @@
       </w:rPr>
     </w:lvl>
   </w:abstractNum>
-  <w:abstractNum w:abstractNumId="28" w15:restartNumberingAfterBreak="0">
+  <w:abstractNum w:abstractNumId="31" w15:restartNumberingAfterBreak="0">
     <w:nsid w:val="7E0439D0"/>
     <w:multiLevelType w:val="hybridMultilevel"/>
     <w:tmpl w:val="241CADEE"/>
@@ -12460,97 +14401,106 @@
     </w:lvl>
   </w:abstractNum>
   <w:num w:numId="1">
+    <w:abstractNumId w:val="30"/>
+  </w:num>
+  <w:num w:numId="2">
+    <w:abstractNumId w:val="10"/>
+  </w:num>
+  <w:num w:numId="3">
+    <w:abstractNumId w:val="28"/>
+  </w:num>
+  <w:num w:numId="4">
+    <w:abstractNumId w:val="21"/>
+  </w:num>
+  <w:num w:numId="5">
+    <w:abstractNumId w:val="11"/>
+  </w:num>
+  <w:num w:numId="6">
+    <w:abstractNumId w:val="12"/>
+  </w:num>
+  <w:num w:numId="7">
     <w:abstractNumId w:val="27"/>
   </w:num>
-  <w:num w:numId="2">
-    <w:abstractNumId w:val="8"/>
-  </w:num>
-  <w:num w:numId="3">
-    <w:abstractNumId w:val="25"/>
-  </w:num>
-  <w:num w:numId="4">
-    <w:abstractNumId w:val="19"/>
-  </w:num>
-  <w:num w:numId="5">
-    <w:abstractNumId w:val="9"/>
-  </w:num>
-  <w:num w:numId="6">
-    <w:abstractNumId w:val="10"/>
-  </w:num>
-  <w:num w:numId="7">
-    <w:abstractNumId w:val="24"/>
-  </w:num>
   <w:num w:numId="8">
-    <w:abstractNumId w:val="14"/>
+    <w:abstractNumId w:val="16"/>
   </w:num>
   <w:num w:numId="9">
-    <w:abstractNumId w:val="11"/>
+    <w:abstractNumId w:val="13"/>
   </w:num>
   <w:num w:numId="10">
     <w:abstractNumId w:val="4"/>
   </w:num>
   <w:num w:numId="11">
-    <w:abstractNumId w:val="18"/>
+    <w:abstractNumId w:val="20"/>
   </w:num>
   <w:num w:numId="12">
-    <w:abstractNumId w:val="23"/>
+    <w:abstractNumId w:val="25"/>
   </w:num>
   <w:num w:numId="13">
-    <w:abstractNumId w:val="15"/>
+    <w:abstractNumId w:val="17"/>
   </w:num>
   <w:num w:numId="14">
     <w:abstractNumId w:val="1"/>
   </w:num>
   <w:num w:numId="15">
-    <w:abstractNumId w:val="20"/>
+    <w:abstractNumId w:val="22"/>
   </w:num>
   <w:num w:numId="16">
-    <w:abstractNumId w:val="16"/>
+    <w:abstractNumId w:val="18"/>
   </w:num>
   <w:num w:numId="17">
-    <w:abstractNumId w:val="12"/>
+    <w:abstractNumId w:val="14"/>
   </w:num>
   <w:num w:numId="18">
-    <w:abstractNumId w:val="17"/>
+    <w:abstractNumId w:val="19"/>
   </w:num>
   <w:num w:numId="19">
     <w:abstractNumId w:val="0"/>
   </w:num>
   <w:num w:numId="20">
-    <w:abstractNumId w:val="28"/>
+    <w:abstractNumId w:val="31"/>
   </w:num>
   <w:num w:numId="21">
-    <w:abstractNumId w:val="5"/>
+    <w:abstractNumId w:val="6"/>
   </w:num>
   <w:num w:numId="22">
-    <w:abstractNumId w:val="21"/>
+    <w:abstractNumId w:val="23"/>
   </w:num>
   <w:num w:numId="23">
-    <w:abstractNumId w:val="26"/>
+    <w:abstractNumId w:val="29"/>
   </w:num>
   <w:num w:numId="24">
     <w:abstractNumId w:val="3"/>
   </w:num>
   <w:num w:numId="25">
-    <w:abstractNumId w:val="22"/>
+    <w:abstractNumId w:val="24"/>
   </w:num>
   <w:num w:numId="26">
     <w:abstractNumId w:val="2"/>
   </w:num>
   <w:num w:numId="27">
-    <w:abstractNumId w:val="6"/>
+    <w:abstractNumId w:val="7"/>
   </w:num>
   <w:num w:numId="28">
-    <w:abstractNumId w:val="13"/>
+    <w:abstractNumId w:val="15"/>
   </w:num>
   <w:num w:numId="29">
-    <w:abstractNumId w:val="7"/>
+    <w:abstractNumId w:val="9"/>
+  </w:num>
+  <w:num w:numId="30">
+    <w:abstractNumId w:val="26"/>
+  </w:num>
+  <w:num w:numId="31">
+    <w:abstractNumId w:val="8"/>
+  </w:num>
+  <w:num w:numId="32">
+    <w:abstractNumId w:val="5"/>
   </w:num>
 </w:numbering>
 </file>
 
 <file path=word/styles.xml><?xml version="1.0" encoding="utf-8"?>
-<w:styles xmlns:mc="http://schemas.openxmlformats.org/markup-compatibility/2006" xmlns:r="http://schemas.openxmlformats.org/officeDocument/2006/relationships" xmlns:w="http://schemas.openxmlformats.org/wordprocessingml/2006/main" xmlns:w14="http://schemas.microsoft.com/office/word/2010/wordml" xmlns:w15="http://schemas.microsoft.com/office/word/2012/wordml" xmlns:w16cid="http://schemas.microsoft.com/office/word/2016/wordml/cid" xmlns:w16se="http://schemas.microsoft.com/office/word/2015/wordml/symex" mc:Ignorable="w14 w15 w16se w16cid">
+<w:styles xmlns:mc="http://schemas.openxmlformats.org/markup-compatibility/2006" xmlns:r="http://schemas.openxmlformats.org/officeDocument/2006/relationships" xmlns:w="http://schemas.openxmlformats.org/wordprocessingml/2006/main" xmlns:w14="http://schemas.microsoft.com/office/word/2010/wordml" xmlns:w15="http://schemas.microsoft.com/office/word/2012/wordml" xmlns:w16cex="http://schemas.microsoft.com/office/word/2018/wordml/cex" xmlns:w16cid="http://schemas.microsoft.com/office/word/2016/wordml/cid" xmlns:w16="http://schemas.microsoft.com/office/word/2018/wordml" xmlns:w16se="http://schemas.microsoft.com/office/word/2015/wordml/symex" mc:Ignorable="w14 w15 w16se w16cid w16 w16cex">
   <w:docDefaults>
     <w:rPrDefault>
       <w:rPr>
@@ -12666,6 +14616,7 @@
     <w:lsdException w:name="HTML Sample" w:semiHidden="1" w:unhideWhenUsed="1"/>
     <w:lsdException w:name="HTML Typewriter" w:semiHidden="1" w:unhideWhenUsed="1"/>
     <w:lsdException w:name="HTML Variable" w:semiHidden="1" w:unhideWhenUsed="1"/>
+    <w:lsdException w:name="Normal Table" w:semiHidden="1" w:unhideWhenUsed="1"/>
     <w:lsdException w:name="annotation subject" w:semiHidden="1" w:unhideWhenUsed="1"/>
     <w:lsdException w:name="No List" w:semiHidden="1" w:unhideWhenUsed="1"/>
     <w:lsdException w:name="Outline List 1" w:semiHidden="1" w:unhideWhenUsed="1"/>
@@ -12712,8 +14663,10 @@
     <w:lsdException w:name="Table Subtle 2" w:semiHidden="1" w:unhideWhenUsed="1"/>
     <w:lsdException w:name="Table Web 1" w:semiHidden="1" w:unhideWhenUsed="1"/>
     <w:lsdException w:name="Table Web 2" w:semiHidden="1" w:unhideWhenUsed="1"/>
+    <w:lsdException w:name="Table Web 3" w:semiHidden="1" w:unhideWhenUsed="1"/>
     <w:lsdException w:name="Balloon Text" w:semiHidden="1" w:unhideWhenUsed="1"/>
     <w:lsdException w:name="Table Grid" w:uiPriority="0"/>
+    <w:lsdException w:name="Table Theme" w:semiHidden="1" w:unhideWhenUsed="1"/>
     <w:lsdException w:name="Placeholder Text" w:semiHidden="1"/>
     <w:lsdException w:name="No Spacing" w:uiPriority="1" w:qFormat="1"/>
     <w:lsdException w:name="Light Shading" w:uiPriority="60"/>

</xml_diff>

<commit_message>
updated number of uw hours bullet
</commit_message>
<xml_diff>
--- a/Resume - full.docx
+++ b/Resume - full.docx
@@ -949,6 +949,69 @@
               <w:t>Based on programmatic measures of success, Spencer performed in the top 20% for first-time instructors of all graduated UW Coding Boot Camp classes, and the top 30% of all instructors (returning and first-time).</w:t>
             </w:r>
           </w:p>
+          <w:p>
+            <w:pPr>
+              <w:pStyle w:val="ListParagraph"/>
+              <w:numPr>
+                <w:ilvl w:val="0"/>
+                <w:numId w:val="30"/>
+              </w:numPr>
+            </w:pPr>
+            <w:r>
+              <w:t xml:space="preserve">Taught </w:t>
+            </w:r>
+            <w:r>
+              <w:t xml:space="preserve">HTML, git, CSS, Bootstrap, JavaScript, jQuery, Timers, Node.js, Express, MongoDB, Mongoose, React, VS Code, Heroku, MySQL, AJAX, Sequelize, </w:t>
+            </w:r>
+            <w:proofErr w:type="spellStart"/>
+            <w:r>
+              <w:t>npm</w:t>
+            </w:r>
+            <w:proofErr w:type="spellEnd"/>
+            <w:r>
+              <w:t xml:space="preserve">, GitHub, SSH, Command Line, CDN, REST, HTTP, API, </w:t>
+            </w:r>
+            <w:proofErr w:type="spellStart"/>
+            <w:r>
+              <w:t>momentJS</w:t>
+            </w:r>
+            <w:proofErr w:type="spellEnd"/>
+            <w:r>
+              <w:t xml:space="preserve">, </w:t>
+            </w:r>
+            <w:proofErr w:type="spellStart"/>
+            <w:r>
+              <w:t>localStorage</w:t>
+            </w:r>
+            <w:proofErr w:type="spellEnd"/>
+            <w:r>
+              <w:t xml:space="preserve">, Agile Development, Request-response pattern, Promises, fs, CLI, Postman, Model View Controller (MVC), NoSQL, JSX, Component Pattern, Container / Component Pattern, Babel, webpack, Big O, Algorithms, Data Structures, Single Page Application, GitHub Pages, Responsive Design, SEO, JSON, Object Relational Mapping (ORM), Object Document Mapping (ODM), Design Patterns, Scrum, Kanban, Inquirer.js, Mocha, Test Driven Development (TDD), Jest, Robo 3T, MySQL Workbench, Handlebars, Continuous Integration (CI), Linting, Chai, Service Workers, Progressive Web Apps (PWA), Lighthouse, React Hooks, Context API, Redux, MERN, Web App Manifest, Divide and Conquer, Double Pointers, Sorting, Bubble Sort, Selection Sort, Insertion Sort, </w:t>
+            </w:r>
+            <w:proofErr w:type="spellStart"/>
+            <w:r>
+              <w:t>MergeSort</w:t>
+            </w:r>
+            <w:proofErr w:type="spellEnd"/>
+            <w:r>
+              <w:t xml:space="preserve">, Quick Sort, Monkey Sort, Sleep Sort, Graphs, Trees, Binary Trees, Balanced Trees, Stacks, Queues, LinkedList, Breadth-First-Search (BFS), Depth-First-Search (DFS), Hashing, HashMap, Maps, Sets, Binary Search, Greedy Algorithm, Recursion, Dynamic Programming, </w:t>
+            </w:r>
+            <w:proofErr w:type="spellStart"/>
+            <w:r>
+              <w:t>Memoization</w:t>
+            </w:r>
+            <w:proofErr w:type="spellEnd"/>
+            <w:r>
+              <w:t xml:space="preserve">, CSS animations, CSS transitions, </w:t>
+            </w:r>
+            <w:proofErr w:type="spellStart"/>
+            <w:r>
+              <w:t>lodash</w:t>
+            </w:r>
+            <w:proofErr w:type="spellEnd"/>
+            <w:r>
+              <w:t>, https</w:t>
+            </w:r>
+          </w:p>
           <w:tbl>
             <w:tblPr>
               <w:tblStyle w:val="TableGrid"/>
@@ -1112,6 +1175,7 @@
                 <w:sz w:val="20"/>
                 <w:szCs w:val="20"/>
               </w:rPr>
+              <w:lastRenderedPageBreak/>
               <w:t>Senior Software Engineer</w:t>
             </w:r>
           </w:p>
@@ -1674,7 +1738,6 @@
                 <w:sz w:val="18"/>
                 <w:szCs w:val="18"/>
               </w:rPr>
-              <w:lastRenderedPageBreak/>
               <w:t>Data MttW along with another engineer as they were new to the web</w:t>
             </w:r>
           </w:p>
@@ -3338,6 +3401,7 @@
                 <w:sz w:val="18"/>
                 <w:szCs w:val="18"/>
               </w:rPr>
+              <w:lastRenderedPageBreak/>
               <w:t>Wrote scripts to auto-format Tableau's codebase to follow style guidelines and cleanup code</w:t>
             </w:r>
           </w:p>
@@ -3677,7 +3741,6 @@
                 <w:sz w:val="18"/>
                 <w:szCs w:val="18"/>
               </w:rPr>
-              <w:lastRenderedPageBreak/>
               <w:t>Adding Service Workers and an App Manifest to the web to make Tableau a PWA</w:t>
             </w:r>
           </w:p>
@@ -4767,6 +4830,7 @@
                 <w:sz w:val="18"/>
                 <w:szCs w:val="18"/>
               </w:rPr>
+              <w:lastRenderedPageBreak/>
               <w:t>Interviewed a few dozen customers to better understand how they used the web and how to prioritize our feature building</w:t>
             </w:r>
           </w:p>
@@ -5103,7 +5167,6 @@
                 <w:sz w:val="18"/>
                 <w:szCs w:val="18"/>
               </w:rPr>
-              <w:lastRenderedPageBreak/>
               <w:t>Detection for a broken datasource, show red-bang when it is broken</w:t>
             </w:r>
           </w:p>
@@ -6388,6 +6451,7 @@
           <w:sz w:val="18"/>
           <w:szCs w:val="18"/>
         </w:rPr>
+        <w:lastRenderedPageBreak/>
         <w:t>Implemented using a</w:t>
       </w:r>
       <w:r>
@@ -6947,7 +7011,6 @@
           <w:sz w:val="18"/>
           <w:szCs w:val="18"/>
         </w:rPr>
-        <w:lastRenderedPageBreak/>
         <w:t>Hosted application on BlueMix</w:t>
       </w:r>
     </w:p>
@@ -8361,6 +8424,7 @@
           <w:sz w:val="21"/>
           <w:szCs w:val="21"/>
         </w:rPr>
+        <w:lastRenderedPageBreak/>
         <w:t xml:space="preserve">Other skills: </w:t>
       </w:r>
       <w:r>
@@ -8872,7 +8936,6 @@
           <w:sz w:val="21"/>
           <w:szCs w:val="21"/>
         </w:rPr>
-        <w:lastRenderedPageBreak/>
         <w:t>Judged</w:t>
       </w:r>
       <w:r>

</xml_diff>